<commit_message>
Modifiche  sul nuovo ODD
</commit_message>
<xml_diff>
--- a/Internal work product/ODD.docx
+++ b/Internal work product/ODD.docx
@@ -5443,8 +5443,1082 @@
           <w:szCs w:val="28"/>
         </w:rPr>
       </w:pPr>
-      <w:bookmarkStart w:id="0" w:name="_GoBack"/>
-      <w:bookmarkEnd w:id="0"/>
+      <w:r>
+        <w:rPr>
+          <w:rFonts w:asciiTheme="majorHAnsi" w:hAnsiTheme="majorHAnsi" w:cstheme="majorHAnsi"/>
+          <w:b/>
+          <w:noProof/>
+          <w:sz w:val="28"/>
+          <w:szCs w:val="28"/>
+        </w:rPr>
+        <w:drawing>
+          <wp:inline distT="0" distB="0" distL="0" distR="0" wp14:anchorId="2FDF3A40" wp14:editId="163DFF72">
+            <wp:extent cx="6120130" cy="2058670"/>
+            <wp:effectExtent l="0" t="0" r="0" b="0"/>
+            <wp:docPr id="1" name="Immagine 1"/>
+            <wp:cNvGraphicFramePr>
+              <a:graphicFrameLocks xmlns:a="http://schemas.openxmlformats.org/drawingml/2006/main" noChangeAspect="1"/>
+            </wp:cNvGraphicFramePr>
+            <a:graphic xmlns:a="http://schemas.openxmlformats.org/drawingml/2006/main">
+              <a:graphicData uri="http://schemas.openxmlformats.org/drawingml/2006/picture">
+                <pic:pic xmlns:pic="http://schemas.openxmlformats.org/drawingml/2006/picture">
+                  <pic:nvPicPr>
+                    <pic:cNvPr id="1" name="packutente.jpg"/>
+                    <pic:cNvPicPr/>
+                  </pic:nvPicPr>
+                  <pic:blipFill>
+                    <a:blip r:embed="rId10">
+                      <a:extLst>
+                        <a:ext uri="{28A0092B-C50C-407E-A947-70E740481C1C}">
+                          <a14:useLocalDpi xmlns:a14="http://schemas.microsoft.com/office/drawing/2010/main" val="0"/>
+                        </a:ext>
+                      </a:extLst>
+                    </a:blip>
+                    <a:stretch>
+                      <a:fillRect/>
+                    </a:stretch>
+                  </pic:blipFill>
+                  <pic:spPr>
+                    <a:xfrm>
+                      <a:off x="0" y="0"/>
+                      <a:ext cx="6120130" cy="2058670"/>
+                    </a:xfrm>
+                    <a:prstGeom prst="rect">
+                      <a:avLst/>
+                    </a:prstGeom>
+                  </pic:spPr>
+                </pic:pic>
+              </a:graphicData>
+            </a:graphic>
+          </wp:inline>
+        </w:drawing>
+      </w:r>
+    </w:p>
+    <w:tbl>
+      <w:tblPr>
+        <w:tblStyle w:val="Grigliatabella"/>
+        <w:tblW w:w="0" w:type="auto"/>
+        <w:tblLook w:val="04A0" w:firstRow="1" w:lastRow="0" w:firstColumn="1" w:lastColumn="0" w:noHBand="0" w:noVBand="1"/>
+      </w:tblPr>
+      <w:tblGrid>
+        <w:gridCol w:w="4814"/>
+        <w:gridCol w:w="4814"/>
+      </w:tblGrid>
+      <w:tr>
+        <w:tc>
+          <w:tcPr>
+            <w:tcW w:w="4814" w:type="dxa"/>
+          </w:tcPr>
+          <w:p>
+            <w:pPr>
+              <w:pStyle w:val="Paragrafoelenco"/>
+              <w:ind w:left="0"/>
+              <w:rPr>
+                <w:rFonts w:asciiTheme="majorHAnsi" w:hAnsiTheme="majorHAnsi" w:cstheme="majorHAnsi"/>
+                <w:b/>
+                <w:szCs w:val="28"/>
+              </w:rPr>
+            </w:pPr>
+            <w:r>
+              <w:rPr>
+                <w:rFonts w:asciiTheme="majorHAnsi" w:hAnsiTheme="majorHAnsi" w:cstheme="majorHAnsi"/>
+                <w:b/>
+                <w:szCs w:val="28"/>
+              </w:rPr>
+              <w:t>Classe</w:t>
+            </w:r>
+          </w:p>
+        </w:tc>
+        <w:tc>
+          <w:tcPr>
+            <w:tcW w:w="4814" w:type="dxa"/>
+          </w:tcPr>
+          <w:p>
+            <w:pPr>
+              <w:pStyle w:val="Paragrafoelenco"/>
+              <w:ind w:left="0"/>
+              <w:rPr>
+                <w:rFonts w:asciiTheme="majorHAnsi" w:hAnsiTheme="majorHAnsi" w:cstheme="majorHAnsi"/>
+                <w:b/>
+                <w:szCs w:val="28"/>
+              </w:rPr>
+            </w:pPr>
+            <w:r>
+              <w:rPr>
+                <w:rFonts w:asciiTheme="majorHAnsi" w:hAnsiTheme="majorHAnsi" w:cstheme="majorHAnsi"/>
+                <w:b/>
+                <w:szCs w:val="28"/>
+              </w:rPr>
+              <w:t>Descrizione</w:t>
+            </w:r>
+          </w:p>
+        </w:tc>
+      </w:tr>
+      <w:tr>
+        <w:tc>
+          <w:tcPr>
+            <w:tcW w:w="4814" w:type="dxa"/>
+          </w:tcPr>
+          <w:p>
+            <w:pPr>
+              <w:pStyle w:val="Paragrafoelenco"/>
+              <w:ind w:left="0"/>
+              <w:rPr>
+                <w:rFonts w:asciiTheme="majorHAnsi" w:hAnsiTheme="majorHAnsi" w:cstheme="majorHAnsi"/>
+                <w:szCs w:val="28"/>
+              </w:rPr>
+            </w:pPr>
+            <w:proofErr w:type="spellStart"/>
+            <w:r>
+              <w:rPr>
+                <w:rFonts w:asciiTheme="majorHAnsi" w:hAnsiTheme="majorHAnsi" w:cstheme="majorHAnsi"/>
+                <w:szCs w:val="28"/>
+              </w:rPr>
+              <w:t>LoginControl</w:t>
+            </w:r>
+            <w:proofErr w:type="spellEnd"/>
+          </w:p>
+        </w:tc>
+        <w:tc>
+          <w:tcPr>
+            <w:tcW w:w="4814" w:type="dxa"/>
+          </w:tcPr>
+          <w:p>
+            <w:pPr>
+              <w:pStyle w:val="Paragrafoelenco"/>
+              <w:ind w:left="0"/>
+              <w:rPr>
+                <w:rFonts w:asciiTheme="majorHAnsi" w:hAnsiTheme="majorHAnsi" w:cstheme="majorHAnsi"/>
+                <w:szCs w:val="28"/>
+              </w:rPr>
+            </w:pPr>
+            <w:r>
+              <w:rPr>
+                <w:rFonts w:asciiTheme="majorHAnsi" w:hAnsiTheme="majorHAnsi" w:cstheme="majorHAnsi"/>
+                <w:szCs w:val="28"/>
+              </w:rPr>
+              <w:t>Permette all’utente di autentificarsi nel sistema</w:t>
+            </w:r>
+          </w:p>
+        </w:tc>
+      </w:tr>
+      <w:tr>
+        <w:tc>
+          <w:tcPr>
+            <w:tcW w:w="4814" w:type="dxa"/>
+          </w:tcPr>
+          <w:p>
+            <w:pPr>
+              <w:pStyle w:val="Paragrafoelenco"/>
+              <w:ind w:left="0"/>
+              <w:rPr>
+                <w:rFonts w:asciiTheme="majorHAnsi" w:hAnsiTheme="majorHAnsi" w:cstheme="majorHAnsi"/>
+                <w:szCs w:val="28"/>
+              </w:rPr>
+            </w:pPr>
+            <w:proofErr w:type="spellStart"/>
+            <w:r>
+              <w:rPr>
+                <w:rFonts w:asciiTheme="majorHAnsi" w:hAnsiTheme="majorHAnsi" w:cstheme="majorHAnsi"/>
+                <w:szCs w:val="28"/>
+              </w:rPr>
+              <w:t>LogoutControl</w:t>
+            </w:r>
+            <w:proofErr w:type="spellEnd"/>
+          </w:p>
+        </w:tc>
+        <w:tc>
+          <w:tcPr>
+            <w:tcW w:w="4814" w:type="dxa"/>
+          </w:tcPr>
+          <w:p>
+            <w:pPr>
+              <w:pStyle w:val="Paragrafoelenco"/>
+              <w:ind w:left="0"/>
+              <w:rPr>
+                <w:rFonts w:asciiTheme="majorHAnsi" w:hAnsiTheme="majorHAnsi" w:cstheme="majorHAnsi"/>
+                <w:szCs w:val="28"/>
+              </w:rPr>
+            </w:pPr>
+            <w:r>
+              <w:rPr>
+                <w:rFonts w:asciiTheme="majorHAnsi" w:hAnsiTheme="majorHAnsi" w:cstheme="majorHAnsi"/>
+                <w:szCs w:val="28"/>
+              </w:rPr>
+              <w:t>Permette all’utente di scollegarsi al sistema</w:t>
+            </w:r>
+          </w:p>
+        </w:tc>
+      </w:tr>
+      <w:tr>
+        <w:tc>
+          <w:tcPr>
+            <w:tcW w:w="4814" w:type="dxa"/>
+          </w:tcPr>
+          <w:p>
+            <w:pPr>
+              <w:pStyle w:val="Paragrafoelenco"/>
+              <w:ind w:left="0"/>
+              <w:rPr>
+                <w:rFonts w:asciiTheme="majorHAnsi" w:hAnsiTheme="majorHAnsi" w:cstheme="majorHAnsi"/>
+                <w:szCs w:val="28"/>
+              </w:rPr>
+            </w:pPr>
+            <w:proofErr w:type="spellStart"/>
+            <w:r>
+              <w:rPr>
+                <w:rFonts w:asciiTheme="majorHAnsi" w:hAnsiTheme="majorHAnsi" w:cstheme="majorHAnsi"/>
+                <w:szCs w:val="28"/>
+              </w:rPr>
+              <w:lastRenderedPageBreak/>
+              <w:t>RegistrazioneControl</w:t>
+            </w:r>
+            <w:proofErr w:type="spellEnd"/>
+          </w:p>
+        </w:tc>
+        <w:tc>
+          <w:tcPr>
+            <w:tcW w:w="4814" w:type="dxa"/>
+          </w:tcPr>
+          <w:p>
+            <w:pPr>
+              <w:pStyle w:val="Paragrafoelenco"/>
+              <w:ind w:left="0"/>
+              <w:rPr>
+                <w:rFonts w:asciiTheme="majorHAnsi" w:hAnsiTheme="majorHAnsi" w:cstheme="majorHAnsi"/>
+                <w:szCs w:val="28"/>
+              </w:rPr>
+            </w:pPr>
+            <w:r>
+              <w:rPr>
+                <w:rFonts w:asciiTheme="majorHAnsi" w:hAnsiTheme="majorHAnsi" w:cstheme="majorHAnsi"/>
+                <w:szCs w:val="28"/>
+              </w:rPr>
+              <w:t>Permette all’utente di registrazione dell’utente nel sistema</w:t>
+            </w:r>
+          </w:p>
+        </w:tc>
+      </w:tr>
+      <w:tr>
+        <w:tc>
+          <w:tcPr>
+            <w:tcW w:w="4814" w:type="dxa"/>
+          </w:tcPr>
+          <w:p>
+            <w:pPr>
+              <w:pStyle w:val="Paragrafoelenco"/>
+              <w:ind w:left="0"/>
+              <w:rPr>
+                <w:rFonts w:asciiTheme="majorHAnsi" w:hAnsiTheme="majorHAnsi" w:cstheme="majorHAnsi"/>
+                <w:szCs w:val="28"/>
+              </w:rPr>
+            </w:pPr>
+            <w:proofErr w:type="spellStart"/>
+            <w:r>
+              <w:rPr>
+                <w:rFonts w:asciiTheme="majorHAnsi" w:hAnsiTheme="majorHAnsi" w:cstheme="majorHAnsi"/>
+                <w:szCs w:val="28"/>
+              </w:rPr>
+              <w:t>ProfilControl</w:t>
+            </w:r>
+            <w:proofErr w:type="spellEnd"/>
+          </w:p>
+        </w:tc>
+        <w:tc>
+          <w:tcPr>
+            <w:tcW w:w="4814" w:type="dxa"/>
+          </w:tcPr>
+          <w:p>
+            <w:pPr>
+              <w:pStyle w:val="Paragrafoelenco"/>
+              <w:ind w:left="0"/>
+              <w:rPr>
+                <w:rFonts w:asciiTheme="majorHAnsi" w:hAnsiTheme="majorHAnsi" w:cstheme="majorHAnsi"/>
+                <w:szCs w:val="28"/>
+              </w:rPr>
+            </w:pPr>
+            <w:r>
+              <w:rPr>
+                <w:rFonts w:asciiTheme="majorHAnsi" w:hAnsiTheme="majorHAnsi" w:cstheme="majorHAnsi"/>
+                <w:szCs w:val="28"/>
+              </w:rPr>
+              <w:t xml:space="preserve">Permette la visualizzazione delle informazioni dell’utente </w:t>
+            </w:r>
+          </w:p>
+        </w:tc>
+      </w:tr>
+      <w:tr>
+        <w:tc>
+          <w:tcPr>
+            <w:tcW w:w="4814" w:type="dxa"/>
+          </w:tcPr>
+          <w:p>
+            <w:pPr>
+              <w:pStyle w:val="Paragrafoelenco"/>
+              <w:ind w:left="0"/>
+              <w:rPr>
+                <w:rFonts w:asciiTheme="majorHAnsi" w:hAnsiTheme="majorHAnsi" w:cstheme="majorHAnsi"/>
+                <w:szCs w:val="28"/>
+              </w:rPr>
+            </w:pPr>
+            <w:proofErr w:type="spellStart"/>
+            <w:r>
+              <w:rPr>
+                <w:rFonts w:asciiTheme="majorHAnsi" w:hAnsiTheme="majorHAnsi" w:cstheme="majorHAnsi"/>
+                <w:szCs w:val="28"/>
+              </w:rPr>
+              <w:t>SearchControl</w:t>
+            </w:r>
+            <w:proofErr w:type="spellEnd"/>
+          </w:p>
+        </w:tc>
+        <w:tc>
+          <w:tcPr>
+            <w:tcW w:w="4814" w:type="dxa"/>
+          </w:tcPr>
+          <w:p>
+            <w:pPr>
+              <w:pStyle w:val="Paragrafoelenco"/>
+              <w:ind w:left="0"/>
+              <w:rPr>
+                <w:rFonts w:asciiTheme="majorHAnsi" w:hAnsiTheme="majorHAnsi" w:cstheme="majorHAnsi"/>
+                <w:szCs w:val="28"/>
+              </w:rPr>
+            </w:pPr>
+            <w:r>
+              <w:rPr>
+                <w:rFonts w:asciiTheme="majorHAnsi" w:hAnsiTheme="majorHAnsi" w:cstheme="majorHAnsi"/>
+                <w:szCs w:val="28"/>
+              </w:rPr>
+              <w:t>Permette di poter ricercare un item nel sistema compresi utenti ed utenti</w:t>
+            </w:r>
+          </w:p>
+        </w:tc>
+      </w:tr>
+      <w:tr>
+        <w:tc>
+          <w:tcPr>
+            <w:tcW w:w="4814" w:type="dxa"/>
+          </w:tcPr>
+          <w:p>
+            <w:pPr>
+              <w:pStyle w:val="Paragrafoelenco"/>
+              <w:ind w:left="0"/>
+              <w:rPr>
+                <w:rFonts w:asciiTheme="majorHAnsi" w:hAnsiTheme="majorHAnsi" w:cstheme="majorHAnsi"/>
+                <w:szCs w:val="28"/>
+              </w:rPr>
+            </w:pPr>
+            <w:proofErr w:type="spellStart"/>
+            <w:r>
+              <w:rPr>
+                <w:rFonts w:asciiTheme="majorHAnsi" w:hAnsiTheme="majorHAnsi" w:cstheme="majorHAnsi"/>
+                <w:szCs w:val="28"/>
+              </w:rPr>
+              <w:t>SearchTypeControl</w:t>
+            </w:r>
+            <w:proofErr w:type="spellEnd"/>
+          </w:p>
+        </w:tc>
+        <w:tc>
+          <w:tcPr>
+            <w:tcW w:w="4814" w:type="dxa"/>
+          </w:tcPr>
+          <w:p>
+            <w:pPr>
+              <w:pStyle w:val="Paragrafoelenco"/>
+              <w:ind w:left="0"/>
+              <w:rPr>
+                <w:rFonts w:asciiTheme="majorHAnsi" w:hAnsiTheme="majorHAnsi" w:cstheme="majorHAnsi"/>
+                <w:szCs w:val="28"/>
+              </w:rPr>
+            </w:pPr>
+            <w:r>
+              <w:rPr>
+                <w:rFonts w:asciiTheme="majorHAnsi" w:hAnsiTheme="majorHAnsi" w:cstheme="majorHAnsi"/>
+                <w:szCs w:val="28"/>
+              </w:rPr>
+              <w:t>Permette di poter contin</w:t>
+            </w:r>
+            <w:r>
+              <w:rPr>
+                <w:rFonts w:asciiTheme="majorHAnsi" w:hAnsiTheme="majorHAnsi" w:cstheme="majorHAnsi"/>
+                <w:szCs w:val="28"/>
+              </w:rPr>
+              <w:t>uare la ricerca degli utenti</w:t>
+            </w:r>
+          </w:p>
+        </w:tc>
+      </w:tr>
+      <w:tr>
+        <w:tc>
+          <w:tcPr>
+            <w:tcW w:w="4814" w:type="dxa"/>
+          </w:tcPr>
+          <w:p>
+            <w:pPr>
+              <w:pStyle w:val="Paragrafoelenco"/>
+              <w:ind w:left="0"/>
+              <w:rPr>
+                <w:rFonts w:asciiTheme="majorHAnsi" w:hAnsiTheme="majorHAnsi" w:cstheme="majorHAnsi"/>
+                <w:szCs w:val="28"/>
+              </w:rPr>
+            </w:pPr>
+            <w:proofErr w:type="spellStart"/>
+            <w:r>
+              <w:rPr>
+                <w:rFonts w:asciiTheme="majorHAnsi" w:hAnsiTheme="majorHAnsi" w:cstheme="majorHAnsi"/>
+                <w:szCs w:val="28"/>
+              </w:rPr>
+              <w:t>ProfiloEsternoControl</w:t>
+            </w:r>
+            <w:proofErr w:type="spellEnd"/>
+          </w:p>
+        </w:tc>
+        <w:tc>
+          <w:tcPr>
+            <w:tcW w:w="4814" w:type="dxa"/>
+          </w:tcPr>
+          <w:p>
+            <w:pPr>
+              <w:pStyle w:val="Paragrafoelenco"/>
+              <w:ind w:left="0"/>
+              <w:rPr>
+                <w:rFonts w:asciiTheme="majorHAnsi" w:hAnsiTheme="majorHAnsi" w:cstheme="majorHAnsi"/>
+                <w:szCs w:val="28"/>
+              </w:rPr>
+            </w:pPr>
+            <w:r>
+              <w:rPr>
+                <w:rFonts w:asciiTheme="majorHAnsi" w:hAnsiTheme="majorHAnsi" w:cstheme="majorHAnsi"/>
+                <w:szCs w:val="28"/>
+              </w:rPr>
+              <w:t>Permette di poter visualizzare le informazioni degli utenti cercati</w:t>
+            </w:r>
+          </w:p>
+        </w:tc>
+      </w:tr>
+      <w:tr>
+        <w:tc>
+          <w:tcPr>
+            <w:tcW w:w="4814" w:type="dxa"/>
+          </w:tcPr>
+          <w:p>
+            <w:pPr>
+              <w:pStyle w:val="Paragrafoelenco"/>
+              <w:ind w:left="0"/>
+              <w:rPr>
+                <w:rFonts w:asciiTheme="majorHAnsi" w:hAnsiTheme="majorHAnsi" w:cstheme="majorHAnsi"/>
+                <w:szCs w:val="28"/>
+              </w:rPr>
+            </w:pPr>
+            <w:proofErr w:type="spellStart"/>
+            <w:r>
+              <w:rPr>
+                <w:rFonts w:asciiTheme="majorHAnsi" w:hAnsiTheme="majorHAnsi" w:cstheme="majorHAnsi"/>
+                <w:szCs w:val="28"/>
+              </w:rPr>
+              <w:t>UpdateUserControl</w:t>
+            </w:r>
+            <w:proofErr w:type="spellEnd"/>
+          </w:p>
+        </w:tc>
+        <w:tc>
+          <w:tcPr>
+            <w:tcW w:w="4814" w:type="dxa"/>
+          </w:tcPr>
+          <w:p>
+            <w:pPr>
+              <w:pStyle w:val="Paragrafoelenco"/>
+              <w:ind w:left="0"/>
+              <w:rPr>
+                <w:rFonts w:asciiTheme="majorHAnsi" w:hAnsiTheme="majorHAnsi" w:cstheme="majorHAnsi"/>
+                <w:szCs w:val="28"/>
+              </w:rPr>
+            </w:pPr>
+            <w:r>
+              <w:rPr>
+                <w:rFonts w:asciiTheme="majorHAnsi" w:hAnsiTheme="majorHAnsi" w:cstheme="majorHAnsi"/>
+                <w:szCs w:val="28"/>
+              </w:rPr>
+              <w:t>Permette di rendere un utente moderatore della piattaforma</w:t>
+            </w:r>
+          </w:p>
+        </w:tc>
+      </w:tr>
+    </w:tbl>
+    <w:p>
+      <w:pPr>
+        <w:pStyle w:val="Paragrafoelenco"/>
+        <w:ind w:left="0"/>
+        <w:rPr>
+          <w:rFonts w:asciiTheme="majorHAnsi" w:hAnsiTheme="majorHAnsi" w:cstheme="majorHAnsi"/>
+          <w:b/>
+          <w:szCs w:val="28"/>
+        </w:rPr>
+      </w:pPr>
+    </w:p>
+    <w:p>
+      <w:pPr>
+        <w:pStyle w:val="Paragrafoelenco"/>
+        <w:ind w:left="0"/>
+        <w:rPr>
+          <w:rFonts w:asciiTheme="majorHAnsi" w:hAnsiTheme="majorHAnsi" w:cstheme="majorHAnsi"/>
+          <w:b/>
+          <w:sz w:val="28"/>
+          <w:szCs w:val="28"/>
+        </w:rPr>
+      </w:pPr>
+      <w:r>
+        <w:rPr>
+          <w:rFonts w:asciiTheme="majorHAnsi" w:hAnsiTheme="majorHAnsi" w:cstheme="majorHAnsi"/>
+          <w:b/>
+          <w:sz w:val="28"/>
+          <w:szCs w:val="28"/>
+        </w:rPr>
+        <w:t>3.</w:t>
+      </w:r>
+      <w:r>
+        <w:rPr>
+          <w:rFonts w:asciiTheme="majorHAnsi" w:hAnsiTheme="majorHAnsi" w:cstheme="majorHAnsi"/>
+          <w:b/>
+          <w:sz w:val="28"/>
+          <w:szCs w:val="28"/>
+        </w:rPr>
+        <w:t>2</w:t>
+      </w:r>
+      <w:r>
+        <w:rPr>
+          <w:rFonts w:asciiTheme="majorHAnsi" w:hAnsiTheme="majorHAnsi" w:cstheme="majorHAnsi"/>
+          <w:b/>
+          <w:sz w:val="28"/>
+          <w:szCs w:val="28"/>
+        </w:rPr>
+        <w:t xml:space="preserve"> Package </w:t>
+      </w:r>
+      <w:r>
+        <w:rPr>
+          <w:rFonts w:asciiTheme="majorHAnsi" w:hAnsiTheme="majorHAnsi" w:cstheme="majorHAnsi"/>
+          <w:b/>
+          <w:sz w:val="28"/>
+          <w:szCs w:val="28"/>
+        </w:rPr>
+        <w:t>Evento</w:t>
+      </w:r>
+    </w:p>
+    <w:p>
+      <w:r>
+        <w:t xml:space="preserve">Il package </w:t>
+      </w:r>
+      <w:r>
+        <w:t>evento</w:t>
+      </w:r>
+      <w:r>
+        <w:t xml:space="preserve"> include tutte quelle classi </w:t>
+      </w:r>
+      <w:proofErr w:type="spellStart"/>
+      <w:r>
+        <w:t>Servlet</w:t>
+      </w:r>
+      <w:proofErr w:type="spellEnd"/>
+      <w:r>
+        <w:t xml:space="preserve"> adibite a svolgere una funzionalità del sottosistema di gestione dell’</w:t>
+      </w:r>
+      <w:r>
+        <w:t>evento</w:t>
+      </w:r>
+      <w:r>
+        <w:t>. Di seguito presentiamo il contenuto di tale package con il seguente diagramma:</w:t>
+      </w:r>
+    </w:p>
+    <w:p>
+      <w:pPr>
+        <w:pStyle w:val="Paragrafoelenco"/>
+        <w:ind w:left="0"/>
+        <w:rPr>
+          <w:rFonts w:asciiTheme="majorHAnsi" w:hAnsiTheme="majorHAnsi" w:cstheme="majorHAnsi"/>
+          <w:b/>
+          <w:szCs w:val="28"/>
+        </w:rPr>
+      </w:pPr>
+      <w:r>
+        <w:rPr>
+          <w:rFonts w:asciiTheme="majorHAnsi" w:hAnsiTheme="majorHAnsi" w:cstheme="majorHAnsi"/>
+          <w:b/>
+          <w:noProof/>
+          <w:szCs w:val="28"/>
+        </w:rPr>
+        <w:drawing>
+          <wp:inline distT="0" distB="0" distL="0" distR="0" wp14:anchorId="14E3FB0B" wp14:editId="10D3EDDA">
+            <wp:extent cx="5486400" cy="1809750"/>
+            <wp:effectExtent l="0" t="0" r="0" b="0"/>
+            <wp:docPr id="3" name="Immagine 3"/>
+            <wp:cNvGraphicFramePr>
+              <a:graphicFrameLocks xmlns:a="http://schemas.openxmlformats.org/drawingml/2006/main" noChangeAspect="1"/>
+            </wp:cNvGraphicFramePr>
+            <a:graphic xmlns:a="http://schemas.openxmlformats.org/drawingml/2006/main">
+              <a:graphicData uri="http://schemas.openxmlformats.org/drawingml/2006/picture">
+                <pic:pic xmlns:pic="http://schemas.openxmlformats.org/drawingml/2006/picture">
+                  <pic:nvPicPr>
+                    <pic:cNvPr id="3" name="packevento.jpg"/>
+                    <pic:cNvPicPr/>
+                  </pic:nvPicPr>
+                  <pic:blipFill>
+                    <a:blip r:embed="rId11">
+                      <a:extLst>
+                        <a:ext uri="{28A0092B-C50C-407E-A947-70E740481C1C}">
+                          <a14:useLocalDpi xmlns:a14="http://schemas.microsoft.com/office/drawing/2010/main" val="0"/>
+                        </a:ext>
+                      </a:extLst>
+                    </a:blip>
+                    <a:stretch>
+                      <a:fillRect/>
+                    </a:stretch>
+                  </pic:blipFill>
+                  <pic:spPr>
+                    <a:xfrm>
+                      <a:off x="0" y="0"/>
+                      <a:ext cx="5486400" cy="1809750"/>
+                    </a:xfrm>
+                    <a:prstGeom prst="rect">
+                      <a:avLst/>
+                    </a:prstGeom>
+                  </pic:spPr>
+                </pic:pic>
+              </a:graphicData>
+            </a:graphic>
+          </wp:inline>
+        </w:drawing>
+      </w:r>
+    </w:p>
+    <w:tbl>
+      <w:tblPr>
+        <w:tblStyle w:val="Grigliatabella"/>
+        <w:tblW w:w="0" w:type="auto"/>
+        <w:tblLook w:val="04A0" w:firstRow="1" w:lastRow="0" w:firstColumn="1" w:lastColumn="0" w:noHBand="0" w:noVBand="1"/>
+      </w:tblPr>
+      <w:tblGrid>
+        <w:gridCol w:w="4814"/>
+        <w:gridCol w:w="4814"/>
+      </w:tblGrid>
+      <w:tr>
+        <w:tc>
+          <w:tcPr>
+            <w:tcW w:w="4814" w:type="dxa"/>
+          </w:tcPr>
+          <w:p>
+            <w:pPr>
+              <w:pStyle w:val="Paragrafoelenco"/>
+              <w:ind w:left="0"/>
+              <w:rPr>
+                <w:rFonts w:asciiTheme="majorHAnsi" w:hAnsiTheme="majorHAnsi" w:cstheme="majorHAnsi"/>
+                <w:b/>
+                <w:szCs w:val="28"/>
+              </w:rPr>
+            </w:pPr>
+            <w:r>
+              <w:rPr>
+                <w:rFonts w:asciiTheme="majorHAnsi" w:hAnsiTheme="majorHAnsi" w:cstheme="majorHAnsi"/>
+                <w:b/>
+                <w:szCs w:val="28"/>
+              </w:rPr>
+              <w:t>Classe</w:t>
+            </w:r>
+          </w:p>
+        </w:tc>
+        <w:tc>
+          <w:tcPr>
+            <w:tcW w:w="4814" w:type="dxa"/>
+          </w:tcPr>
+          <w:p>
+            <w:pPr>
+              <w:pStyle w:val="Paragrafoelenco"/>
+              <w:ind w:left="0"/>
+              <w:rPr>
+                <w:rFonts w:asciiTheme="majorHAnsi" w:hAnsiTheme="majorHAnsi" w:cstheme="majorHAnsi"/>
+                <w:b/>
+                <w:szCs w:val="28"/>
+              </w:rPr>
+            </w:pPr>
+            <w:r>
+              <w:rPr>
+                <w:rFonts w:asciiTheme="majorHAnsi" w:hAnsiTheme="majorHAnsi" w:cstheme="majorHAnsi"/>
+                <w:b/>
+                <w:szCs w:val="28"/>
+              </w:rPr>
+              <w:t>Descrizione</w:t>
+            </w:r>
+          </w:p>
+        </w:tc>
+      </w:tr>
+      <w:tr>
+        <w:tc>
+          <w:tcPr>
+            <w:tcW w:w="4814" w:type="dxa"/>
+          </w:tcPr>
+          <w:p>
+            <w:pPr>
+              <w:pStyle w:val="Paragrafoelenco"/>
+              <w:ind w:left="0"/>
+              <w:rPr>
+                <w:rFonts w:asciiTheme="majorHAnsi" w:hAnsiTheme="majorHAnsi" w:cstheme="majorHAnsi"/>
+                <w:szCs w:val="28"/>
+              </w:rPr>
+            </w:pPr>
+            <w:proofErr w:type="spellStart"/>
+            <w:r>
+              <w:rPr>
+                <w:rFonts w:asciiTheme="majorHAnsi" w:hAnsiTheme="majorHAnsi" w:cstheme="majorHAnsi"/>
+                <w:szCs w:val="28"/>
+              </w:rPr>
+              <w:t>EventControl</w:t>
+            </w:r>
+            <w:proofErr w:type="spellEnd"/>
+          </w:p>
+        </w:tc>
+        <w:tc>
+          <w:tcPr>
+            <w:tcW w:w="4814" w:type="dxa"/>
+          </w:tcPr>
+          <w:p>
+            <w:pPr>
+              <w:pStyle w:val="Paragrafoelenco"/>
+              <w:ind w:left="0"/>
+              <w:rPr>
+                <w:rFonts w:asciiTheme="majorHAnsi" w:hAnsiTheme="majorHAnsi" w:cstheme="majorHAnsi"/>
+                <w:szCs w:val="28"/>
+              </w:rPr>
+            </w:pPr>
+            <w:r>
+              <w:rPr>
+                <w:rFonts w:asciiTheme="majorHAnsi" w:hAnsiTheme="majorHAnsi" w:cstheme="majorHAnsi"/>
+                <w:szCs w:val="28"/>
+              </w:rPr>
+              <w:t>Permette di poter creare un evento</w:t>
+            </w:r>
+            <w:r>
+              <w:rPr>
+                <w:rFonts w:asciiTheme="majorHAnsi" w:hAnsiTheme="majorHAnsi" w:cstheme="majorHAnsi"/>
+                <w:szCs w:val="28"/>
+              </w:rPr>
+              <w:t xml:space="preserve"> sulla piattaforma</w:t>
+            </w:r>
+          </w:p>
+        </w:tc>
+      </w:tr>
+      <w:tr>
+        <w:tc>
+          <w:tcPr>
+            <w:tcW w:w="4814" w:type="dxa"/>
+          </w:tcPr>
+          <w:p>
+            <w:pPr>
+              <w:pStyle w:val="Paragrafoelenco"/>
+              <w:ind w:left="0"/>
+              <w:rPr>
+                <w:rFonts w:asciiTheme="majorHAnsi" w:hAnsiTheme="majorHAnsi" w:cstheme="majorHAnsi"/>
+                <w:szCs w:val="28"/>
+              </w:rPr>
+            </w:pPr>
+            <w:proofErr w:type="spellStart"/>
+            <w:r>
+              <w:rPr>
+                <w:rFonts w:asciiTheme="majorHAnsi" w:hAnsiTheme="majorHAnsi" w:cstheme="majorHAnsi"/>
+                <w:szCs w:val="28"/>
+              </w:rPr>
+              <w:t>EventInfoControl</w:t>
+            </w:r>
+            <w:proofErr w:type="spellEnd"/>
+          </w:p>
+        </w:tc>
+        <w:tc>
+          <w:tcPr>
+            <w:tcW w:w="4814" w:type="dxa"/>
+          </w:tcPr>
+          <w:p>
+            <w:pPr>
+              <w:pStyle w:val="Paragrafoelenco"/>
+              <w:ind w:left="0"/>
+              <w:rPr>
+                <w:rFonts w:asciiTheme="majorHAnsi" w:hAnsiTheme="majorHAnsi" w:cstheme="majorHAnsi"/>
+                <w:szCs w:val="28"/>
+              </w:rPr>
+            </w:pPr>
+            <w:r>
+              <w:rPr>
+                <w:rFonts w:asciiTheme="majorHAnsi" w:hAnsiTheme="majorHAnsi" w:cstheme="majorHAnsi"/>
+                <w:szCs w:val="28"/>
+              </w:rPr>
+              <w:t>Permette di poter visualizzare le informazioni di un evento</w:t>
+            </w:r>
+            <w:bookmarkStart w:id="0" w:name="_GoBack"/>
+            <w:bookmarkEnd w:id="0"/>
+          </w:p>
+        </w:tc>
+      </w:tr>
+      <w:tr>
+        <w:tc>
+          <w:tcPr>
+            <w:tcW w:w="4814" w:type="dxa"/>
+          </w:tcPr>
+          <w:p>
+            <w:pPr>
+              <w:pStyle w:val="Paragrafoelenco"/>
+              <w:ind w:left="0"/>
+              <w:rPr>
+                <w:rFonts w:asciiTheme="majorHAnsi" w:hAnsiTheme="majorHAnsi" w:cstheme="majorHAnsi"/>
+                <w:szCs w:val="28"/>
+              </w:rPr>
+            </w:pPr>
+            <w:proofErr w:type="spellStart"/>
+            <w:r>
+              <w:rPr>
+                <w:rFonts w:asciiTheme="majorHAnsi" w:hAnsiTheme="majorHAnsi" w:cstheme="majorHAnsi"/>
+                <w:szCs w:val="28"/>
+              </w:rPr>
+              <w:t>MapControl</w:t>
+            </w:r>
+            <w:proofErr w:type="spellEnd"/>
+          </w:p>
+        </w:tc>
+        <w:tc>
+          <w:tcPr>
+            <w:tcW w:w="4814" w:type="dxa"/>
+          </w:tcPr>
+          <w:p>
+            <w:pPr>
+              <w:pStyle w:val="Paragrafoelenco"/>
+              <w:ind w:left="0"/>
+              <w:rPr>
+                <w:rFonts w:asciiTheme="majorHAnsi" w:hAnsiTheme="majorHAnsi" w:cstheme="majorHAnsi"/>
+                <w:b/>
+                <w:szCs w:val="28"/>
+              </w:rPr>
+            </w:pPr>
+          </w:p>
+        </w:tc>
+      </w:tr>
+      <w:tr>
+        <w:tc>
+          <w:tcPr>
+            <w:tcW w:w="4814" w:type="dxa"/>
+          </w:tcPr>
+          <w:p>
+            <w:pPr>
+              <w:pStyle w:val="Paragrafoelenco"/>
+              <w:ind w:left="0"/>
+              <w:rPr>
+                <w:rFonts w:asciiTheme="majorHAnsi" w:hAnsiTheme="majorHAnsi" w:cstheme="majorHAnsi"/>
+                <w:szCs w:val="28"/>
+              </w:rPr>
+            </w:pPr>
+            <w:proofErr w:type="spellStart"/>
+            <w:r>
+              <w:rPr>
+                <w:rFonts w:asciiTheme="majorHAnsi" w:hAnsiTheme="majorHAnsi" w:cstheme="majorHAnsi"/>
+                <w:szCs w:val="28"/>
+              </w:rPr>
+              <w:t>RatingControl</w:t>
+            </w:r>
+            <w:proofErr w:type="spellEnd"/>
+          </w:p>
+        </w:tc>
+        <w:tc>
+          <w:tcPr>
+            <w:tcW w:w="4814" w:type="dxa"/>
+          </w:tcPr>
+          <w:p>
+            <w:pPr>
+              <w:pStyle w:val="Paragrafoelenco"/>
+              <w:ind w:left="0"/>
+              <w:rPr>
+                <w:rFonts w:asciiTheme="majorHAnsi" w:hAnsiTheme="majorHAnsi" w:cstheme="majorHAnsi"/>
+                <w:b/>
+                <w:szCs w:val="28"/>
+              </w:rPr>
+            </w:pPr>
+          </w:p>
+        </w:tc>
+      </w:tr>
+      <w:tr>
+        <w:tc>
+          <w:tcPr>
+            <w:tcW w:w="4814" w:type="dxa"/>
+          </w:tcPr>
+          <w:p>
+            <w:pPr>
+              <w:pStyle w:val="Paragrafoelenco"/>
+              <w:ind w:left="0"/>
+              <w:rPr>
+                <w:rFonts w:asciiTheme="majorHAnsi" w:hAnsiTheme="majorHAnsi" w:cstheme="majorHAnsi"/>
+                <w:szCs w:val="28"/>
+              </w:rPr>
+            </w:pPr>
+            <w:proofErr w:type="spellStart"/>
+            <w:r>
+              <w:rPr>
+                <w:rFonts w:asciiTheme="majorHAnsi" w:hAnsiTheme="majorHAnsi" w:cstheme="majorHAnsi"/>
+                <w:szCs w:val="28"/>
+              </w:rPr>
+              <w:t>ValidationControl</w:t>
+            </w:r>
+            <w:proofErr w:type="spellEnd"/>
+          </w:p>
+        </w:tc>
+        <w:tc>
+          <w:tcPr>
+            <w:tcW w:w="4814" w:type="dxa"/>
+          </w:tcPr>
+          <w:p>
+            <w:pPr>
+              <w:pStyle w:val="Paragrafoelenco"/>
+              <w:ind w:left="0"/>
+              <w:rPr>
+                <w:rFonts w:asciiTheme="majorHAnsi" w:hAnsiTheme="majorHAnsi" w:cstheme="majorHAnsi"/>
+                <w:b/>
+                <w:szCs w:val="28"/>
+              </w:rPr>
+            </w:pPr>
+          </w:p>
+        </w:tc>
+      </w:tr>
+      <w:tr>
+        <w:tc>
+          <w:tcPr>
+            <w:tcW w:w="4814" w:type="dxa"/>
+          </w:tcPr>
+          <w:p>
+            <w:pPr>
+              <w:pStyle w:val="Paragrafoelenco"/>
+              <w:ind w:left="0"/>
+              <w:rPr>
+                <w:rFonts w:asciiTheme="majorHAnsi" w:hAnsiTheme="majorHAnsi" w:cstheme="majorHAnsi"/>
+                <w:szCs w:val="28"/>
+              </w:rPr>
+            </w:pPr>
+            <w:proofErr w:type="spellStart"/>
+            <w:r>
+              <w:rPr>
+                <w:rFonts w:asciiTheme="majorHAnsi" w:hAnsiTheme="majorHAnsi" w:cstheme="majorHAnsi"/>
+                <w:szCs w:val="28"/>
+              </w:rPr>
+              <w:t>SearchEventControl</w:t>
+            </w:r>
+            <w:proofErr w:type="spellEnd"/>
+          </w:p>
+        </w:tc>
+        <w:tc>
+          <w:tcPr>
+            <w:tcW w:w="4814" w:type="dxa"/>
+          </w:tcPr>
+          <w:p>
+            <w:pPr>
+              <w:pStyle w:val="Paragrafoelenco"/>
+              <w:ind w:left="0"/>
+              <w:rPr>
+                <w:rFonts w:asciiTheme="majorHAnsi" w:hAnsiTheme="majorHAnsi" w:cstheme="majorHAnsi"/>
+                <w:b/>
+                <w:szCs w:val="28"/>
+              </w:rPr>
+            </w:pPr>
+          </w:p>
+        </w:tc>
+      </w:tr>
+      <w:tr>
+        <w:tc>
+          <w:tcPr>
+            <w:tcW w:w="4814" w:type="dxa"/>
+          </w:tcPr>
+          <w:p>
+            <w:pPr>
+              <w:pStyle w:val="Paragrafoelenco"/>
+              <w:ind w:left="0"/>
+              <w:rPr>
+                <w:rFonts w:asciiTheme="majorHAnsi" w:hAnsiTheme="majorHAnsi" w:cstheme="majorHAnsi"/>
+                <w:szCs w:val="28"/>
+              </w:rPr>
+            </w:pPr>
+            <w:proofErr w:type="spellStart"/>
+            <w:r>
+              <w:rPr>
+                <w:rFonts w:asciiTheme="majorHAnsi" w:hAnsiTheme="majorHAnsi" w:cstheme="majorHAnsi"/>
+                <w:szCs w:val="28"/>
+              </w:rPr>
+              <w:t>CommentControl</w:t>
+            </w:r>
+            <w:proofErr w:type="spellEnd"/>
+          </w:p>
+        </w:tc>
+        <w:tc>
+          <w:tcPr>
+            <w:tcW w:w="4814" w:type="dxa"/>
+          </w:tcPr>
+          <w:p>
+            <w:pPr>
+              <w:pStyle w:val="Paragrafoelenco"/>
+              <w:ind w:left="0"/>
+              <w:rPr>
+                <w:rFonts w:asciiTheme="majorHAnsi" w:hAnsiTheme="majorHAnsi" w:cstheme="majorHAnsi"/>
+                <w:b/>
+                <w:szCs w:val="28"/>
+              </w:rPr>
+            </w:pPr>
+          </w:p>
+        </w:tc>
+      </w:tr>
+      <w:tr>
+        <w:tc>
+          <w:tcPr>
+            <w:tcW w:w="4814" w:type="dxa"/>
+          </w:tcPr>
+          <w:p>
+            <w:pPr>
+              <w:pStyle w:val="Paragrafoelenco"/>
+              <w:ind w:left="0"/>
+              <w:rPr>
+                <w:rFonts w:asciiTheme="majorHAnsi" w:hAnsiTheme="majorHAnsi" w:cstheme="majorHAnsi"/>
+                <w:szCs w:val="28"/>
+              </w:rPr>
+            </w:pPr>
+            <w:proofErr w:type="spellStart"/>
+            <w:r>
+              <w:rPr>
+                <w:rFonts w:asciiTheme="majorHAnsi" w:hAnsiTheme="majorHAnsi" w:cstheme="majorHAnsi"/>
+                <w:szCs w:val="28"/>
+              </w:rPr>
+              <w:t>PartecipationControl</w:t>
+            </w:r>
+            <w:proofErr w:type="spellEnd"/>
+          </w:p>
+        </w:tc>
+        <w:tc>
+          <w:tcPr>
+            <w:tcW w:w="4814" w:type="dxa"/>
+          </w:tcPr>
+          <w:p>
+            <w:pPr>
+              <w:pStyle w:val="Paragrafoelenco"/>
+              <w:ind w:left="0"/>
+              <w:rPr>
+                <w:rFonts w:asciiTheme="majorHAnsi" w:hAnsiTheme="majorHAnsi" w:cstheme="majorHAnsi"/>
+                <w:b/>
+                <w:szCs w:val="28"/>
+              </w:rPr>
+            </w:pPr>
+          </w:p>
+        </w:tc>
+      </w:tr>
+    </w:tbl>
+    <w:p>
+      <w:pPr>
+        <w:pStyle w:val="Paragrafoelenco"/>
+        <w:ind w:left="0"/>
+        <w:rPr>
+          <w:rFonts w:asciiTheme="majorHAnsi" w:hAnsiTheme="majorHAnsi" w:cstheme="majorHAnsi"/>
+          <w:b/>
+          <w:szCs w:val="28"/>
+        </w:rPr>
+      </w:pPr>
     </w:p>
     <w:sectPr>
       <w:pgSz w:w="11906" w:h="16838"/>

</xml_diff>

<commit_message>
Prima stesura completa dell'odd
</commit_message>
<xml_diff>
--- a/Internal work product/ODD.docx
+++ b/Internal work product/ODD.docx
@@ -2147,7 +2147,25 @@
           <w:rFonts w:asciiTheme="majorHAnsi" w:hAnsiTheme="majorHAnsi"/>
           <w:color w:val="3C78D8"/>
         </w:rPr>
-        <w:t xml:space="preserve">* @return </w:t>
+        <w:t>* @</w:t>
+      </w:r>
+      <w:proofErr w:type="spellStart"/>
+      <w:r>
+        <w:rPr>
+          <w:rStyle w:val="fontstyle01"/>
+          <w:rFonts w:asciiTheme="majorHAnsi" w:hAnsiTheme="majorHAnsi"/>
+          <w:color w:val="3C78D8"/>
+        </w:rPr>
+        <w:t>return</w:t>
+      </w:r>
+      <w:proofErr w:type="spellEnd"/>
+      <w:r>
+        <w:rPr>
+          <w:rStyle w:val="fontstyle01"/>
+          <w:rFonts w:asciiTheme="majorHAnsi" w:hAnsiTheme="majorHAnsi"/>
+          <w:color w:val="3C78D8"/>
+        </w:rPr>
+        <w:t xml:space="preserve"> </w:t>
       </w:r>
       <w:proofErr w:type="spellStart"/>
       <w:r>
@@ -2240,13 +2258,23 @@
         </w:rPr>
         <w:br/>
       </w:r>
-      <w:r>
-        <w:rPr>
-          <w:rStyle w:val="fontstyle01"/>
-          <w:rFonts w:asciiTheme="majorHAnsi" w:hAnsiTheme="majorHAnsi"/>
-          <w:color w:val="3C78D8"/>
-        </w:rPr>
-        <w:t>return this</w:t>
+      <w:proofErr w:type="spellStart"/>
+      <w:r>
+        <w:rPr>
+          <w:rStyle w:val="fontstyle01"/>
+          <w:rFonts w:asciiTheme="majorHAnsi" w:hAnsiTheme="majorHAnsi"/>
+          <w:color w:val="3C78D8"/>
+        </w:rPr>
+        <w:t>return</w:t>
+      </w:r>
+      <w:proofErr w:type="spellEnd"/>
+      <w:r>
+        <w:rPr>
+          <w:rStyle w:val="fontstyle01"/>
+          <w:rFonts w:asciiTheme="majorHAnsi" w:hAnsiTheme="majorHAnsi"/>
+          <w:color w:val="3C78D8"/>
+        </w:rPr>
+        <w:t xml:space="preserve"> this</w:t>
       </w:r>
       <w:r>
         <w:rPr>
@@ -2322,7 +2350,25 @@
           <w:rFonts w:asciiTheme="majorHAnsi" w:hAnsiTheme="majorHAnsi"/>
           <w:color w:val="3C78D8"/>
         </w:rPr>
-        <w:t xml:space="preserve">* @return </w:t>
+        <w:t>* @</w:t>
+      </w:r>
+      <w:proofErr w:type="spellStart"/>
+      <w:r>
+        <w:rPr>
+          <w:rStyle w:val="fontstyle01"/>
+          <w:rFonts w:asciiTheme="majorHAnsi" w:hAnsiTheme="majorHAnsi"/>
+          <w:color w:val="3C78D8"/>
+        </w:rPr>
+        <w:t>return</w:t>
+      </w:r>
+      <w:proofErr w:type="spellEnd"/>
+      <w:r>
+        <w:rPr>
+          <w:rStyle w:val="fontstyle01"/>
+          <w:rFonts w:asciiTheme="majorHAnsi" w:hAnsiTheme="majorHAnsi"/>
+          <w:color w:val="3C78D8"/>
+        </w:rPr>
+        <w:t xml:space="preserve"> </w:t>
       </w:r>
       <w:proofErr w:type="spellStart"/>
       <w:r>
@@ -2415,13 +2461,23 @@
         </w:rPr>
         <w:br/>
       </w:r>
-      <w:r>
-        <w:rPr>
-          <w:rStyle w:val="fontstyle01"/>
-          <w:rFonts w:asciiTheme="majorHAnsi" w:hAnsiTheme="majorHAnsi"/>
-          <w:color w:val="3C78D8"/>
-        </w:rPr>
-        <w:t xml:space="preserve">return </w:t>
+      <w:proofErr w:type="spellStart"/>
+      <w:r>
+        <w:rPr>
+          <w:rStyle w:val="fontstyle01"/>
+          <w:rFonts w:asciiTheme="majorHAnsi" w:hAnsiTheme="majorHAnsi"/>
+          <w:color w:val="3C78D8"/>
+        </w:rPr>
+        <w:t>return</w:t>
+      </w:r>
+      <w:proofErr w:type="spellEnd"/>
+      <w:r>
+        <w:rPr>
+          <w:rStyle w:val="fontstyle01"/>
+          <w:rFonts w:asciiTheme="majorHAnsi" w:hAnsiTheme="majorHAnsi"/>
+          <w:color w:val="3C78D8"/>
+        </w:rPr>
+        <w:t xml:space="preserve"> </w:t>
       </w:r>
       <w:proofErr w:type="spellStart"/>
       <w:r>
@@ -3700,23 +3756,7 @@
           <w:rFonts w:asciiTheme="majorHAnsi" w:hAnsiTheme="majorHAnsi" w:cstheme="majorHAnsi"/>
           <w:color w:val="000000"/>
         </w:rPr>
-        <w:t xml:space="preserve"> fa uso del Singleton Pattern nello Storage </w:t>
-      </w:r>
-      <w:proofErr w:type="spellStart"/>
-      <w:r>
-        <w:rPr>
-          <w:rFonts w:asciiTheme="majorHAnsi" w:hAnsiTheme="majorHAnsi" w:cstheme="majorHAnsi"/>
-          <w:color w:val="000000"/>
-        </w:rPr>
-        <w:t>Layer</w:t>
-      </w:r>
-      <w:proofErr w:type="spellEnd"/>
-      <w:r>
-        <w:rPr>
-          <w:rFonts w:asciiTheme="majorHAnsi" w:hAnsiTheme="majorHAnsi" w:cstheme="majorHAnsi"/>
-          <w:color w:val="000000"/>
-        </w:rPr>
-        <w:t xml:space="preserve"> per</w:t>
+        <w:t xml:space="preserve"> fa uso del Singleton Pattern nello Storage Layer per</w:t>
       </w:r>
       <w:r>
         <w:rPr>
@@ -4509,7 +4549,7 @@
           <w:sz w:val="28"/>
           <w:szCs w:val="28"/>
         </w:rPr>
-        <w:t>0.1</w:t>
+        <w:t>1</w:t>
       </w:r>
       <w:r>
         <w:rPr>
@@ -4905,7 +4945,25 @@
           <w:sz w:val="28"/>
           <w:szCs w:val="28"/>
         </w:rPr>
-        <w:t xml:space="preserve">3.0.2 Package </w:t>
+        <w:t>3.</w:t>
+      </w:r>
+      <w:r>
+        <w:rPr>
+          <w:rFonts w:asciiTheme="majorHAnsi" w:hAnsiTheme="majorHAnsi" w:cstheme="majorHAnsi"/>
+          <w:b/>
+          <w:sz w:val="28"/>
+          <w:szCs w:val="28"/>
+        </w:rPr>
+        <w:t xml:space="preserve">2 </w:t>
+      </w:r>
+      <w:r>
+        <w:rPr>
+          <w:rFonts w:asciiTheme="majorHAnsi" w:hAnsiTheme="majorHAnsi" w:cstheme="majorHAnsi"/>
+          <w:b/>
+          <w:sz w:val="28"/>
+          <w:szCs w:val="28"/>
+        </w:rPr>
+        <w:t xml:space="preserve">Package </w:t>
       </w:r>
       <w:proofErr w:type="spellStart"/>
       <w:r>
@@ -5281,7 +5339,25 @@
           <w:sz w:val="28"/>
           <w:szCs w:val="28"/>
         </w:rPr>
-        <w:t>3.0.3 Package Control</w:t>
+        <w:t>3.</w:t>
+      </w:r>
+      <w:r>
+        <w:rPr>
+          <w:rFonts w:asciiTheme="majorHAnsi" w:hAnsiTheme="majorHAnsi" w:cstheme="majorHAnsi"/>
+          <w:b/>
+          <w:sz w:val="28"/>
+          <w:szCs w:val="28"/>
+        </w:rPr>
+        <w:t>3</w:t>
+      </w:r>
+      <w:r>
+        <w:rPr>
+          <w:rFonts w:asciiTheme="majorHAnsi" w:hAnsiTheme="majorHAnsi" w:cstheme="majorHAnsi"/>
+          <w:b/>
+          <w:sz w:val="28"/>
+          <w:szCs w:val="28"/>
+        </w:rPr>
+        <w:t xml:space="preserve"> Package Control</w:t>
       </w:r>
     </w:p>
     <w:p>
@@ -5416,7 +5492,25 @@
           <w:sz w:val="28"/>
           <w:szCs w:val="28"/>
         </w:rPr>
-        <w:t>3.1 Package Utente</w:t>
+        <w:t>3.</w:t>
+      </w:r>
+      <w:r>
+        <w:rPr>
+          <w:rFonts w:asciiTheme="majorHAnsi" w:hAnsiTheme="majorHAnsi" w:cstheme="majorHAnsi"/>
+          <w:b/>
+          <w:sz w:val="28"/>
+          <w:szCs w:val="28"/>
+        </w:rPr>
+        <w:t>3.1</w:t>
+      </w:r>
+      <w:r>
+        <w:rPr>
+          <w:rFonts w:asciiTheme="majorHAnsi" w:hAnsiTheme="majorHAnsi" w:cstheme="majorHAnsi"/>
+          <w:b/>
+          <w:sz w:val="28"/>
+          <w:szCs w:val="28"/>
+        </w:rPr>
+        <w:t xml:space="preserve"> Package Utente</w:t>
       </w:r>
     </w:p>
     <w:p>
@@ -5985,7 +6079,7 @@
           <w:sz w:val="28"/>
           <w:szCs w:val="28"/>
         </w:rPr>
-        <w:t>2</w:t>
+        <w:t>3.2</w:t>
       </w:r>
       <w:r>
         <w:rPr>
@@ -5994,27 +6088,12 @@
           <w:sz w:val="28"/>
           <w:szCs w:val="28"/>
         </w:rPr>
-        <w:t xml:space="preserve"> Package </w:t>
-      </w:r>
-      <w:r>
-        <w:rPr>
-          <w:rFonts w:asciiTheme="majorHAnsi" w:hAnsiTheme="majorHAnsi" w:cstheme="majorHAnsi"/>
-          <w:b/>
-          <w:sz w:val="28"/>
-          <w:szCs w:val="28"/>
-        </w:rPr>
-        <w:t>Evento</w:t>
-      </w:r>
-    </w:p>
-    <w:p>
-      <w:r>
-        <w:t xml:space="preserve">Il package </w:t>
-      </w:r>
-      <w:r>
-        <w:t>evento</w:t>
-      </w:r>
-      <w:r>
-        <w:t xml:space="preserve"> include tutte quelle classi </w:t>
+        <w:t xml:space="preserve"> Package Evento</w:t>
+      </w:r>
+    </w:p>
+    <w:p>
+      <w:r>
+        <w:t xml:space="preserve">Il package evento include tutte quelle classi </w:t>
       </w:r>
       <w:proofErr w:type="spellStart"/>
       <w:r>
@@ -6049,10 +6128,10 @@
           <w:szCs w:val="28"/>
         </w:rPr>
         <w:drawing>
-          <wp:inline distT="0" distB="0" distL="0" distR="0" wp14:anchorId="14E3FB0B" wp14:editId="10D3EDDA">
-            <wp:extent cx="5486400" cy="1809750"/>
+          <wp:inline distT="0" distB="0" distL="0" distR="0" wp14:anchorId="47878D27" wp14:editId="257D0C67">
+            <wp:extent cx="4019550" cy="1809750"/>
             <wp:effectExtent l="0" t="0" r="0" b="0"/>
-            <wp:docPr id="3" name="Immagine 3"/>
+            <wp:docPr id="5" name="Immagine 5"/>
             <wp:cNvGraphicFramePr>
               <a:graphicFrameLocks xmlns:a="http://schemas.openxmlformats.org/drawingml/2006/main" noChangeAspect="1"/>
             </wp:cNvGraphicFramePr>
@@ -6060,7 +6139,7 @@
               <a:graphicData uri="http://schemas.openxmlformats.org/drawingml/2006/picture">
                 <pic:pic xmlns:pic="http://schemas.openxmlformats.org/drawingml/2006/picture">
                   <pic:nvPicPr>
-                    <pic:cNvPr id="3" name="packevento.jpg"/>
+                    <pic:cNvPr id="5" name="packevento.jpg"/>
                     <pic:cNvPicPr/>
                   </pic:nvPicPr>
                   <pic:blipFill>
@@ -6078,7 +6157,7 @@
                   <pic:spPr>
                     <a:xfrm>
                       <a:off x="0" y="0"/>
-                      <a:ext cx="5486400" cy="1809750"/>
+                      <a:ext cx="4019550" cy="1809750"/>
                     </a:xfrm>
                     <a:prstGeom prst="rect">
                       <a:avLst/>
@@ -6166,6 +6245,13 @@
               </w:rPr>
             </w:pPr>
             <w:proofErr w:type="spellStart"/>
+            <w:r>
+              <w:rPr>
+                <w:rFonts w:asciiTheme="majorHAnsi" w:hAnsiTheme="majorHAnsi" w:cstheme="majorHAnsi"/>
+                <w:szCs w:val="28"/>
+              </w:rPr>
+              <w:t>Create</w:t>
+            </w:r>
             <w:r>
               <w:rPr>
                 <w:rFonts w:asciiTheme="majorHAnsi" w:hAnsiTheme="majorHAnsi" w:cstheme="majorHAnsi"/>
@@ -6251,50 +6337,6 @@
               </w:rPr>
               <w:t>Permette di poter visualizzare le informazioni di un evento</w:t>
             </w:r>
-            <w:bookmarkStart w:id="0" w:name="_GoBack"/>
-            <w:bookmarkEnd w:id="0"/>
-          </w:p>
-        </w:tc>
-      </w:tr>
-      <w:tr>
-        <w:tc>
-          <w:tcPr>
-            <w:tcW w:w="4814" w:type="dxa"/>
-          </w:tcPr>
-          <w:p>
-            <w:pPr>
-              <w:pStyle w:val="Paragrafoelenco"/>
-              <w:ind w:left="0"/>
-              <w:rPr>
-                <w:rFonts w:asciiTheme="majorHAnsi" w:hAnsiTheme="majorHAnsi" w:cstheme="majorHAnsi"/>
-                <w:szCs w:val="28"/>
-              </w:rPr>
-            </w:pPr>
-            <w:proofErr w:type="spellStart"/>
-            <w:r>
-              <w:rPr>
-                <w:rFonts w:asciiTheme="majorHAnsi" w:hAnsiTheme="majorHAnsi" w:cstheme="majorHAnsi"/>
-                <w:szCs w:val="28"/>
-              </w:rPr>
-              <w:t>MapControl</w:t>
-            </w:r>
-            <w:proofErr w:type="spellEnd"/>
-          </w:p>
-        </w:tc>
-        <w:tc>
-          <w:tcPr>
-            <w:tcW w:w="4814" w:type="dxa"/>
-          </w:tcPr>
-          <w:p>
-            <w:pPr>
-              <w:pStyle w:val="Paragrafoelenco"/>
-              <w:ind w:left="0"/>
-              <w:rPr>
-                <w:rFonts w:asciiTheme="majorHAnsi" w:hAnsiTheme="majorHAnsi" w:cstheme="majorHAnsi"/>
-                <w:b/>
-                <w:szCs w:val="28"/>
-              </w:rPr>
-            </w:pPr>
           </w:p>
         </w:tc>
       </w:tr>
@@ -6333,10 +6375,16 @@
               <w:ind w:left="0"/>
               <w:rPr>
                 <w:rFonts w:asciiTheme="majorHAnsi" w:hAnsiTheme="majorHAnsi" w:cstheme="majorHAnsi"/>
-                <w:b/>
                 <w:szCs w:val="28"/>
               </w:rPr>
             </w:pPr>
+            <w:r>
+              <w:rPr>
+                <w:rFonts w:asciiTheme="majorHAnsi" w:hAnsiTheme="majorHAnsi" w:cstheme="majorHAnsi"/>
+                <w:szCs w:val="28"/>
+              </w:rPr>
+              <w:t>Permette di poter dare un voto all’evento</w:t>
+            </w:r>
           </w:p>
         </w:tc>
       </w:tr>
@@ -6375,10 +6423,16 @@
               <w:ind w:left="0"/>
               <w:rPr>
                 <w:rFonts w:asciiTheme="majorHAnsi" w:hAnsiTheme="majorHAnsi" w:cstheme="majorHAnsi"/>
-                <w:b/>
                 <w:szCs w:val="28"/>
               </w:rPr>
             </w:pPr>
+            <w:r>
+              <w:rPr>
+                <w:rFonts w:asciiTheme="majorHAnsi" w:hAnsiTheme="majorHAnsi" w:cstheme="majorHAnsi"/>
+                <w:szCs w:val="28"/>
+              </w:rPr>
+              <w:t>Permette di poter validare la presenza ad un evento</w:t>
+            </w:r>
           </w:p>
         </w:tc>
       </w:tr>
@@ -6417,52 +6471,16 @@
               <w:ind w:left="0"/>
               <w:rPr>
                 <w:rFonts w:asciiTheme="majorHAnsi" w:hAnsiTheme="majorHAnsi" w:cstheme="majorHAnsi"/>
-                <w:b/>
                 <w:szCs w:val="28"/>
               </w:rPr>
             </w:pPr>
-          </w:p>
-        </w:tc>
-      </w:tr>
-      <w:tr>
-        <w:tc>
-          <w:tcPr>
-            <w:tcW w:w="4814" w:type="dxa"/>
-          </w:tcPr>
-          <w:p>
-            <w:pPr>
-              <w:pStyle w:val="Paragrafoelenco"/>
-              <w:ind w:left="0"/>
-              <w:rPr>
-                <w:rFonts w:asciiTheme="majorHAnsi" w:hAnsiTheme="majorHAnsi" w:cstheme="majorHAnsi"/>
-                <w:szCs w:val="28"/>
-              </w:rPr>
-            </w:pPr>
-            <w:proofErr w:type="spellStart"/>
             <w:r>
               <w:rPr>
                 <w:rFonts w:asciiTheme="majorHAnsi" w:hAnsiTheme="majorHAnsi" w:cstheme="majorHAnsi"/>
                 <w:szCs w:val="28"/>
               </w:rPr>
-              <w:t>CommentControl</w:t>
+              <w:t>Permette la ricerca di eventi sulla piattaforma</w:t>
             </w:r>
-            <w:proofErr w:type="spellEnd"/>
-          </w:p>
-        </w:tc>
-        <w:tc>
-          <w:tcPr>
-            <w:tcW w:w="4814" w:type="dxa"/>
-          </w:tcPr>
-          <w:p>
-            <w:pPr>
-              <w:pStyle w:val="Paragrafoelenco"/>
-              <w:ind w:left="0"/>
-              <w:rPr>
-                <w:rFonts w:asciiTheme="majorHAnsi" w:hAnsiTheme="majorHAnsi" w:cstheme="majorHAnsi"/>
-                <w:b/>
-                <w:szCs w:val="28"/>
-              </w:rPr>
-            </w:pPr>
           </w:p>
         </w:tc>
       </w:tr>
@@ -6501,10 +6519,274 @@
               <w:ind w:left="0"/>
               <w:rPr>
                 <w:rFonts w:asciiTheme="majorHAnsi" w:hAnsiTheme="majorHAnsi" w:cstheme="majorHAnsi"/>
+                <w:szCs w:val="28"/>
+              </w:rPr>
+            </w:pPr>
+            <w:r>
+              <w:rPr>
+                <w:rFonts w:asciiTheme="majorHAnsi" w:hAnsiTheme="majorHAnsi" w:cstheme="majorHAnsi"/>
+                <w:szCs w:val="28"/>
+              </w:rPr>
+              <w:t>Permette di poter indicare la partecipazione ad un evento</w:t>
+            </w:r>
+          </w:p>
+        </w:tc>
+      </w:tr>
+    </w:tbl>
+    <w:p>
+      <w:pPr>
+        <w:pStyle w:val="Paragrafoelenco"/>
+        <w:ind w:left="0"/>
+        <w:rPr>
+          <w:rFonts w:asciiTheme="majorHAnsi" w:hAnsiTheme="majorHAnsi" w:cstheme="majorHAnsi"/>
+          <w:b/>
+          <w:szCs w:val="28"/>
+        </w:rPr>
+      </w:pPr>
+    </w:p>
+    <w:p>
+      <w:pPr>
+        <w:pStyle w:val="Paragrafoelenco"/>
+        <w:ind w:left="0"/>
+        <w:rPr>
+          <w:rFonts w:asciiTheme="majorHAnsi" w:hAnsiTheme="majorHAnsi" w:cstheme="majorHAnsi"/>
+          <w:b/>
+          <w:sz w:val="28"/>
+          <w:szCs w:val="28"/>
+        </w:rPr>
+      </w:pPr>
+      <w:r>
+        <w:rPr>
+          <w:rFonts w:asciiTheme="majorHAnsi" w:hAnsiTheme="majorHAnsi" w:cstheme="majorHAnsi"/>
+          <w:b/>
+          <w:sz w:val="28"/>
+          <w:szCs w:val="28"/>
+        </w:rPr>
+        <w:t>3.3</w:t>
+      </w:r>
+      <w:r>
+        <w:rPr>
+          <w:rFonts w:asciiTheme="majorHAnsi" w:hAnsiTheme="majorHAnsi" w:cstheme="majorHAnsi"/>
+          <w:b/>
+          <w:sz w:val="28"/>
+          <w:szCs w:val="28"/>
+        </w:rPr>
+        <w:t>.3</w:t>
+      </w:r>
+      <w:r>
+        <w:rPr>
+          <w:rFonts w:asciiTheme="majorHAnsi" w:hAnsiTheme="majorHAnsi" w:cstheme="majorHAnsi"/>
+          <w:b/>
+          <w:sz w:val="28"/>
+          <w:szCs w:val="28"/>
+        </w:rPr>
+        <w:t xml:space="preserve"> Package Commento</w:t>
+      </w:r>
+    </w:p>
+    <w:p>
+      <w:pPr>
+        <w:pStyle w:val="Paragrafoelenco"/>
+        <w:ind w:left="0"/>
+      </w:pPr>
+      <w:r>
+        <w:t xml:space="preserve">Il package </w:t>
+      </w:r>
+      <w:r>
+        <w:t>commento</w:t>
+      </w:r>
+      <w:r>
+        <w:t xml:space="preserve"> include tutte quelle classi </w:t>
+      </w:r>
+      <w:proofErr w:type="spellStart"/>
+      <w:r>
+        <w:t>Servlet</w:t>
+      </w:r>
+      <w:proofErr w:type="spellEnd"/>
+      <w:r>
+        <w:t xml:space="preserve"> adibite a svolgere una funzionalità del sottosistema di gestione dei commenti. Di seguito presentiamo il contenuto di tale package con il seguente diagramma:</w:t>
+      </w:r>
+    </w:p>
+    <w:p>
+      <w:pPr>
+        <w:pStyle w:val="Paragrafoelenco"/>
+        <w:ind w:left="0"/>
+        <w:rPr>
+          <w:rFonts w:asciiTheme="majorHAnsi" w:hAnsiTheme="majorHAnsi" w:cstheme="majorHAnsi"/>
+          <w:b/>
+          <w:sz w:val="28"/>
+          <w:szCs w:val="28"/>
+        </w:rPr>
+      </w:pPr>
+      <w:r>
+        <w:rPr>
+          <w:rFonts w:asciiTheme="majorHAnsi" w:hAnsiTheme="majorHAnsi" w:cstheme="majorHAnsi"/>
+          <w:b/>
+          <w:noProof/>
+          <w:sz w:val="28"/>
+          <w:szCs w:val="28"/>
+        </w:rPr>
+        <w:drawing>
+          <wp:inline distT="0" distB="0" distL="0" distR="0" wp14:anchorId="1CEA83BF" wp14:editId="05446BCD">
+            <wp:extent cx="2371725" cy="1438275"/>
+            <wp:effectExtent l="0" t="0" r="9525" b="9525"/>
+            <wp:docPr id="8" name="Immagine 8"/>
+            <wp:cNvGraphicFramePr>
+              <a:graphicFrameLocks xmlns:a="http://schemas.openxmlformats.org/drawingml/2006/main" noChangeAspect="1"/>
+            </wp:cNvGraphicFramePr>
+            <a:graphic xmlns:a="http://schemas.openxmlformats.org/drawingml/2006/main">
+              <a:graphicData uri="http://schemas.openxmlformats.org/drawingml/2006/picture">
+                <pic:pic xmlns:pic="http://schemas.openxmlformats.org/drawingml/2006/picture">
+                  <pic:nvPicPr>
+                    <pic:cNvPr id="8" name="packComment.jpg"/>
+                    <pic:cNvPicPr/>
+                  </pic:nvPicPr>
+                  <pic:blipFill>
+                    <a:blip r:embed="rId12">
+                      <a:extLst>
+                        <a:ext uri="{28A0092B-C50C-407E-A947-70E740481C1C}">
+                          <a14:useLocalDpi xmlns:a14="http://schemas.microsoft.com/office/drawing/2010/main" val="0"/>
+                        </a:ext>
+                      </a:extLst>
+                    </a:blip>
+                    <a:stretch>
+                      <a:fillRect/>
+                    </a:stretch>
+                  </pic:blipFill>
+                  <pic:spPr>
+                    <a:xfrm>
+                      <a:off x="0" y="0"/>
+                      <a:ext cx="2371725" cy="1438275"/>
+                    </a:xfrm>
+                    <a:prstGeom prst="rect">
+                      <a:avLst/>
+                    </a:prstGeom>
+                  </pic:spPr>
+                </pic:pic>
+              </a:graphicData>
+            </a:graphic>
+          </wp:inline>
+        </w:drawing>
+      </w:r>
+    </w:p>
+    <w:tbl>
+      <w:tblPr>
+        <w:tblStyle w:val="Grigliatabella"/>
+        <w:tblW w:w="0" w:type="auto"/>
+        <w:tblLook w:val="04A0" w:firstRow="1" w:lastRow="0" w:firstColumn="1" w:lastColumn="0" w:noHBand="0" w:noVBand="1"/>
+      </w:tblPr>
+      <w:tblGrid>
+        <w:gridCol w:w="4814"/>
+        <w:gridCol w:w="4814"/>
+      </w:tblGrid>
+      <w:tr>
+        <w:tc>
+          <w:tcPr>
+            <w:tcW w:w="4814" w:type="dxa"/>
+          </w:tcPr>
+          <w:p>
+            <w:pPr>
+              <w:pStyle w:val="Paragrafoelenco"/>
+              <w:ind w:left="0"/>
+              <w:rPr>
+                <w:rFonts w:asciiTheme="majorHAnsi" w:hAnsiTheme="majorHAnsi" w:cstheme="majorHAnsi"/>
                 <w:b/>
                 <w:szCs w:val="28"/>
               </w:rPr>
             </w:pPr>
+            <w:r>
+              <w:rPr>
+                <w:rFonts w:asciiTheme="majorHAnsi" w:hAnsiTheme="majorHAnsi" w:cstheme="majorHAnsi"/>
+                <w:b/>
+                <w:szCs w:val="28"/>
+              </w:rPr>
+              <w:t>Classe</w:t>
+            </w:r>
+          </w:p>
+        </w:tc>
+        <w:tc>
+          <w:tcPr>
+            <w:tcW w:w="4814" w:type="dxa"/>
+          </w:tcPr>
+          <w:p>
+            <w:pPr>
+              <w:pStyle w:val="Paragrafoelenco"/>
+              <w:ind w:left="0"/>
+              <w:rPr>
+                <w:rFonts w:asciiTheme="majorHAnsi" w:hAnsiTheme="majorHAnsi" w:cstheme="majorHAnsi"/>
+                <w:b/>
+                <w:szCs w:val="28"/>
+              </w:rPr>
+            </w:pPr>
+            <w:r>
+              <w:rPr>
+                <w:rFonts w:asciiTheme="majorHAnsi" w:hAnsiTheme="majorHAnsi" w:cstheme="majorHAnsi"/>
+                <w:b/>
+                <w:szCs w:val="28"/>
+              </w:rPr>
+              <w:t>Descrizione</w:t>
+            </w:r>
+          </w:p>
+        </w:tc>
+      </w:tr>
+      <w:tr>
+        <w:tc>
+          <w:tcPr>
+            <w:tcW w:w="4814" w:type="dxa"/>
+          </w:tcPr>
+          <w:p>
+            <w:pPr>
+              <w:pStyle w:val="Paragrafoelenco"/>
+              <w:ind w:left="0"/>
+              <w:rPr>
+                <w:rFonts w:asciiTheme="majorHAnsi" w:hAnsiTheme="majorHAnsi" w:cstheme="majorHAnsi"/>
+                <w:szCs w:val="28"/>
+              </w:rPr>
+            </w:pPr>
+            <w:proofErr w:type="spellStart"/>
+            <w:r>
+              <w:rPr>
+                <w:rFonts w:asciiTheme="majorHAnsi" w:hAnsiTheme="majorHAnsi" w:cstheme="majorHAnsi"/>
+                <w:szCs w:val="28"/>
+              </w:rPr>
+              <w:t>SaveCommen</w:t>
+            </w:r>
+            <w:r>
+              <w:rPr>
+                <w:rFonts w:asciiTheme="majorHAnsi" w:hAnsiTheme="majorHAnsi" w:cstheme="majorHAnsi"/>
+                <w:szCs w:val="28"/>
+              </w:rPr>
+              <w:t>s</w:t>
+            </w:r>
+            <w:r>
+              <w:rPr>
+                <w:rFonts w:asciiTheme="majorHAnsi" w:hAnsiTheme="majorHAnsi" w:cstheme="majorHAnsi"/>
+                <w:szCs w:val="28"/>
+              </w:rPr>
+              <w:t>tControl</w:t>
+            </w:r>
+            <w:proofErr w:type="spellEnd"/>
+          </w:p>
+        </w:tc>
+        <w:tc>
+          <w:tcPr>
+            <w:tcW w:w="4814" w:type="dxa"/>
+          </w:tcPr>
+          <w:p>
+            <w:pPr>
+              <w:pStyle w:val="Paragrafoelenco"/>
+              <w:ind w:left="0"/>
+              <w:rPr>
+                <w:rFonts w:asciiTheme="majorHAnsi" w:hAnsiTheme="majorHAnsi" w:cstheme="majorHAnsi"/>
+                <w:szCs w:val="28"/>
+              </w:rPr>
+            </w:pPr>
+            <w:r>
+              <w:rPr>
+                <w:rFonts w:asciiTheme="majorHAnsi" w:hAnsiTheme="majorHAnsi" w:cstheme="majorHAnsi"/>
+                <w:szCs w:val="28"/>
+              </w:rPr>
+              <w:t>Permette di salvare un commento scritto</w:t>
+            </w:r>
           </w:p>
         </w:tc>
       </w:tr>
@@ -6517,6 +6799,3220 @@
           <w:rFonts w:asciiTheme="majorHAnsi" w:hAnsiTheme="majorHAnsi" w:cstheme="majorHAnsi"/>
           <w:b/>
           <w:szCs w:val="28"/>
+        </w:rPr>
+      </w:pPr>
+    </w:p>
+    <w:p>
+      <w:pPr>
+        <w:pStyle w:val="Paragrafoelenco"/>
+        <w:ind w:left="0"/>
+        <w:rPr>
+          <w:rFonts w:asciiTheme="majorHAnsi" w:hAnsiTheme="majorHAnsi" w:cstheme="majorHAnsi"/>
+          <w:b/>
+          <w:sz w:val="28"/>
+          <w:szCs w:val="28"/>
+        </w:rPr>
+      </w:pPr>
+      <w:r>
+        <w:rPr>
+          <w:rFonts w:asciiTheme="majorHAnsi" w:hAnsiTheme="majorHAnsi" w:cstheme="majorHAnsi"/>
+          <w:b/>
+          <w:sz w:val="28"/>
+          <w:szCs w:val="28"/>
+        </w:rPr>
+        <w:lastRenderedPageBreak/>
+        <w:t>3.3</w:t>
+      </w:r>
+      <w:r>
+        <w:rPr>
+          <w:rFonts w:asciiTheme="majorHAnsi" w:hAnsiTheme="majorHAnsi" w:cstheme="majorHAnsi"/>
+          <w:b/>
+          <w:sz w:val="28"/>
+          <w:szCs w:val="28"/>
+        </w:rPr>
+        <w:t>.4</w:t>
+      </w:r>
+      <w:r>
+        <w:rPr>
+          <w:rFonts w:asciiTheme="majorHAnsi" w:hAnsiTheme="majorHAnsi" w:cstheme="majorHAnsi"/>
+          <w:b/>
+          <w:sz w:val="28"/>
+          <w:szCs w:val="28"/>
+        </w:rPr>
+        <w:t xml:space="preserve"> Package Segnalazione</w:t>
+      </w:r>
+    </w:p>
+    <w:p>
+      <w:pPr>
+        <w:pStyle w:val="Paragrafoelenco"/>
+        <w:ind w:left="0"/>
+      </w:pPr>
+      <w:r>
+        <w:t xml:space="preserve">Il package </w:t>
+      </w:r>
+      <w:r>
+        <w:t>segnalazione</w:t>
+      </w:r>
+      <w:r>
+        <w:t xml:space="preserve"> include tutte quelle classi </w:t>
+      </w:r>
+      <w:proofErr w:type="spellStart"/>
+      <w:r>
+        <w:t>Servlet</w:t>
+      </w:r>
+      <w:proofErr w:type="spellEnd"/>
+      <w:r>
+        <w:t xml:space="preserve"> adibite a svolgere una funzionalità del sottosistema di gestione delle segnalazioni. Di seguito presentiamo il contenuto di tale package con il seguente diagramma:</w:t>
+      </w:r>
+    </w:p>
+    <w:p>
+      <w:pPr>
+        <w:pStyle w:val="Paragrafoelenco"/>
+        <w:ind w:left="0"/>
+      </w:pPr>
+      <w:r>
+        <w:rPr>
+          <w:noProof/>
+        </w:rPr>
+        <w:drawing>
+          <wp:inline distT="0" distB="0" distL="0" distR="0" wp14:anchorId="6CAFD21D" wp14:editId="531DDB1E">
+            <wp:extent cx="5924550" cy="1885950"/>
+            <wp:effectExtent l="0" t="0" r="0" b="0"/>
+            <wp:docPr id="3" name="Immagine 3"/>
+            <wp:cNvGraphicFramePr>
+              <a:graphicFrameLocks xmlns:a="http://schemas.openxmlformats.org/drawingml/2006/main" noChangeAspect="1"/>
+            </wp:cNvGraphicFramePr>
+            <a:graphic xmlns:a="http://schemas.openxmlformats.org/drawingml/2006/main">
+              <a:graphicData uri="http://schemas.openxmlformats.org/drawingml/2006/picture">
+                <pic:pic xmlns:pic="http://schemas.openxmlformats.org/drawingml/2006/picture">
+                  <pic:nvPicPr>
+                    <pic:cNvPr id="3" name="packSegnlazione.jpg"/>
+                    <pic:cNvPicPr/>
+                  </pic:nvPicPr>
+                  <pic:blipFill>
+                    <a:blip r:embed="rId13">
+                      <a:extLst>
+                        <a:ext uri="{28A0092B-C50C-407E-A947-70E740481C1C}">
+                          <a14:useLocalDpi xmlns:a14="http://schemas.microsoft.com/office/drawing/2010/main" val="0"/>
+                        </a:ext>
+                      </a:extLst>
+                    </a:blip>
+                    <a:stretch>
+                      <a:fillRect/>
+                    </a:stretch>
+                  </pic:blipFill>
+                  <pic:spPr>
+                    <a:xfrm>
+                      <a:off x="0" y="0"/>
+                      <a:ext cx="5924550" cy="1885950"/>
+                    </a:xfrm>
+                    <a:prstGeom prst="rect">
+                      <a:avLst/>
+                    </a:prstGeom>
+                  </pic:spPr>
+                </pic:pic>
+              </a:graphicData>
+            </a:graphic>
+          </wp:inline>
+        </w:drawing>
+      </w:r>
+    </w:p>
+    <w:p>
+      <w:pPr>
+        <w:pStyle w:val="Paragrafoelenco"/>
+        <w:ind w:left="0"/>
+      </w:pPr>
+    </w:p>
+    <w:tbl>
+      <w:tblPr>
+        <w:tblStyle w:val="Grigliatabella"/>
+        <w:tblW w:w="0" w:type="auto"/>
+        <w:tblLook w:val="04A0" w:firstRow="1" w:lastRow="0" w:firstColumn="1" w:lastColumn="0" w:noHBand="0" w:noVBand="1"/>
+      </w:tblPr>
+      <w:tblGrid>
+        <w:gridCol w:w="4814"/>
+        <w:gridCol w:w="4814"/>
+      </w:tblGrid>
+      <w:tr>
+        <w:tc>
+          <w:tcPr>
+            <w:tcW w:w="4814" w:type="dxa"/>
+          </w:tcPr>
+          <w:p>
+            <w:pPr>
+              <w:pStyle w:val="Paragrafoelenco"/>
+              <w:ind w:left="0"/>
+              <w:rPr>
+                <w:b/>
+              </w:rPr>
+            </w:pPr>
+            <w:r>
+              <w:rPr>
+                <w:b/>
+              </w:rPr>
+              <w:t>Classe</w:t>
+            </w:r>
+          </w:p>
+        </w:tc>
+        <w:tc>
+          <w:tcPr>
+            <w:tcW w:w="4814" w:type="dxa"/>
+          </w:tcPr>
+          <w:p>
+            <w:pPr>
+              <w:pStyle w:val="Paragrafoelenco"/>
+              <w:ind w:left="0"/>
+              <w:rPr>
+                <w:b/>
+              </w:rPr>
+            </w:pPr>
+            <w:r>
+              <w:rPr>
+                <w:b/>
+              </w:rPr>
+              <w:t>Descrizione</w:t>
+            </w:r>
+          </w:p>
+        </w:tc>
+      </w:tr>
+      <w:tr>
+        <w:tc>
+          <w:tcPr>
+            <w:tcW w:w="4814" w:type="dxa"/>
+          </w:tcPr>
+          <w:p>
+            <w:pPr>
+              <w:pStyle w:val="Paragrafoelenco"/>
+              <w:ind w:left="0"/>
+            </w:pPr>
+            <w:proofErr w:type="spellStart"/>
+            <w:r>
+              <w:t>CreateSignalControl</w:t>
+            </w:r>
+            <w:proofErr w:type="spellEnd"/>
+          </w:p>
+        </w:tc>
+        <w:tc>
+          <w:tcPr>
+            <w:tcW w:w="4814" w:type="dxa"/>
+          </w:tcPr>
+          <w:p>
+            <w:pPr>
+              <w:pStyle w:val="Paragrafoelenco"/>
+              <w:ind w:left="0"/>
+            </w:pPr>
+            <w:r>
+              <w:t>Permette di creare una segnalazione</w:t>
+            </w:r>
+          </w:p>
+        </w:tc>
+      </w:tr>
+      <w:tr>
+        <w:tc>
+          <w:tcPr>
+            <w:tcW w:w="4814" w:type="dxa"/>
+          </w:tcPr>
+          <w:p>
+            <w:pPr>
+              <w:pStyle w:val="Paragrafoelenco"/>
+              <w:ind w:left="0"/>
+            </w:pPr>
+            <w:proofErr w:type="spellStart"/>
+            <w:r>
+              <w:t>CancelSignalControl</w:t>
+            </w:r>
+            <w:proofErr w:type="spellEnd"/>
+          </w:p>
+        </w:tc>
+        <w:tc>
+          <w:tcPr>
+            <w:tcW w:w="4814" w:type="dxa"/>
+          </w:tcPr>
+          <w:p>
+            <w:pPr>
+              <w:pStyle w:val="Paragrafoelenco"/>
+              <w:ind w:left="0"/>
+            </w:pPr>
+            <w:r>
+              <w:t>Permette di poter cancellare una segnalazione</w:t>
+            </w:r>
+          </w:p>
+        </w:tc>
+      </w:tr>
+      <w:tr>
+        <w:tc>
+          <w:tcPr>
+            <w:tcW w:w="4814" w:type="dxa"/>
+          </w:tcPr>
+          <w:p>
+            <w:pPr>
+              <w:pStyle w:val="Paragrafoelenco"/>
+              <w:ind w:left="0"/>
+            </w:pPr>
+            <w:proofErr w:type="spellStart"/>
+            <w:r>
+              <w:t>SuspendUserSignaled</w:t>
+            </w:r>
+            <w:proofErr w:type="spellEnd"/>
+          </w:p>
+        </w:tc>
+        <w:tc>
+          <w:tcPr>
+            <w:tcW w:w="4814" w:type="dxa"/>
+          </w:tcPr>
+          <w:p>
+            <w:pPr>
+              <w:pStyle w:val="Paragrafoelenco"/>
+              <w:ind w:left="0"/>
+            </w:pPr>
+            <w:r>
+              <w:t>Permette di poter sospendere un utente segnalato</w:t>
+            </w:r>
+          </w:p>
+        </w:tc>
+      </w:tr>
+      <w:tr>
+        <w:tc>
+          <w:tcPr>
+            <w:tcW w:w="4814" w:type="dxa"/>
+          </w:tcPr>
+          <w:p>
+            <w:pPr>
+              <w:pStyle w:val="Paragrafoelenco"/>
+              <w:ind w:left="0"/>
+            </w:pPr>
+            <w:proofErr w:type="spellStart"/>
+            <w:r>
+              <w:t>CancelCommentSignaled</w:t>
+            </w:r>
+            <w:proofErr w:type="spellEnd"/>
+          </w:p>
+        </w:tc>
+        <w:tc>
+          <w:tcPr>
+            <w:tcW w:w="4814" w:type="dxa"/>
+          </w:tcPr>
+          <w:p>
+            <w:pPr>
+              <w:pStyle w:val="Paragrafoelenco"/>
+              <w:ind w:left="0"/>
+            </w:pPr>
+            <w:r>
+              <w:t>Permette di poter cancellare un commento segnalato</w:t>
+            </w:r>
+          </w:p>
+        </w:tc>
+      </w:tr>
+      <w:tr>
+        <w:tc>
+          <w:tcPr>
+            <w:tcW w:w="4814" w:type="dxa"/>
+          </w:tcPr>
+          <w:p>
+            <w:pPr>
+              <w:pStyle w:val="Paragrafoelenco"/>
+              <w:ind w:left="0"/>
+            </w:pPr>
+            <w:proofErr w:type="spellStart"/>
+            <w:r>
+              <w:t>CancelEventSignaled</w:t>
+            </w:r>
+            <w:proofErr w:type="spellEnd"/>
+          </w:p>
+        </w:tc>
+        <w:tc>
+          <w:tcPr>
+            <w:tcW w:w="4814" w:type="dxa"/>
+          </w:tcPr>
+          <w:p>
+            <w:pPr>
+              <w:pStyle w:val="Paragrafoelenco"/>
+              <w:ind w:left="0"/>
+            </w:pPr>
+            <w:r>
+              <w:t>Permette di poter cancellare un evento segnalato</w:t>
+            </w:r>
+          </w:p>
+        </w:tc>
+      </w:tr>
+    </w:tbl>
+    <w:p>
+      <w:pPr>
+        <w:pStyle w:val="Paragrafoelenco"/>
+        <w:ind w:left="0"/>
+      </w:pPr>
+    </w:p>
+    <w:p>
+      <w:pPr>
+        <w:pStyle w:val="Paragrafoelenco"/>
+        <w:ind w:left="0"/>
+        <w:rPr>
+          <w:rFonts w:asciiTheme="majorHAnsi" w:hAnsiTheme="majorHAnsi" w:cstheme="majorHAnsi"/>
+          <w:b/>
+          <w:sz w:val="28"/>
+          <w:szCs w:val="28"/>
+        </w:rPr>
+      </w:pPr>
+      <w:r>
+        <w:rPr>
+          <w:rFonts w:asciiTheme="majorHAnsi" w:hAnsiTheme="majorHAnsi" w:cstheme="majorHAnsi"/>
+          <w:b/>
+          <w:sz w:val="28"/>
+          <w:szCs w:val="28"/>
+        </w:rPr>
+        <w:t>3.</w:t>
+      </w:r>
+      <w:r>
+        <w:rPr>
+          <w:rFonts w:asciiTheme="majorHAnsi" w:hAnsiTheme="majorHAnsi" w:cstheme="majorHAnsi"/>
+          <w:b/>
+          <w:sz w:val="28"/>
+          <w:szCs w:val="28"/>
+        </w:rPr>
+        <w:t>5</w:t>
+      </w:r>
+      <w:r>
+        <w:rPr>
+          <w:rFonts w:asciiTheme="majorHAnsi" w:hAnsiTheme="majorHAnsi" w:cstheme="majorHAnsi"/>
+          <w:b/>
+          <w:sz w:val="28"/>
+          <w:szCs w:val="28"/>
+        </w:rPr>
+        <w:t xml:space="preserve"> Package </w:t>
+      </w:r>
+      <w:proofErr w:type="spellStart"/>
+      <w:r>
+        <w:rPr>
+          <w:rFonts w:asciiTheme="majorHAnsi" w:hAnsiTheme="majorHAnsi" w:cstheme="majorHAnsi"/>
+          <w:b/>
+          <w:sz w:val="28"/>
+          <w:szCs w:val="28"/>
+        </w:rPr>
+        <w:t>ModelConnection</w:t>
+      </w:r>
+      <w:proofErr w:type="spellEnd"/>
+    </w:p>
+    <w:p>
+      <w:pPr>
+        <w:pStyle w:val="Paragrafoelenco"/>
+        <w:ind w:left="0"/>
+      </w:pPr>
+      <w:r>
+        <w:t>Il package</w:t>
+      </w:r>
+      <w:r>
+        <w:t xml:space="preserve"> contiene le classi per la connessione al </w:t>
+      </w:r>
+      <w:proofErr w:type="spellStart"/>
+      <w:r>
+        <w:t>db</w:t>
+      </w:r>
+      <w:proofErr w:type="spellEnd"/>
+      <w:r>
+        <w:t xml:space="preserve"> da parte del server</w:t>
+      </w:r>
+    </w:p>
+    <w:p>
+      <w:pPr>
+        <w:pStyle w:val="Paragrafoelenco"/>
+        <w:ind w:left="0"/>
+      </w:pPr>
+    </w:p>
+    <w:p>
+      <w:pPr>
+        <w:pStyle w:val="Paragrafoelenco"/>
+        <w:ind w:left="0"/>
+        <w:rPr>
+          <w:b/>
+          <w:sz w:val="28"/>
+          <w:lang w:val="en-US"/>
+        </w:rPr>
+      </w:pPr>
+      <w:r>
+        <w:rPr>
+          <w:b/>
+          <w:sz w:val="28"/>
+          <w:lang w:val="en-US"/>
+        </w:rPr>
+        <w:t>4.0 Class Interface</w:t>
+      </w:r>
+    </w:p>
+    <w:p>
+      <w:pPr>
+        <w:pStyle w:val="Paragrafoelenco"/>
+        <w:ind w:left="0"/>
+        <w:rPr>
+          <w:rFonts w:asciiTheme="majorHAnsi" w:hAnsiTheme="majorHAnsi" w:cstheme="majorHAnsi"/>
+          <w:szCs w:val="28"/>
+        </w:rPr>
+      </w:pPr>
+      <w:r>
+        <w:rPr>
+          <w:rFonts w:asciiTheme="majorHAnsi" w:hAnsiTheme="majorHAnsi" w:cstheme="majorHAnsi"/>
+          <w:szCs w:val="28"/>
+        </w:rPr>
+        <w:t xml:space="preserve">Nel package </w:t>
+      </w:r>
+      <w:r>
+        <w:rPr>
+          <w:rFonts w:asciiTheme="majorHAnsi" w:hAnsiTheme="majorHAnsi" w:cstheme="majorHAnsi"/>
+          <w:szCs w:val="28"/>
+        </w:rPr>
+        <w:t>Control</w:t>
+      </w:r>
+      <w:r>
+        <w:rPr>
+          <w:rFonts w:asciiTheme="majorHAnsi" w:hAnsiTheme="majorHAnsi" w:cstheme="majorHAnsi"/>
+          <w:szCs w:val="28"/>
+        </w:rPr>
+        <w:t xml:space="preserve"> verr</w:t>
+      </w:r>
+      <w:r>
+        <w:rPr>
+          <w:rFonts w:asciiTheme="majorHAnsi" w:hAnsiTheme="majorHAnsi" w:cstheme="majorHAnsi"/>
+          <w:szCs w:val="28"/>
+        </w:rPr>
+        <w:t xml:space="preserve">anno analizzati tutti i </w:t>
+      </w:r>
+      <w:proofErr w:type="spellStart"/>
+      <w:r>
+        <w:rPr>
+          <w:rFonts w:asciiTheme="majorHAnsi" w:hAnsiTheme="majorHAnsi" w:cstheme="majorHAnsi"/>
+          <w:szCs w:val="28"/>
+        </w:rPr>
+        <w:t>sottopackege</w:t>
+      </w:r>
+      <w:proofErr w:type="spellEnd"/>
+      <w:r>
+        <w:rPr>
+          <w:rFonts w:asciiTheme="majorHAnsi" w:hAnsiTheme="majorHAnsi" w:cstheme="majorHAnsi"/>
+          <w:szCs w:val="28"/>
+        </w:rPr>
+        <w:t>.</w:t>
+      </w:r>
+    </w:p>
+    <w:p>
+      <w:pPr>
+        <w:pStyle w:val="Paragrafoelenco"/>
+        <w:ind w:left="0"/>
+        <w:rPr>
+          <w:rFonts w:asciiTheme="majorHAnsi" w:hAnsiTheme="majorHAnsi" w:cstheme="majorHAnsi"/>
+          <w:b/>
+          <w:sz w:val="24"/>
+          <w:szCs w:val="28"/>
+        </w:rPr>
+      </w:pPr>
+      <w:r>
+        <w:rPr>
+          <w:rFonts w:asciiTheme="majorHAnsi" w:hAnsiTheme="majorHAnsi" w:cstheme="majorHAnsi"/>
+          <w:b/>
+          <w:sz w:val="24"/>
+          <w:szCs w:val="28"/>
+        </w:rPr>
+        <w:t>Package: Utente</w:t>
+      </w:r>
+    </w:p>
+    <w:p>
+      <w:pPr>
+        <w:pStyle w:val="Paragrafoelenco"/>
+        <w:ind w:left="0"/>
+        <w:rPr>
+          <w:rFonts w:asciiTheme="majorHAnsi" w:hAnsiTheme="majorHAnsi" w:cstheme="majorHAnsi"/>
+          <w:szCs w:val="28"/>
+          <w:lang w:val="en-US"/>
+        </w:rPr>
+      </w:pPr>
+      <w:r>
+        <w:rPr>
+          <w:rFonts w:asciiTheme="majorHAnsi" w:hAnsiTheme="majorHAnsi" w:cstheme="majorHAnsi"/>
+          <w:szCs w:val="28"/>
+          <w:lang w:val="en-US"/>
+        </w:rPr>
+        <w:t>Co</w:t>
+      </w:r>
+      <w:r>
+        <w:rPr>
+          <w:rFonts w:asciiTheme="majorHAnsi" w:hAnsiTheme="majorHAnsi" w:cstheme="majorHAnsi"/>
+          <w:szCs w:val="28"/>
+          <w:lang w:val="en-US"/>
+        </w:rPr>
+        <w:t>n</w:t>
+      </w:r>
+      <w:r>
+        <w:rPr>
+          <w:rFonts w:asciiTheme="majorHAnsi" w:hAnsiTheme="majorHAnsi" w:cstheme="majorHAnsi"/>
+          <w:szCs w:val="28"/>
+          <w:lang w:val="en-US"/>
+        </w:rPr>
+        <w:t xml:space="preserve">text </w:t>
+      </w:r>
+      <w:proofErr w:type="spellStart"/>
+      <w:proofErr w:type="gramStart"/>
+      <w:r>
+        <w:rPr>
+          <w:rFonts w:asciiTheme="majorHAnsi" w:hAnsiTheme="majorHAnsi" w:cstheme="majorHAnsi"/>
+          <w:szCs w:val="28"/>
+          <w:lang w:val="en-US"/>
+        </w:rPr>
+        <w:t>Utente</w:t>
+      </w:r>
+      <w:proofErr w:type="spellEnd"/>
+      <w:r>
+        <w:rPr>
+          <w:rFonts w:asciiTheme="majorHAnsi" w:hAnsiTheme="majorHAnsi" w:cstheme="majorHAnsi"/>
+          <w:szCs w:val="28"/>
+          <w:lang w:val="en-US"/>
+        </w:rPr>
+        <w:t>::</w:t>
+      </w:r>
+      <w:proofErr w:type="spellStart"/>
+      <w:proofErr w:type="gramEnd"/>
+      <w:r>
+        <w:rPr>
+          <w:rFonts w:asciiTheme="majorHAnsi" w:hAnsiTheme="majorHAnsi" w:cstheme="majorHAnsi"/>
+          <w:szCs w:val="28"/>
+          <w:lang w:val="en-US"/>
+        </w:rPr>
+        <w:t>searchControl</w:t>
+      </w:r>
+      <w:proofErr w:type="spellEnd"/>
+      <w:r>
+        <w:rPr>
+          <w:rFonts w:asciiTheme="majorHAnsi" w:hAnsiTheme="majorHAnsi" w:cstheme="majorHAnsi"/>
+          <w:szCs w:val="28"/>
+          <w:lang w:val="en-US"/>
+        </w:rPr>
+        <w:t>(</w:t>
+      </w:r>
+      <w:r>
+        <w:rPr>
+          <w:rFonts w:asciiTheme="majorHAnsi" w:hAnsiTheme="majorHAnsi" w:cstheme="majorHAnsi"/>
+          <w:szCs w:val="28"/>
+          <w:lang w:val="en-US"/>
+        </w:rPr>
+        <w:t>key</w:t>
+      </w:r>
+      <w:r>
+        <w:rPr>
+          <w:rFonts w:asciiTheme="majorHAnsi" w:hAnsiTheme="majorHAnsi" w:cstheme="majorHAnsi"/>
+          <w:szCs w:val="28"/>
+          <w:lang w:val="en-US"/>
+        </w:rPr>
+        <w:t>):</w:t>
+      </w:r>
+    </w:p>
+    <w:p>
+      <w:pPr>
+        <w:pStyle w:val="Paragrafoelenco"/>
+        <w:ind w:left="0"/>
+        <w:rPr>
+          <w:rFonts w:asciiTheme="majorHAnsi" w:hAnsiTheme="majorHAnsi" w:cstheme="majorHAnsi"/>
+          <w:szCs w:val="28"/>
+          <w:lang w:val="en-US"/>
+        </w:rPr>
+      </w:pPr>
+      <w:r>
+        <w:rPr>
+          <w:rFonts w:asciiTheme="majorHAnsi" w:hAnsiTheme="majorHAnsi" w:cstheme="majorHAnsi"/>
+          <w:szCs w:val="28"/>
+          <w:lang w:val="en-US"/>
+        </w:rPr>
+        <w:t xml:space="preserve">pre: </w:t>
+      </w:r>
+      <w:proofErr w:type="gramStart"/>
+      <w:r>
+        <w:rPr>
+          <w:rFonts w:asciiTheme="majorHAnsi" w:hAnsiTheme="majorHAnsi" w:cstheme="majorHAnsi"/>
+          <w:szCs w:val="28"/>
+          <w:lang w:val="en-US"/>
+        </w:rPr>
+        <w:t>key!=</w:t>
+      </w:r>
+      <w:proofErr w:type="gramEnd"/>
+      <w:r>
+        <w:rPr>
+          <w:rFonts w:asciiTheme="majorHAnsi" w:hAnsiTheme="majorHAnsi" w:cstheme="majorHAnsi"/>
+          <w:szCs w:val="28"/>
+          <w:lang w:val="en-US"/>
+        </w:rPr>
+        <w:t>null</w:t>
+      </w:r>
+    </w:p>
+    <w:p>
+      <w:pPr>
+        <w:pStyle w:val="Paragrafoelenco"/>
+        <w:ind w:left="0"/>
+        <w:rPr>
+          <w:rFonts w:asciiTheme="majorHAnsi" w:hAnsiTheme="majorHAnsi" w:cstheme="majorHAnsi"/>
+          <w:szCs w:val="28"/>
+          <w:lang w:val="en-US"/>
+        </w:rPr>
+      </w:pPr>
+    </w:p>
+    <w:p>
+      <w:pPr>
+        <w:pStyle w:val="Paragrafoelenco"/>
+        <w:ind w:left="0"/>
+        <w:rPr>
+          <w:rFonts w:asciiTheme="majorHAnsi" w:hAnsiTheme="majorHAnsi" w:cstheme="majorHAnsi"/>
+          <w:szCs w:val="28"/>
+          <w:lang w:val="en-US"/>
+        </w:rPr>
+      </w:pPr>
+      <w:r>
+        <w:rPr>
+          <w:rFonts w:asciiTheme="majorHAnsi" w:hAnsiTheme="majorHAnsi" w:cstheme="majorHAnsi"/>
+          <w:szCs w:val="28"/>
+          <w:lang w:val="en-US"/>
+        </w:rPr>
+        <w:t>Co</w:t>
+      </w:r>
+      <w:r>
+        <w:rPr>
+          <w:rFonts w:asciiTheme="majorHAnsi" w:hAnsiTheme="majorHAnsi" w:cstheme="majorHAnsi"/>
+          <w:szCs w:val="28"/>
+          <w:lang w:val="en-US"/>
+        </w:rPr>
+        <w:t>n</w:t>
+      </w:r>
+      <w:r>
+        <w:rPr>
+          <w:rFonts w:asciiTheme="majorHAnsi" w:hAnsiTheme="majorHAnsi" w:cstheme="majorHAnsi"/>
+          <w:szCs w:val="28"/>
+          <w:lang w:val="en-US"/>
+        </w:rPr>
+        <w:t xml:space="preserve">text </w:t>
+      </w:r>
+      <w:proofErr w:type="spellStart"/>
+      <w:proofErr w:type="gramStart"/>
+      <w:r>
+        <w:rPr>
+          <w:rFonts w:asciiTheme="majorHAnsi" w:hAnsiTheme="majorHAnsi" w:cstheme="majorHAnsi"/>
+          <w:szCs w:val="28"/>
+          <w:lang w:val="en-US"/>
+        </w:rPr>
+        <w:t>Utente</w:t>
+      </w:r>
+      <w:proofErr w:type="spellEnd"/>
+      <w:r>
+        <w:rPr>
+          <w:rFonts w:asciiTheme="majorHAnsi" w:hAnsiTheme="majorHAnsi" w:cstheme="majorHAnsi"/>
+          <w:szCs w:val="28"/>
+          <w:lang w:val="en-US"/>
+        </w:rPr>
+        <w:t>::</w:t>
+      </w:r>
+      <w:proofErr w:type="gramEnd"/>
+      <w:r>
+        <w:rPr>
+          <w:rFonts w:asciiTheme="majorHAnsi" w:hAnsiTheme="majorHAnsi" w:cstheme="majorHAnsi"/>
+          <w:szCs w:val="28"/>
+          <w:lang w:val="en-US"/>
+        </w:rPr>
+        <w:t xml:space="preserve"> </w:t>
+      </w:r>
+      <w:proofErr w:type="spellStart"/>
+      <w:r>
+        <w:rPr>
+          <w:rFonts w:asciiTheme="majorHAnsi" w:hAnsiTheme="majorHAnsi" w:cstheme="majorHAnsi"/>
+          <w:szCs w:val="28"/>
+          <w:lang w:val="en-US"/>
+        </w:rPr>
+        <w:t>login</w:t>
+      </w:r>
+      <w:r>
+        <w:rPr>
+          <w:rFonts w:asciiTheme="majorHAnsi" w:hAnsiTheme="majorHAnsi" w:cstheme="majorHAnsi"/>
+          <w:szCs w:val="28"/>
+          <w:lang w:val="en-US"/>
+        </w:rPr>
+        <w:t>Control</w:t>
+      </w:r>
+      <w:proofErr w:type="spellEnd"/>
+      <w:r>
+        <w:rPr>
+          <w:rFonts w:asciiTheme="majorHAnsi" w:hAnsiTheme="majorHAnsi" w:cstheme="majorHAnsi"/>
+          <w:szCs w:val="28"/>
+          <w:lang w:val="en-US"/>
+        </w:rPr>
+        <w:t>(</w:t>
+      </w:r>
+      <w:proofErr w:type="spellStart"/>
+      <w:r>
+        <w:rPr>
+          <w:rFonts w:asciiTheme="majorHAnsi" w:hAnsiTheme="majorHAnsi" w:cstheme="majorHAnsi"/>
+          <w:szCs w:val="28"/>
+          <w:lang w:val="en-US"/>
+        </w:rPr>
+        <w:t>username,</w:t>
+      </w:r>
+      <w:r>
+        <w:rPr>
+          <w:rFonts w:asciiTheme="majorHAnsi" w:hAnsiTheme="majorHAnsi" w:cstheme="majorHAnsi"/>
+          <w:szCs w:val="28"/>
+          <w:lang w:val="en-US"/>
+        </w:rPr>
+        <w:t>password</w:t>
+      </w:r>
+      <w:proofErr w:type="spellEnd"/>
+      <w:r>
+        <w:rPr>
+          <w:rFonts w:asciiTheme="majorHAnsi" w:hAnsiTheme="majorHAnsi" w:cstheme="majorHAnsi"/>
+          <w:szCs w:val="28"/>
+          <w:lang w:val="en-US"/>
+        </w:rPr>
+        <w:t>):</w:t>
+      </w:r>
+    </w:p>
+    <w:p>
+      <w:pPr>
+        <w:pStyle w:val="Paragrafoelenco"/>
+        <w:ind w:left="0"/>
+        <w:rPr>
+          <w:rFonts w:asciiTheme="majorHAnsi" w:hAnsiTheme="majorHAnsi" w:cstheme="majorHAnsi"/>
+          <w:szCs w:val="28"/>
+          <w:lang w:val="en-US"/>
+        </w:rPr>
+      </w:pPr>
+      <w:r>
+        <w:rPr>
+          <w:rFonts w:asciiTheme="majorHAnsi" w:hAnsiTheme="majorHAnsi" w:cstheme="majorHAnsi"/>
+          <w:szCs w:val="28"/>
+          <w:lang w:val="en-US"/>
+        </w:rPr>
+        <w:t xml:space="preserve">Pre: </w:t>
+      </w:r>
+      <w:proofErr w:type="gramStart"/>
+      <w:r>
+        <w:rPr>
+          <w:rFonts w:asciiTheme="majorHAnsi" w:hAnsiTheme="majorHAnsi" w:cstheme="majorHAnsi"/>
+          <w:szCs w:val="28"/>
+          <w:lang w:val="en-US"/>
+        </w:rPr>
+        <w:t>username!=</w:t>
+      </w:r>
+      <w:proofErr w:type="gramEnd"/>
+      <w:r>
+        <w:rPr>
+          <w:rFonts w:asciiTheme="majorHAnsi" w:hAnsiTheme="majorHAnsi" w:cstheme="majorHAnsi"/>
+          <w:szCs w:val="28"/>
+          <w:lang w:val="en-US"/>
+        </w:rPr>
+        <w:t>null &amp;&amp; password!= null</w:t>
+      </w:r>
+    </w:p>
+    <w:p>
+      <w:pPr>
+        <w:pStyle w:val="Paragrafoelenco"/>
+        <w:ind w:left="0"/>
+        <w:rPr>
+          <w:rFonts w:asciiTheme="majorHAnsi" w:hAnsiTheme="majorHAnsi" w:cstheme="majorHAnsi"/>
+          <w:szCs w:val="28"/>
+          <w:lang w:val="en-US"/>
+        </w:rPr>
+      </w:pPr>
+    </w:p>
+    <w:p>
+      <w:pPr>
+        <w:pStyle w:val="Paragrafoelenco"/>
+        <w:ind w:left="0"/>
+        <w:rPr>
+          <w:rFonts w:asciiTheme="majorHAnsi" w:hAnsiTheme="majorHAnsi" w:cstheme="majorHAnsi"/>
+          <w:szCs w:val="28"/>
+          <w:lang w:val="en-US"/>
+        </w:rPr>
+      </w:pPr>
+      <w:r>
+        <w:rPr>
+          <w:rFonts w:asciiTheme="majorHAnsi" w:hAnsiTheme="majorHAnsi" w:cstheme="majorHAnsi"/>
+          <w:szCs w:val="28"/>
+          <w:lang w:val="en-US"/>
+        </w:rPr>
+        <w:t xml:space="preserve">Context </w:t>
+      </w:r>
+      <w:proofErr w:type="spellStart"/>
+      <w:proofErr w:type="gramStart"/>
+      <w:r>
+        <w:rPr>
+          <w:rFonts w:asciiTheme="majorHAnsi" w:hAnsiTheme="majorHAnsi" w:cstheme="majorHAnsi"/>
+          <w:szCs w:val="28"/>
+          <w:lang w:val="en-US"/>
+        </w:rPr>
+        <w:t>Utente</w:t>
+      </w:r>
+      <w:proofErr w:type="spellEnd"/>
+      <w:r>
+        <w:rPr>
+          <w:rFonts w:asciiTheme="majorHAnsi" w:hAnsiTheme="majorHAnsi" w:cstheme="majorHAnsi"/>
+          <w:szCs w:val="28"/>
+          <w:lang w:val="en-US"/>
+        </w:rPr>
+        <w:t>::</w:t>
+      </w:r>
+      <w:proofErr w:type="gramEnd"/>
+      <w:r>
+        <w:rPr>
+          <w:rFonts w:asciiTheme="majorHAnsi" w:hAnsiTheme="majorHAnsi" w:cstheme="majorHAnsi"/>
+          <w:szCs w:val="28"/>
+          <w:lang w:val="en-US"/>
+        </w:rPr>
+        <w:t xml:space="preserve"> </w:t>
+      </w:r>
+      <w:proofErr w:type="spellStart"/>
+      <w:r>
+        <w:rPr>
+          <w:rFonts w:asciiTheme="majorHAnsi" w:hAnsiTheme="majorHAnsi" w:cstheme="majorHAnsi"/>
+          <w:szCs w:val="28"/>
+          <w:lang w:val="en-US"/>
+        </w:rPr>
+        <w:t>logout</w:t>
+      </w:r>
+      <w:r>
+        <w:rPr>
+          <w:rFonts w:asciiTheme="majorHAnsi" w:hAnsiTheme="majorHAnsi" w:cstheme="majorHAnsi"/>
+          <w:szCs w:val="28"/>
+          <w:lang w:val="en-US"/>
+        </w:rPr>
+        <w:t>Control</w:t>
+      </w:r>
+      <w:proofErr w:type="spellEnd"/>
+      <w:r>
+        <w:rPr>
+          <w:rFonts w:asciiTheme="majorHAnsi" w:hAnsiTheme="majorHAnsi" w:cstheme="majorHAnsi"/>
+          <w:szCs w:val="28"/>
+          <w:lang w:val="en-US"/>
+        </w:rPr>
+        <w:t>():</w:t>
+      </w:r>
+    </w:p>
+    <w:p>
+      <w:pPr>
+        <w:pStyle w:val="Paragrafoelenco"/>
+        <w:ind w:left="0"/>
+        <w:rPr>
+          <w:rFonts w:asciiTheme="majorHAnsi" w:hAnsiTheme="majorHAnsi" w:cstheme="majorHAnsi"/>
+          <w:szCs w:val="28"/>
+          <w:lang w:val="en-US"/>
+        </w:rPr>
+      </w:pPr>
+      <w:r>
+        <w:rPr>
+          <w:rFonts w:asciiTheme="majorHAnsi" w:hAnsiTheme="majorHAnsi" w:cstheme="majorHAnsi"/>
+          <w:szCs w:val="28"/>
+          <w:lang w:val="en-US"/>
+        </w:rPr>
+        <w:t xml:space="preserve">Pre: </w:t>
+      </w:r>
+    </w:p>
+    <w:p>
+      <w:pPr>
+        <w:pStyle w:val="Paragrafoelenco"/>
+        <w:ind w:left="0"/>
+        <w:rPr>
+          <w:rFonts w:asciiTheme="majorHAnsi" w:hAnsiTheme="majorHAnsi" w:cstheme="majorHAnsi"/>
+          <w:szCs w:val="28"/>
+          <w:lang w:val="en-US"/>
+        </w:rPr>
+      </w:pPr>
+    </w:p>
+    <w:p>
+      <w:pPr>
+        <w:pStyle w:val="Paragrafoelenco"/>
+        <w:ind w:left="0"/>
+        <w:rPr>
+          <w:rFonts w:asciiTheme="majorHAnsi" w:hAnsiTheme="majorHAnsi" w:cstheme="majorHAnsi"/>
+          <w:szCs w:val="28"/>
+        </w:rPr>
+      </w:pPr>
+      <w:proofErr w:type="spellStart"/>
+      <w:r>
+        <w:rPr>
+          <w:rFonts w:asciiTheme="majorHAnsi" w:hAnsiTheme="majorHAnsi" w:cstheme="majorHAnsi"/>
+          <w:szCs w:val="28"/>
+        </w:rPr>
+        <w:t>Context</w:t>
+      </w:r>
+      <w:proofErr w:type="spellEnd"/>
+      <w:r>
+        <w:rPr>
+          <w:rFonts w:asciiTheme="majorHAnsi" w:hAnsiTheme="majorHAnsi" w:cstheme="majorHAnsi"/>
+          <w:szCs w:val="28"/>
+        </w:rPr>
+        <w:t xml:space="preserve"> </w:t>
+      </w:r>
+      <w:proofErr w:type="gramStart"/>
+      <w:r>
+        <w:rPr>
+          <w:rFonts w:asciiTheme="majorHAnsi" w:hAnsiTheme="majorHAnsi" w:cstheme="majorHAnsi"/>
+          <w:szCs w:val="28"/>
+        </w:rPr>
+        <w:t>Utente::</w:t>
+      </w:r>
+      <w:proofErr w:type="gramEnd"/>
+      <w:r>
+        <w:rPr>
+          <w:rFonts w:asciiTheme="majorHAnsi" w:hAnsiTheme="majorHAnsi" w:cstheme="majorHAnsi"/>
+          <w:szCs w:val="28"/>
+        </w:rPr>
+        <w:t xml:space="preserve"> </w:t>
+      </w:r>
+      <w:proofErr w:type="spellStart"/>
+      <w:r>
+        <w:rPr>
+          <w:rFonts w:asciiTheme="majorHAnsi" w:hAnsiTheme="majorHAnsi" w:cstheme="majorHAnsi"/>
+          <w:szCs w:val="28"/>
+        </w:rPr>
+        <w:t>registrazioneUtente</w:t>
+      </w:r>
+      <w:proofErr w:type="spellEnd"/>
+      <w:r>
+        <w:rPr>
+          <w:rFonts w:asciiTheme="majorHAnsi" w:hAnsiTheme="majorHAnsi" w:cstheme="majorHAnsi"/>
+          <w:szCs w:val="28"/>
+        </w:rPr>
+        <w:t>(</w:t>
+      </w:r>
+      <w:proofErr w:type="spellStart"/>
+      <w:r>
+        <w:rPr>
+          <w:rFonts w:asciiTheme="majorHAnsi" w:hAnsiTheme="majorHAnsi" w:cstheme="majorHAnsi"/>
+          <w:szCs w:val="28"/>
+        </w:rPr>
+        <w:t>username,password,email</w:t>
+      </w:r>
+      <w:proofErr w:type="spellEnd"/>
+      <w:r>
+        <w:rPr>
+          <w:rFonts w:asciiTheme="majorHAnsi" w:hAnsiTheme="majorHAnsi" w:cstheme="majorHAnsi"/>
+          <w:szCs w:val="28"/>
+        </w:rPr>
+        <w:t>)</w:t>
+      </w:r>
+    </w:p>
+    <w:p>
+      <w:pPr>
+        <w:pStyle w:val="Paragrafoelenco"/>
+        <w:ind w:left="0"/>
+        <w:rPr>
+          <w:rFonts w:asciiTheme="majorHAnsi" w:hAnsiTheme="majorHAnsi" w:cstheme="majorHAnsi"/>
+          <w:szCs w:val="28"/>
+          <w:lang w:val="en-US"/>
+        </w:rPr>
+      </w:pPr>
+      <w:r>
+        <w:rPr>
+          <w:rFonts w:asciiTheme="majorHAnsi" w:hAnsiTheme="majorHAnsi" w:cstheme="majorHAnsi"/>
+          <w:szCs w:val="28"/>
+          <w:lang w:val="en-US"/>
+        </w:rPr>
+        <w:t xml:space="preserve">Pre: </w:t>
+      </w:r>
+      <w:proofErr w:type="gramStart"/>
+      <w:r>
+        <w:rPr>
+          <w:rFonts w:asciiTheme="majorHAnsi" w:hAnsiTheme="majorHAnsi" w:cstheme="majorHAnsi"/>
+          <w:szCs w:val="28"/>
+          <w:lang w:val="en-US"/>
+        </w:rPr>
+        <w:t>username!=</w:t>
+      </w:r>
+      <w:proofErr w:type="gramEnd"/>
+      <w:r>
+        <w:rPr>
+          <w:rFonts w:asciiTheme="majorHAnsi" w:hAnsiTheme="majorHAnsi" w:cstheme="majorHAnsi"/>
+          <w:szCs w:val="28"/>
+          <w:lang w:val="en-US"/>
+        </w:rPr>
+        <w:t>null &amp;&amp; password!= null</w:t>
+      </w:r>
+      <w:r>
+        <w:rPr>
+          <w:rFonts w:asciiTheme="majorHAnsi" w:hAnsiTheme="majorHAnsi" w:cstheme="majorHAnsi"/>
+          <w:szCs w:val="28"/>
+          <w:lang w:val="en-US"/>
+        </w:rPr>
+        <w:t xml:space="preserve"> &amp;&amp; email!=null</w:t>
+      </w:r>
+    </w:p>
+    <w:p>
+      <w:pPr>
+        <w:pStyle w:val="Paragrafoelenco"/>
+        <w:ind w:left="0"/>
+        <w:rPr>
+          <w:rFonts w:asciiTheme="majorHAnsi" w:hAnsiTheme="majorHAnsi" w:cstheme="majorHAnsi"/>
+          <w:szCs w:val="28"/>
+          <w:lang w:val="en-US"/>
+        </w:rPr>
+      </w:pPr>
+    </w:p>
+    <w:p>
+      <w:pPr>
+        <w:pStyle w:val="Paragrafoelenco"/>
+        <w:ind w:left="0"/>
+        <w:rPr>
+          <w:rFonts w:asciiTheme="majorHAnsi" w:hAnsiTheme="majorHAnsi" w:cstheme="majorHAnsi"/>
+          <w:szCs w:val="28"/>
+          <w:lang w:val="en-US"/>
+        </w:rPr>
+      </w:pPr>
+      <w:r>
+        <w:rPr>
+          <w:rFonts w:asciiTheme="majorHAnsi" w:hAnsiTheme="majorHAnsi" w:cstheme="majorHAnsi"/>
+          <w:szCs w:val="28"/>
+          <w:lang w:val="en-US"/>
+        </w:rPr>
+        <w:t xml:space="preserve">Context </w:t>
+      </w:r>
+      <w:proofErr w:type="spellStart"/>
+      <w:proofErr w:type="gramStart"/>
+      <w:r>
+        <w:rPr>
+          <w:rFonts w:asciiTheme="majorHAnsi" w:hAnsiTheme="majorHAnsi" w:cstheme="majorHAnsi"/>
+          <w:szCs w:val="28"/>
+          <w:lang w:val="en-US"/>
+        </w:rPr>
+        <w:t>Utente</w:t>
+      </w:r>
+      <w:proofErr w:type="spellEnd"/>
+      <w:r>
+        <w:rPr>
+          <w:rFonts w:asciiTheme="majorHAnsi" w:hAnsiTheme="majorHAnsi" w:cstheme="majorHAnsi"/>
+          <w:szCs w:val="28"/>
+          <w:lang w:val="en-US"/>
+        </w:rPr>
+        <w:t>::</w:t>
+      </w:r>
+      <w:proofErr w:type="gramEnd"/>
+      <w:r>
+        <w:rPr>
+          <w:rFonts w:asciiTheme="majorHAnsi" w:hAnsiTheme="majorHAnsi" w:cstheme="majorHAnsi"/>
+          <w:szCs w:val="28"/>
+          <w:lang w:val="en-US"/>
+        </w:rPr>
+        <w:t xml:space="preserve"> </w:t>
+      </w:r>
+      <w:proofErr w:type="spellStart"/>
+      <w:r>
+        <w:rPr>
+          <w:rFonts w:asciiTheme="majorHAnsi" w:hAnsiTheme="majorHAnsi" w:cstheme="majorHAnsi"/>
+          <w:szCs w:val="28"/>
+          <w:lang w:val="en-US"/>
+        </w:rPr>
+        <w:t>profilControl</w:t>
+      </w:r>
+      <w:proofErr w:type="spellEnd"/>
+      <w:r>
+        <w:rPr>
+          <w:rFonts w:asciiTheme="majorHAnsi" w:hAnsiTheme="majorHAnsi" w:cstheme="majorHAnsi"/>
+          <w:szCs w:val="28"/>
+          <w:lang w:val="en-US"/>
+        </w:rPr>
+        <w:t>()</w:t>
+      </w:r>
+    </w:p>
+    <w:p>
+      <w:pPr>
+        <w:pStyle w:val="Paragrafoelenco"/>
+        <w:ind w:left="0"/>
+        <w:rPr>
+          <w:rFonts w:asciiTheme="majorHAnsi" w:hAnsiTheme="majorHAnsi" w:cstheme="majorHAnsi"/>
+          <w:szCs w:val="28"/>
+          <w:lang w:val="en-US"/>
+        </w:rPr>
+      </w:pPr>
+      <w:r>
+        <w:rPr>
+          <w:rFonts w:asciiTheme="majorHAnsi" w:hAnsiTheme="majorHAnsi" w:cstheme="majorHAnsi"/>
+          <w:szCs w:val="28"/>
+          <w:lang w:val="en-US"/>
+        </w:rPr>
+        <w:t>Pre:</w:t>
+      </w:r>
+    </w:p>
+    <w:p>
+      <w:pPr>
+        <w:pStyle w:val="Paragrafoelenco"/>
+        <w:ind w:left="0"/>
+        <w:rPr>
+          <w:rFonts w:asciiTheme="majorHAnsi" w:hAnsiTheme="majorHAnsi" w:cstheme="majorHAnsi"/>
+          <w:szCs w:val="28"/>
+          <w:lang w:val="en-US"/>
+        </w:rPr>
+      </w:pPr>
+    </w:p>
+    <w:p>
+      <w:pPr>
+        <w:pStyle w:val="Paragrafoelenco"/>
+        <w:ind w:left="0"/>
+        <w:rPr>
+          <w:rFonts w:asciiTheme="majorHAnsi" w:hAnsiTheme="majorHAnsi" w:cstheme="majorHAnsi"/>
+          <w:szCs w:val="28"/>
+        </w:rPr>
+      </w:pPr>
+      <w:proofErr w:type="spellStart"/>
+      <w:r>
+        <w:rPr>
+          <w:rFonts w:asciiTheme="majorHAnsi" w:hAnsiTheme="majorHAnsi" w:cstheme="majorHAnsi"/>
+          <w:szCs w:val="28"/>
+        </w:rPr>
+        <w:t>Context</w:t>
+      </w:r>
+      <w:proofErr w:type="spellEnd"/>
+      <w:r>
+        <w:rPr>
+          <w:rFonts w:asciiTheme="majorHAnsi" w:hAnsiTheme="majorHAnsi" w:cstheme="majorHAnsi"/>
+          <w:szCs w:val="28"/>
+        </w:rPr>
+        <w:t xml:space="preserve"> </w:t>
+      </w:r>
+      <w:proofErr w:type="gramStart"/>
+      <w:r>
+        <w:rPr>
+          <w:rFonts w:asciiTheme="majorHAnsi" w:hAnsiTheme="majorHAnsi" w:cstheme="majorHAnsi"/>
+          <w:szCs w:val="28"/>
+        </w:rPr>
+        <w:t>Utente::</w:t>
+      </w:r>
+      <w:proofErr w:type="gramEnd"/>
+      <w:r>
+        <w:rPr>
+          <w:rFonts w:asciiTheme="majorHAnsi" w:hAnsiTheme="majorHAnsi" w:cstheme="majorHAnsi"/>
+          <w:szCs w:val="28"/>
+        </w:rPr>
+        <w:t xml:space="preserve"> </w:t>
+      </w:r>
+      <w:proofErr w:type="spellStart"/>
+      <w:r>
+        <w:rPr>
+          <w:rFonts w:asciiTheme="majorHAnsi" w:hAnsiTheme="majorHAnsi" w:cstheme="majorHAnsi"/>
+          <w:szCs w:val="28"/>
+        </w:rPr>
+        <w:t>ProfiloEsternoControl</w:t>
+      </w:r>
+      <w:proofErr w:type="spellEnd"/>
+      <w:r>
+        <w:rPr>
+          <w:rFonts w:asciiTheme="majorHAnsi" w:hAnsiTheme="majorHAnsi" w:cstheme="majorHAnsi"/>
+          <w:szCs w:val="28"/>
+        </w:rPr>
+        <w:t>(username)</w:t>
+      </w:r>
+    </w:p>
+    <w:p>
+      <w:pPr>
+        <w:pStyle w:val="Paragrafoelenco"/>
+        <w:ind w:left="0"/>
+        <w:rPr>
+          <w:rFonts w:asciiTheme="majorHAnsi" w:hAnsiTheme="majorHAnsi" w:cstheme="majorHAnsi"/>
+          <w:szCs w:val="28"/>
+        </w:rPr>
+      </w:pPr>
+      <w:proofErr w:type="spellStart"/>
+      <w:r>
+        <w:rPr>
+          <w:rFonts w:asciiTheme="majorHAnsi" w:hAnsiTheme="majorHAnsi" w:cstheme="majorHAnsi"/>
+          <w:szCs w:val="28"/>
+        </w:rPr>
+        <w:t>Pre</w:t>
+      </w:r>
+      <w:proofErr w:type="spellEnd"/>
+      <w:r>
+        <w:rPr>
+          <w:rFonts w:asciiTheme="majorHAnsi" w:hAnsiTheme="majorHAnsi" w:cstheme="majorHAnsi"/>
+          <w:szCs w:val="28"/>
+        </w:rPr>
+        <w:t>:</w:t>
+      </w:r>
+      <w:r>
+        <w:rPr>
+          <w:rFonts w:asciiTheme="majorHAnsi" w:hAnsiTheme="majorHAnsi" w:cstheme="majorHAnsi"/>
+          <w:szCs w:val="28"/>
+        </w:rPr>
+        <w:t xml:space="preserve"> </w:t>
+      </w:r>
+      <w:proofErr w:type="gramStart"/>
+      <w:r>
+        <w:rPr>
+          <w:rFonts w:asciiTheme="majorHAnsi" w:hAnsiTheme="majorHAnsi" w:cstheme="majorHAnsi"/>
+          <w:szCs w:val="28"/>
+        </w:rPr>
+        <w:t>username!=</w:t>
+      </w:r>
+      <w:proofErr w:type="gramEnd"/>
+      <w:r>
+        <w:rPr>
+          <w:rFonts w:asciiTheme="majorHAnsi" w:hAnsiTheme="majorHAnsi" w:cstheme="majorHAnsi"/>
+          <w:szCs w:val="28"/>
+        </w:rPr>
+        <w:t xml:space="preserve"> </w:t>
+      </w:r>
+      <w:proofErr w:type="spellStart"/>
+      <w:r>
+        <w:rPr>
+          <w:rFonts w:asciiTheme="majorHAnsi" w:hAnsiTheme="majorHAnsi" w:cstheme="majorHAnsi"/>
+          <w:szCs w:val="28"/>
+        </w:rPr>
+        <w:t>null</w:t>
+      </w:r>
+      <w:proofErr w:type="spellEnd"/>
+    </w:p>
+    <w:p>
+      <w:pPr>
+        <w:pStyle w:val="Paragrafoelenco"/>
+        <w:ind w:left="0"/>
+        <w:rPr>
+          <w:rFonts w:asciiTheme="majorHAnsi" w:hAnsiTheme="majorHAnsi" w:cstheme="majorHAnsi"/>
+          <w:szCs w:val="28"/>
+        </w:rPr>
+      </w:pPr>
+    </w:p>
+    <w:p>
+      <w:pPr>
+        <w:pStyle w:val="Paragrafoelenco"/>
+        <w:ind w:left="0"/>
+        <w:rPr>
+          <w:rFonts w:asciiTheme="majorHAnsi" w:hAnsiTheme="majorHAnsi" w:cstheme="majorHAnsi"/>
+          <w:szCs w:val="28"/>
+        </w:rPr>
+      </w:pPr>
+    </w:p>
+    <w:p>
+      <w:pPr>
+        <w:pStyle w:val="Paragrafoelenco"/>
+        <w:ind w:left="0"/>
+        <w:rPr>
+          <w:rFonts w:asciiTheme="majorHAnsi" w:hAnsiTheme="majorHAnsi" w:cstheme="majorHAnsi"/>
+          <w:szCs w:val="28"/>
+          <w:lang w:val="en-US"/>
+        </w:rPr>
+      </w:pPr>
+      <w:proofErr w:type="spellStart"/>
+      <w:r>
+        <w:rPr>
+          <w:rFonts w:asciiTheme="majorHAnsi" w:hAnsiTheme="majorHAnsi" w:cstheme="majorHAnsi"/>
+          <w:szCs w:val="28"/>
+          <w:lang w:val="en-US"/>
+        </w:rPr>
+        <w:lastRenderedPageBreak/>
+        <w:t>Cotext</w:t>
+      </w:r>
+      <w:proofErr w:type="spellEnd"/>
+      <w:r>
+        <w:rPr>
+          <w:rFonts w:asciiTheme="majorHAnsi" w:hAnsiTheme="majorHAnsi" w:cstheme="majorHAnsi"/>
+          <w:szCs w:val="28"/>
+          <w:lang w:val="en-US"/>
+        </w:rPr>
+        <w:t xml:space="preserve"> </w:t>
+      </w:r>
+      <w:proofErr w:type="spellStart"/>
+      <w:proofErr w:type="gramStart"/>
+      <w:r>
+        <w:rPr>
+          <w:rFonts w:asciiTheme="majorHAnsi" w:hAnsiTheme="majorHAnsi" w:cstheme="majorHAnsi"/>
+          <w:szCs w:val="28"/>
+          <w:lang w:val="en-US"/>
+        </w:rPr>
+        <w:t>Utente</w:t>
+      </w:r>
+      <w:proofErr w:type="spellEnd"/>
+      <w:r>
+        <w:rPr>
+          <w:rFonts w:asciiTheme="majorHAnsi" w:hAnsiTheme="majorHAnsi" w:cstheme="majorHAnsi"/>
+          <w:szCs w:val="28"/>
+          <w:lang w:val="en-US"/>
+        </w:rPr>
+        <w:t>::</w:t>
+      </w:r>
+      <w:proofErr w:type="gramEnd"/>
+      <w:r>
+        <w:rPr>
+          <w:rFonts w:asciiTheme="majorHAnsi" w:hAnsiTheme="majorHAnsi" w:cstheme="majorHAnsi"/>
+          <w:szCs w:val="28"/>
+          <w:lang w:val="en-US"/>
+        </w:rPr>
+        <w:t xml:space="preserve"> </w:t>
+      </w:r>
+      <w:proofErr w:type="spellStart"/>
+      <w:r>
+        <w:rPr>
+          <w:rFonts w:asciiTheme="majorHAnsi" w:hAnsiTheme="majorHAnsi" w:cstheme="majorHAnsi"/>
+          <w:szCs w:val="28"/>
+          <w:lang w:val="en-US"/>
+        </w:rPr>
+        <w:t>UpdateUserControl</w:t>
+      </w:r>
+      <w:proofErr w:type="spellEnd"/>
+      <w:r>
+        <w:rPr>
+          <w:rFonts w:asciiTheme="majorHAnsi" w:hAnsiTheme="majorHAnsi" w:cstheme="majorHAnsi"/>
+          <w:szCs w:val="28"/>
+          <w:lang w:val="en-US"/>
+        </w:rPr>
+        <w:t>(</w:t>
+      </w:r>
+      <w:proofErr w:type="spellStart"/>
+      <w:r>
+        <w:rPr>
+          <w:rFonts w:asciiTheme="majorHAnsi" w:hAnsiTheme="majorHAnsi" w:cstheme="majorHAnsi"/>
+          <w:szCs w:val="28"/>
+          <w:lang w:val="en-US"/>
+        </w:rPr>
+        <w:t>username,email</w:t>
+      </w:r>
+      <w:proofErr w:type="spellEnd"/>
+      <w:r>
+        <w:rPr>
+          <w:rFonts w:asciiTheme="majorHAnsi" w:hAnsiTheme="majorHAnsi" w:cstheme="majorHAnsi"/>
+          <w:szCs w:val="28"/>
+          <w:lang w:val="en-US"/>
+        </w:rPr>
+        <w:t>)</w:t>
+      </w:r>
+    </w:p>
+    <w:p>
+      <w:pPr>
+        <w:pStyle w:val="Paragrafoelenco"/>
+        <w:ind w:left="0"/>
+        <w:rPr>
+          <w:rFonts w:asciiTheme="majorHAnsi" w:hAnsiTheme="majorHAnsi" w:cstheme="majorHAnsi"/>
+          <w:szCs w:val="28"/>
+          <w:lang w:val="en-US"/>
+        </w:rPr>
+      </w:pPr>
+      <w:proofErr w:type="gramStart"/>
+      <w:r>
+        <w:rPr>
+          <w:rFonts w:asciiTheme="majorHAnsi" w:hAnsiTheme="majorHAnsi" w:cstheme="majorHAnsi"/>
+          <w:szCs w:val="28"/>
+          <w:lang w:val="en-US"/>
+        </w:rPr>
+        <w:t>Pre::</w:t>
+      </w:r>
+      <w:proofErr w:type="gramEnd"/>
+      <w:r>
+        <w:rPr>
+          <w:rFonts w:asciiTheme="majorHAnsi" w:hAnsiTheme="majorHAnsi" w:cstheme="majorHAnsi"/>
+          <w:szCs w:val="28"/>
+          <w:lang w:val="en-US"/>
+        </w:rPr>
+        <w:t xml:space="preserve"> username != null &amp;&amp; email != </w:t>
+      </w:r>
+      <w:r>
+        <w:rPr>
+          <w:rFonts w:asciiTheme="majorHAnsi" w:hAnsiTheme="majorHAnsi" w:cstheme="majorHAnsi"/>
+          <w:szCs w:val="28"/>
+          <w:lang w:val="en-US"/>
+        </w:rPr>
+        <w:t>null</w:t>
+      </w:r>
+    </w:p>
+    <w:p>
+      <w:pPr>
+        <w:pStyle w:val="Paragrafoelenco"/>
+        <w:ind w:left="0"/>
+        <w:rPr>
+          <w:rFonts w:asciiTheme="majorHAnsi" w:hAnsiTheme="majorHAnsi" w:cstheme="majorHAnsi"/>
+          <w:szCs w:val="28"/>
+          <w:lang w:val="en-US"/>
+        </w:rPr>
+      </w:pPr>
+      <w:proofErr w:type="gramStart"/>
+      <w:r>
+        <w:rPr>
+          <w:rFonts w:asciiTheme="majorHAnsi" w:hAnsiTheme="majorHAnsi" w:cstheme="majorHAnsi"/>
+          <w:szCs w:val="28"/>
+          <w:lang w:val="en-US"/>
+        </w:rPr>
+        <w:t>Post::</w:t>
+      </w:r>
+      <w:proofErr w:type="gramEnd"/>
+      <w:r>
+        <w:rPr>
+          <w:rFonts w:asciiTheme="majorHAnsi" w:hAnsiTheme="majorHAnsi" w:cstheme="majorHAnsi"/>
+          <w:szCs w:val="28"/>
+          <w:lang w:val="en-US"/>
+        </w:rPr>
+        <w:t xml:space="preserve"> state = 1</w:t>
+      </w:r>
+    </w:p>
+    <w:p>
+      <w:pPr>
+        <w:pStyle w:val="Paragrafoelenco"/>
+        <w:ind w:left="0"/>
+        <w:rPr>
+          <w:rFonts w:asciiTheme="majorHAnsi" w:hAnsiTheme="majorHAnsi" w:cstheme="majorHAnsi"/>
+          <w:szCs w:val="28"/>
+          <w:lang w:val="en-US"/>
+        </w:rPr>
+      </w:pPr>
+    </w:p>
+    <w:p>
+      <w:pPr>
+        <w:pStyle w:val="Paragrafoelenco"/>
+        <w:ind w:left="0"/>
+        <w:rPr>
+          <w:rFonts w:asciiTheme="majorHAnsi" w:hAnsiTheme="majorHAnsi" w:cstheme="majorHAnsi"/>
+          <w:b/>
+          <w:sz w:val="24"/>
+          <w:szCs w:val="28"/>
+          <w:lang w:val="en-US"/>
+        </w:rPr>
+      </w:pPr>
+      <w:r>
+        <w:rPr>
+          <w:rFonts w:asciiTheme="majorHAnsi" w:hAnsiTheme="majorHAnsi" w:cstheme="majorHAnsi"/>
+          <w:b/>
+          <w:sz w:val="24"/>
+          <w:szCs w:val="28"/>
+          <w:lang w:val="en-US"/>
+        </w:rPr>
+        <w:t xml:space="preserve">Package: </w:t>
+      </w:r>
+      <w:proofErr w:type="spellStart"/>
+      <w:r>
+        <w:rPr>
+          <w:rFonts w:asciiTheme="majorHAnsi" w:hAnsiTheme="majorHAnsi" w:cstheme="majorHAnsi"/>
+          <w:b/>
+          <w:sz w:val="24"/>
+          <w:szCs w:val="28"/>
+          <w:lang w:val="en-US"/>
+        </w:rPr>
+        <w:t>Evento</w:t>
+      </w:r>
+      <w:proofErr w:type="spellEnd"/>
+    </w:p>
+    <w:p>
+      <w:pPr>
+        <w:pStyle w:val="Paragrafoelenco"/>
+        <w:ind w:left="0"/>
+        <w:rPr>
+          <w:rFonts w:asciiTheme="majorHAnsi" w:hAnsiTheme="majorHAnsi" w:cstheme="majorHAnsi"/>
+          <w:szCs w:val="28"/>
+        </w:rPr>
+      </w:pPr>
+      <w:proofErr w:type="spellStart"/>
+      <w:r>
+        <w:rPr>
+          <w:rFonts w:asciiTheme="majorHAnsi" w:hAnsiTheme="majorHAnsi" w:cstheme="majorHAnsi"/>
+          <w:szCs w:val="28"/>
+        </w:rPr>
+        <w:t>Context</w:t>
+      </w:r>
+      <w:proofErr w:type="spellEnd"/>
+      <w:r>
+        <w:rPr>
+          <w:rFonts w:asciiTheme="majorHAnsi" w:hAnsiTheme="majorHAnsi" w:cstheme="majorHAnsi"/>
+          <w:szCs w:val="28"/>
+        </w:rPr>
+        <w:t xml:space="preserve"> </w:t>
+      </w:r>
+      <w:proofErr w:type="gramStart"/>
+      <w:r>
+        <w:rPr>
+          <w:rFonts w:asciiTheme="majorHAnsi" w:hAnsiTheme="majorHAnsi" w:cstheme="majorHAnsi"/>
+          <w:szCs w:val="28"/>
+        </w:rPr>
+        <w:t>Evento::</w:t>
+      </w:r>
+      <w:proofErr w:type="gramEnd"/>
+      <w:r>
+        <w:rPr>
+          <w:rFonts w:asciiTheme="majorHAnsi" w:hAnsiTheme="majorHAnsi" w:cstheme="majorHAnsi"/>
+          <w:szCs w:val="28"/>
+        </w:rPr>
+        <w:t xml:space="preserve"> </w:t>
+      </w:r>
+      <w:r>
+        <w:rPr>
+          <w:rFonts w:asciiTheme="majorHAnsi" w:hAnsiTheme="majorHAnsi" w:cstheme="majorHAnsi"/>
+          <w:szCs w:val="28"/>
+        </w:rPr>
+        <w:t>Create</w:t>
+      </w:r>
+      <w:r>
+        <w:rPr>
+          <w:rFonts w:asciiTheme="majorHAnsi" w:hAnsiTheme="majorHAnsi" w:cstheme="majorHAnsi"/>
+          <w:szCs w:val="28"/>
+        </w:rPr>
+        <w:t>EventControl(nome,data,</w:t>
+      </w:r>
+      <w:r>
+        <w:rPr>
+          <w:rFonts w:asciiTheme="majorHAnsi" w:hAnsiTheme="majorHAnsi" w:cstheme="majorHAnsi"/>
+          <w:szCs w:val="28"/>
+        </w:rPr>
+        <w:t>oraInizio,oraFine,creatore,posizione,tipo</w:t>
+      </w:r>
+      <w:r>
+        <w:rPr>
+          <w:rFonts w:asciiTheme="majorHAnsi" w:hAnsiTheme="majorHAnsi" w:cstheme="majorHAnsi"/>
+          <w:szCs w:val="28"/>
+        </w:rPr>
+        <w:t>)</w:t>
+      </w:r>
+    </w:p>
+    <w:p>
+      <w:pPr>
+        <w:pStyle w:val="Paragrafoelenco"/>
+        <w:ind w:left="0"/>
+        <w:rPr>
+          <w:rFonts w:asciiTheme="majorHAnsi" w:hAnsiTheme="majorHAnsi" w:cstheme="majorHAnsi"/>
+          <w:szCs w:val="28"/>
+        </w:rPr>
+      </w:pPr>
+      <w:proofErr w:type="spellStart"/>
+      <w:proofErr w:type="gramStart"/>
+      <w:r>
+        <w:rPr>
+          <w:rFonts w:asciiTheme="majorHAnsi" w:hAnsiTheme="majorHAnsi" w:cstheme="majorHAnsi"/>
+          <w:szCs w:val="28"/>
+        </w:rPr>
+        <w:t>Pre</w:t>
+      </w:r>
+      <w:proofErr w:type="spellEnd"/>
+      <w:r>
+        <w:rPr>
+          <w:rFonts w:asciiTheme="majorHAnsi" w:hAnsiTheme="majorHAnsi" w:cstheme="majorHAnsi"/>
+          <w:szCs w:val="28"/>
+        </w:rPr>
+        <w:t>::</w:t>
+      </w:r>
+      <w:proofErr w:type="gramEnd"/>
+      <w:r>
+        <w:rPr>
+          <w:rFonts w:asciiTheme="majorHAnsi" w:hAnsiTheme="majorHAnsi" w:cstheme="majorHAnsi"/>
+          <w:szCs w:val="28"/>
+        </w:rPr>
+        <w:t xml:space="preserve"> nome != </w:t>
+      </w:r>
+      <w:proofErr w:type="spellStart"/>
+      <w:r>
+        <w:rPr>
+          <w:rFonts w:asciiTheme="majorHAnsi" w:hAnsiTheme="majorHAnsi" w:cstheme="majorHAnsi"/>
+          <w:szCs w:val="28"/>
+        </w:rPr>
+        <w:t>null</w:t>
+      </w:r>
+      <w:proofErr w:type="spellEnd"/>
+      <w:r>
+        <w:rPr>
+          <w:rFonts w:asciiTheme="majorHAnsi" w:hAnsiTheme="majorHAnsi" w:cstheme="majorHAnsi"/>
+          <w:szCs w:val="28"/>
+        </w:rPr>
+        <w:t xml:space="preserve"> &amp;&amp; data != </w:t>
+      </w:r>
+      <w:proofErr w:type="spellStart"/>
+      <w:r>
+        <w:rPr>
+          <w:rFonts w:asciiTheme="majorHAnsi" w:hAnsiTheme="majorHAnsi" w:cstheme="majorHAnsi"/>
+          <w:szCs w:val="28"/>
+        </w:rPr>
+        <w:t>null</w:t>
+      </w:r>
+      <w:proofErr w:type="spellEnd"/>
+      <w:r>
+        <w:rPr>
+          <w:rFonts w:asciiTheme="majorHAnsi" w:hAnsiTheme="majorHAnsi" w:cstheme="majorHAnsi"/>
+          <w:szCs w:val="28"/>
+        </w:rPr>
+        <w:t xml:space="preserve"> &amp;&amp; </w:t>
+      </w:r>
+      <w:proofErr w:type="spellStart"/>
+      <w:r>
+        <w:rPr>
+          <w:rFonts w:asciiTheme="majorHAnsi" w:hAnsiTheme="majorHAnsi" w:cstheme="majorHAnsi"/>
+          <w:szCs w:val="28"/>
+        </w:rPr>
+        <w:t>oraInizio</w:t>
+      </w:r>
+      <w:proofErr w:type="spellEnd"/>
+      <w:r>
+        <w:rPr>
+          <w:rFonts w:asciiTheme="majorHAnsi" w:hAnsiTheme="majorHAnsi" w:cstheme="majorHAnsi"/>
+          <w:szCs w:val="28"/>
+        </w:rPr>
+        <w:t xml:space="preserve"> != </w:t>
+      </w:r>
+      <w:proofErr w:type="spellStart"/>
+      <w:r>
+        <w:rPr>
+          <w:rFonts w:asciiTheme="majorHAnsi" w:hAnsiTheme="majorHAnsi" w:cstheme="majorHAnsi"/>
+          <w:szCs w:val="28"/>
+        </w:rPr>
+        <w:t>null</w:t>
+      </w:r>
+      <w:proofErr w:type="spellEnd"/>
+      <w:r>
+        <w:rPr>
+          <w:rFonts w:asciiTheme="majorHAnsi" w:hAnsiTheme="majorHAnsi" w:cstheme="majorHAnsi"/>
+          <w:szCs w:val="28"/>
+        </w:rPr>
+        <w:t xml:space="preserve"> &amp;&amp; </w:t>
+      </w:r>
+      <w:proofErr w:type="spellStart"/>
+      <w:r>
+        <w:rPr>
+          <w:rFonts w:asciiTheme="majorHAnsi" w:hAnsiTheme="majorHAnsi" w:cstheme="majorHAnsi"/>
+          <w:szCs w:val="28"/>
+        </w:rPr>
+        <w:t>oraFine</w:t>
+      </w:r>
+      <w:proofErr w:type="spellEnd"/>
+      <w:r>
+        <w:rPr>
+          <w:rFonts w:asciiTheme="majorHAnsi" w:hAnsiTheme="majorHAnsi" w:cstheme="majorHAnsi"/>
+          <w:szCs w:val="28"/>
+        </w:rPr>
+        <w:t xml:space="preserve"> != </w:t>
+      </w:r>
+      <w:proofErr w:type="spellStart"/>
+      <w:r>
+        <w:rPr>
+          <w:rFonts w:asciiTheme="majorHAnsi" w:hAnsiTheme="majorHAnsi" w:cstheme="majorHAnsi"/>
+          <w:szCs w:val="28"/>
+        </w:rPr>
+        <w:t>null</w:t>
+      </w:r>
+      <w:proofErr w:type="spellEnd"/>
+      <w:r>
+        <w:rPr>
+          <w:rFonts w:asciiTheme="majorHAnsi" w:hAnsiTheme="majorHAnsi" w:cstheme="majorHAnsi"/>
+          <w:szCs w:val="28"/>
+        </w:rPr>
+        <w:t xml:space="preserve"> &amp;&amp; creatore != </w:t>
+      </w:r>
+      <w:proofErr w:type="spellStart"/>
+      <w:r>
+        <w:rPr>
+          <w:rFonts w:asciiTheme="majorHAnsi" w:hAnsiTheme="majorHAnsi" w:cstheme="majorHAnsi"/>
+          <w:szCs w:val="28"/>
+        </w:rPr>
+        <w:t>null</w:t>
+      </w:r>
+      <w:proofErr w:type="spellEnd"/>
+      <w:r>
+        <w:rPr>
+          <w:rFonts w:asciiTheme="majorHAnsi" w:hAnsiTheme="majorHAnsi" w:cstheme="majorHAnsi"/>
+          <w:szCs w:val="28"/>
+        </w:rPr>
+        <w:t xml:space="preserve"> &amp;&amp; posizione != </w:t>
+      </w:r>
+      <w:proofErr w:type="spellStart"/>
+      <w:r>
+        <w:rPr>
+          <w:rFonts w:asciiTheme="majorHAnsi" w:hAnsiTheme="majorHAnsi" w:cstheme="majorHAnsi"/>
+          <w:szCs w:val="28"/>
+        </w:rPr>
+        <w:t>null</w:t>
+      </w:r>
+      <w:proofErr w:type="spellEnd"/>
+      <w:r>
+        <w:rPr>
+          <w:rFonts w:asciiTheme="majorHAnsi" w:hAnsiTheme="majorHAnsi" w:cstheme="majorHAnsi"/>
+          <w:szCs w:val="28"/>
+        </w:rPr>
+        <w:t xml:space="preserve"> &amp;&amp; tipo != </w:t>
+      </w:r>
+      <w:proofErr w:type="spellStart"/>
+      <w:r>
+        <w:rPr>
+          <w:rFonts w:asciiTheme="majorHAnsi" w:hAnsiTheme="majorHAnsi" w:cstheme="majorHAnsi"/>
+          <w:szCs w:val="28"/>
+        </w:rPr>
+        <w:t>null</w:t>
+      </w:r>
+      <w:proofErr w:type="spellEnd"/>
+    </w:p>
+    <w:p>
+      <w:pPr>
+        <w:pStyle w:val="Paragrafoelenco"/>
+        <w:ind w:left="0"/>
+        <w:rPr>
+          <w:rFonts w:asciiTheme="majorHAnsi" w:hAnsiTheme="majorHAnsi" w:cstheme="majorHAnsi"/>
+          <w:szCs w:val="28"/>
+        </w:rPr>
+      </w:pPr>
+    </w:p>
+    <w:p>
+      <w:pPr>
+        <w:pStyle w:val="Paragrafoelenco"/>
+        <w:ind w:left="0"/>
+        <w:rPr>
+          <w:rFonts w:asciiTheme="majorHAnsi" w:hAnsiTheme="majorHAnsi" w:cstheme="majorHAnsi"/>
+          <w:szCs w:val="28"/>
+        </w:rPr>
+      </w:pPr>
+      <w:proofErr w:type="spellStart"/>
+      <w:r>
+        <w:rPr>
+          <w:rFonts w:asciiTheme="majorHAnsi" w:hAnsiTheme="majorHAnsi" w:cstheme="majorHAnsi"/>
+          <w:szCs w:val="28"/>
+        </w:rPr>
+        <w:t>Context</w:t>
+      </w:r>
+      <w:proofErr w:type="spellEnd"/>
+      <w:r>
+        <w:rPr>
+          <w:rFonts w:asciiTheme="majorHAnsi" w:hAnsiTheme="majorHAnsi" w:cstheme="majorHAnsi"/>
+          <w:szCs w:val="28"/>
+        </w:rPr>
+        <w:t xml:space="preserve"> </w:t>
+      </w:r>
+      <w:proofErr w:type="gramStart"/>
+      <w:r>
+        <w:rPr>
+          <w:rFonts w:asciiTheme="majorHAnsi" w:hAnsiTheme="majorHAnsi" w:cstheme="majorHAnsi"/>
+          <w:szCs w:val="28"/>
+        </w:rPr>
+        <w:t>Evento::</w:t>
+      </w:r>
+      <w:proofErr w:type="gramEnd"/>
+      <w:r>
+        <w:rPr>
+          <w:rFonts w:asciiTheme="majorHAnsi" w:hAnsiTheme="majorHAnsi" w:cstheme="majorHAnsi"/>
+          <w:szCs w:val="28"/>
+        </w:rPr>
+        <w:t xml:space="preserve"> </w:t>
+      </w:r>
+      <w:proofErr w:type="spellStart"/>
+      <w:r>
+        <w:rPr>
+          <w:rFonts w:asciiTheme="majorHAnsi" w:hAnsiTheme="majorHAnsi" w:cstheme="majorHAnsi"/>
+          <w:szCs w:val="28"/>
+        </w:rPr>
+        <w:t>EventInfoControl</w:t>
+      </w:r>
+      <w:proofErr w:type="spellEnd"/>
+      <w:r>
+        <w:rPr>
+          <w:rFonts w:asciiTheme="majorHAnsi" w:hAnsiTheme="majorHAnsi" w:cstheme="majorHAnsi"/>
+          <w:szCs w:val="28"/>
+        </w:rPr>
+        <w:t>()</w:t>
+      </w:r>
+    </w:p>
+    <w:p>
+      <w:pPr>
+        <w:pStyle w:val="Paragrafoelenco"/>
+        <w:ind w:left="0"/>
+        <w:rPr>
+          <w:rFonts w:asciiTheme="majorHAnsi" w:hAnsiTheme="majorHAnsi" w:cstheme="majorHAnsi"/>
+          <w:szCs w:val="28"/>
+        </w:rPr>
+      </w:pPr>
+      <w:proofErr w:type="spellStart"/>
+      <w:proofErr w:type="gramStart"/>
+      <w:r>
+        <w:rPr>
+          <w:rFonts w:asciiTheme="majorHAnsi" w:hAnsiTheme="majorHAnsi" w:cstheme="majorHAnsi"/>
+          <w:szCs w:val="28"/>
+        </w:rPr>
+        <w:t>Pre</w:t>
+      </w:r>
+      <w:proofErr w:type="spellEnd"/>
+      <w:r>
+        <w:rPr>
+          <w:rFonts w:asciiTheme="majorHAnsi" w:hAnsiTheme="majorHAnsi" w:cstheme="majorHAnsi"/>
+          <w:szCs w:val="28"/>
+        </w:rPr>
+        <w:t>::</w:t>
+      </w:r>
+      <w:proofErr w:type="gramEnd"/>
+    </w:p>
+    <w:p>
+      <w:pPr>
+        <w:pStyle w:val="Paragrafoelenco"/>
+        <w:ind w:left="0"/>
+        <w:rPr>
+          <w:rFonts w:asciiTheme="majorHAnsi" w:hAnsiTheme="majorHAnsi" w:cstheme="majorHAnsi"/>
+          <w:szCs w:val="28"/>
+        </w:rPr>
+      </w:pPr>
+    </w:p>
+    <w:p>
+      <w:pPr>
+        <w:pStyle w:val="Paragrafoelenco"/>
+        <w:ind w:left="0"/>
+        <w:rPr>
+          <w:rFonts w:asciiTheme="majorHAnsi" w:hAnsiTheme="majorHAnsi" w:cstheme="majorHAnsi"/>
+          <w:szCs w:val="28"/>
+        </w:rPr>
+      </w:pPr>
+      <w:proofErr w:type="spellStart"/>
+      <w:r>
+        <w:rPr>
+          <w:rFonts w:asciiTheme="majorHAnsi" w:hAnsiTheme="majorHAnsi" w:cstheme="majorHAnsi"/>
+          <w:szCs w:val="28"/>
+        </w:rPr>
+        <w:t>Context</w:t>
+      </w:r>
+      <w:proofErr w:type="spellEnd"/>
+      <w:r>
+        <w:rPr>
+          <w:rFonts w:asciiTheme="majorHAnsi" w:hAnsiTheme="majorHAnsi" w:cstheme="majorHAnsi"/>
+          <w:szCs w:val="28"/>
+        </w:rPr>
+        <w:t xml:space="preserve"> </w:t>
+      </w:r>
+      <w:proofErr w:type="spellStart"/>
+      <w:r>
+        <w:rPr>
+          <w:rFonts w:asciiTheme="majorHAnsi" w:hAnsiTheme="majorHAnsi" w:cstheme="majorHAnsi"/>
+          <w:szCs w:val="28"/>
+        </w:rPr>
+        <w:t>RatingControl</w:t>
+      </w:r>
+      <w:proofErr w:type="spellEnd"/>
+      <w:r>
+        <w:rPr>
+          <w:rFonts w:asciiTheme="majorHAnsi" w:hAnsiTheme="majorHAnsi" w:cstheme="majorHAnsi"/>
+          <w:szCs w:val="28"/>
+        </w:rPr>
+        <w:t>(</w:t>
+      </w:r>
+      <w:r>
+        <w:rPr>
+          <w:rFonts w:asciiTheme="majorHAnsi" w:hAnsiTheme="majorHAnsi" w:cstheme="majorHAnsi"/>
+          <w:szCs w:val="28"/>
+        </w:rPr>
+        <w:t>voto</w:t>
+      </w:r>
+      <w:r>
+        <w:rPr>
+          <w:rFonts w:asciiTheme="majorHAnsi" w:hAnsiTheme="majorHAnsi" w:cstheme="majorHAnsi"/>
+          <w:szCs w:val="28"/>
+        </w:rPr>
+        <w:t>)</w:t>
+      </w:r>
+    </w:p>
+    <w:p>
+      <w:pPr>
+        <w:pStyle w:val="Paragrafoelenco"/>
+        <w:ind w:left="0"/>
+        <w:rPr>
+          <w:rFonts w:asciiTheme="majorHAnsi" w:hAnsiTheme="majorHAnsi" w:cstheme="majorHAnsi"/>
+          <w:szCs w:val="28"/>
+        </w:rPr>
+      </w:pPr>
+      <w:proofErr w:type="spellStart"/>
+      <w:proofErr w:type="gramStart"/>
+      <w:r>
+        <w:rPr>
+          <w:rFonts w:asciiTheme="majorHAnsi" w:hAnsiTheme="majorHAnsi" w:cstheme="majorHAnsi"/>
+          <w:szCs w:val="28"/>
+        </w:rPr>
+        <w:t>Pre</w:t>
+      </w:r>
+      <w:proofErr w:type="spellEnd"/>
+      <w:r>
+        <w:rPr>
+          <w:rFonts w:asciiTheme="majorHAnsi" w:hAnsiTheme="majorHAnsi" w:cstheme="majorHAnsi"/>
+          <w:szCs w:val="28"/>
+        </w:rPr>
+        <w:t>::</w:t>
+      </w:r>
+      <w:proofErr w:type="gramEnd"/>
+      <w:r>
+        <w:rPr>
+          <w:rFonts w:asciiTheme="majorHAnsi" w:hAnsiTheme="majorHAnsi" w:cstheme="majorHAnsi"/>
+          <w:szCs w:val="28"/>
+        </w:rPr>
+        <w:t xml:space="preserve"> </w:t>
+      </w:r>
+      <w:r>
+        <w:rPr>
+          <w:rFonts w:asciiTheme="majorHAnsi" w:hAnsiTheme="majorHAnsi" w:cstheme="majorHAnsi"/>
+          <w:szCs w:val="28"/>
+        </w:rPr>
+        <w:t>voto</w:t>
+      </w:r>
+      <w:r>
+        <w:rPr>
+          <w:rFonts w:asciiTheme="majorHAnsi" w:hAnsiTheme="majorHAnsi" w:cstheme="majorHAnsi"/>
+          <w:szCs w:val="28"/>
+        </w:rPr>
+        <w:t>!=</w:t>
+      </w:r>
+      <w:proofErr w:type="spellStart"/>
+      <w:r>
+        <w:rPr>
+          <w:rFonts w:asciiTheme="majorHAnsi" w:hAnsiTheme="majorHAnsi" w:cstheme="majorHAnsi"/>
+          <w:szCs w:val="28"/>
+        </w:rPr>
+        <w:t>null</w:t>
+      </w:r>
+      <w:proofErr w:type="spellEnd"/>
+    </w:p>
+    <w:p>
+      <w:pPr>
+        <w:pStyle w:val="Paragrafoelenco"/>
+        <w:ind w:left="0"/>
+        <w:rPr>
+          <w:rFonts w:asciiTheme="majorHAnsi" w:hAnsiTheme="majorHAnsi" w:cstheme="majorHAnsi"/>
+          <w:szCs w:val="28"/>
+          <w:lang w:val="en-US"/>
+        </w:rPr>
+      </w:pPr>
+      <w:proofErr w:type="gramStart"/>
+      <w:r>
+        <w:rPr>
+          <w:rFonts w:asciiTheme="majorHAnsi" w:hAnsiTheme="majorHAnsi" w:cstheme="majorHAnsi"/>
+          <w:szCs w:val="28"/>
+          <w:lang w:val="en-US"/>
+        </w:rPr>
+        <w:t>Post::</w:t>
+      </w:r>
+      <w:proofErr w:type="gramEnd"/>
+      <w:r>
+        <w:rPr>
+          <w:rFonts w:asciiTheme="majorHAnsi" w:hAnsiTheme="majorHAnsi" w:cstheme="majorHAnsi"/>
+          <w:szCs w:val="28"/>
+          <w:lang w:val="en-US"/>
+        </w:rPr>
+        <w:t xml:space="preserve">  </w:t>
+      </w:r>
+      <w:proofErr w:type="spellStart"/>
+      <w:r>
+        <w:rPr>
+          <w:rFonts w:asciiTheme="majorHAnsi" w:hAnsiTheme="majorHAnsi" w:cstheme="majorHAnsi"/>
+          <w:szCs w:val="28"/>
+          <w:lang w:val="en-US"/>
+        </w:rPr>
+        <w:t>evento.feedback</w:t>
+      </w:r>
+      <w:proofErr w:type="spellEnd"/>
+      <w:r>
+        <w:rPr>
+          <w:rFonts w:asciiTheme="majorHAnsi" w:hAnsiTheme="majorHAnsi" w:cstheme="majorHAnsi"/>
+          <w:szCs w:val="28"/>
+          <w:lang w:val="en-US"/>
+        </w:rPr>
+        <w:t xml:space="preserve"> ++ || </w:t>
+      </w:r>
+      <w:proofErr w:type="spellStart"/>
+      <w:r>
+        <w:rPr>
+          <w:rFonts w:asciiTheme="majorHAnsi" w:hAnsiTheme="majorHAnsi" w:cstheme="majorHAnsi"/>
+          <w:szCs w:val="28"/>
+          <w:lang w:val="en-US"/>
+        </w:rPr>
+        <w:t>evento.f</w:t>
+      </w:r>
+      <w:r>
+        <w:rPr>
+          <w:rFonts w:asciiTheme="majorHAnsi" w:hAnsiTheme="majorHAnsi" w:cstheme="majorHAnsi"/>
+          <w:szCs w:val="28"/>
+          <w:lang w:val="en-US"/>
+        </w:rPr>
+        <w:t>eedback</w:t>
+      </w:r>
+      <w:proofErr w:type="spellEnd"/>
+      <w:r>
+        <w:rPr>
+          <w:rFonts w:asciiTheme="majorHAnsi" w:hAnsiTheme="majorHAnsi" w:cstheme="majorHAnsi"/>
+          <w:szCs w:val="28"/>
+          <w:lang w:val="en-US"/>
+        </w:rPr>
+        <w:t xml:space="preserve"> –</w:t>
+      </w:r>
+    </w:p>
+    <w:p>
+      <w:pPr>
+        <w:pStyle w:val="Paragrafoelenco"/>
+        <w:ind w:left="0"/>
+        <w:rPr>
+          <w:rFonts w:asciiTheme="majorHAnsi" w:hAnsiTheme="majorHAnsi" w:cstheme="majorHAnsi"/>
+          <w:szCs w:val="28"/>
+          <w:lang w:val="en-US"/>
+        </w:rPr>
+      </w:pPr>
+    </w:p>
+    <w:p>
+      <w:pPr>
+        <w:pStyle w:val="Paragrafoelenco"/>
+        <w:ind w:left="0"/>
+        <w:rPr>
+          <w:rFonts w:asciiTheme="majorHAnsi" w:hAnsiTheme="majorHAnsi" w:cstheme="majorHAnsi"/>
+          <w:szCs w:val="28"/>
+          <w:lang w:val="en-US"/>
+        </w:rPr>
+      </w:pPr>
+      <w:r>
+        <w:rPr>
+          <w:rFonts w:asciiTheme="majorHAnsi" w:hAnsiTheme="majorHAnsi" w:cstheme="majorHAnsi"/>
+          <w:szCs w:val="28"/>
+          <w:lang w:val="en-US"/>
+        </w:rPr>
+        <w:t xml:space="preserve">Context </w:t>
+      </w:r>
+      <w:proofErr w:type="spellStart"/>
+      <w:r>
+        <w:rPr>
+          <w:rFonts w:asciiTheme="majorHAnsi" w:hAnsiTheme="majorHAnsi" w:cstheme="majorHAnsi"/>
+          <w:szCs w:val="28"/>
+          <w:lang w:val="en-US"/>
+        </w:rPr>
+        <w:t>ValidationControl</w:t>
+      </w:r>
+      <w:proofErr w:type="spellEnd"/>
+      <w:r>
+        <w:rPr>
+          <w:rFonts w:asciiTheme="majorHAnsi" w:hAnsiTheme="majorHAnsi" w:cstheme="majorHAnsi"/>
+          <w:szCs w:val="28"/>
+          <w:lang w:val="en-US"/>
+        </w:rPr>
+        <w:t>(</w:t>
+      </w:r>
+      <w:proofErr w:type="spellStart"/>
+      <w:r>
+        <w:rPr>
+          <w:rFonts w:asciiTheme="majorHAnsi" w:hAnsiTheme="majorHAnsi" w:cstheme="majorHAnsi"/>
+          <w:szCs w:val="28"/>
+          <w:lang w:val="en-US"/>
+        </w:rPr>
+        <w:t>utente</w:t>
+      </w:r>
+      <w:proofErr w:type="spellEnd"/>
+      <w:r>
+        <w:rPr>
+          <w:rFonts w:asciiTheme="majorHAnsi" w:hAnsiTheme="majorHAnsi" w:cstheme="majorHAnsi"/>
+          <w:szCs w:val="28"/>
+          <w:lang w:val="en-US"/>
+        </w:rPr>
+        <w:t>)</w:t>
+      </w:r>
+    </w:p>
+    <w:p>
+      <w:pPr>
+        <w:pStyle w:val="Paragrafoelenco"/>
+        <w:ind w:left="0"/>
+        <w:rPr>
+          <w:rFonts w:asciiTheme="majorHAnsi" w:hAnsiTheme="majorHAnsi" w:cstheme="majorHAnsi"/>
+          <w:szCs w:val="28"/>
+        </w:rPr>
+      </w:pPr>
+      <w:proofErr w:type="spellStart"/>
+      <w:proofErr w:type="gramStart"/>
+      <w:r>
+        <w:rPr>
+          <w:rFonts w:asciiTheme="majorHAnsi" w:hAnsiTheme="majorHAnsi" w:cstheme="majorHAnsi"/>
+          <w:szCs w:val="28"/>
+        </w:rPr>
+        <w:t>Pre</w:t>
+      </w:r>
+      <w:proofErr w:type="spellEnd"/>
+      <w:r>
+        <w:rPr>
+          <w:rFonts w:asciiTheme="majorHAnsi" w:hAnsiTheme="majorHAnsi" w:cstheme="majorHAnsi"/>
+          <w:szCs w:val="28"/>
+        </w:rPr>
+        <w:t>::</w:t>
+      </w:r>
+      <w:proofErr w:type="gramEnd"/>
+      <w:r>
+        <w:rPr>
+          <w:rFonts w:asciiTheme="majorHAnsi" w:hAnsiTheme="majorHAnsi" w:cstheme="majorHAnsi"/>
+          <w:szCs w:val="28"/>
+        </w:rPr>
+        <w:t xml:space="preserve"> utente </w:t>
+      </w:r>
+      <w:proofErr w:type="spellStart"/>
+      <w:r>
+        <w:rPr>
+          <w:rFonts w:asciiTheme="majorHAnsi" w:hAnsiTheme="majorHAnsi" w:cstheme="majorHAnsi"/>
+          <w:szCs w:val="28"/>
+        </w:rPr>
+        <w:t>is</w:t>
+      </w:r>
+      <w:proofErr w:type="spellEnd"/>
+      <w:r>
+        <w:rPr>
+          <w:rFonts w:asciiTheme="majorHAnsi" w:hAnsiTheme="majorHAnsi" w:cstheme="majorHAnsi"/>
+          <w:szCs w:val="28"/>
+        </w:rPr>
+        <w:t xml:space="preserve"> in </w:t>
+      </w:r>
+      <w:proofErr w:type="spellStart"/>
+      <w:r>
+        <w:rPr>
+          <w:rFonts w:asciiTheme="majorHAnsi" w:hAnsiTheme="majorHAnsi" w:cstheme="majorHAnsi"/>
+          <w:szCs w:val="28"/>
+        </w:rPr>
+        <w:t>evento.parteipanti</w:t>
+      </w:r>
+      <w:proofErr w:type="spellEnd"/>
+    </w:p>
+    <w:p>
+      <w:pPr>
+        <w:pStyle w:val="Paragrafoelenco"/>
+        <w:ind w:left="0"/>
+        <w:rPr>
+          <w:rFonts w:asciiTheme="majorHAnsi" w:hAnsiTheme="majorHAnsi" w:cstheme="majorHAnsi"/>
+          <w:szCs w:val="28"/>
+        </w:rPr>
+      </w:pPr>
+      <w:proofErr w:type="gramStart"/>
+      <w:r>
+        <w:rPr>
+          <w:rFonts w:asciiTheme="majorHAnsi" w:hAnsiTheme="majorHAnsi" w:cstheme="majorHAnsi"/>
+          <w:szCs w:val="28"/>
+        </w:rPr>
+        <w:t>Post::</w:t>
+      </w:r>
+      <w:proofErr w:type="gramEnd"/>
+      <w:r>
+        <w:rPr>
+          <w:rFonts w:asciiTheme="majorHAnsi" w:hAnsiTheme="majorHAnsi" w:cstheme="majorHAnsi"/>
+          <w:szCs w:val="28"/>
+        </w:rPr>
+        <w:t xml:space="preserve"> </w:t>
+      </w:r>
+      <w:proofErr w:type="spellStart"/>
+      <w:r>
+        <w:rPr>
+          <w:rFonts w:asciiTheme="majorHAnsi" w:hAnsiTheme="majorHAnsi" w:cstheme="majorHAnsi"/>
+          <w:szCs w:val="28"/>
+        </w:rPr>
+        <w:t>nverificati</w:t>
+      </w:r>
+      <w:proofErr w:type="spellEnd"/>
+      <w:r>
+        <w:rPr>
+          <w:rFonts w:asciiTheme="majorHAnsi" w:hAnsiTheme="majorHAnsi" w:cstheme="majorHAnsi"/>
+          <w:szCs w:val="28"/>
+        </w:rPr>
+        <w:t>++</w:t>
+      </w:r>
+    </w:p>
+    <w:p>
+      <w:pPr>
+        <w:pStyle w:val="Paragrafoelenco"/>
+        <w:ind w:left="0"/>
+        <w:rPr>
+          <w:rFonts w:asciiTheme="majorHAnsi" w:hAnsiTheme="majorHAnsi" w:cstheme="majorHAnsi"/>
+          <w:szCs w:val="28"/>
+        </w:rPr>
+      </w:pPr>
+    </w:p>
+    <w:p>
+      <w:pPr>
+        <w:pStyle w:val="Paragrafoelenco"/>
+        <w:ind w:left="0"/>
+        <w:rPr>
+          <w:rFonts w:asciiTheme="majorHAnsi" w:hAnsiTheme="majorHAnsi" w:cstheme="majorHAnsi"/>
+          <w:szCs w:val="28"/>
+        </w:rPr>
+      </w:pPr>
+      <w:proofErr w:type="spellStart"/>
+      <w:r>
+        <w:rPr>
+          <w:rFonts w:asciiTheme="majorHAnsi" w:hAnsiTheme="majorHAnsi" w:cstheme="majorHAnsi"/>
+          <w:szCs w:val="28"/>
+        </w:rPr>
+        <w:t>Context</w:t>
+      </w:r>
+      <w:proofErr w:type="spellEnd"/>
+      <w:r>
+        <w:rPr>
+          <w:rFonts w:asciiTheme="majorHAnsi" w:hAnsiTheme="majorHAnsi" w:cstheme="majorHAnsi"/>
+          <w:szCs w:val="28"/>
+        </w:rPr>
+        <w:t xml:space="preserve"> </w:t>
+      </w:r>
+      <w:proofErr w:type="spellStart"/>
+      <w:r>
+        <w:rPr>
+          <w:rFonts w:asciiTheme="majorHAnsi" w:hAnsiTheme="majorHAnsi" w:cstheme="majorHAnsi"/>
+          <w:szCs w:val="28"/>
+        </w:rPr>
+        <w:t>SearchEventControl</w:t>
+      </w:r>
+      <w:proofErr w:type="spellEnd"/>
+      <w:r>
+        <w:rPr>
+          <w:rFonts w:asciiTheme="majorHAnsi" w:hAnsiTheme="majorHAnsi" w:cstheme="majorHAnsi"/>
+          <w:szCs w:val="28"/>
+        </w:rPr>
+        <w:t>(</w:t>
+      </w:r>
+      <w:proofErr w:type="spellStart"/>
+      <w:proofErr w:type="gramStart"/>
+      <w:r>
+        <w:rPr>
+          <w:rFonts w:asciiTheme="majorHAnsi" w:hAnsiTheme="majorHAnsi" w:cstheme="majorHAnsi"/>
+          <w:szCs w:val="28"/>
+        </w:rPr>
+        <w:t>nome,posizione</w:t>
+      </w:r>
+      <w:proofErr w:type="spellEnd"/>
+      <w:proofErr w:type="gramEnd"/>
+      <w:r>
+        <w:rPr>
+          <w:rFonts w:asciiTheme="majorHAnsi" w:hAnsiTheme="majorHAnsi" w:cstheme="majorHAnsi"/>
+          <w:szCs w:val="28"/>
+        </w:rPr>
+        <w:t>)</w:t>
+      </w:r>
+    </w:p>
+    <w:p>
+      <w:pPr>
+        <w:pStyle w:val="Paragrafoelenco"/>
+        <w:ind w:left="0"/>
+        <w:rPr>
+          <w:rFonts w:asciiTheme="majorHAnsi" w:hAnsiTheme="majorHAnsi" w:cstheme="majorHAnsi"/>
+          <w:szCs w:val="28"/>
+        </w:rPr>
+      </w:pPr>
+      <w:proofErr w:type="spellStart"/>
+      <w:proofErr w:type="gramStart"/>
+      <w:r>
+        <w:rPr>
+          <w:rFonts w:asciiTheme="majorHAnsi" w:hAnsiTheme="majorHAnsi" w:cstheme="majorHAnsi"/>
+          <w:szCs w:val="28"/>
+        </w:rPr>
+        <w:t>Pre</w:t>
+      </w:r>
+      <w:proofErr w:type="spellEnd"/>
+      <w:r>
+        <w:rPr>
+          <w:rFonts w:asciiTheme="majorHAnsi" w:hAnsiTheme="majorHAnsi" w:cstheme="majorHAnsi"/>
+          <w:szCs w:val="28"/>
+        </w:rPr>
+        <w:t>::</w:t>
+      </w:r>
+      <w:proofErr w:type="gramEnd"/>
+      <w:r>
+        <w:rPr>
+          <w:rFonts w:asciiTheme="majorHAnsi" w:hAnsiTheme="majorHAnsi" w:cstheme="majorHAnsi"/>
+          <w:szCs w:val="28"/>
+        </w:rPr>
+        <w:t xml:space="preserve"> nome != </w:t>
+      </w:r>
+      <w:proofErr w:type="spellStart"/>
+      <w:r>
+        <w:rPr>
+          <w:rFonts w:asciiTheme="majorHAnsi" w:hAnsiTheme="majorHAnsi" w:cstheme="majorHAnsi"/>
+          <w:szCs w:val="28"/>
+        </w:rPr>
+        <w:t>null</w:t>
+      </w:r>
+      <w:proofErr w:type="spellEnd"/>
+      <w:r>
+        <w:rPr>
+          <w:rFonts w:asciiTheme="majorHAnsi" w:hAnsiTheme="majorHAnsi" w:cstheme="majorHAnsi"/>
+          <w:szCs w:val="28"/>
+        </w:rPr>
+        <w:t xml:space="preserve"> || posizione != </w:t>
+      </w:r>
+      <w:proofErr w:type="spellStart"/>
+      <w:r>
+        <w:rPr>
+          <w:rFonts w:asciiTheme="majorHAnsi" w:hAnsiTheme="majorHAnsi" w:cstheme="majorHAnsi"/>
+          <w:szCs w:val="28"/>
+        </w:rPr>
+        <w:t>null</w:t>
+      </w:r>
+      <w:proofErr w:type="spellEnd"/>
+    </w:p>
+    <w:p>
+      <w:pPr>
+        <w:pStyle w:val="Paragrafoelenco"/>
+        <w:ind w:left="0"/>
+        <w:rPr>
+          <w:rFonts w:asciiTheme="majorHAnsi" w:hAnsiTheme="majorHAnsi" w:cstheme="majorHAnsi"/>
+          <w:szCs w:val="28"/>
+        </w:rPr>
+      </w:pPr>
+    </w:p>
+    <w:p>
+      <w:pPr>
+        <w:pStyle w:val="Paragrafoelenco"/>
+        <w:ind w:left="0"/>
+        <w:rPr>
+          <w:rFonts w:asciiTheme="majorHAnsi" w:hAnsiTheme="majorHAnsi" w:cstheme="majorHAnsi"/>
+          <w:szCs w:val="28"/>
+        </w:rPr>
+      </w:pPr>
+      <w:proofErr w:type="spellStart"/>
+      <w:r>
+        <w:rPr>
+          <w:rFonts w:asciiTheme="majorHAnsi" w:hAnsiTheme="majorHAnsi" w:cstheme="majorHAnsi"/>
+          <w:szCs w:val="28"/>
+        </w:rPr>
+        <w:t>Context</w:t>
+      </w:r>
+      <w:proofErr w:type="spellEnd"/>
+      <w:r>
+        <w:rPr>
+          <w:rFonts w:asciiTheme="majorHAnsi" w:hAnsiTheme="majorHAnsi" w:cstheme="majorHAnsi"/>
+          <w:szCs w:val="28"/>
+        </w:rPr>
+        <w:t xml:space="preserve"> </w:t>
+      </w:r>
+      <w:proofErr w:type="spellStart"/>
+      <w:r>
+        <w:rPr>
+          <w:rFonts w:asciiTheme="majorHAnsi" w:hAnsiTheme="majorHAnsi" w:cstheme="majorHAnsi"/>
+          <w:szCs w:val="28"/>
+        </w:rPr>
+        <w:t>PartecipationControl</w:t>
+      </w:r>
+      <w:proofErr w:type="spellEnd"/>
+      <w:r>
+        <w:rPr>
+          <w:rFonts w:asciiTheme="majorHAnsi" w:hAnsiTheme="majorHAnsi" w:cstheme="majorHAnsi"/>
+          <w:szCs w:val="28"/>
+        </w:rPr>
+        <w:t>(utente)</w:t>
+      </w:r>
+    </w:p>
+    <w:p>
+      <w:pPr>
+        <w:pStyle w:val="Paragrafoelenco"/>
+        <w:ind w:left="0"/>
+        <w:rPr>
+          <w:rFonts w:asciiTheme="majorHAnsi" w:hAnsiTheme="majorHAnsi" w:cstheme="majorHAnsi"/>
+          <w:szCs w:val="28"/>
+        </w:rPr>
+      </w:pPr>
+      <w:proofErr w:type="gramStart"/>
+      <w:r>
+        <w:rPr>
+          <w:rFonts w:asciiTheme="majorHAnsi" w:hAnsiTheme="majorHAnsi" w:cstheme="majorHAnsi"/>
+          <w:szCs w:val="28"/>
+        </w:rPr>
+        <w:t>Post::</w:t>
+      </w:r>
+      <w:proofErr w:type="gramEnd"/>
+      <w:r>
+        <w:rPr>
+          <w:rFonts w:asciiTheme="majorHAnsi" w:hAnsiTheme="majorHAnsi" w:cstheme="majorHAnsi"/>
+          <w:szCs w:val="28"/>
+        </w:rPr>
+        <w:t xml:space="preserve"> </w:t>
+      </w:r>
+      <w:proofErr w:type="spellStart"/>
+      <w:r>
+        <w:rPr>
+          <w:rFonts w:asciiTheme="majorHAnsi" w:hAnsiTheme="majorHAnsi" w:cstheme="majorHAnsi"/>
+          <w:szCs w:val="28"/>
+        </w:rPr>
+        <w:t>npartecipanti</w:t>
+      </w:r>
+      <w:proofErr w:type="spellEnd"/>
+      <w:r>
+        <w:rPr>
+          <w:rFonts w:asciiTheme="majorHAnsi" w:hAnsiTheme="majorHAnsi" w:cstheme="majorHAnsi"/>
+          <w:szCs w:val="28"/>
+        </w:rPr>
+        <w:t>++</w:t>
+      </w:r>
+    </w:p>
+    <w:p>
+      <w:pPr>
+        <w:pStyle w:val="Paragrafoelenco"/>
+        <w:ind w:left="0"/>
+        <w:rPr>
+          <w:rFonts w:asciiTheme="majorHAnsi" w:hAnsiTheme="majorHAnsi" w:cstheme="majorHAnsi"/>
+          <w:szCs w:val="28"/>
+        </w:rPr>
+      </w:pPr>
+    </w:p>
+    <w:p>
+      <w:pPr>
+        <w:pStyle w:val="Paragrafoelenco"/>
+        <w:ind w:left="0"/>
+        <w:rPr>
+          <w:rFonts w:asciiTheme="majorHAnsi" w:hAnsiTheme="majorHAnsi" w:cstheme="majorHAnsi"/>
+          <w:b/>
+          <w:sz w:val="24"/>
+          <w:szCs w:val="24"/>
+        </w:rPr>
+      </w:pPr>
+      <w:proofErr w:type="spellStart"/>
+      <w:proofErr w:type="gramStart"/>
+      <w:r>
+        <w:rPr>
+          <w:rFonts w:asciiTheme="majorHAnsi" w:hAnsiTheme="majorHAnsi" w:cstheme="majorHAnsi"/>
+          <w:b/>
+          <w:sz w:val="24"/>
+          <w:szCs w:val="24"/>
+        </w:rPr>
+        <w:t>Package:Commento</w:t>
+      </w:r>
+      <w:proofErr w:type="spellEnd"/>
+      <w:proofErr w:type="gramEnd"/>
+    </w:p>
+    <w:p>
+      <w:pPr>
+        <w:pStyle w:val="Paragrafoelenco"/>
+        <w:ind w:left="0"/>
+        <w:rPr>
+          <w:rFonts w:asciiTheme="majorHAnsi" w:hAnsiTheme="majorHAnsi" w:cstheme="majorHAnsi"/>
+          <w:szCs w:val="24"/>
+          <w:lang w:val="en-US"/>
+        </w:rPr>
+      </w:pPr>
+      <w:r>
+        <w:rPr>
+          <w:rFonts w:asciiTheme="majorHAnsi" w:hAnsiTheme="majorHAnsi" w:cstheme="majorHAnsi"/>
+          <w:szCs w:val="24"/>
+          <w:lang w:val="en-US"/>
+        </w:rPr>
+        <w:t xml:space="preserve">Context </w:t>
+      </w:r>
+      <w:proofErr w:type="spellStart"/>
+      <w:r>
+        <w:rPr>
+          <w:rFonts w:asciiTheme="majorHAnsi" w:hAnsiTheme="majorHAnsi" w:cstheme="majorHAnsi"/>
+          <w:szCs w:val="24"/>
+          <w:lang w:val="en-US"/>
+        </w:rPr>
+        <w:t>SaveCommentControl</w:t>
+      </w:r>
+      <w:proofErr w:type="spellEnd"/>
+      <w:r>
+        <w:rPr>
+          <w:rFonts w:asciiTheme="majorHAnsi" w:hAnsiTheme="majorHAnsi" w:cstheme="majorHAnsi"/>
+          <w:szCs w:val="24"/>
+          <w:lang w:val="en-US"/>
+        </w:rPr>
+        <w:t>(comment)</w:t>
+      </w:r>
+    </w:p>
+    <w:p>
+      <w:pPr>
+        <w:pStyle w:val="Paragrafoelenco"/>
+        <w:ind w:left="0"/>
+        <w:rPr>
+          <w:rFonts w:asciiTheme="majorHAnsi" w:hAnsiTheme="majorHAnsi" w:cstheme="majorHAnsi"/>
+          <w:szCs w:val="24"/>
+          <w:lang w:val="en-US"/>
+        </w:rPr>
+      </w:pPr>
+      <w:proofErr w:type="gramStart"/>
+      <w:r>
+        <w:rPr>
+          <w:rFonts w:asciiTheme="majorHAnsi" w:hAnsiTheme="majorHAnsi" w:cstheme="majorHAnsi"/>
+          <w:szCs w:val="24"/>
+          <w:lang w:val="en-US"/>
+        </w:rPr>
+        <w:t>Pre::</w:t>
+      </w:r>
+      <w:proofErr w:type="gramEnd"/>
+      <w:r>
+        <w:rPr>
+          <w:rFonts w:asciiTheme="majorHAnsi" w:hAnsiTheme="majorHAnsi" w:cstheme="majorHAnsi"/>
+          <w:szCs w:val="24"/>
+          <w:lang w:val="en-US"/>
+        </w:rPr>
+        <w:t xml:space="preserve"> c</w:t>
+      </w:r>
+      <w:r>
+        <w:rPr>
+          <w:rFonts w:asciiTheme="majorHAnsi" w:hAnsiTheme="majorHAnsi" w:cstheme="majorHAnsi"/>
+          <w:szCs w:val="24"/>
+          <w:lang w:val="en-US"/>
+        </w:rPr>
+        <w:t>omment != null</w:t>
+      </w:r>
+    </w:p>
+    <w:p>
+      <w:pPr>
+        <w:pStyle w:val="Paragrafoelenco"/>
+        <w:ind w:left="0"/>
+        <w:rPr>
+          <w:rFonts w:asciiTheme="majorHAnsi" w:hAnsiTheme="majorHAnsi" w:cstheme="majorHAnsi"/>
+          <w:szCs w:val="24"/>
+          <w:lang w:val="en-US"/>
+        </w:rPr>
+      </w:pPr>
+    </w:p>
+    <w:p>
+      <w:pPr>
+        <w:pStyle w:val="Paragrafoelenco"/>
+        <w:ind w:left="0"/>
+        <w:rPr>
+          <w:rFonts w:asciiTheme="majorHAnsi" w:hAnsiTheme="majorHAnsi" w:cstheme="majorHAnsi"/>
+          <w:b/>
+          <w:sz w:val="24"/>
+          <w:szCs w:val="24"/>
+          <w:lang w:val="en-US"/>
+        </w:rPr>
+      </w:pPr>
+      <w:r>
+        <w:rPr>
+          <w:rFonts w:asciiTheme="majorHAnsi" w:hAnsiTheme="majorHAnsi" w:cstheme="majorHAnsi"/>
+          <w:b/>
+          <w:sz w:val="24"/>
+          <w:szCs w:val="24"/>
+          <w:lang w:val="en-US"/>
+        </w:rPr>
+        <w:t xml:space="preserve">Package: </w:t>
+      </w:r>
+      <w:proofErr w:type="spellStart"/>
+      <w:r>
+        <w:rPr>
+          <w:rFonts w:asciiTheme="majorHAnsi" w:hAnsiTheme="majorHAnsi" w:cstheme="majorHAnsi"/>
+          <w:b/>
+          <w:sz w:val="24"/>
+          <w:szCs w:val="24"/>
+          <w:lang w:val="en-US"/>
+        </w:rPr>
+        <w:t>Segnalazione</w:t>
+      </w:r>
+      <w:proofErr w:type="spellEnd"/>
+    </w:p>
+    <w:p>
+      <w:pPr>
+        <w:pStyle w:val="Paragrafoelenco"/>
+        <w:ind w:left="0"/>
+        <w:rPr>
+          <w:rFonts w:asciiTheme="majorHAnsi" w:hAnsiTheme="majorHAnsi" w:cstheme="majorHAnsi"/>
+          <w:szCs w:val="24"/>
+        </w:rPr>
+      </w:pPr>
+      <w:proofErr w:type="spellStart"/>
+      <w:r>
+        <w:rPr>
+          <w:rFonts w:asciiTheme="majorHAnsi" w:hAnsiTheme="majorHAnsi" w:cstheme="majorHAnsi"/>
+          <w:szCs w:val="24"/>
+        </w:rPr>
+        <w:t>Context</w:t>
+      </w:r>
+      <w:proofErr w:type="spellEnd"/>
+      <w:r>
+        <w:rPr>
+          <w:rFonts w:asciiTheme="majorHAnsi" w:hAnsiTheme="majorHAnsi" w:cstheme="majorHAnsi"/>
+          <w:szCs w:val="24"/>
+        </w:rPr>
+        <w:t xml:space="preserve"> </w:t>
+      </w:r>
+      <w:proofErr w:type="spellStart"/>
+      <w:r>
+        <w:rPr>
+          <w:rFonts w:asciiTheme="majorHAnsi" w:hAnsiTheme="majorHAnsi" w:cstheme="majorHAnsi"/>
+          <w:szCs w:val="24"/>
+        </w:rPr>
+        <w:t>CreateSignalControl</w:t>
+      </w:r>
+      <w:proofErr w:type="spellEnd"/>
+      <w:r>
+        <w:rPr>
+          <w:rFonts w:asciiTheme="majorHAnsi" w:hAnsiTheme="majorHAnsi" w:cstheme="majorHAnsi"/>
+          <w:szCs w:val="24"/>
+        </w:rPr>
+        <w:t>(utente)</w:t>
+      </w:r>
+    </w:p>
+    <w:p>
+      <w:pPr>
+        <w:pStyle w:val="Paragrafoelenco"/>
+        <w:ind w:left="0"/>
+        <w:rPr>
+          <w:rFonts w:asciiTheme="majorHAnsi" w:hAnsiTheme="majorHAnsi" w:cstheme="majorHAnsi"/>
+          <w:szCs w:val="24"/>
+        </w:rPr>
+      </w:pPr>
+      <w:proofErr w:type="spellStart"/>
+      <w:proofErr w:type="gramStart"/>
+      <w:r>
+        <w:rPr>
+          <w:rFonts w:asciiTheme="majorHAnsi" w:hAnsiTheme="majorHAnsi" w:cstheme="majorHAnsi"/>
+          <w:szCs w:val="24"/>
+        </w:rPr>
+        <w:t>Pre</w:t>
+      </w:r>
+      <w:proofErr w:type="spellEnd"/>
+      <w:r>
+        <w:rPr>
+          <w:rFonts w:asciiTheme="majorHAnsi" w:hAnsiTheme="majorHAnsi" w:cstheme="majorHAnsi"/>
+          <w:szCs w:val="24"/>
+        </w:rPr>
+        <w:t>::</w:t>
+      </w:r>
+      <w:proofErr w:type="gramEnd"/>
+      <w:r>
+        <w:rPr>
+          <w:rFonts w:asciiTheme="majorHAnsi" w:hAnsiTheme="majorHAnsi" w:cstheme="majorHAnsi"/>
+          <w:szCs w:val="24"/>
+        </w:rPr>
+        <w:t xml:space="preserve"> utente != </w:t>
+      </w:r>
+      <w:proofErr w:type="spellStart"/>
+      <w:r>
+        <w:rPr>
+          <w:rFonts w:asciiTheme="majorHAnsi" w:hAnsiTheme="majorHAnsi" w:cstheme="majorHAnsi"/>
+          <w:szCs w:val="24"/>
+        </w:rPr>
+        <w:t>nul</w:t>
+      </w:r>
+      <w:r>
+        <w:rPr>
+          <w:rFonts w:asciiTheme="majorHAnsi" w:hAnsiTheme="majorHAnsi" w:cstheme="majorHAnsi"/>
+          <w:szCs w:val="24"/>
+        </w:rPr>
+        <w:t>l</w:t>
+      </w:r>
+      <w:proofErr w:type="spellEnd"/>
+    </w:p>
+    <w:p>
+      <w:pPr>
+        <w:pStyle w:val="Paragrafoelenco"/>
+        <w:ind w:left="0"/>
+        <w:rPr>
+          <w:rFonts w:asciiTheme="majorHAnsi" w:hAnsiTheme="majorHAnsi" w:cstheme="majorHAnsi"/>
+          <w:szCs w:val="24"/>
+        </w:rPr>
+      </w:pPr>
+    </w:p>
+    <w:p>
+      <w:pPr>
+        <w:pStyle w:val="Paragrafoelenco"/>
+        <w:ind w:left="0"/>
+        <w:rPr>
+          <w:rFonts w:asciiTheme="majorHAnsi" w:hAnsiTheme="majorHAnsi" w:cstheme="majorHAnsi"/>
+          <w:szCs w:val="24"/>
+          <w:lang w:val="en-US"/>
+        </w:rPr>
+      </w:pPr>
+      <w:r>
+        <w:rPr>
+          <w:rFonts w:asciiTheme="majorHAnsi" w:hAnsiTheme="majorHAnsi" w:cstheme="majorHAnsi"/>
+          <w:szCs w:val="24"/>
+          <w:lang w:val="en-US"/>
+        </w:rPr>
+        <w:t xml:space="preserve">Context </w:t>
+      </w:r>
+      <w:proofErr w:type="spellStart"/>
+      <w:r>
+        <w:rPr>
+          <w:rFonts w:asciiTheme="majorHAnsi" w:hAnsiTheme="majorHAnsi" w:cstheme="majorHAnsi"/>
+          <w:szCs w:val="24"/>
+          <w:lang w:val="en-US"/>
+        </w:rPr>
+        <w:t>CancelSignalControl</w:t>
+      </w:r>
+      <w:proofErr w:type="spellEnd"/>
+      <w:r>
+        <w:rPr>
+          <w:rFonts w:asciiTheme="majorHAnsi" w:hAnsiTheme="majorHAnsi" w:cstheme="majorHAnsi"/>
+          <w:szCs w:val="24"/>
+          <w:lang w:val="en-US"/>
+        </w:rPr>
+        <w:t>(comment)</w:t>
+      </w:r>
+    </w:p>
+    <w:p>
+      <w:pPr>
+        <w:pStyle w:val="Paragrafoelenco"/>
+        <w:ind w:left="0"/>
+        <w:rPr>
+          <w:rFonts w:asciiTheme="majorHAnsi" w:hAnsiTheme="majorHAnsi" w:cstheme="majorHAnsi"/>
+          <w:szCs w:val="24"/>
+          <w:lang w:val="en-US"/>
+        </w:rPr>
+      </w:pPr>
+      <w:proofErr w:type="gramStart"/>
+      <w:r>
+        <w:rPr>
+          <w:rFonts w:asciiTheme="majorHAnsi" w:hAnsiTheme="majorHAnsi" w:cstheme="majorHAnsi"/>
+          <w:szCs w:val="24"/>
+          <w:lang w:val="en-US"/>
+        </w:rPr>
+        <w:t>Pre::</w:t>
+      </w:r>
+      <w:proofErr w:type="gramEnd"/>
+      <w:r>
+        <w:rPr>
+          <w:rFonts w:asciiTheme="majorHAnsi" w:hAnsiTheme="majorHAnsi" w:cstheme="majorHAnsi"/>
+          <w:szCs w:val="24"/>
+          <w:lang w:val="en-US"/>
+        </w:rPr>
+        <w:t xml:space="preserve"> co</w:t>
+      </w:r>
+      <w:r>
+        <w:rPr>
+          <w:rFonts w:asciiTheme="majorHAnsi" w:hAnsiTheme="majorHAnsi" w:cstheme="majorHAnsi"/>
+          <w:szCs w:val="24"/>
+          <w:lang w:val="en-US"/>
+        </w:rPr>
+        <w:t>mment != null</w:t>
+      </w:r>
+    </w:p>
+    <w:p>
+      <w:pPr>
+        <w:pStyle w:val="Paragrafoelenco"/>
+        <w:ind w:left="0"/>
+        <w:rPr>
+          <w:rFonts w:asciiTheme="majorHAnsi" w:hAnsiTheme="majorHAnsi" w:cstheme="majorHAnsi"/>
+          <w:szCs w:val="24"/>
+          <w:lang w:val="en-US"/>
+        </w:rPr>
+      </w:pPr>
+    </w:p>
+    <w:p>
+      <w:pPr>
+        <w:pStyle w:val="Paragrafoelenco"/>
+        <w:ind w:left="0"/>
+        <w:rPr>
+          <w:rFonts w:asciiTheme="majorHAnsi" w:hAnsiTheme="majorHAnsi" w:cstheme="majorHAnsi"/>
+          <w:szCs w:val="24"/>
+        </w:rPr>
+      </w:pPr>
+      <w:proofErr w:type="spellStart"/>
+      <w:r>
+        <w:rPr>
+          <w:rFonts w:asciiTheme="majorHAnsi" w:hAnsiTheme="majorHAnsi" w:cstheme="majorHAnsi"/>
+          <w:szCs w:val="24"/>
+        </w:rPr>
+        <w:t>Context</w:t>
+      </w:r>
+      <w:proofErr w:type="spellEnd"/>
+      <w:r>
+        <w:rPr>
+          <w:rFonts w:asciiTheme="majorHAnsi" w:hAnsiTheme="majorHAnsi" w:cstheme="majorHAnsi"/>
+          <w:szCs w:val="24"/>
+        </w:rPr>
+        <w:t xml:space="preserve"> </w:t>
+      </w:r>
+      <w:proofErr w:type="spellStart"/>
+      <w:r>
+        <w:rPr>
+          <w:rFonts w:asciiTheme="majorHAnsi" w:hAnsiTheme="majorHAnsi" w:cstheme="majorHAnsi"/>
+          <w:szCs w:val="24"/>
+        </w:rPr>
+        <w:t>SuspendeSignalControl</w:t>
+      </w:r>
+      <w:proofErr w:type="spellEnd"/>
+      <w:r>
+        <w:rPr>
+          <w:rFonts w:asciiTheme="majorHAnsi" w:hAnsiTheme="majorHAnsi" w:cstheme="majorHAnsi"/>
+          <w:szCs w:val="24"/>
+        </w:rPr>
+        <w:t>(</w:t>
+      </w:r>
+      <w:proofErr w:type="spellStart"/>
+      <w:r>
+        <w:rPr>
+          <w:rFonts w:asciiTheme="majorHAnsi" w:hAnsiTheme="majorHAnsi" w:cstheme="majorHAnsi"/>
+          <w:szCs w:val="24"/>
+        </w:rPr>
+        <w:t>signal</w:t>
+      </w:r>
+      <w:proofErr w:type="spellEnd"/>
+      <w:r>
+        <w:rPr>
+          <w:rFonts w:asciiTheme="majorHAnsi" w:hAnsiTheme="majorHAnsi" w:cstheme="majorHAnsi"/>
+          <w:szCs w:val="24"/>
+        </w:rPr>
+        <w:t>)</w:t>
+      </w:r>
+    </w:p>
+    <w:p>
+      <w:pPr>
+        <w:pStyle w:val="Paragrafoelenco"/>
+        <w:ind w:left="0"/>
+        <w:rPr>
+          <w:rFonts w:asciiTheme="majorHAnsi" w:hAnsiTheme="majorHAnsi" w:cstheme="majorHAnsi"/>
+          <w:szCs w:val="24"/>
+          <w:lang w:val="en-US"/>
+        </w:rPr>
+      </w:pPr>
+      <w:proofErr w:type="gramStart"/>
+      <w:r>
+        <w:rPr>
+          <w:rFonts w:asciiTheme="majorHAnsi" w:hAnsiTheme="majorHAnsi" w:cstheme="majorHAnsi"/>
+          <w:szCs w:val="24"/>
+          <w:lang w:val="en-US"/>
+        </w:rPr>
+        <w:t>Pre::</w:t>
+      </w:r>
+      <w:proofErr w:type="gramEnd"/>
+      <w:r>
+        <w:rPr>
+          <w:rFonts w:asciiTheme="majorHAnsi" w:hAnsiTheme="majorHAnsi" w:cstheme="majorHAnsi"/>
+          <w:szCs w:val="24"/>
+          <w:lang w:val="en-US"/>
+        </w:rPr>
+        <w:t xml:space="preserve"> signal != null</w:t>
+      </w:r>
+    </w:p>
+    <w:p>
+      <w:pPr>
+        <w:pStyle w:val="Paragrafoelenco"/>
+        <w:ind w:left="0"/>
+        <w:rPr>
+          <w:rFonts w:asciiTheme="majorHAnsi" w:hAnsiTheme="majorHAnsi" w:cstheme="majorHAnsi"/>
+          <w:szCs w:val="24"/>
+          <w:lang w:val="en-US"/>
+        </w:rPr>
+      </w:pPr>
+      <w:proofErr w:type="gramStart"/>
+      <w:r>
+        <w:rPr>
+          <w:rFonts w:asciiTheme="majorHAnsi" w:hAnsiTheme="majorHAnsi" w:cstheme="majorHAnsi"/>
+          <w:szCs w:val="24"/>
+          <w:lang w:val="en-US"/>
+        </w:rPr>
+        <w:t>Post::</w:t>
+      </w:r>
+      <w:proofErr w:type="gramEnd"/>
+      <w:r>
+        <w:rPr>
+          <w:rFonts w:asciiTheme="majorHAnsi" w:hAnsiTheme="majorHAnsi" w:cstheme="majorHAnsi"/>
+          <w:szCs w:val="24"/>
+          <w:lang w:val="en-US"/>
+        </w:rPr>
+        <w:t xml:space="preserve"> </w:t>
+      </w:r>
+      <w:proofErr w:type="spellStart"/>
+      <w:r>
+        <w:rPr>
+          <w:rFonts w:asciiTheme="majorHAnsi" w:hAnsiTheme="majorHAnsi" w:cstheme="majorHAnsi"/>
+          <w:szCs w:val="24"/>
+          <w:lang w:val="en-US"/>
+        </w:rPr>
+        <w:t>signal.creatore.reactivationDate</w:t>
+      </w:r>
+      <w:proofErr w:type="spellEnd"/>
+      <w:r>
+        <w:rPr>
+          <w:rFonts w:asciiTheme="majorHAnsi" w:hAnsiTheme="majorHAnsi" w:cstheme="majorHAnsi"/>
+          <w:szCs w:val="24"/>
+          <w:lang w:val="en-US"/>
+        </w:rPr>
+        <w:t>= date</w:t>
+      </w:r>
+    </w:p>
+    <w:p>
+      <w:pPr>
+        <w:pStyle w:val="Paragrafoelenco"/>
+        <w:ind w:left="0"/>
+        <w:rPr>
+          <w:rFonts w:asciiTheme="majorHAnsi" w:hAnsiTheme="majorHAnsi" w:cstheme="majorHAnsi"/>
+          <w:szCs w:val="24"/>
+          <w:lang w:val="en-US"/>
+        </w:rPr>
+      </w:pPr>
+    </w:p>
+    <w:p>
+      <w:pPr>
+        <w:pStyle w:val="Paragrafoelenco"/>
+        <w:ind w:left="0"/>
+        <w:rPr>
+          <w:rFonts w:asciiTheme="majorHAnsi" w:hAnsiTheme="majorHAnsi" w:cstheme="majorHAnsi"/>
+          <w:szCs w:val="24"/>
+          <w:lang w:val="en-US"/>
+        </w:rPr>
+      </w:pPr>
+      <w:r>
+        <w:rPr>
+          <w:rFonts w:asciiTheme="majorHAnsi" w:hAnsiTheme="majorHAnsi" w:cstheme="majorHAnsi"/>
+          <w:szCs w:val="24"/>
+          <w:lang w:val="en-US"/>
+        </w:rPr>
+        <w:t xml:space="preserve">Context </w:t>
+      </w:r>
+      <w:proofErr w:type="spellStart"/>
+      <w:r>
+        <w:rPr>
+          <w:rFonts w:asciiTheme="majorHAnsi" w:hAnsiTheme="majorHAnsi" w:cstheme="majorHAnsi"/>
+          <w:szCs w:val="24"/>
+          <w:lang w:val="en-US"/>
+        </w:rPr>
+        <w:t>CancelCommentSignaled</w:t>
+      </w:r>
+      <w:proofErr w:type="spellEnd"/>
+      <w:r>
+        <w:rPr>
+          <w:rFonts w:asciiTheme="majorHAnsi" w:hAnsiTheme="majorHAnsi" w:cstheme="majorHAnsi"/>
+          <w:szCs w:val="24"/>
+          <w:lang w:val="en-US"/>
+        </w:rPr>
+        <w:t>(signal)</w:t>
+      </w:r>
+    </w:p>
+    <w:p>
+      <w:pPr>
+        <w:pStyle w:val="Paragrafoelenco"/>
+        <w:ind w:left="0"/>
+        <w:rPr>
+          <w:rFonts w:asciiTheme="majorHAnsi" w:hAnsiTheme="majorHAnsi" w:cstheme="majorHAnsi"/>
+          <w:szCs w:val="24"/>
+          <w:lang w:val="en-US"/>
+        </w:rPr>
+      </w:pPr>
+      <w:proofErr w:type="gramStart"/>
+      <w:r>
+        <w:rPr>
+          <w:rFonts w:asciiTheme="majorHAnsi" w:hAnsiTheme="majorHAnsi" w:cstheme="majorHAnsi"/>
+          <w:szCs w:val="24"/>
+          <w:lang w:val="en-US"/>
+        </w:rPr>
+        <w:t>Pre::</w:t>
+      </w:r>
+      <w:proofErr w:type="gramEnd"/>
+      <w:r>
+        <w:rPr>
+          <w:rFonts w:asciiTheme="majorHAnsi" w:hAnsiTheme="majorHAnsi" w:cstheme="majorHAnsi"/>
+          <w:szCs w:val="24"/>
+          <w:lang w:val="en-US"/>
+        </w:rPr>
+        <w:t xml:space="preserve"> </w:t>
+      </w:r>
+      <w:proofErr w:type="spellStart"/>
+      <w:r>
+        <w:rPr>
+          <w:rFonts w:asciiTheme="majorHAnsi" w:hAnsiTheme="majorHAnsi" w:cstheme="majorHAnsi"/>
+          <w:szCs w:val="24"/>
+          <w:lang w:val="en-US"/>
+        </w:rPr>
+        <w:t>signal.commentoSegnalato</w:t>
+      </w:r>
+      <w:proofErr w:type="spellEnd"/>
+      <w:r>
+        <w:rPr>
+          <w:rFonts w:asciiTheme="majorHAnsi" w:hAnsiTheme="majorHAnsi" w:cstheme="majorHAnsi"/>
+          <w:szCs w:val="24"/>
+          <w:lang w:val="en-US"/>
+        </w:rPr>
+        <w:t xml:space="preserve"> != null</w:t>
+      </w:r>
+    </w:p>
+    <w:p>
+      <w:pPr>
+        <w:pStyle w:val="Paragrafoelenco"/>
+        <w:ind w:left="0"/>
+        <w:rPr>
+          <w:rFonts w:asciiTheme="majorHAnsi" w:hAnsiTheme="majorHAnsi" w:cstheme="majorHAnsi"/>
+          <w:szCs w:val="24"/>
+          <w:lang w:val="en-US"/>
+        </w:rPr>
+      </w:pPr>
+      <w:proofErr w:type="gramStart"/>
+      <w:r>
+        <w:rPr>
+          <w:rFonts w:asciiTheme="majorHAnsi" w:hAnsiTheme="majorHAnsi" w:cstheme="majorHAnsi"/>
+          <w:szCs w:val="24"/>
+          <w:lang w:val="en-US"/>
+        </w:rPr>
+        <w:t>Post::</w:t>
+      </w:r>
+      <w:proofErr w:type="gramEnd"/>
+      <w:r>
+        <w:rPr>
+          <w:rFonts w:asciiTheme="majorHAnsi" w:hAnsiTheme="majorHAnsi" w:cstheme="majorHAnsi"/>
+          <w:szCs w:val="24"/>
+          <w:lang w:val="en-US"/>
+        </w:rPr>
+        <w:t xml:space="preserve"> signal = null</w:t>
+      </w:r>
+    </w:p>
+    <w:p>
+      <w:pPr>
+        <w:pStyle w:val="Paragrafoelenco"/>
+        <w:ind w:left="0"/>
+        <w:rPr>
+          <w:rFonts w:asciiTheme="majorHAnsi" w:hAnsiTheme="majorHAnsi" w:cstheme="majorHAnsi"/>
+          <w:szCs w:val="24"/>
+          <w:lang w:val="en-US"/>
+        </w:rPr>
+      </w:pPr>
+    </w:p>
+    <w:p>
+      <w:pPr>
+        <w:pStyle w:val="Paragrafoelenco"/>
+        <w:ind w:left="0"/>
+        <w:rPr>
+          <w:rFonts w:asciiTheme="majorHAnsi" w:hAnsiTheme="majorHAnsi" w:cstheme="majorHAnsi"/>
+          <w:szCs w:val="24"/>
+          <w:lang w:val="en-US"/>
+        </w:rPr>
+      </w:pPr>
+      <w:r>
+        <w:rPr>
+          <w:rFonts w:asciiTheme="majorHAnsi" w:hAnsiTheme="majorHAnsi" w:cstheme="majorHAnsi"/>
+          <w:szCs w:val="24"/>
+          <w:lang w:val="en-US"/>
+        </w:rPr>
+        <w:t xml:space="preserve">Context </w:t>
+      </w:r>
+      <w:proofErr w:type="spellStart"/>
+      <w:r>
+        <w:rPr>
+          <w:rFonts w:asciiTheme="majorHAnsi" w:hAnsiTheme="majorHAnsi" w:cstheme="majorHAnsi"/>
+          <w:szCs w:val="24"/>
+          <w:lang w:val="en-US"/>
+        </w:rPr>
+        <w:t>CancelEventSignaled</w:t>
+      </w:r>
+      <w:proofErr w:type="spellEnd"/>
+      <w:r>
+        <w:rPr>
+          <w:rFonts w:asciiTheme="majorHAnsi" w:hAnsiTheme="majorHAnsi" w:cstheme="majorHAnsi"/>
+          <w:szCs w:val="24"/>
+          <w:lang w:val="en-US"/>
+        </w:rPr>
+        <w:t>(signal)</w:t>
+      </w:r>
+    </w:p>
+    <w:p>
+      <w:pPr>
+        <w:pStyle w:val="Paragrafoelenco"/>
+        <w:ind w:left="0"/>
+        <w:rPr>
+          <w:rFonts w:asciiTheme="majorHAnsi" w:hAnsiTheme="majorHAnsi" w:cstheme="majorHAnsi"/>
+          <w:szCs w:val="24"/>
+          <w:lang w:val="en-US"/>
+        </w:rPr>
+      </w:pPr>
+      <w:proofErr w:type="gramStart"/>
+      <w:r>
+        <w:rPr>
+          <w:rFonts w:asciiTheme="majorHAnsi" w:hAnsiTheme="majorHAnsi" w:cstheme="majorHAnsi"/>
+          <w:szCs w:val="24"/>
+          <w:lang w:val="en-US"/>
+        </w:rPr>
+        <w:t>Pre::</w:t>
+      </w:r>
+      <w:proofErr w:type="gramEnd"/>
+      <w:r>
+        <w:rPr>
+          <w:rFonts w:asciiTheme="majorHAnsi" w:hAnsiTheme="majorHAnsi" w:cstheme="majorHAnsi"/>
+          <w:szCs w:val="24"/>
+          <w:lang w:val="en-US"/>
+        </w:rPr>
+        <w:t xml:space="preserve"> </w:t>
+      </w:r>
+      <w:proofErr w:type="spellStart"/>
+      <w:r>
+        <w:rPr>
+          <w:rFonts w:asciiTheme="majorHAnsi" w:hAnsiTheme="majorHAnsi" w:cstheme="majorHAnsi"/>
+          <w:szCs w:val="24"/>
+          <w:lang w:val="en-US"/>
+        </w:rPr>
+        <w:t>signal.eventoSegnalato</w:t>
+      </w:r>
+      <w:proofErr w:type="spellEnd"/>
+      <w:r>
+        <w:rPr>
+          <w:rFonts w:asciiTheme="majorHAnsi" w:hAnsiTheme="majorHAnsi" w:cstheme="majorHAnsi"/>
+          <w:szCs w:val="24"/>
+          <w:lang w:val="en-US"/>
+        </w:rPr>
+        <w:t xml:space="preserve"> != null</w:t>
+      </w:r>
+    </w:p>
+    <w:p>
+      <w:pPr>
+        <w:pStyle w:val="Paragrafoelenco"/>
+        <w:ind w:left="0"/>
+        <w:rPr>
+          <w:rFonts w:asciiTheme="majorHAnsi" w:hAnsiTheme="majorHAnsi" w:cstheme="majorHAnsi"/>
+          <w:szCs w:val="24"/>
+          <w:lang w:val="en-US"/>
+        </w:rPr>
+      </w:pPr>
+      <w:r>
+        <w:rPr>
+          <w:rFonts w:asciiTheme="majorHAnsi" w:hAnsiTheme="majorHAnsi" w:cstheme="majorHAnsi"/>
+          <w:szCs w:val="24"/>
+          <w:lang w:val="en-US"/>
+        </w:rPr>
+        <w:t>Post:: signal = null</w:t>
+      </w:r>
+      <w:bookmarkStart w:id="0" w:name="_GoBack"/>
+      <w:bookmarkEnd w:id="0"/>
+    </w:p>
+    <w:p>
+      <w:pPr>
+        <w:pStyle w:val="Paragrafoelenco"/>
+        <w:ind w:left="0"/>
+        <w:rPr>
+          <w:rFonts w:asciiTheme="majorHAnsi" w:hAnsiTheme="majorHAnsi" w:cstheme="majorHAnsi"/>
+          <w:szCs w:val="24"/>
+          <w:lang w:val="en-US"/>
+        </w:rPr>
+      </w:pPr>
+    </w:p>
+    <w:p>
+      <w:pPr>
+        <w:pStyle w:val="Paragrafoelenco"/>
+        <w:ind w:left="0"/>
+        <w:rPr>
+          <w:rFonts w:asciiTheme="majorHAnsi" w:hAnsiTheme="majorHAnsi" w:cstheme="majorHAnsi"/>
+          <w:szCs w:val="24"/>
+          <w:lang w:val="en-US"/>
+        </w:rPr>
+      </w:pPr>
+    </w:p>
+    <w:p>
+      <w:pPr>
+        <w:pStyle w:val="Paragrafoelenco"/>
+        <w:ind w:left="0"/>
+        <w:rPr>
+          <w:rFonts w:asciiTheme="majorHAnsi" w:hAnsiTheme="majorHAnsi" w:cstheme="majorHAnsi"/>
+          <w:szCs w:val="24"/>
+          <w:lang w:val="en-US"/>
+        </w:rPr>
+      </w:pPr>
+    </w:p>
+    <w:p>
+      <w:pPr>
+        <w:pStyle w:val="Paragrafoelenco"/>
+        <w:ind w:left="0"/>
+        <w:rPr>
+          <w:rFonts w:asciiTheme="majorHAnsi" w:hAnsiTheme="majorHAnsi" w:cstheme="majorHAnsi"/>
+          <w:szCs w:val="24"/>
+          <w:lang w:val="en-US"/>
+        </w:rPr>
+      </w:pPr>
+    </w:p>
+    <w:p>
+      <w:pPr>
+        <w:pStyle w:val="Paragrafoelenco"/>
+        <w:ind w:left="0"/>
+        <w:rPr>
+          <w:rFonts w:asciiTheme="majorHAnsi" w:hAnsiTheme="majorHAnsi" w:cstheme="majorHAnsi"/>
+          <w:szCs w:val="28"/>
+          <w:lang w:val="en-US"/>
+        </w:rPr>
+      </w:pPr>
+    </w:p>
+    <w:p>
+      <w:pPr>
+        <w:pStyle w:val="Paragrafoelenco"/>
+        <w:ind w:left="0"/>
+        <w:rPr>
+          <w:rFonts w:asciiTheme="majorHAnsi" w:hAnsiTheme="majorHAnsi" w:cstheme="majorHAnsi"/>
+          <w:b/>
+          <w:sz w:val="24"/>
+          <w:szCs w:val="28"/>
+          <w:lang w:val="en-US"/>
+        </w:rPr>
+      </w:pPr>
+    </w:p>
+    <w:p>
+      <w:pPr>
+        <w:pStyle w:val="Paragrafoelenco"/>
+        <w:ind w:left="0"/>
+        <w:rPr>
+          <w:rFonts w:asciiTheme="majorHAnsi" w:hAnsiTheme="majorHAnsi" w:cstheme="majorHAnsi"/>
+          <w:szCs w:val="28"/>
+          <w:lang w:val="en-US"/>
+        </w:rPr>
+      </w:pPr>
+    </w:p>
+    <w:p>
+      <w:pPr>
+        <w:pStyle w:val="Paragrafoelenco"/>
+        <w:ind w:left="0"/>
+        <w:rPr>
+          <w:rFonts w:asciiTheme="majorHAnsi" w:hAnsiTheme="majorHAnsi" w:cstheme="majorHAnsi"/>
+          <w:szCs w:val="28"/>
+          <w:lang w:val="en-US"/>
         </w:rPr>
       </w:pPr>
     </w:p>

</xml_diff>

<commit_message>
Aggiotnamenti odd nel pack utente ed evento
</commit_message>
<xml_diff>
--- a/Internal work product/ODD.docx
+++ b/Internal work product/ODD.docx
@@ -5546,10 +5546,10 @@
           <w:szCs w:val="28"/>
         </w:rPr>
         <w:drawing>
-          <wp:inline distT="0" distB="0" distL="0" distR="0" wp14:anchorId="2FDF3A40" wp14:editId="163DFF72">
-            <wp:extent cx="6120130" cy="2058670"/>
-            <wp:effectExtent l="0" t="0" r="0" b="0"/>
-            <wp:docPr id="1" name="Immagine 1"/>
+          <wp:inline distT="0" distB="0" distL="0" distR="0" wp14:anchorId="67F48D99" wp14:editId="4F0AD89B">
+            <wp:extent cx="5057775" cy="1990725"/>
+            <wp:effectExtent l="0" t="0" r="9525" b="9525"/>
+            <wp:docPr id="2" name="Immagine 2"/>
             <wp:cNvGraphicFramePr>
               <a:graphicFrameLocks xmlns:a="http://schemas.openxmlformats.org/drawingml/2006/main" noChangeAspect="1"/>
             </wp:cNvGraphicFramePr>
@@ -5557,7 +5557,7 @@
               <a:graphicData uri="http://schemas.openxmlformats.org/drawingml/2006/picture">
                 <pic:pic xmlns:pic="http://schemas.openxmlformats.org/drawingml/2006/picture">
                   <pic:nvPicPr>
-                    <pic:cNvPr id="1" name="packutente.jpg"/>
+                    <pic:cNvPr id="2" name="packutente.jpg"/>
                     <pic:cNvPicPr/>
                   </pic:nvPicPr>
                   <pic:blipFill>
@@ -5575,7 +5575,7 @@
                   <pic:spPr>
                     <a:xfrm>
                       <a:off x="0" y="0"/>
-                      <a:ext cx="6120130" cy="2058670"/>
+                      <a:ext cx="5057775" cy="1990725"/>
                     </a:xfrm>
                     <a:prstGeom prst="rect">
                       <a:avLst/>
@@ -5813,54 +5813,6 @@
                 <w:rFonts w:asciiTheme="majorHAnsi" w:hAnsiTheme="majorHAnsi" w:cstheme="majorHAnsi"/>
                 <w:szCs w:val="28"/>
               </w:rPr>
-              <w:t>ProfilControl</w:t>
-            </w:r>
-            <w:proofErr w:type="spellEnd"/>
-          </w:p>
-        </w:tc>
-        <w:tc>
-          <w:tcPr>
-            <w:tcW w:w="4814" w:type="dxa"/>
-          </w:tcPr>
-          <w:p>
-            <w:pPr>
-              <w:pStyle w:val="Paragrafoelenco"/>
-              <w:ind w:left="0"/>
-              <w:rPr>
-                <w:rFonts w:asciiTheme="majorHAnsi" w:hAnsiTheme="majorHAnsi" w:cstheme="majorHAnsi"/>
-                <w:szCs w:val="28"/>
-              </w:rPr>
-            </w:pPr>
-            <w:r>
-              <w:rPr>
-                <w:rFonts w:asciiTheme="majorHAnsi" w:hAnsiTheme="majorHAnsi" w:cstheme="majorHAnsi"/>
-                <w:szCs w:val="28"/>
-              </w:rPr>
-              <w:t xml:space="preserve">Permette la visualizzazione delle informazioni dell’utente </w:t>
-            </w:r>
-          </w:p>
-        </w:tc>
-      </w:tr>
-      <w:tr>
-        <w:tc>
-          <w:tcPr>
-            <w:tcW w:w="4814" w:type="dxa"/>
-          </w:tcPr>
-          <w:p>
-            <w:pPr>
-              <w:pStyle w:val="Paragrafoelenco"/>
-              <w:ind w:left="0"/>
-              <w:rPr>
-                <w:rFonts w:asciiTheme="majorHAnsi" w:hAnsiTheme="majorHAnsi" w:cstheme="majorHAnsi"/>
-                <w:szCs w:val="28"/>
-              </w:rPr>
-            </w:pPr>
-            <w:proofErr w:type="spellStart"/>
-            <w:r>
-              <w:rPr>
-                <w:rFonts w:asciiTheme="majorHAnsi" w:hAnsiTheme="majorHAnsi" w:cstheme="majorHAnsi"/>
-                <w:szCs w:val="28"/>
-              </w:rPr>
               <w:t>SearchControl</w:t>
             </w:r>
             <w:proofErr w:type="spellEnd"/>
@@ -5885,109 +5837,6 @@
                 <w:szCs w:val="28"/>
               </w:rPr>
               <w:t>Permette di poter ricercare un item nel sistema compresi utenti ed utenti</w:t>
-            </w:r>
-          </w:p>
-        </w:tc>
-      </w:tr>
-      <w:tr>
-        <w:tc>
-          <w:tcPr>
-            <w:tcW w:w="4814" w:type="dxa"/>
-          </w:tcPr>
-          <w:p>
-            <w:pPr>
-              <w:pStyle w:val="Paragrafoelenco"/>
-              <w:ind w:left="0"/>
-              <w:rPr>
-                <w:rFonts w:asciiTheme="majorHAnsi" w:hAnsiTheme="majorHAnsi" w:cstheme="majorHAnsi"/>
-                <w:szCs w:val="28"/>
-              </w:rPr>
-            </w:pPr>
-            <w:proofErr w:type="spellStart"/>
-            <w:r>
-              <w:rPr>
-                <w:rFonts w:asciiTheme="majorHAnsi" w:hAnsiTheme="majorHAnsi" w:cstheme="majorHAnsi"/>
-                <w:szCs w:val="28"/>
-              </w:rPr>
-              <w:t>SearchTypeControl</w:t>
-            </w:r>
-            <w:proofErr w:type="spellEnd"/>
-          </w:p>
-        </w:tc>
-        <w:tc>
-          <w:tcPr>
-            <w:tcW w:w="4814" w:type="dxa"/>
-          </w:tcPr>
-          <w:p>
-            <w:pPr>
-              <w:pStyle w:val="Paragrafoelenco"/>
-              <w:ind w:left="0"/>
-              <w:rPr>
-                <w:rFonts w:asciiTheme="majorHAnsi" w:hAnsiTheme="majorHAnsi" w:cstheme="majorHAnsi"/>
-                <w:szCs w:val="28"/>
-              </w:rPr>
-            </w:pPr>
-            <w:r>
-              <w:rPr>
-                <w:rFonts w:asciiTheme="majorHAnsi" w:hAnsiTheme="majorHAnsi" w:cstheme="majorHAnsi"/>
-                <w:szCs w:val="28"/>
-              </w:rPr>
-              <w:t>Permette di poter contin</w:t>
-            </w:r>
-            <w:r>
-              <w:rPr>
-                <w:rFonts w:asciiTheme="majorHAnsi" w:hAnsiTheme="majorHAnsi" w:cstheme="majorHAnsi"/>
-                <w:szCs w:val="28"/>
-              </w:rPr>
-              <w:t>uare la ricerca degli utenti</w:t>
-            </w:r>
-          </w:p>
-        </w:tc>
-      </w:tr>
-      <w:tr>
-        <w:tc>
-          <w:tcPr>
-            <w:tcW w:w="4814" w:type="dxa"/>
-          </w:tcPr>
-          <w:p>
-            <w:pPr>
-              <w:pStyle w:val="Paragrafoelenco"/>
-              <w:ind w:left="0"/>
-              <w:rPr>
-                <w:rFonts w:asciiTheme="majorHAnsi" w:hAnsiTheme="majorHAnsi" w:cstheme="majorHAnsi"/>
-                <w:szCs w:val="28"/>
-              </w:rPr>
-            </w:pPr>
-            <w:proofErr w:type="spellStart"/>
-            <w:r>
-              <w:rPr>
-                <w:rFonts w:asciiTheme="majorHAnsi" w:hAnsiTheme="majorHAnsi" w:cstheme="majorHAnsi"/>
-                <w:szCs w:val="28"/>
-              </w:rPr>
-              <w:t>ProfiloEsternoControl</w:t>
-            </w:r>
-            <w:proofErr w:type="spellEnd"/>
-          </w:p>
-        </w:tc>
-        <w:tc>
-          <w:tcPr>
-            <w:tcW w:w="4814" w:type="dxa"/>
-          </w:tcPr>
-          <w:p>
-            <w:pPr>
-              <w:pStyle w:val="Paragrafoelenco"/>
-              <w:ind w:left="0"/>
-              <w:rPr>
-                <w:rFonts w:asciiTheme="majorHAnsi" w:hAnsiTheme="majorHAnsi" w:cstheme="majorHAnsi"/>
-                <w:szCs w:val="28"/>
-              </w:rPr>
-            </w:pPr>
-            <w:r>
-              <w:rPr>
-                <w:rFonts w:asciiTheme="majorHAnsi" w:hAnsiTheme="majorHAnsi" w:cstheme="majorHAnsi"/>
-                <w:szCs w:val="28"/>
-              </w:rPr>
-              <w:t>Permette di poter visualizzare le informazioni degli utenti cercati</w:t>
             </w:r>
           </w:p>
         </w:tc>
@@ -6040,6 +5889,54 @@
           </w:p>
         </w:tc>
       </w:tr>
+      <w:tr>
+        <w:tc>
+          <w:tcPr>
+            <w:tcW w:w="4814" w:type="dxa"/>
+          </w:tcPr>
+          <w:p>
+            <w:pPr>
+              <w:pStyle w:val="Paragrafoelenco"/>
+              <w:ind w:left="0"/>
+              <w:rPr>
+                <w:rFonts w:asciiTheme="majorHAnsi" w:hAnsiTheme="majorHAnsi" w:cstheme="majorHAnsi"/>
+                <w:szCs w:val="28"/>
+              </w:rPr>
+            </w:pPr>
+            <w:proofErr w:type="spellStart"/>
+            <w:r>
+              <w:rPr>
+                <w:rFonts w:asciiTheme="majorHAnsi" w:hAnsiTheme="majorHAnsi" w:cstheme="majorHAnsi"/>
+                <w:szCs w:val="28"/>
+              </w:rPr>
+              <w:t>doRetriveByKeyUser</w:t>
+            </w:r>
+            <w:proofErr w:type="spellEnd"/>
+          </w:p>
+        </w:tc>
+        <w:tc>
+          <w:tcPr>
+            <w:tcW w:w="4814" w:type="dxa"/>
+          </w:tcPr>
+          <w:p>
+            <w:pPr>
+              <w:pStyle w:val="Paragrafoelenco"/>
+              <w:ind w:left="0"/>
+              <w:rPr>
+                <w:rFonts w:asciiTheme="majorHAnsi" w:hAnsiTheme="majorHAnsi" w:cstheme="majorHAnsi"/>
+                <w:szCs w:val="28"/>
+              </w:rPr>
+            </w:pPr>
+            <w:r>
+              <w:rPr>
+                <w:rFonts w:asciiTheme="majorHAnsi" w:hAnsiTheme="majorHAnsi" w:cstheme="majorHAnsi"/>
+                <w:szCs w:val="28"/>
+              </w:rPr>
+              <w:t>Permette di cercare un utente attraverso il proprio id univoco</w:t>
+            </w:r>
+          </w:p>
+        </w:tc>
+      </w:tr>
     </w:tbl>
     <w:p>
       <w:pPr>
@@ -6128,10 +6025,10 @@
           <w:szCs w:val="28"/>
         </w:rPr>
         <w:drawing>
-          <wp:inline distT="0" distB="0" distL="0" distR="0" wp14:anchorId="47878D27" wp14:editId="257D0C67">
-            <wp:extent cx="4019550" cy="1809750"/>
-            <wp:effectExtent l="0" t="0" r="0" b="0"/>
-            <wp:docPr id="5" name="Immagine 5"/>
+          <wp:inline distT="0" distB="0" distL="0" distR="0" wp14:anchorId="4A3C8DEB" wp14:editId="7116190D">
+            <wp:extent cx="6120130" cy="1805940"/>
+            <wp:effectExtent l="0" t="0" r="0" b="3810"/>
+            <wp:docPr id="4" name="Immagine 4"/>
             <wp:cNvGraphicFramePr>
               <a:graphicFrameLocks xmlns:a="http://schemas.openxmlformats.org/drawingml/2006/main" noChangeAspect="1"/>
             </wp:cNvGraphicFramePr>
@@ -6139,7 +6036,7 @@
               <a:graphicData uri="http://schemas.openxmlformats.org/drawingml/2006/picture">
                 <pic:pic xmlns:pic="http://schemas.openxmlformats.org/drawingml/2006/picture">
                   <pic:nvPicPr>
-                    <pic:cNvPr id="5" name="packevento.jpg"/>
+                    <pic:cNvPr id="4" name="packevento.jpg"/>
                     <pic:cNvPicPr/>
                   </pic:nvPicPr>
                   <pic:blipFill>
@@ -6157,7 +6054,7 @@
                   <pic:spPr>
                     <a:xfrm>
                       <a:off x="0" y="0"/>
-                      <a:ext cx="4019550" cy="1809750"/>
+                      <a:ext cx="6120130" cy="1805940"/>
                     </a:xfrm>
                     <a:prstGeom prst="rect">
                       <a:avLst/>
@@ -6532,6 +6429,54 @@
           </w:p>
         </w:tc>
       </w:tr>
+      <w:tr>
+        <w:tc>
+          <w:tcPr>
+            <w:tcW w:w="4814" w:type="dxa"/>
+          </w:tcPr>
+          <w:p>
+            <w:pPr>
+              <w:pStyle w:val="Paragrafoelenco"/>
+              <w:ind w:left="0"/>
+              <w:rPr>
+                <w:rFonts w:asciiTheme="majorHAnsi" w:hAnsiTheme="majorHAnsi" w:cstheme="majorHAnsi"/>
+                <w:szCs w:val="28"/>
+              </w:rPr>
+            </w:pPr>
+            <w:proofErr w:type="spellStart"/>
+            <w:r>
+              <w:rPr>
+                <w:rFonts w:asciiTheme="majorHAnsi" w:hAnsiTheme="majorHAnsi" w:cstheme="majorHAnsi"/>
+                <w:szCs w:val="28"/>
+              </w:rPr>
+              <w:t>doRetiveByKeyEvent</w:t>
+            </w:r>
+            <w:proofErr w:type="spellEnd"/>
+          </w:p>
+        </w:tc>
+        <w:tc>
+          <w:tcPr>
+            <w:tcW w:w="4814" w:type="dxa"/>
+          </w:tcPr>
+          <w:p>
+            <w:pPr>
+              <w:pStyle w:val="Paragrafoelenco"/>
+              <w:ind w:left="0"/>
+              <w:rPr>
+                <w:rFonts w:asciiTheme="majorHAnsi" w:hAnsiTheme="majorHAnsi" w:cstheme="majorHAnsi"/>
+                <w:szCs w:val="28"/>
+              </w:rPr>
+            </w:pPr>
+            <w:r>
+              <w:rPr>
+                <w:rFonts w:asciiTheme="majorHAnsi" w:hAnsiTheme="majorHAnsi" w:cstheme="majorHAnsi"/>
+                <w:szCs w:val="28"/>
+              </w:rPr>
+              <w:t>Permette di poter trovare un evento mediante il suo id univoco</w:t>
+            </w:r>
+          </w:p>
+        </w:tc>
+      </w:tr>
     </w:tbl>
     <w:p>
       <w:pPr>
@@ -7225,14 +7170,12 @@
         <w:rPr>
           <w:b/>
           <w:sz w:val="28"/>
-          <w:lang w:val="en-US"/>
         </w:rPr>
       </w:pPr>
       <w:r>
         <w:rPr>
           <w:b/>
           <w:sz w:val="28"/>
-          <w:lang w:val="en-US"/>
         </w:rPr>
         <w:t>4.0 Class Interface</w:t>
       </w:r>
@@ -7319,14 +7262,13 @@
         <w:rPr>
           <w:rFonts w:asciiTheme="majorHAnsi" w:hAnsiTheme="majorHAnsi" w:cstheme="majorHAnsi"/>
           <w:szCs w:val="28"/>
-          <w:lang w:val="en-US"/>
-        </w:rPr>
-      </w:pPr>
-      <w:r>
-        <w:rPr>
-          <w:rFonts w:asciiTheme="majorHAnsi" w:hAnsiTheme="majorHAnsi" w:cstheme="majorHAnsi"/>
-          <w:szCs w:val="28"/>
-          <w:lang w:val="en-US"/>
+        </w:rPr>
+      </w:pPr>
+      <w:proofErr w:type="spellStart"/>
+      <w:r>
+        <w:rPr>
+          <w:rFonts w:asciiTheme="majorHAnsi" w:hAnsiTheme="majorHAnsi" w:cstheme="majorHAnsi"/>
+          <w:szCs w:val="28"/>
         </w:rPr>
         <w:t>Co</w:t>
       </w:r>
@@ -7334,7 +7276,6 @@
         <w:rPr>
           <w:rFonts w:asciiTheme="majorHAnsi" w:hAnsiTheme="majorHAnsi" w:cstheme="majorHAnsi"/>
           <w:szCs w:val="28"/>
-          <w:lang w:val="en-US"/>
         </w:rPr>
         <w:t>n</w:t>
       </w:r>
@@ -7342,28 +7283,24 @@
         <w:rPr>
           <w:rFonts w:asciiTheme="majorHAnsi" w:hAnsiTheme="majorHAnsi" w:cstheme="majorHAnsi"/>
           <w:szCs w:val="28"/>
-          <w:lang w:val="en-US"/>
-        </w:rPr>
-        <w:t xml:space="preserve">text </w:t>
-      </w:r>
-      <w:proofErr w:type="spellStart"/>
+        </w:rPr>
+        <w:t>text</w:t>
+      </w:r>
+      <w:proofErr w:type="spellEnd"/>
+      <w:r>
+        <w:rPr>
+          <w:rFonts w:asciiTheme="majorHAnsi" w:hAnsiTheme="majorHAnsi" w:cstheme="majorHAnsi"/>
+          <w:szCs w:val="28"/>
+        </w:rPr>
+        <w:t xml:space="preserve"> </w:t>
+      </w:r>
       <w:proofErr w:type="gramStart"/>
       <w:r>
         <w:rPr>
           <w:rFonts w:asciiTheme="majorHAnsi" w:hAnsiTheme="majorHAnsi" w:cstheme="majorHAnsi"/>
           <w:szCs w:val="28"/>
-          <w:lang w:val="en-US"/>
-        </w:rPr>
-        <w:t>Utente</w:t>
-      </w:r>
-      <w:proofErr w:type="spellEnd"/>
-      <w:r>
-        <w:rPr>
-          <w:rFonts w:asciiTheme="majorHAnsi" w:hAnsiTheme="majorHAnsi" w:cstheme="majorHAnsi"/>
-          <w:szCs w:val="28"/>
-          <w:lang w:val="en-US"/>
-        </w:rPr>
-        <w:t>::</w:t>
+        </w:rPr>
+        <w:t>Utente::</w:t>
       </w:r>
       <w:proofErr w:type="spellStart"/>
       <w:proofErr w:type="gramEnd"/>
@@ -7371,7 +7308,6 @@
         <w:rPr>
           <w:rFonts w:asciiTheme="majorHAnsi" w:hAnsiTheme="majorHAnsi" w:cstheme="majorHAnsi"/>
           <w:szCs w:val="28"/>
-          <w:lang w:val="en-US"/>
         </w:rPr>
         <w:t>searchControl</w:t>
       </w:r>
@@ -7380,7 +7316,6 @@
         <w:rPr>
           <w:rFonts w:asciiTheme="majorHAnsi" w:hAnsiTheme="majorHAnsi" w:cstheme="majorHAnsi"/>
           <w:szCs w:val="28"/>
-          <w:lang w:val="en-US"/>
         </w:rPr>
         <w:t>(</w:t>
       </w:r>
@@ -7388,15 +7323,13 @@
         <w:rPr>
           <w:rFonts w:asciiTheme="majorHAnsi" w:hAnsiTheme="majorHAnsi" w:cstheme="majorHAnsi"/>
           <w:szCs w:val="28"/>
-          <w:lang w:val="en-US"/>
-        </w:rPr>
-        <w:t>key</w:t>
-      </w:r>
-      <w:r>
-        <w:rPr>
-          <w:rFonts w:asciiTheme="majorHAnsi" w:hAnsiTheme="majorHAnsi" w:cstheme="majorHAnsi"/>
-          <w:szCs w:val="28"/>
-          <w:lang w:val="en-US"/>
+        </w:rPr>
+        <w:t>username</w:t>
+      </w:r>
+      <w:r>
+        <w:rPr>
+          <w:rFonts w:asciiTheme="majorHAnsi" w:hAnsiTheme="majorHAnsi" w:cstheme="majorHAnsi"/>
+          <w:szCs w:val="28"/>
         </w:rPr>
         <w:t>):</w:t>
       </w:r>
@@ -7408,35 +7341,56 @@
         <w:rPr>
           <w:rFonts w:asciiTheme="majorHAnsi" w:hAnsiTheme="majorHAnsi" w:cstheme="majorHAnsi"/>
           <w:szCs w:val="28"/>
-          <w:lang w:val="en-US"/>
-        </w:rPr>
-      </w:pPr>
-      <w:r>
-        <w:rPr>
-          <w:rFonts w:asciiTheme="majorHAnsi" w:hAnsiTheme="majorHAnsi" w:cstheme="majorHAnsi"/>
-          <w:szCs w:val="28"/>
-          <w:lang w:val="en-US"/>
-        </w:rPr>
-        <w:t xml:space="preserve">pre: </w:t>
+        </w:rPr>
+      </w:pPr>
+      <w:proofErr w:type="spellStart"/>
+      <w:r>
+        <w:rPr>
+          <w:rFonts w:asciiTheme="majorHAnsi" w:hAnsiTheme="majorHAnsi" w:cstheme="majorHAnsi"/>
+          <w:szCs w:val="28"/>
+        </w:rPr>
+        <w:t>pre</w:t>
+      </w:r>
+      <w:proofErr w:type="spellEnd"/>
+      <w:r>
+        <w:rPr>
+          <w:rFonts w:asciiTheme="majorHAnsi" w:hAnsiTheme="majorHAnsi" w:cstheme="majorHAnsi"/>
+          <w:szCs w:val="28"/>
+        </w:rPr>
+        <w:t xml:space="preserve">: </w:t>
       </w:r>
       <w:proofErr w:type="gramStart"/>
       <w:r>
         <w:rPr>
           <w:rFonts w:asciiTheme="majorHAnsi" w:hAnsiTheme="majorHAnsi" w:cstheme="majorHAnsi"/>
           <w:szCs w:val="28"/>
-          <w:lang w:val="en-US"/>
-        </w:rPr>
-        <w:t>key!=</w:t>
-      </w:r>
+        </w:rPr>
+        <w:t>u</w:t>
+      </w:r>
+      <w:r>
+        <w:rPr>
+          <w:rFonts w:asciiTheme="majorHAnsi" w:hAnsiTheme="majorHAnsi" w:cstheme="majorHAnsi"/>
+          <w:szCs w:val="28"/>
+        </w:rPr>
+        <w:t>sername</w:t>
+      </w:r>
+      <w:r>
+        <w:rPr>
+          <w:rFonts w:asciiTheme="majorHAnsi" w:hAnsiTheme="majorHAnsi" w:cstheme="majorHAnsi"/>
+          <w:szCs w:val="28"/>
+        </w:rPr>
+        <w:t>!=</w:t>
+      </w:r>
+      <w:proofErr w:type="spellStart"/>
       <w:proofErr w:type="gramEnd"/>
       <w:r>
         <w:rPr>
           <w:rFonts w:asciiTheme="majorHAnsi" w:hAnsiTheme="majorHAnsi" w:cstheme="majorHAnsi"/>
           <w:szCs w:val="28"/>
-          <w:lang w:val="en-US"/>
         </w:rPr>
         <w:t>null</w:t>
       </w:r>
+      <w:proofErr w:type="spellEnd"/>
     </w:p>
     <w:p>
       <w:pPr>
@@ -7445,7 +7399,6 @@
         <w:rPr>
           <w:rFonts w:asciiTheme="majorHAnsi" w:hAnsiTheme="majorHAnsi" w:cstheme="majorHAnsi"/>
           <w:szCs w:val="28"/>
-          <w:lang w:val="en-US"/>
         </w:rPr>
       </w:pPr>
     </w:p>
@@ -7456,14 +7409,13 @@
         <w:rPr>
           <w:rFonts w:asciiTheme="majorHAnsi" w:hAnsiTheme="majorHAnsi" w:cstheme="majorHAnsi"/>
           <w:szCs w:val="28"/>
-          <w:lang w:val="en-US"/>
-        </w:rPr>
-      </w:pPr>
-      <w:r>
-        <w:rPr>
-          <w:rFonts w:asciiTheme="majorHAnsi" w:hAnsiTheme="majorHAnsi" w:cstheme="majorHAnsi"/>
-          <w:szCs w:val="28"/>
-          <w:lang w:val="en-US"/>
+        </w:rPr>
+      </w:pPr>
+      <w:proofErr w:type="spellStart"/>
+      <w:r>
+        <w:rPr>
+          <w:rFonts w:asciiTheme="majorHAnsi" w:hAnsiTheme="majorHAnsi" w:cstheme="majorHAnsi"/>
+          <w:szCs w:val="28"/>
         </w:rPr>
         <w:t>Co</w:t>
       </w:r>
@@ -7471,7 +7423,6 @@
         <w:rPr>
           <w:rFonts w:asciiTheme="majorHAnsi" w:hAnsiTheme="majorHAnsi" w:cstheme="majorHAnsi"/>
           <w:szCs w:val="28"/>
-          <w:lang w:val="en-US"/>
         </w:rPr>
         <w:t>n</w:t>
       </w:r>
@@ -7479,35 +7430,30 @@
         <w:rPr>
           <w:rFonts w:asciiTheme="majorHAnsi" w:hAnsiTheme="majorHAnsi" w:cstheme="majorHAnsi"/>
           <w:szCs w:val="28"/>
-          <w:lang w:val="en-US"/>
-        </w:rPr>
-        <w:t xml:space="preserve">text </w:t>
-      </w:r>
-      <w:proofErr w:type="spellStart"/>
+        </w:rPr>
+        <w:t>text</w:t>
+      </w:r>
+      <w:proofErr w:type="spellEnd"/>
+      <w:r>
+        <w:rPr>
+          <w:rFonts w:asciiTheme="majorHAnsi" w:hAnsiTheme="majorHAnsi" w:cstheme="majorHAnsi"/>
+          <w:szCs w:val="28"/>
+        </w:rPr>
+        <w:t xml:space="preserve"> </w:t>
+      </w:r>
       <w:proofErr w:type="gramStart"/>
       <w:r>
         <w:rPr>
           <w:rFonts w:asciiTheme="majorHAnsi" w:hAnsiTheme="majorHAnsi" w:cstheme="majorHAnsi"/>
           <w:szCs w:val="28"/>
-          <w:lang w:val="en-US"/>
-        </w:rPr>
-        <w:t>Utente</w:t>
-      </w:r>
-      <w:proofErr w:type="spellEnd"/>
-      <w:r>
-        <w:rPr>
-          <w:rFonts w:asciiTheme="majorHAnsi" w:hAnsiTheme="majorHAnsi" w:cstheme="majorHAnsi"/>
-          <w:szCs w:val="28"/>
-          <w:lang w:val="en-US"/>
-        </w:rPr>
-        <w:t>::</w:t>
+        </w:rPr>
+        <w:t>Utente::</w:t>
       </w:r>
       <w:proofErr w:type="gramEnd"/>
       <w:r>
         <w:rPr>
           <w:rFonts w:asciiTheme="majorHAnsi" w:hAnsiTheme="majorHAnsi" w:cstheme="majorHAnsi"/>
           <w:szCs w:val="28"/>
-          <w:lang w:val="en-US"/>
         </w:rPr>
         <w:t xml:space="preserve"> </w:t>
       </w:r>
@@ -7516,7 +7462,6 @@
         <w:rPr>
           <w:rFonts w:asciiTheme="majorHAnsi" w:hAnsiTheme="majorHAnsi" w:cstheme="majorHAnsi"/>
           <w:szCs w:val="28"/>
-          <w:lang w:val="en-US"/>
         </w:rPr>
         <w:t>login</w:t>
       </w:r>
@@ -7524,7 +7469,6 @@
         <w:rPr>
           <w:rFonts w:asciiTheme="majorHAnsi" w:hAnsiTheme="majorHAnsi" w:cstheme="majorHAnsi"/>
           <w:szCs w:val="28"/>
-          <w:lang w:val="en-US"/>
         </w:rPr>
         <w:t>Control</w:t>
       </w:r>
@@ -7533,7 +7477,6 @@
         <w:rPr>
           <w:rFonts w:asciiTheme="majorHAnsi" w:hAnsiTheme="majorHAnsi" w:cstheme="majorHAnsi"/>
           <w:szCs w:val="28"/>
-          <w:lang w:val="en-US"/>
         </w:rPr>
         <w:t>(</w:t>
       </w:r>
@@ -7542,7 +7485,6 @@
         <w:rPr>
           <w:rFonts w:asciiTheme="majorHAnsi" w:hAnsiTheme="majorHAnsi" w:cstheme="majorHAnsi"/>
           <w:szCs w:val="28"/>
-          <w:lang w:val="en-US"/>
         </w:rPr>
         <w:t>username,</w:t>
       </w:r>
@@ -7550,7 +7492,6 @@
         <w:rPr>
           <w:rFonts w:asciiTheme="majorHAnsi" w:hAnsiTheme="majorHAnsi" w:cstheme="majorHAnsi"/>
           <w:szCs w:val="28"/>
-          <w:lang w:val="en-US"/>
         </w:rPr>
         <w:t>password</w:t>
       </w:r>
@@ -7559,7 +7500,6 @@
         <w:rPr>
           <w:rFonts w:asciiTheme="majorHAnsi" w:hAnsiTheme="majorHAnsi" w:cstheme="majorHAnsi"/>
           <w:szCs w:val="28"/>
-          <w:lang w:val="en-US"/>
         </w:rPr>
         <w:t>):</w:t>
       </w:r>
@@ -7571,35 +7511,58 @@
         <w:rPr>
           <w:rFonts w:asciiTheme="majorHAnsi" w:hAnsiTheme="majorHAnsi" w:cstheme="majorHAnsi"/>
           <w:szCs w:val="28"/>
-          <w:lang w:val="en-US"/>
-        </w:rPr>
-      </w:pPr>
-      <w:r>
-        <w:rPr>
-          <w:rFonts w:asciiTheme="majorHAnsi" w:hAnsiTheme="majorHAnsi" w:cstheme="majorHAnsi"/>
-          <w:szCs w:val="28"/>
-          <w:lang w:val="en-US"/>
-        </w:rPr>
-        <w:t xml:space="preserve">Pre: </w:t>
+        </w:rPr>
+      </w:pPr>
+      <w:proofErr w:type="spellStart"/>
+      <w:r>
+        <w:rPr>
+          <w:rFonts w:asciiTheme="majorHAnsi" w:hAnsiTheme="majorHAnsi" w:cstheme="majorHAnsi"/>
+          <w:szCs w:val="28"/>
+        </w:rPr>
+        <w:t>Pre</w:t>
+      </w:r>
+      <w:proofErr w:type="spellEnd"/>
+      <w:r>
+        <w:rPr>
+          <w:rFonts w:asciiTheme="majorHAnsi" w:hAnsiTheme="majorHAnsi" w:cstheme="majorHAnsi"/>
+          <w:szCs w:val="28"/>
+        </w:rPr>
+        <w:t xml:space="preserve">: </w:t>
       </w:r>
       <w:proofErr w:type="gramStart"/>
       <w:r>
         <w:rPr>
           <w:rFonts w:asciiTheme="majorHAnsi" w:hAnsiTheme="majorHAnsi" w:cstheme="majorHAnsi"/>
           <w:szCs w:val="28"/>
-          <w:lang w:val="en-US"/>
         </w:rPr>
         <w:t>username!=</w:t>
       </w:r>
+      <w:proofErr w:type="spellStart"/>
       <w:proofErr w:type="gramEnd"/>
       <w:r>
         <w:rPr>
           <w:rFonts w:asciiTheme="majorHAnsi" w:hAnsiTheme="majorHAnsi" w:cstheme="majorHAnsi"/>
           <w:szCs w:val="28"/>
-          <w:lang w:val="en-US"/>
-        </w:rPr>
-        <w:t>null &amp;&amp; password!= null</w:t>
-      </w:r>
+        </w:rPr>
+        <w:t>null</w:t>
+      </w:r>
+      <w:proofErr w:type="spellEnd"/>
+      <w:r>
+        <w:rPr>
+          <w:rFonts w:asciiTheme="majorHAnsi" w:hAnsiTheme="majorHAnsi" w:cstheme="majorHAnsi"/>
+          <w:szCs w:val="28"/>
+        </w:rPr>
+        <w:t xml:space="preserve"> &amp;&amp; password!= </w:t>
+      </w:r>
+      <w:proofErr w:type="spellStart"/>
+      <w:r>
+        <w:rPr>
+          <w:rFonts w:asciiTheme="majorHAnsi" w:hAnsiTheme="majorHAnsi" w:cstheme="majorHAnsi"/>
+          <w:szCs w:val="28"/>
+        </w:rPr>
+        <w:t>null</w:t>
+      </w:r>
+      <w:proofErr w:type="spellEnd"/>
     </w:p>
     <w:p>
       <w:pPr>
@@ -7608,7 +7571,6 @@
         <w:rPr>
           <w:rFonts w:asciiTheme="majorHAnsi" w:hAnsiTheme="majorHAnsi" w:cstheme="majorHAnsi"/>
           <w:szCs w:val="28"/>
-          <w:lang w:val="en-US"/>
         </w:rPr>
       </w:pPr>
     </w:p>
@@ -7619,42 +7581,37 @@
         <w:rPr>
           <w:rFonts w:asciiTheme="majorHAnsi" w:hAnsiTheme="majorHAnsi" w:cstheme="majorHAnsi"/>
           <w:szCs w:val="28"/>
-          <w:lang w:val="en-US"/>
-        </w:rPr>
-      </w:pPr>
-      <w:r>
-        <w:rPr>
-          <w:rFonts w:asciiTheme="majorHAnsi" w:hAnsiTheme="majorHAnsi" w:cstheme="majorHAnsi"/>
-          <w:szCs w:val="28"/>
-          <w:lang w:val="en-US"/>
-        </w:rPr>
-        <w:t xml:space="preserve">Context </w:t>
-      </w:r>
-      <w:proofErr w:type="spellStart"/>
+        </w:rPr>
+      </w:pPr>
+      <w:proofErr w:type="spellStart"/>
+      <w:r>
+        <w:rPr>
+          <w:rFonts w:asciiTheme="majorHAnsi" w:hAnsiTheme="majorHAnsi" w:cstheme="majorHAnsi"/>
+          <w:szCs w:val="28"/>
+        </w:rPr>
+        <w:t>Context</w:t>
+      </w:r>
+      <w:proofErr w:type="spellEnd"/>
+      <w:r>
+        <w:rPr>
+          <w:rFonts w:asciiTheme="majorHAnsi" w:hAnsiTheme="majorHAnsi" w:cstheme="majorHAnsi"/>
+          <w:szCs w:val="28"/>
+        </w:rPr>
+        <w:t xml:space="preserve"> </w:t>
+      </w:r>
       <w:proofErr w:type="gramStart"/>
       <w:r>
         <w:rPr>
           <w:rFonts w:asciiTheme="majorHAnsi" w:hAnsiTheme="majorHAnsi" w:cstheme="majorHAnsi"/>
           <w:szCs w:val="28"/>
-          <w:lang w:val="en-US"/>
-        </w:rPr>
-        <w:t>Utente</w:t>
-      </w:r>
-      <w:proofErr w:type="spellEnd"/>
-      <w:r>
-        <w:rPr>
-          <w:rFonts w:asciiTheme="majorHAnsi" w:hAnsiTheme="majorHAnsi" w:cstheme="majorHAnsi"/>
-          <w:szCs w:val="28"/>
-          <w:lang w:val="en-US"/>
-        </w:rPr>
-        <w:t>::</w:t>
+        </w:rPr>
+        <w:t>Utente::</w:t>
       </w:r>
       <w:proofErr w:type="gramEnd"/>
       <w:r>
         <w:rPr>
           <w:rFonts w:asciiTheme="majorHAnsi" w:hAnsiTheme="majorHAnsi" w:cstheme="majorHAnsi"/>
           <w:szCs w:val="28"/>
-          <w:lang w:val="en-US"/>
         </w:rPr>
         <w:t xml:space="preserve"> </w:t>
       </w:r>
@@ -7663,7 +7620,6 @@
         <w:rPr>
           <w:rFonts w:asciiTheme="majorHAnsi" w:hAnsiTheme="majorHAnsi" w:cstheme="majorHAnsi"/>
           <w:szCs w:val="28"/>
-          <w:lang w:val="en-US"/>
         </w:rPr>
         <w:t>logout</w:t>
       </w:r>
@@ -7671,7 +7627,6 @@
         <w:rPr>
           <w:rFonts w:asciiTheme="majorHAnsi" w:hAnsiTheme="majorHAnsi" w:cstheme="majorHAnsi"/>
           <w:szCs w:val="28"/>
-          <w:lang w:val="en-US"/>
         </w:rPr>
         <w:t>Control</w:t>
       </w:r>
@@ -7680,7 +7635,6 @@
         <w:rPr>
           <w:rFonts w:asciiTheme="majorHAnsi" w:hAnsiTheme="majorHAnsi" w:cstheme="majorHAnsi"/>
           <w:szCs w:val="28"/>
-          <w:lang w:val="en-US"/>
         </w:rPr>
         <w:t>():</w:t>
       </w:r>
@@ -7692,16 +7646,23 @@
         <w:rPr>
           <w:rFonts w:asciiTheme="majorHAnsi" w:hAnsiTheme="majorHAnsi" w:cstheme="majorHAnsi"/>
           <w:szCs w:val="28"/>
-          <w:lang w:val="en-US"/>
-        </w:rPr>
-      </w:pPr>
-      <w:r>
-        <w:rPr>
-          <w:rFonts w:asciiTheme="majorHAnsi" w:hAnsiTheme="majorHAnsi" w:cstheme="majorHAnsi"/>
-          <w:szCs w:val="28"/>
-          <w:lang w:val="en-US"/>
-        </w:rPr>
-        <w:t xml:space="preserve">Pre: </w:t>
+        </w:rPr>
+      </w:pPr>
+      <w:proofErr w:type="spellStart"/>
+      <w:r>
+        <w:rPr>
+          <w:rFonts w:asciiTheme="majorHAnsi" w:hAnsiTheme="majorHAnsi" w:cstheme="majorHAnsi"/>
+          <w:szCs w:val="28"/>
+        </w:rPr>
+        <w:t>Pre</w:t>
+      </w:r>
+      <w:proofErr w:type="spellEnd"/>
+      <w:r>
+        <w:rPr>
+          <w:rFonts w:asciiTheme="majorHAnsi" w:hAnsiTheme="majorHAnsi" w:cstheme="majorHAnsi"/>
+          <w:szCs w:val="28"/>
+        </w:rPr>
+        <w:t xml:space="preserve">: </w:t>
       </w:r>
     </w:p>
     <w:p>
@@ -7711,7 +7672,6 @@
         <w:rPr>
           <w:rFonts w:asciiTheme="majorHAnsi" w:hAnsiTheme="majorHAnsi" w:cstheme="majorHAnsi"/>
           <w:szCs w:val="28"/>
-          <w:lang w:val="en-US"/>
         </w:rPr>
       </w:pPr>
     </w:p>
@@ -7823,15 +7783,7 @@
           <w:szCs w:val="28"/>
           <w:lang w:val="en-US"/>
         </w:rPr>
-        <w:t>null &amp;&amp; password!= null</w:t>
-      </w:r>
-      <w:r>
-        <w:rPr>
-          <w:rFonts w:asciiTheme="majorHAnsi" w:hAnsiTheme="majorHAnsi" w:cstheme="majorHAnsi"/>
-          <w:szCs w:val="28"/>
-          <w:lang w:val="en-US"/>
-        </w:rPr>
-        <w:t xml:space="preserve"> &amp;&amp; email!=null</w:t>
+        <w:t>null &amp;&amp; password!= null &amp;&amp; email!=null</w:t>
       </w:r>
     </w:p>
     <w:p>
@@ -7852,63 +7804,8 @@
         <w:rPr>
           <w:rFonts w:asciiTheme="majorHAnsi" w:hAnsiTheme="majorHAnsi" w:cstheme="majorHAnsi"/>
           <w:szCs w:val="28"/>
-          <w:lang w:val="en-US"/>
-        </w:rPr>
-      </w:pPr>
-      <w:r>
-        <w:rPr>
-          <w:rFonts w:asciiTheme="majorHAnsi" w:hAnsiTheme="majorHAnsi" w:cstheme="majorHAnsi"/>
-          <w:szCs w:val="28"/>
-          <w:lang w:val="en-US"/>
-        </w:rPr>
-        <w:t xml:space="preserve">Context </w:t>
-      </w:r>
-      <w:proofErr w:type="spellStart"/>
-      <w:proofErr w:type="gramStart"/>
-      <w:r>
-        <w:rPr>
-          <w:rFonts w:asciiTheme="majorHAnsi" w:hAnsiTheme="majorHAnsi" w:cstheme="majorHAnsi"/>
-          <w:szCs w:val="28"/>
-          <w:lang w:val="en-US"/>
-        </w:rPr>
-        <w:t>Utente</w:t>
-      </w:r>
-      <w:proofErr w:type="spellEnd"/>
-      <w:r>
-        <w:rPr>
-          <w:rFonts w:asciiTheme="majorHAnsi" w:hAnsiTheme="majorHAnsi" w:cstheme="majorHAnsi"/>
-          <w:szCs w:val="28"/>
-          <w:lang w:val="en-US"/>
-        </w:rPr>
-        <w:t>::</w:t>
-      </w:r>
-      <w:proofErr w:type="gramEnd"/>
-      <w:r>
-        <w:rPr>
-          <w:rFonts w:asciiTheme="majorHAnsi" w:hAnsiTheme="majorHAnsi" w:cstheme="majorHAnsi"/>
-          <w:szCs w:val="28"/>
-          <w:lang w:val="en-US"/>
-        </w:rPr>
-        <w:t xml:space="preserve"> </w:t>
-      </w:r>
-      <w:proofErr w:type="spellStart"/>
-      <w:r>
-        <w:rPr>
-          <w:rFonts w:asciiTheme="majorHAnsi" w:hAnsiTheme="majorHAnsi" w:cstheme="majorHAnsi"/>
-          <w:szCs w:val="28"/>
-          <w:lang w:val="en-US"/>
-        </w:rPr>
-        <w:t>profilControl</w:t>
-      </w:r>
-      <w:proofErr w:type="spellEnd"/>
-      <w:r>
-        <w:rPr>
-          <w:rFonts w:asciiTheme="majorHAnsi" w:hAnsiTheme="majorHAnsi" w:cstheme="majorHAnsi"/>
-          <w:szCs w:val="28"/>
-          <w:lang w:val="en-US"/>
-        </w:rPr>
-        <w:t>()</w:t>
-      </w:r>
+        </w:rPr>
+      </w:pPr>
     </w:p>
     <w:p>
       <w:pPr>
@@ -7920,13 +7817,87 @@
           <w:lang w:val="en-US"/>
         </w:rPr>
       </w:pPr>
+      <w:proofErr w:type="spellStart"/>
       <w:r>
         <w:rPr>
           <w:rFonts w:asciiTheme="majorHAnsi" w:hAnsiTheme="majorHAnsi" w:cstheme="majorHAnsi"/>
           <w:szCs w:val="28"/>
           <w:lang w:val="en-US"/>
         </w:rPr>
-        <w:t>Pre:</w:t>
+        <w:t>Cotext</w:t>
+      </w:r>
+      <w:proofErr w:type="spellEnd"/>
+      <w:r>
+        <w:rPr>
+          <w:rFonts w:asciiTheme="majorHAnsi" w:hAnsiTheme="majorHAnsi" w:cstheme="majorHAnsi"/>
+          <w:szCs w:val="28"/>
+          <w:lang w:val="en-US"/>
+        </w:rPr>
+        <w:t xml:space="preserve"> </w:t>
+      </w:r>
+      <w:proofErr w:type="spellStart"/>
+      <w:proofErr w:type="gramStart"/>
+      <w:r>
+        <w:rPr>
+          <w:rFonts w:asciiTheme="majorHAnsi" w:hAnsiTheme="majorHAnsi" w:cstheme="majorHAnsi"/>
+          <w:szCs w:val="28"/>
+          <w:lang w:val="en-US"/>
+        </w:rPr>
+        <w:t>Utente</w:t>
+      </w:r>
+      <w:proofErr w:type="spellEnd"/>
+      <w:r>
+        <w:rPr>
+          <w:rFonts w:asciiTheme="majorHAnsi" w:hAnsiTheme="majorHAnsi" w:cstheme="majorHAnsi"/>
+          <w:szCs w:val="28"/>
+          <w:lang w:val="en-US"/>
+        </w:rPr>
+        <w:t>::</w:t>
+      </w:r>
+      <w:proofErr w:type="gramEnd"/>
+      <w:r>
+        <w:rPr>
+          <w:rFonts w:asciiTheme="majorHAnsi" w:hAnsiTheme="majorHAnsi" w:cstheme="majorHAnsi"/>
+          <w:szCs w:val="28"/>
+          <w:lang w:val="en-US"/>
+        </w:rPr>
+        <w:t xml:space="preserve"> </w:t>
+      </w:r>
+      <w:proofErr w:type="spellStart"/>
+      <w:r>
+        <w:rPr>
+          <w:rFonts w:asciiTheme="majorHAnsi" w:hAnsiTheme="majorHAnsi" w:cstheme="majorHAnsi"/>
+          <w:szCs w:val="28"/>
+          <w:lang w:val="en-US"/>
+        </w:rPr>
+        <w:t>UpdateUserControl</w:t>
+      </w:r>
+      <w:proofErr w:type="spellEnd"/>
+      <w:r>
+        <w:rPr>
+          <w:rFonts w:asciiTheme="majorHAnsi" w:hAnsiTheme="majorHAnsi" w:cstheme="majorHAnsi"/>
+          <w:szCs w:val="28"/>
+          <w:lang w:val="en-US"/>
+        </w:rPr>
+        <w:t>(</w:t>
+      </w:r>
+      <w:proofErr w:type="spellStart"/>
+      <w:r>
+        <w:rPr>
+          <w:rFonts w:asciiTheme="majorHAnsi" w:hAnsiTheme="majorHAnsi" w:cstheme="majorHAnsi"/>
+          <w:szCs w:val="28"/>
+          <w:lang w:val="en-US"/>
+        </w:rPr>
+        <w:t>username,email</w:t>
+      </w:r>
+      <w:proofErr w:type="spellEnd"/>
+      <w:r>
+        <w:rPr>
+          <w:rFonts w:asciiTheme="majorHAnsi" w:hAnsiTheme="majorHAnsi" w:cstheme="majorHAnsi"/>
+          <w:szCs w:val="28"/>
+          <w:lang w:val="en-US"/>
+        </w:rPr>
+        <w:t>)</w:t>
       </w:r>
     </w:p>
     <w:p>
@@ -7939,6 +7910,32 @@
           <w:lang w:val="en-US"/>
         </w:rPr>
       </w:pPr>
+      <w:proofErr w:type="gramStart"/>
+      <w:r>
+        <w:rPr>
+          <w:rFonts w:asciiTheme="majorHAnsi" w:hAnsiTheme="majorHAnsi" w:cstheme="majorHAnsi"/>
+          <w:szCs w:val="28"/>
+          <w:lang w:val="en-US"/>
+        </w:rPr>
+        <w:t>Pre::</w:t>
+      </w:r>
+      <w:proofErr w:type="gramEnd"/>
+      <w:r>
+        <w:rPr>
+          <w:rFonts w:asciiTheme="majorHAnsi" w:hAnsiTheme="majorHAnsi" w:cstheme="majorHAnsi"/>
+          <w:szCs w:val="28"/>
+          <w:lang w:val="en-US"/>
+        </w:rPr>
+        <w:t xml:space="preserve"> username != null &amp;&amp; email != </w:t>
+      </w:r>
+      <w:r>
+        <w:rPr>
+          <w:rFonts w:asciiTheme="majorHAnsi" w:hAnsiTheme="majorHAnsi" w:cstheme="majorHAnsi"/>
+          <w:szCs w:val="28"/>
+          <w:lang w:val="en-US"/>
+        </w:rPr>
+        <w:t>null</w:t>
+      </w:r>
     </w:p>
     <w:p>
       <w:pPr>
@@ -7947,56 +7944,9 @@
         <w:rPr>
           <w:rFonts w:asciiTheme="majorHAnsi" w:hAnsiTheme="majorHAnsi" w:cstheme="majorHAnsi"/>
           <w:szCs w:val="28"/>
-        </w:rPr>
-      </w:pPr>
-      <w:proofErr w:type="spellStart"/>
-      <w:r>
-        <w:rPr>
-          <w:rFonts w:asciiTheme="majorHAnsi" w:hAnsiTheme="majorHAnsi" w:cstheme="majorHAnsi"/>
-          <w:szCs w:val="28"/>
-        </w:rPr>
-        <w:t>Context</w:t>
-      </w:r>
-      <w:proofErr w:type="spellEnd"/>
-      <w:r>
-        <w:rPr>
-          <w:rFonts w:asciiTheme="majorHAnsi" w:hAnsiTheme="majorHAnsi" w:cstheme="majorHAnsi"/>
-          <w:szCs w:val="28"/>
-        </w:rPr>
-        <w:t xml:space="preserve"> </w:t>
-      </w:r>
-      <w:proofErr w:type="gramStart"/>
-      <w:r>
-        <w:rPr>
-          <w:rFonts w:asciiTheme="majorHAnsi" w:hAnsiTheme="majorHAnsi" w:cstheme="majorHAnsi"/>
-          <w:szCs w:val="28"/>
-        </w:rPr>
-        <w:t>Utente::</w:t>
-      </w:r>
-      <w:proofErr w:type="gramEnd"/>
-      <w:r>
-        <w:rPr>
-          <w:rFonts w:asciiTheme="majorHAnsi" w:hAnsiTheme="majorHAnsi" w:cstheme="majorHAnsi"/>
-          <w:szCs w:val="28"/>
-        </w:rPr>
-        <w:t xml:space="preserve"> </w:t>
-      </w:r>
-      <w:proofErr w:type="spellStart"/>
-      <w:r>
-        <w:rPr>
-          <w:rFonts w:asciiTheme="majorHAnsi" w:hAnsiTheme="majorHAnsi" w:cstheme="majorHAnsi"/>
-          <w:szCs w:val="28"/>
-        </w:rPr>
-        <w:t>ProfiloEsternoControl</w:t>
-      </w:r>
-      <w:proofErr w:type="spellEnd"/>
-      <w:r>
-        <w:rPr>
-          <w:rFonts w:asciiTheme="majorHAnsi" w:hAnsiTheme="majorHAnsi" w:cstheme="majorHAnsi"/>
-          <w:szCs w:val="28"/>
-        </w:rPr>
-        <w:t>(username)</w:t>
-      </w:r>
+          <w:lang w:val="en-US"/>
+        </w:rPr>
+      </w:pPr>
     </w:p>
     <w:p>
       <w:pPr>
@@ -8013,16 +7963,9 @@
           <w:rFonts w:asciiTheme="majorHAnsi" w:hAnsiTheme="majorHAnsi" w:cstheme="majorHAnsi"/>
           <w:szCs w:val="28"/>
         </w:rPr>
-        <w:t>Pre</w:t>
-      </w:r>
-      <w:proofErr w:type="spellEnd"/>
-      <w:r>
-        <w:rPr>
-          <w:rFonts w:asciiTheme="majorHAnsi" w:hAnsiTheme="majorHAnsi" w:cstheme="majorHAnsi"/>
-          <w:szCs w:val="28"/>
-        </w:rPr>
-        <w:t>:</w:t>
-      </w:r>
+        <w:t>Context</w:t>
+      </w:r>
+      <w:proofErr w:type="spellEnd"/>
       <w:r>
         <w:rPr>
           <w:rFonts w:asciiTheme="majorHAnsi" w:hAnsiTheme="majorHAnsi" w:cstheme="majorHAnsi"/>
@@ -8036,7 +7979,7 @@
           <w:rFonts w:asciiTheme="majorHAnsi" w:hAnsiTheme="majorHAnsi" w:cstheme="majorHAnsi"/>
           <w:szCs w:val="28"/>
         </w:rPr>
-        <w:t>username!=</w:t>
+        <w:t>Utente::</w:t>
       </w:r>
       <w:proofErr w:type="gramEnd"/>
       <w:r>
@@ -8052,9 +7995,39 @@
           <w:rFonts w:asciiTheme="majorHAnsi" w:hAnsiTheme="majorHAnsi" w:cstheme="majorHAnsi"/>
           <w:szCs w:val="28"/>
         </w:rPr>
-        <w:t>null</w:t>
-      </w:r>
-      <w:proofErr w:type="spellEnd"/>
+        <w:t>doReti</w:t>
+      </w:r>
+      <w:r>
+        <w:rPr>
+          <w:rFonts w:asciiTheme="majorHAnsi" w:hAnsiTheme="majorHAnsi" w:cstheme="majorHAnsi"/>
+          <w:szCs w:val="28"/>
+        </w:rPr>
+        <w:t>veByKey</w:t>
+      </w:r>
+      <w:proofErr w:type="spellEnd"/>
+      <w:r>
+        <w:rPr>
+          <w:rFonts w:asciiTheme="majorHAnsi" w:hAnsiTheme="majorHAnsi" w:cstheme="majorHAnsi"/>
+          <w:szCs w:val="28"/>
+        </w:rPr>
+        <w:t>(</w:t>
+      </w:r>
+      <w:proofErr w:type="spellStart"/>
+      <w:r>
+        <w:rPr>
+          <w:rFonts w:asciiTheme="majorHAnsi" w:hAnsiTheme="majorHAnsi" w:cstheme="majorHAnsi"/>
+          <w:szCs w:val="28"/>
+        </w:rPr>
+        <w:t>idUtente</w:t>
+      </w:r>
+      <w:proofErr w:type="spellEnd"/>
+      <w:r>
+        <w:rPr>
+          <w:rFonts w:asciiTheme="majorHAnsi" w:hAnsiTheme="majorHAnsi" w:cstheme="majorHAnsi"/>
+          <w:szCs w:val="28"/>
+        </w:rPr>
+        <w:t>)</w:t>
+      </w:r>
     </w:p>
     <w:p>
       <w:pPr>
@@ -8065,6 +8038,56 @@
           <w:szCs w:val="28"/>
         </w:rPr>
       </w:pPr>
+      <w:proofErr w:type="spellStart"/>
+      <w:proofErr w:type="gramStart"/>
+      <w:r>
+        <w:rPr>
+          <w:rFonts w:asciiTheme="majorHAnsi" w:hAnsiTheme="majorHAnsi" w:cstheme="majorHAnsi"/>
+          <w:szCs w:val="28"/>
+        </w:rPr>
+        <w:t>Pre</w:t>
+      </w:r>
+      <w:proofErr w:type="spellEnd"/>
+      <w:r>
+        <w:rPr>
+          <w:rFonts w:asciiTheme="majorHAnsi" w:hAnsiTheme="majorHAnsi" w:cstheme="majorHAnsi"/>
+          <w:szCs w:val="28"/>
+        </w:rPr>
+        <w:t>::</w:t>
+      </w:r>
+      <w:proofErr w:type="gramEnd"/>
+      <w:r>
+        <w:rPr>
+          <w:rFonts w:asciiTheme="majorHAnsi" w:hAnsiTheme="majorHAnsi" w:cstheme="majorHAnsi"/>
+          <w:szCs w:val="28"/>
+        </w:rPr>
+        <w:t xml:space="preserve"> </w:t>
+      </w:r>
+      <w:proofErr w:type="spellStart"/>
+      <w:r>
+        <w:rPr>
+          <w:rFonts w:asciiTheme="majorHAnsi" w:hAnsiTheme="majorHAnsi" w:cstheme="majorHAnsi"/>
+          <w:szCs w:val="28"/>
+        </w:rPr>
+        <w:t>idUtente</w:t>
+      </w:r>
+      <w:proofErr w:type="spellEnd"/>
+      <w:r>
+        <w:rPr>
+          <w:rFonts w:asciiTheme="majorHAnsi" w:hAnsiTheme="majorHAnsi" w:cstheme="majorHAnsi"/>
+          <w:szCs w:val="28"/>
+        </w:rPr>
+        <w:t xml:space="preserve"> != </w:t>
+      </w:r>
+      <w:proofErr w:type="spellStart"/>
+      <w:r>
+        <w:rPr>
+          <w:rFonts w:asciiTheme="majorHAnsi" w:hAnsiTheme="majorHAnsi" w:cstheme="majorHAnsi"/>
+          <w:szCs w:val="28"/>
+        </w:rPr>
+        <w:t>null</w:t>
+      </w:r>
+      <w:proofErr w:type="spellEnd"/>
     </w:p>
     <w:p>
       <w:pPr>
@@ -8083,92 +8106,8 @@
         <w:rPr>
           <w:rFonts w:asciiTheme="majorHAnsi" w:hAnsiTheme="majorHAnsi" w:cstheme="majorHAnsi"/>
           <w:szCs w:val="28"/>
-          <w:lang w:val="en-US"/>
-        </w:rPr>
-      </w:pPr>
-      <w:proofErr w:type="spellStart"/>
-      <w:r>
-        <w:rPr>
-          <w:rFonts w:asciiTheme="majorHAnsi" w:hAnsiTheme="majorHAnsi" w:cstheme="majorHAnsi"/>
-          <w:szCs w:val="28"/>
-          <w:lang w:val="en-US"/>
-        </w:rPr>
-        <w:lastRenderedPageBreak/>
-        <w:t>Cotext</w:t>
-      </w:r>
-      <w:proofErr w:type="spellEnd"/>
-      <w:r>
-        <w:rPr>
-          <w:rFonts w:asciiTheme="majorHAnsi" w:hAnsiTheme="majorHAnsi" w:cstheme="majorHAnsi"/>
-          <w:szCs w:val="28"/>
-          <w:lang w:val="en-US"/>
-        </w:rPr>
-        <w:t xml:space="preserve"> </w:t>
-      </w:r>
-      <w:proofErr w:type="spellStart"/>
-      <w:proofErr w:type="gramStart"/>
-      <w:r>
-        <w:rPr>
-          <w:rFonts w:asciiTheme="majorHAnsi" w:hAnsiTheme="majorHAnsi" w:cstheme="majorHAnsi"/>
-          <w:szCs w:val="28"/>
-          <w:lang w:val="en-US"/>
-        </w:rPr>
-        <w:t>Utente</w:t>
-      </w:r>
-      <w:proofErr w:type="spellEnd"/>
-      <w:r>
-        <w:rPr>
-          <w:rFonts w:asciiTheme="majorHAnsi" w:hAnsiTheme="majorHAnsi" w:cstheme="majorHAnsi"/>
-          <w:szCs w:val="28"/>
-          <w:lang w:val="en-US"/>
-        </w:rPr>
-        <w:t>::</w:t>
-      </w:r>
-      <w:proofErr w:type="gramEnd"/>
-      <w:r>
-        <w:rPr>
-          <w:rFonts w:asciiTheme="majorHAnsi" w:hAnsiTheme="majorHAnsi" w:cstheme="majorHAnsi"/>
-          <w:szCs w:val="28"/>
-          <w:lang w:val="en-US"/>
-        </w:rPr>
-        <w:t xml:space="preserve"> </w:t>
-      </w:r>
-      <w:proofErr w:type="spellStart"/>
-      <w:r>
-        <w:rPr>
-          <w:rFonts w:asciiTheme="majorHAnsi" w:hAnsiTheme="majorHAnsi" w:cstheme="majorHAnsi"/>
-          <w:szCs w:val="28"/>
-          <w:lang w:val="en-US"/>
-        </w:rPr>
-        <w:t>UpdateUserControl</w:t>
-      </w:r>
-      <w:proofErr w:type="spellEnd"/>
-      <w:r>
-        <w:rPr>
-          <w:rFonts w:asciiTheme="majorHAnsi" w:hAnsiTheme="majorHAnsi" w:cstheme="majorHAnsi"/>
-          <w:szCs w:val="28"/>
-          <w:lang w:val="en-US"/>
-        </w:rPr>
-        <w:t>(</w:t>
-      </w:r>
-      <w:proofErr w:type="spellStart"/>
-      <w:r>
-        <w:rPr>
-          <w:rFonts w:asciiTheme="majorHAnsi" w:hAnsiTheme="majorHAnsi" w:cstheme="majorHAnsi"/>
-          <w:szCs w:val="28"/>
-          <w:lang w:val="en-US"/>
-        </w:rPr>
-        <w:t>username,email</w:t>
-      </w:r>
-      <w:proofErr w:type="spellEnd"/>
-      <w:r>
-        <w:rPr>
-          <w:rFonts w:asciiTheme="majorHAnsi" w:hAnsiTheme="majorHAnsi" w:cstheme="majorHAnsi"/>
-          <w:szCs w:val="28"/>
-          <w:lang w:val="en-US"/>
-        </w:rPr>
-        <w:t>)</w:t>
-      </w:r>
+        </w:rPr>
+      </w:pPr>
     </w:p>
     <w:p>
       <w:pPr>
@@ -8176,35 +8115,19 @@
         <w:ind w:left="0"/>
         <w:rPr>
           <w:rFonts w:asciiTheme="majorHAnsi" w:hAnsiTheme="majorHAnsi" w:cstheme="majorHAnsi"/>
-          <w:szCs w:val="28"/>
-          <w:lang w:val="en-US"/>
-        </w:rPr>
-      </w:pPr>
-      <w:proofErr w:type="gramStart"/>
-      <w:r>
-        <w:rPr>
-          <w:rFonts w:asciiTheme="majorHAnsi" w:hAnsiTheme="majorHAnsi" w:cstheme="majorHAnsi"/>
-          <w:szCs w:val="28"/>
-          <w:lang w:val="en-US"/>
-        </w:rPr>
-        <w:t>Pre::</w:t>
-      </w:r>
-      <w:proofErr w:type="gramEnd"/>
-      <w:r>
-        <w:rPr>
-          <w:rFonts w:asciiTheme="majorHAnsi" w:hAnsiTheme="majorHAnsi" w:cstheme="majorHAnsi"/>
-          <w:szCs w:val="28"/>
-          <w:lang w:val="en-US"/>
-        </w:rPr>
-        <w:t xml:space="preserve"> username != null &amp;&amp; email != </w:t>
-      </w:r>
-      <w:r>
-        <w:rPr>
-          <w:rFonts w:asciiTheme="majorHAnsi" w:hAnsiTheme="majorHAnsi" w:cstheme="majorHAnsi"/>
-          <w:szCs w:val="28"/>
-          <w:lang w:val="en-US"/>
-        </w:rPr>
-        <w:t>null</w:t>
+          <w:b/>
+          <w:sz w:val="24"/>
+          <w:szCs w:val="28"/>
+        </w:rPr>
+      </w:pPr>
+      <w:r>
+        <w:rPr>
+          <w:rFonts w:asciiTheme="majorHAnsi" w:hAnsiTheme="majorHAnsi" w:cstheme="majorHAnsi"/>
+          <w:b/>
+          <w:sz w:val="24"/>
+          <w:szCs w:val="28"/>
+        </w:rPr>
+        <w:t>Package: Evento</w:t>
       </w:r>
     </w:p>
     <w:p>
@@ -8214,26 +8137,67 @@
         <w:rPr>
           <w:rFonts w:asciiTheme="majorHAnsi" w:hAnsiTheme="majorHAnsi" w:cstheme="majorHAnsi"/>
           <w:szCs w:val="28"/>
-          <w:lang w:val="en-US"/>
-        </w:rPr>
-      </w:pPr>
+        </w:rPr>
+      </w:pPr>
+      <w:proofErr w:type="spellStart"/>
+      <w:r>
+        <w:rPr>
+          <w:rFonts w:asciiTheme="majorHAnsi" w:hAnsiTheme="majorHAnsi" w:cstheme="majorHAnsi"/>
+          <w:szCs w:val="28"/>
+        </w:rPr>
+        <w:t>Context</w:t>
+      </w:r>
+      <w:proofErr w:type="spellEnd"/>
+      <w:r>
+        <w:rPr>
+          <w:rFonts w:asciiTheme="majorHAnsi" w:hAnsiTheme="majorHAnsi" w:cstheme="majorHAnsi"/>
+          <w:szCs w:val="28"/>
+        </w:rPr>
+        <w:t xml:space="preserve"> </w:t>
+      </w:r>
       <w:proofErr w:type="gramStart"/>
       <w:r>
         <w:rPr>
           <w:rFonts w:asciiTheme="majorHAnsi" w:hAnsiTheme="majorHAnsi" w:cstheme="majorHAnsi"/>
           <w:szCs w:val="28"/>
-          <w:lang w:val="en-US"/>
-        </w:rPr>
-        <w:t>Post::</w:t>
+        </w:rPr>
+        <w:t>Evento::</w:t>
       </w:r>
       <w:proofErr w:type="gramEnd"/>
       <w:r>
         <w:rPr>
           <w:rFonts w:asciiTheme="majorHAnsi" w:hAnsiTheme="majorHAnsi" w:cstheme="majorHAnsi"/>
           <w:szCs w:val="28"/>
-          <w:lang w:val="en-US"/>
-        </w:rPr>
-        <w:t xml:space="preserve"> state = 1</w:t>
+        </w:rPr>
+        <w:t xml:space="preserve"> </w:t>
+      </w:r>
+      <w:r>
+        <w:rPr>
+          <w:rFonts w:asciiTheme="majorHAnsi" w:hAnsiTheme="majorHAnsi" w:cstheme="majorHAnsi"/>
+          <w:szCs w:val="28"/>
+        </w:rPr>
+        <w:t>Create</w:t>
+      </w:r>
+      <w:r>
+        <w:rPr>
+          <w:rFonts w:asciiTheme="majorHAnsi" w:hAnsiTheme="majorHAnsi" w:cstheme="majorHAnsi"/>
+          <w:szCs w:val="28"/>
+        </w:rPr>
+        <w:t>EventControl(nome,data,</w:t>
+      </w:r>
+      <w:r>
+        <w:rPr>
+          <w:rFonts w:asciiTheme="majorHAnsi" w:hAnsiTheme="majorHAnsi" w:cstheme="majorHAnsi"/>
+          <w:szCs w:val="28"/>
+        </w:rPr>
+        <w:t>oraInizio,oraFine,creatore,posizione,tipo</w:t>
+      </w:r>
+      <w:r>
+        <w:rPr>
+          <w:rFonts w:asciiTheme="majorHAnsi" w:hAnsiTheme="majorHAnsi" w:cstheme="majorHAnsi"/>
+          <w:szCs w:val="28"/>
+        </w:rPr>
+        <w:t>)</w:t>
       </w:r>
     </w:p>
     <w:p>
@@ -8243,9 +8207,170 @@
         <w:rPr>
           <w:rFonts w:asciiTheme="majorHAnsi" w:hAnsiTheme="majorHAnsi" w:cstheme="majorHAnsi"/>
           <w:szCs w:val="28"/>
-          <w:lang w:val="en-US"/>
-        </w:rPr>
-      </w:pPr>
+        </w:rPr>
+      </w:pPr>
+      <w:proofErr w:type="spellStart"/>
+      <w:proofErr w:type="gramStart"/>
+      <w:r>
+        <w:rPr>
+          <w:rFonts w:asciiTheme="majorHAnsi" w:hAnsiTheme="majorHAnsi" w:cstheme="majorHAnsi"/>
+          <w:szCs w:val="28"/>
+        </w:rPr>
+        <w:t>Pre</w:t>
+      </w:r>
+      <w:proofErr w:type="spellEnd"/>
+      <w:r>
+        <w:rPr>
+          <w:rFonts w:asciiTheme="majorHAnsi" w:hAnsiTheme="majorHAnsi" w:cstheme="majorHAnsi"/>
+          <w:szCs w:val="28"/>
+        </w:rPr>
+        <w:t>::</w:t>
+      </w:r>
+      <w:proofErr w:type="gramEnd"/>
+      <w:r>
+        <w:rPr>
+          <w:rFonts w:asciiTheme="majorHAnsi" w:hAnsiTheme="majorHAnsi" w:cstheme="majorHAnsi"/>
+          <w:szCs w:val="28"/>
+        </w:rPr>
+        <w:t xml:space="preserve"> nome != </w:t>
+      </w:r>
+      <w:proofErr w:type="spellStart"/>
+      <w:r>
+        <w:rPr>
+          <w:rFonts w:asciiTheme="majorHAnsi" w:hAnsiTheme="majorHAnsi" w:cstheme="majorHAnsi"/>
+          <w:szCs w:val="28"/>
+        </w:rPr>
+        <w:t>null</w:t>
+      </w:r>
+      <w:proofErr w:type="spellEnd"/>
+      <w:r>
+        <w:rPr>
+          <w:rFonts w:asciiTheme="majorHAnsi" w:hAnsiTheme="majorHAnsi" w:cstheme="majorHAnsi"/>
+          <w:szCs w:val="28"/>
+        </w:rPr>
+        <w:t xml:space="preserve"> &amp;&amp; data != </w:t>
+      </w:r>
+      <w:proofErr w:type="spellStart"/>
+      <w:r>
+        <w:rPr>
+          <w:rFonts w:asciiTheme="majorHAnsi" w:hAnsiTheme="majorHAnsi" w:cstheme="majorHAnsi"/>
+          <w:szCs w:val="28"/>
+        </w:rPr>
+        <w:t>null</w:t>
+      </w:r>
+      <w:proofErr w:type="spellEnd"/>
+      <w:r>
+        <w:rPr>
+          <w:rFonts w:asciiTheme="majorHAnsi" w:hAnsiTheme="majorHAnsi" w:cstheme="majorHAnsi"/>
+          <w:szCs w:val="28"/>
+        </w:rPr>
+        <w:t xml:space="preserve"> &amp;&amp; </w:t>
+      </w:r>
+      <w:proofErr w:type="spellStart"/>
+      <w:r>
+        <w:rPr>
+          <w:rFonts w:asciiTheme="majorHAnsi" w:hAnsiTheme="majorHAnsi" w:cstheme="majorHAnsi"/>
+          <w:szCs w:val="28"/>
+        </w:rPr>
+        <w:t>oraInizio</w:t>
+      </w:r>
+      <w:proofErr w:type="spellEnd"/>
+      <w:r>
+        <w:rPr>
+          <w:rFonts w:asciiTheme="majorHAnsi" w:hAnsiTheme="majorHAnsi" w:cstheme="majorHAnsi"/>
+          <w:szCs w:val="28"/>
+        </w:rPr>
+        <w:t xml:space="preserve"> != </w:t>
+      </w:r>
+      <w:proofErr w:type="spellStart"/>
+      <w:r>
+        <w:rPr>
+          <w:rFonts w:asciiTheme="majorHAnsi" w:hAnsiTheme="majorHAnsi" w:cstheme="majorHAnsi"/>
+          <w:szCs w:val="28"/>
+        </w:rPr>
+        <w:t>null</w:t>
+      </w:r>
+      <w:proofErr w:type="spellEnd"/>
+      <w:r>
+        <w:rPr>
+          <w:rFonts w:asciiTheme="majorHAnsi" w:hAnsiTheme="majorHAnsi" w:cstheme="majorHAnsi"/>
+          <w:szCs w:val="28"/>
+        </w:rPr>
+        <w:t xml:space="preserve"> &amp;&amp; </w:t>
+      </w:r>
+      <w:proofErr w:type="spellStart"/>
+      <w:r>
+        <w:rPr>
+          <w:rFonts w:asciiTheme="majorHAnsi" w:hAnsiTheme="majorHAnsi" w:cstheme="majorHAnsi"/>
+          <w:szCs w:val="28"/>
+        </w:rPr>
+        <w:t>oraFine</w:t>
+      </w:r>
+      <w:proofErr w:type="spellEnd"/>
+      <w:r>
+        <w:rPr>
+          <w:rFonts w:asciiTheme="majorHAnsi" w:hAnsiTheme="majorHAnsi" w:cstheme="majorHAnsi"/>
+          <w:szCs w:val="28"/>
+        </w:rPr>
+        <w:t xml:space="preserve"> != </w:t>
+      </w:r>
+      <w:proofErr w:type="spellStart"/>
+      <w:r>
+        <w:rPr>
+          <w:rFonts w:asciiTheme="majorHAnsi" w:hAnsiTheme="majorHAnsi" w:cstheme="majorHAnsi"/>
+          <w:szCs w:val="28"/>
+        </w:rPr>
+        <w:t>null</w:t>
+      </w:r>
+      <w:proofErr w:type="spellEnd"/>
+      <w:r>
+        <w:rPr>
+          <w:rFonts w:asciiTheme="majorHAnsi" w:hAnsiTheme="majorHAnsi" w:cstheme="majorHAnsi"/>
+          <w:szCs w:val="28"/>
+        </w:rPr>
+        <w:t xml:space="preserve"> &amp;&amp; creatore != </w:t>
+      </w:r>
+      <w:proofErr w:type="spellStart"/>
+      <w:r>
+        <w:rPr>
+          <w:rFonts w:asciiTheme="majorHAnsi" w:hAnsiTheme="majorHAnsi" w:cstheme="majorHAnsi"/>
+          <w:szCs w:val="28"/>
+        </w:rPr>
+        <w:t>null</w:t>
+      </w:r>
+      <w:proofErr w:type="spellEnd"/>
+      <w:r>
+        <w:rPr>
+          <w:rFonts w:asciiTheme="majorHAnsi" w:hAnsiTheme="majorHAnsi" w:cstheme="majorHAnsi"/>
+          <w:szCs w:val="28"/>
+        </w:rPr>
+        <w:t xml:space="preserve"> &amp;&amp; posizione != </w:t>
+      </w:r>
+      <w:proofErr w:type="spellStart"/>
+      <w:r>
+        <w:rPr>
+          <w:rFonts w:asciiTheme="majorHAnsi" w:hAnsiTheme="majorHAnsi" w:cstheme="majorHAnsi"/>
+          <w:szCs w:val="28"/>
+        </w:rPr>
+        <w:t>null</w:t>
+      </w:r>
+      <w:proofErr w:type="spellEnd"/>
+      <w:r>
+        <w:rPr>
+          <w:rFonts w:asciiTheme="majorHAnsi" w:hAnsiTheme="majorHAnsi" w:cstheme="majorHAnsi"/>
+          <w:szCs w:val="28"/>
+        </w:rPr>
+        <w:t xml:space="preserve"> &amp;&amp; tipo != </w:t>
+      </w:r>
+      <w:proofErr w:type="spellStart"/>
+      <w:r>
+        <w:rPr>
+          <w:rFonts w:asciiTheme="majorHAnsi" w:hAnsiTheme="majorHAnsi" w:cstheme="majorHAnsi"/>
+          <w:szCs w:val="28"/>
+        </w:rPr>
+        <w:t>null</w:t>
+      </w:r>
+      <w:proofErr w:type="spellEnd"/>
     </w:p>
     <w:p>
       <w:pPr>
@@ -8253,34 +8378,9 @@
         <w:ind w:left="0"/>
         <w:rPr>
           <w:rFonts w:asciiTheme="majorHAnsi" w:hAnsiTheme="majorHAnsi" w:cstheme="majorHAnsi"/>
-          <w:b/>
-          <w:sz w:val="24"/>
-          <w:szCs w:val="28"/>
-          <w:lang w:val="en-US"/>
-        </w:rPr>
-      </w:pPr>
-      <w:r>
-        <w:rPr>
-          <w:rFonts w:asciiTheme="majorHAnsi" w:hAnsiTheme="majorHAnsi" w:cstheme="majorHAnsi"/>
-          <w:b/>
-          <w:sz w:val="24"/>
-          <w:szCs w:val="28"/>
-          <w:lang w:val="en-US"/>
-        </w:rPr>
-        <w:t xml:space="preserve">Package: </w:t>
-      </w:r>
-      <w:proofErr w:type="spellStart"/>
-      <w:r>
-        <w:rPr>
-          <w:rFonts w:asciiTheme="majorHAnsi" w:hAnsiTheme="majorHAnsi" w:cstheme="majorHAnsi"/>
-          <w:b/>
-          <w:sz w:val="24"/>
-          <w:szCs w:val="28"/>
-          <w:lang w:val="en-US"/>
-        </w:rPr>
-        <w:t>Evento</w:t>
-      </w:r>
-      <w:proofErr w:type="spellEnd"/>
+          <w:szCs w:val="28"/>
+        </w:rPr>
+      </w:pPr>
     </w:p>
     <w:p>
       <w:pPr>
@@ -8323,33 +8423,21 @@
         </w:rPr>
         <w:t xml:space="preserve"> </w:t>
       </w:r>
-      <w:r>
-        <w:rPr>
-          <w:rFonts w:asciiTheme="majorHAnsi" w:hAnsiTheme="majorHAnsi" w:cstheme="majorHAnsi"/>
-          <w:szCs w:val="28"/>
-        </w:rPr>
-        <w:t>Create</w:t>
-      </w:r>
-      <w:r>
-        <w:rPr>
-          <w:rFonts w:asciiTheme="majorHAnsi" w:hAnsiTheme="majorHAnsi" w:cstheme="majorHAnsi"/>
-          <w:szCs w:val="28"/>
-        </w:rPr>
-        <w:t>EventControl(nome,data,</w:t>
-      </w:r>
-      <w:r>
-        <w:rPr>
-          <w:rFonts w:asciiTheme="majorHAnsi" w:hAnsiTheme="majorHAnsi" w:cstheme="majorHAnsi"/>
-          <w:szCs w:val="28"/>
-        </w:rPr>
-        <w:t>oraInizio,oraFine,creatore,posizione,tipo</w:t>
-      </w:r>
-      <w:r>
-        <w:rPr>
-          <w:rFonts w:asciiTheme="majorHAnsi" w:hAnsiTheme="majorHAnsi" w:cstheme="majorHAnsi"/>
-          <w:szCs w:val="28"/>
-        </w:rPr>
-        <w:t>)</w:t>
+      <w:proofErr w:type="spellStart"/>
+      <w:r>
+        <w:rPr>
+          <w:rFonts w:asciiTheme="majorHAnsi" w:hAnsiTheme="majorHAnsi" w:cstheme="majorHAnsi"/>
+          <w:szCs w:val="28"/>
+        </w:rPr>
+        <w:t>EventInfoControl</w:t>
+      </w:r>
+      <w:proofErr w:type="spellEnd"/>
+      <w:r>
+        <w:rPr>
+          <w:rFonts w:asciiTheme="majorHAnsi" w:hAnsiTheme="majorHAnsi" w:cstheme="majorHAnsi"/>
+          <w:szCs w:val="28"/>
+        </w:rPr>
+        <w:t>()</w:t>
       </w:r>
     </w:p>
     <w:p>
@@ -8379,150 +8467,6 @@
         <w:t>::</w:t>
       </w:r>
       <w:proofErr w:type="gramEnd"/>
-      <w:r>
-        <w:rPr>
-          <w:rFonts w:asciiTheme="majorHAnsi" w:hAnsiTheme="majorHAnsi" w:cstheme="majorHAnsi"/>
-          <w:szCs w:val="28"/>
-        </w:rPr>
-        <w:t xml:space="preserve"> nome != </w:t>
-      </w:r>
-      <w:proofErr w:type="spellStart"/>
-      <w:r>
-        <w:rPr>
-          <w:rFonts w:asciiTheme="majorHAnsi" w:hAnsiTheme="majorHAnsi" w:cstheme="majorHAnsi"/>
-          <w:szCs w:val="28"/>
-        </w:rPr>
-        <w:t>null</w:t>
-      </w:r>
-      <w:proofErr w:type="spellEnd"/>
-      <w:r>
-        <w:rPr>
-          <w:rFonts w:asciiTheme="majorHAnsi" w:hAnsiTheme="majorHAnsi" w:cstheme="majorHAnsi"/>
-          <w:szCs w:val="28"/>
-        </w:rPr>
-        <w:t xml:space="preserve"> &amp;&amp; data != </w:t>
-      </w:r>
-      <w:proofErr w:type="spellStart"/>
-      <w:r>
-        <w:rPr>
-          <w:rFonts w:asciiTheme="majorHAnsi" w:hAnsiTheme="majorHAnsi" w:cstheme="majorHAnsi"/>
-          <w:szCs w:val="28"/>
-        </w:rPr>
-        <w:t>null</w:t>
-      </w:r>
-      <w:proofErr w:type="spellEnd"/>
-      <w:r>
-        <w:rPr>
-          <w:rFonts w:asciiTheme="majorHAnsi" w:hAnsiTheme="majorHAnsi" w:cstheme="majorHAnsi"/>
-          <w:szCs w:val="28"/>
-        </w:rPr>
-        <w:t xml:space="preserve"> &amp;&amp; </w:t>
-      </w:r>
-      <w:proofErr w:type="spellStart"/>
-      <w:r>
-        <w:rPr>
-          <w:rFonts w:asciiTheme="majorHAnsi" w:hAnsiTheme="majorHAnsi" w:cstheme="majorHAnsi"/>
-          <w:szCs w:val="28"/>
-        </w:rPr>
-        <w:t>oraInizio</w:t>
-      </w:r>
-      <w:proofErr w:type="spellEnd"/>
-      <w:r>
-        <w:rPr>
-          <w:rFonts w:asciiTheme="majorHAnsi" w:hAnsiTheme="majorHAnsi" w:cstheme="majorHAnsi"/>
-          <w:szCs w:val="28"/>
-        </w:rPr>
-        <w:t xml:space="preserve"> != </w:t>
-      </w:r>
-      <w:proofErr w:type="spellStart"/>
-      <w:r>
-        <w:rPr>
-          <w:rFonts w:asciiTheme="majorHAnsi" w:hAnsiTheme="majorHAnsi" w:cstheme="majorHAnsi"/>
-          <w:szCs w:val="28"/>
-        </w:rPr>
-        <w:t>null</w:t>
-      </w:r>
-      <w:proofErr w:type="spellEnd"/>
-      <w:r>
-        <w:rPr>
-          <w:rFonts w:asciiTheme="majorHAnsi" w:hAnsiTheme="majorHAnsi" w:cstheme="majorHAnsi"/>
-          <w:szCs w:val="28"/>
-        </w:rPr>
-        <w:t xml:space="preserve"> &amp;&amp; </w:t>
-      </w:r>
-      <w:proofErr w:type="spellStart"/>
-      <w:r>
-        <w:rPr>
-          <w:rFonts w:asciiTheme="majorHAnsi" w:hAnsiTheme="majorHAnsi" w:cstheme="majorHAnsi"/>
-          <w:szCs w:val="28"/>
-        </w:rPr>
-        <w:t>oraFine</w:t>
-      </w:r>
-      <w:proofErr w:type="spellEnd"/>
-      <w:r>
-        <w:rPr>
-          <w:rFonts w:asciiTheme="majorHAnsi" w:hAnsiTheme="majorHAnsi" w:cstheme="majorHAnsi"/>
-          <w:szCs w:val="28"/>
-        </w:rPr>
-        <w:t xml:space="preserve"> != </w:t>
-      </w:r>
-      <w:proofErr w:type="spellStart"/>
-      <w:r>
-        <w:rPr>
-          <w:rFonts w:asciiTheme="majorHAnsi" w:hAnsiTheme="majorHAnsi" w:cstheme="majorHAnsi"/>
-          <w:szCs w:val="28"/>
-        </w:rPr>
-        <w:t>null</w:t>
-      </w:r>
-      <w:proofErr w:type="spellEnd"/>
-      <w:r>
-        <w:rPr>
-          <w:rFonts w:asciiTheme="majorHAnsi" w:hAnsiTheme="majorHAnsi" w:cstheme="majorHAnsi"/>
-          <w:szCs w:val="28"/>
-        </w:rPr>
-        <w:t xml:space="preserve"> &amp;&amp; creatore != </w:t>
-      </w:r>
-      <w:proofErr w:type="spellStart"/>
-      <w:r>
-        <w:rPr>
-          <w:rFonts w:asciiTheme="majorHAnsi" w:hAnsiTheme="majorHAnsi" w:cstheme="majorHAnsi"/>
-          <w:szCs w:val="28"/>
-        </w:rPr>
-        <w:t>null</w:t>
-      </w:r>
-      <w:proofErr w:type="spellEnd"/>
-      <w:r>
-        <w:rPr>
-          <w:rFonts w:asciiTheme="majorHAnsi" w:hAnsiTheme="majorHAnsi" w:cstheme="majorHAnsi"/>
-          <w:szCs w:val="28"/>
-        </w:rPr>
-        <w:t xml:space="preserve"> &amp;&amp; posizione != </w:t>
-      </w:r>
-      <w:proofErr w:type="spellStart"/>
-      <w:r>
-        <w:rPr>
-          <w:rFonts w:asciiTheme="majorHAnsi" w:hAnsiTheme="majorHAnsi" w:cstheme="majorHAnsi"/>
-          <w:szCs w:val="28"/>
-        </w:rPr>
-        <w:t>null</w:t>
-      </w:r>
-      <w:proofErr w:type="spellEnd"/>
-      <w:r>
-        <w:rPr>
-          <w:rFonts w:asciiTheme="majorHAnsi" w:hAnsiTheme="majorHAnsi" w:cstheme="majorHAnsi"/>
-          <w:szCs w:val="28"/>
-        </w:rPr>
-        <w:t xml:space="preserve"> &amp;&amp; tipo != </w:t>
-      </w:r>
-      <w:proofErr w:type="spellStart"/>
-      <w:r>
-        <w:rPr>
-          <w:rFonts w:asciiTheme="majorHAnsi" w:hAnsiTheme="majorHAnsi" w:cstheme="majorHAnsi"/>
-          <w:szCs w:val="28"/>
-        </w:rPr>
-        <w:t>null</w:t>
-      </w:r>
-      <w:proofErr w:type="spellEnd"/>
     </w:p>
     <w:p>
       <w:pPr>
@@ -8559,37 +8503,35 @@
         </w:rPr>
         <w:t xml:space="preserve"> </w:t>
       </w:r>
-      <w:proofErr w:type="gramStart"/>
-      <w:r>
-        <w:rPr>
-          <w:rFonts w:asciiTheme="majorHAnsi" w:hAnsiTheme="majorHAnsi" w:cstheme="majorHAnsi"/>
-          <w:szCs w:val="28"/>
-        </w:rPr>
-        <w:t>Evento::</w:t>
-      </w:r>
-      <w:proofErr w:type="gramEnd"/>
-      <w:r>
-        <w:rPr>
-          <w:rFonts w:asciiTheme="majorHAnsi" w:hAnsiTheme="majorHAnsi" w:cstheme="majorHAnsi"/>
-          <w:szCs w:val="28"/>
-        </w:rPr>
-        <w:t xml:space="preserve"> </w:t>
-      </w:r>
-      <w:proofErr w:type="spellStart"/>
-      <w:r>
-        <w:rPr>
-          <w:rFonts w:asciiTheme="majorHAnsi" w:hAnsiTheme="majorHAnsi" w:cstheme="majorHAnsi"/>
-          <w:szCs w:val="28"/>
-        </w:rPr>
-        <w:t>EventInfoControl</w:t>
-      </w:r>
-      <w:proofErr w:type="spellEnd"/>
-      <w:r>
-        <w:rPr>
-          <w:rFonts w:asciiTheme="majorHAnsi" w:hAnsiTheme="majorHAnsi" w:cstheme="majorHAnsi"/>
-          <w:szCs w:val="28"/>
-        </w:rPr>
-        <w:t>()</w:t>
+      <w:proofErr w:type="spellStart"/>
+      <w:r>
+        <w:rPr>
+          <w:rFonts w:asciiTheme="majorHAnsi" w:hAnsiTheme="majorHAnsi" w:cstheme="majorHAnsi"/>
+          <w:szCs w:val="28"/>
+        </w:rPr>
+        <w:t>RatingControl</w:t>
+      </w:r>
+      <w:proofErr w:type="spellEnd"/>
+      <w:r>
+        <w:rPr>
+          <w:rFonts w:asciiTheme="majorHAnsi" w:hAnsiTheme="majorHAnsi" w:cstheme="majorHAnsi"/>
+          <w:szCs w:val="28"/>
+        </w:rPr>
+        <w:t>(</w:t>
+      </w:r>
+      <w:r>
+        <w:rPr>
+          <w:rFonts w:asciiTheme="majorHAnsi" w:hAnsiTheme="majorHAnsi" w:cstheme="majorHAnsi"/>
+          <w:szCs w:val="28"/>
+        </w:rPr>
+        <w:t>voto</w:t>
+      </w:r>
+      <w:r>
+        <w:rPr>
+          <w:rFonts w:asciiTheme="majorHAnsi" w:hAnsiTheme="majorHAnsi" w:cstheme="majorHAnsi"/>
+          <w:szCs w:val="28"/>
+        </w:rPr>
+        <w:t>)</w:t>
       </w:r>
     </w:p>
     <w:p>
@@ -8599,26 +8541,45 @@
         <w:rPr>
           <w:rFonts w:asciiTheme="majorHAnsi" w:hAnsiTheme="majorHAnsi" w:cstheme="majorHAnsi"/>
           <w:szCs w:val="28"/>
-        </w:rPr>
-      </w:pPr>
-      <w:proofErr w:type="spellStart"/>
+          <w:lang w:val="en-US"/>
+        </w:rPr>
+      </w:pPr>
       <w:proofErr w:type="gramStart"/>
       <w:r>
         <w:rPr>
           <w:rFonts w:asciiTheme="majorHAnsi" w:hAnsiTheme="majorHAnsi" w:cstheme="majorHAnsi"/>
           <w:szCs w:val="28"/>
-        </w:rPr>
-        <w:t>Pre</w:t>
-      </w:r>
-      <w:proofErr w:type="spellEnd"/>
-      <w:r>
-        <w:rPr>
-          <w:rFonts w:asciiTheme="majorHAnsi" w:hAnsiTheme="majorHAnsi" w:cstheme="majorHAnsi"/>
-          <w:szCs w:val="28"/>
-        </w:rPr>
-        <w:t>::</w:t>
+          <w:lang w:val="en-US"/>
+        </w:rPr>
+        <w:t>Pre::</w:t>
       </w:r>
       <w:proofErr w:type="gramEnd"/>
+      <w:r>
+        <w:rPr>
+          <w:rFonts w:asciiTheme="majorHAnsi" w:hAnsiTheme="majorHAnsi" w:cstheme="majorHAnsi"/>
+          <w:szCs w:val="28"/>
+          <w:lang w:val="en-US"/>
+        </w:rPr>
+        <w:t xml:space="preserve"> </w:t>
+      </w:r>
+      <w:proofErr w:type="spellStart"/>
+      <w:r>
+        <w:rPr>
+          <w:rFonts w:asciiTheme="majorHAnsi" w:hAnsiTheme="majorHAnsi" w:cstheme="majorHAnsi"/>
+          <w:szCs w:val="28"/>
+          <w:lang w:val="en-US"/>
+        </w:rPr>
+        <w:t>voto</w:t>
+      </w:r>
+      <w:proofErr w:type="spellEnd"/>
+      <w:r>
+        <w:rPr>
+          <w:rFonts w:asciiTheme="majorHAnsi" w:hAnsiTheme="majorHAnsi" w:cstheme="majorHAnsi"/>
+          <w:szCs w:val="28"/>
+          <w:lang w:val="en-US"/>
+        </w:rPr>
+        <w:t>!=null</w:t>
+      </w:r>
     </w:p>
     <w:p>
       <w:pPr>
@@ -8627,8 +8588,71 @@
         <w:rPr>
           <w:rFonts w:asciiTheme="majorHAnsi" w:hAnsiTheme="majorHAnsi" w:cstheme="majorHAnsi"/>
           <w:szCs w:val="28"/>
-        </w:rPr>
-      </w:pPr>
+          <w:lang w:val="en-US"/>
+        </w:rPr>
+      </w:pPr>
+      <w:proofErr w:type="gramStart"/>
+      <w:r>
+        <w:rPr>
+          <w:rFonts w:asciiTheme="majorHAnsi" w:hAnsiTheme="majorHAnsi" w:cstheme="majorHAnsi"/>
+          <w:szCs w:val="28"/>
+          <w:lang w:val="en-US"/>
+        </w:rPr>
+        <w:t>Post::</w:t>
+      </w:r>
+      <w:proofErr w:type="gramEnd"/>
+      <w:r>
+        <w:rPr>
+          <w:rFonts w:asciiTheme="majorHAnsi" w:hAnsiTheme="majorHAnsi" w:cstheme="majorHAnsi"/>
+          <w:szCs w:val="28"/>
+          <w:lang w:val="en-US"/>
+        </w:rPr>
+        <w:t xml:space="preserve">  </w:t>
+      </w:r>
+      <w:proofErr w:type="spellStart"/>
+      <w:r>
+        <w:rPr>
+          <w:rFonts w:asciiTheme="majorHAnsi" w:hAnsiTheme="majorHAnsi" w:cstheme="majorHAnsi"/>
+          <w:szCs w:val="28"/>
+          <w:lang w:val="en-US"/>
+        </w:rPr>
+        <w:t>evento.feedback</w:t>
+      </w:r>
+      <w:proofErr w:type="spellEnd"/>
+      <w:r>
+        <w:rPr>
+          <w:rFonts w:asciiTheme="majorHAnsi" w:hAnsiTheme="majorHAnsi" w:cstheme="majorHAnsi"/>
+          <w:szCs w:val="28"/>
+          <w:lang w:val="en-US"/>
+        </w:rPr>
+        <w:t xml:space="preserve"> ++ || </w:t>
+      </w:r>
+      <w:proofErr w:type="spellStart"/>
+      <w:r>
+        <w:rPr>
+          <w:rFonts w:asciiTheme="majorHAnsi" w:hAnsiTheme="majorHAnsi" w:cstheme="majorHAnsi"/>
+          <w:szCs w:val="28"/>
+          <w:lang w:val="en-US"/>
+        </w:rPr>
+        <w:t>evento.f</w:t>
+      </w:r>
+      <w:r>
+        <w:rPr>
+          <w:rFonts w:asciiTheme="majorHAnsi" w:hAnsiTheme="majorHAnsi" w:cstheme="majorHAnsi"/>
+          <w:szCs w:val="28"/>
+          <w:lang w:val="en-US"/>
+        </w:rPr>
+        <w:t>eedback</w:t>
+      </w:r>
+      <w:proofErr w:type="spellEnd"/>
+      <w:r>
+        <w:rPr>
+          <w:rFonts w:asciiTheme="majorHAnsi" w:hAnsiTheme="majorHAnsi" w:cstheme="majorHAnsi"/>
+          <w:szCs w:val="28"/>
+          <w:lang w:val="en-US"/>
+        </w:rPr>
+        <w:t xml:space="preserve"> –</w:t>
+      </w:r>
     </w:p>
     <w:p>
       <w:pPr>
@@ -8637,54 +8661,9 @@
         <w:rPr>
           <w:rFonts w:asciiTheme="majorHAnsi" w:hAnsiTheme="majorHAnsi" w:cstheme="majorHAnsi"/>
           <w:szCs w:val="28"/>
-        </w:rPr>
-      </w:pPr>
-      <w:proofErr w:type="spellStart"/>
-      <w:r>
-        <w:rPr>
-          <w:rFonts w:asciiTheme="majorHAnsi" w:hAnsiTheme="majorHAnsi" w:cstheme="majorHAnsi"/>
-          <w:szCs w:val="28"/>
-        </w:rPr>
-        <w:t>Context</w:t>
-      </w:r>
-      <w:proofErr w:type="spellEnd"/>
-      <w:r>
-        <w:rPr>
-          <w:rFonts w:asciiTheme="majorHAnsi" w:hAnsiTheme="majorHAnsi" w:cstheme="majorHAnsi"/>
-          <w:szCs w:val="28"/>
-        </w:rPr>
-        <w:t xml:space="preserve"> </w:t>
-      </w:r>
-      <w:proofErr w:type="spellStart"/>
-      <w:r>
-        <w:rPr>
-          <w:rFonts w:asciiTheme="majorHAnsi" w:hAnsiTheme="majorHAnsi" w:cstheme="majorHAnsi"/>
-          <w:szCs w:val="28"/>
-        </w:rPr>
-        <w:t>RatingControl</w:t>
-      </w:r>
-      <w:proofErr w:type="spellEnd"/>
-      <w:r>
-        <w:rPr>
-          <w:rFonts w:asciiTheme="majorHAnsi" w:hAnsiTheme="majorHAnsi" w:cstheme="majorHAnsi"/>
-          <w:szCs w:val="28"/>
-        </w:rPr>
-        <w:t>(</w:t>
-      </w:r>
-      <w:r>
-        <w:rPr>
-          <w:rFonts w:asciiTheme="majorHAnsi" w:hAnsiTheme="majorHAnsi" w:cstheme="majorHAnsi"/>
-          <w:szCs w:val="28"/>
-        </w:rPr>
-        <w:t>voto</w:t>
-      </w:r>
-      <w:r>
-        <w:rPr>
-          <w:rFonts w:asciiTheme="majorHAnsi" w:hAnsiTheme="majorHAnsi" w:cstheme="majorHAnsi"/>
-          <w:szCs w:val="28"/>
-        </w:rPr>
-        <w:t>)</w:t>
-      </w:r>
+          <w:lang w:val="en-US"/>
+        </w:rPr>
+      </w:pPr>
     </w:p>
     <w:p>
       <w:pPr>
@@ -8693,56 +8672,53 @@
         <w:rPr>
           <w:rFonts w:asciiTheme="majorHAnsi" w:hAnsiTheme="majorHAnsi" w:cstheme="majorHAnsi"/>
           <w:szCs w:val="28"/>
-        </w:rPr>
-      </w:pPr>
-      <w:proofErr w:type="spellStart"/>
-      <w:proofErr w:type="gramStart"/>
-      <w:r>
-        <w:rPr>
-          <w:rFonts w:asciiTheme="majorHAnsi" w:hAnsiTheme="majorHAnsi" w:cstheme="majorHAnsi"/>
-          <w:szCs w:val="28"/>
-        </w:rPr>
-        <w:t>Pre</w:t>
-      </w:r>
-      <w:proofErr w:type="spellEnd"/>
-      <w:r>
-        <w:rPr>
-          <w:rFonts w:asciiTheme="majorHAnsi" w:hAnsiTheme="majorHAnsi" w:cstheme="majorHAnsi"/>
-          <w:szCs w:val="28"/>
-        </w:rPr>
-        <w:t>::</w:t>
-      </w:r>
-      <w:proofErr w:type="gramEnd"/>
-      <w:r>
-        <w:rPr>
-          <w:rFonts w:asciiTheme="majorHAnsi" w:hAnsiTheme="majorHAnsi" w:cstheme="majorHAnsi"/>
-          <w:szCs w:val="28"/>
-        </w:rPr>
-        <w:t xml:space="preserve"> </w:t>
-      </w:r>
-      <w:r>
-        <w:rPr>
-          <w:rFonts w:asciiTheme="majorHAnsi" w:hAnsiTheme="majorHAnsi" w:cstheme="majorHAnsi"/>
-          <w:szCs w:val="28"/>
-        </w:rPr>
-        <w:t>voto</w:t>
-      </w:r>
-      <w:r>
-        <w:rPr>
-          <w:rFonts w:asciiTheme="majorHAnsi" w:hAnsiTheme="majorHAnsi" w:cstheme="majorHAnsi"/>
-          <w:szCs w:val="28"/>
-        </w:rPr>
-        <w:t>!=</w:t>
-      </w:r>
-      <w:proofErr w:type="spellStart"/>
-      <w:r>
-        <w:rPr>
-          <w:rFonts w:asciiTheme="majorHAnsi" w:hAnsiTheme="majorHAnsi" w:cstheme="majorHAnsi"/>
-          <w:szCs w:val="28"/>
-        </w:rPr>
-        <w:t>null</w:t>
-      </w:r>
-      <w:proofErr w:type="spellEnd"/>
+          <w:lang w:val="en-US"/>
+        </w:rPr>
+      </w:pPr>
+      <w:r>
+        <w:rPr>
+          <w:rFonts w:asciiTheme="majorHAnsi" w:hAnsiTheme="majorHAnsi" w:cstheme="majorHAnsi"/>
+          <w:szCs w:val="28"/>
+          <w:lang w:val="en-US"/>
+        </w:rPr>
+        <w:t xml:space="preserve">Context </w:t>
+      </w:r>
+      <w:proofErr w:type="spellStart"/>
+      <w:r>
+        <w:rPr>
+          <w:rFonts w:asciiTheme="majorHAnsi" w:hAnsiTheme="majorHAnsi" w:cstheme="majorHAnsi"/>
+          <w:szCs w:val="28"/>
+          <w:lang w:val="en-US"/>
+        </w:rPr>
+        <w:t>ValidationControl</w:t>
+      </w:r>
+      <w:proofErr w:type="spellEnd"/>
+      <w:r>
+        <w:rPr>
+          <w:rFonts w:asciiTheme="majorHAnsi" w:hAnsiTheme="majorHAnsi" w:cstheme="majorHAnsi"/>
+          <w:szCs w:val="28"/>
+          <w:lang w:val="en-US"/>
+        </w:rPr>
+        <w:t>(</w:t>
+      </w:r>
+      <w:proofErr w:type="spellStart"/>
+      <w:r>
+        <w:rPr>
+          <w:rFonts w:asciiTheme="majorHAnsi" w:hAnsiTheme="majorHAnsi" w:cstheme="majorHAnsi"/>
+          <w:szCs w:val="28"/>
+          <w:lang w:val="en-US"/>
+        </w:rPr>
+        <w:t>utente</w:t>
+      </w:r>
+      <w:proofErr w:type="spellEnd"/>
+      <w:r>
+        <w:rPr>
+          <w:rFonts w:asciiTheme="majorHAnsi" w:hAnsiTheme="majorHAnsi" w:cstheme="majorHAnsi"/>
+          <w:szCs w:val="28"/>
+          <w:lang w:val="en-US"/>
+        </w:rPr>
+        <w:t>)</w:t>
+      </w:r>
     </w:p>
     <w:p>
       <w:pPr>
@@ -8751,71 +8727,58 @@
         <w:rPr>
           <w:rFonts w:asciiTheme="majorHAnsi" w:hAnsiTheme="majorHAnsi" w:cstheme="majorHAnsi"/>
           <w:szCs w:val="28"/>
-          <w:lang w:val="en-US"/>
-        </w:rPr>
-      </w:pPr>
+        </w:rPr>
+      </w:pPr>
+      <w:proofErr w:type="spellStart"/>
       <w:proofErr w:type="gramStart"/>
       <w:r>
         <w:rPr>
           <w:rFonts w:asciiTheme="majorHAnsi" w:hAnsiTheme="majorHAnsi" w:cstheme="majorHAnsi"/>
           <w:szCs w:val="28"/>
-          <w:lang w:val="en-US"/>
-        </w:rPr>
-        <w:t>Post::</w:t>
+        </w:rPr>
+        <w:t>Pre</w:t>
+      </w:r>
+      <w:proofErr w:type="spellEnd"/>
+      <w:r>
+        <w:rPr>
+          <w:rFonts w:asciiTheme="majorHAnsi" w:hAnsiTheme="majorHAnsi" w:cstheme="majorHAnsi"/>
+          <w:szCs w:val="28"/>
+        </w:rPr>
+        <w:t>::</w:t>
       </w:r>
       <w:proofErr w:type="gramEnd"/>
       <w:r>
         <w:rPr>
           <w:rFonts w:asciiTheme="majorHAnsi" w:hAnsiTheme="majorHAnsi" w:cstheme="majorHAnsi"/>
           <w:szCs w:val="28"/>
-          <w:lang w:val="en-US"/>
-        </w:rPr>
-        <w:t xml:space="preserve">  </w:t>
-      </w:r>
-      <w:proofErr w:type="spellStart"/>
-      <w:r>
-        <w:rPr>
-          <w:rFonts w:asciiTheme="majorHAnsi" w:hAnsiTheme="majorHAnsi" w:cstheme="majorHAnsi"/>
-          <w:szCs w:val="28"/>
-          <w:lang w:val="en-US"/>
-        </w:rPr>
-        <w:t>evento.feedback</w:t>
-      </w:r>
-      <w:proofErr w:type="spellEnd"/>
-      <w:r>
-        <w:rPr>
-          <w:rFonts w:asciiTheme="majorHAnsi" w:hAnsiTheme="majorHAnsi" w:cstheme="majorHAnsi"/>
-          <w:szCs w:val="28"/>
-          <w:lang w:val="en-US"/>
-        </w:rPr>
-        <w:t xml:space="preserve"> ++ || </w:t>
-      </w:r>
-      <w:proofErr w:type="spellStart"/>
-      <w:r>
-        <w:rPr>
-          <w:rFonts w:asciiTheme="majorHAnsi" w:hAnsiTheme="majorHAnsi" w:cstheme="majorHAnsi"/>
-          <w:szCs w:val="28"/>
-          <w:lang w:val="en-US"/>
-        </w:rPr>
-        <w:t>evento.f</w:t>
-      </w:r>
-      <w:r>
-        <w:rPr>
-          <w:rFonts w:asciiTheme="majorHAnsi" w:hAnsiTheme="majorHAnsi" w:cstheme="majorHAnsi"/>
-          <w:szCs w:val="28"/>
-          <w:lang w:val="en-US"/>
-        </w:rPr>
-        <w:t>eedback</w:t>
-      </w:r>
-      <w:proofErr w:type="spellEnd"/>
-      <w:r>
-        <w:rPr>
-          <w:rFonts w:asciiTheme="majorHAnsi" w:hAnsiTheme="majorHAnsi" w:cstheme="majorHAnsi"/>
-          <w:szCs w:val="28"/>
-          <w:lang w:val="en-US"/>
-        </w:rPr>
-        <w:t xml:space="preserve"> –</w:t>
-      </w:r>
+        </w:rPr>
+        <w:t xml:space="preserve"> utente </w:t>
+      </w:r>
+      <w:proofErr w:type="spellStart"/>
+      <w:r>
+        <w:rPr>
+          <w:rFonts w:asciiTheme="majorHAnsi" w:hAnsiTheme="majorHAnsi" w:cstheme="majorHAnsi"/>
+          <w:szCs w:val="28"/>
+        </w:rPr>
+        <w:t>is</w:t>
+      </w:r>
+      <w:proofErr w:type="spellEnd"/>
+      <w:r>
+        <w:rPr>
+          <w:rFonts w:asciiTheme="majorHAnsi" w:hAnsiTheme="majorHAnsi" w:cstheme="majorHAnsi"/>
+          <w:szCs w:val="28"/>
+        </w:rPr>
+        <w:t xml:space="preserve"> in </w:t>
+      </w:r>
+      <w:proofErr w:type="spellStart"/>
+      <w:r>
+        <w:rPr>
+          <w:rFonts w:asciiTheme="majorHAnsi" w:hAnsiTheme="majorHAnsi" w:cstheme="majorHAnsi"/>
+          <w:szCs w:val="28"/>
+        </w:rPr>
+        <w:t>evento.parteipanti</w:t>
+      </w:r>
+      <w:proofErr w:type="spellEnd"/>
     </w:p>
     <w:p>
       <w:pPr>
@@ -8824,9 +8787,40 @@
         <w:rPr>
           <w:rFonts w:asciiTheme="majorHAnsi" w:hAnsiTheme="majorHAnsi" w:cstheme="majorHAnsi"/>
           <w:szCs w:val="28"/>
-          <w:lang w:val="en-US"/>
-        </w:rPr>
-      </w:pPr>
+        </w:rPr>
+      </w:pPr>
+      <w:proofErr w:type="gramStart"/>
+      <w:r>
+        <w:rPr>
+          <w:rFonts w:asciiTheme="majorHAnsi" w:hAnsiTheme="majorHAnsi" w:cstheme="majorHAnsi"/>
+          <w:szCs w:val="28"/>
+        </w:rPr>
+        <w:t>Post::</w:t>
+      </w:r>
+      <w:proofErr w:type="gramEnd"/>
+      <w:r>
+        <w:rPr>
+          <w:rFonts w:asciiTheme="majorHAnsi" w:hAnsiTheme="majorHAnsi" w:cstheme="majorHAnsi"/>
+          <w:szCs w:val="28"/>
+        </w:rPr>
+        <w:t xml:space="preserve"> </w:t>
+      </w:r>
+      <w:proofErr w:type="spellStart"/>
+      <w:r>
+        <w:rPr>
+          <w:rFonts w:asciiTheme="majorHAnsi" w:hAnsiTheme="majorHAnsi" w:cstheme="majorHAnsi"/>
+          <w:szCs w:val="28"/>
+        </w:rPr>
+        <w:t>nverificati</w:t>
+      </w:r>
+      <w:proofErr w:type="spellEnd"/>
+      <w:r>
+        <w:rPr>
+          <w:rFonts w:asciiTheme="majorHAnsi" w:hAnsiTheme="majorHAnsi" w:cstheme="majorHAnsi"/>
+          <w:szCs w:val="28"/>
+        </w:rPr>
+        <w:t>++</w:t>
+      </w:r>
     </w:p>
     <w:p>
       <w:pPr>
@@ -8835,53 +8829,8 @@
         <w:rPr>
           <w:rFonts w:asciiTheme="majorHAnsi" w:hAnsiTheme="majorHAnsi" w:cstheme="majorHAnsi"/>
           <w:szCs w:val="28"/>
-          <w:lang w:val="en-US"/>
-        </w:rPr>
-      </w:pPr>
-      <w:r>
-        <w:rPr>
-          <w:rFonts w:asciiTheme="majorHAnsi" w:hAnsiTheme="majorHAnsi" w:cstheme="majorHAnsi"/>
-          <w:szCs w:val="28"/>
-          <w:lang w:val="en-US"/>
-        </w:rPr>
-        <w:t xml:space="preserve">Context </w:t>
-      </w:r>
-      <w:proofErr w:type="spellStart"/>
-      <w:r>
-        <w:rPr>
-          <w:rFonts w:asciiTheme="majorHAnsi" w:hAnsiTheme="majorHAnsi" w:cstheme="majorHAnsi"/>
-          <w:szCs w:val="28"/>
-          <w:lang w:val="en-US"/>
-        </w:rPr>
-        <w:t>ValidationControl</w:t>
-      </w:r>
-      <w:proofErr w:type="spellEnd"/>
-      <w:r>
-        <w:rPr>
-          <w:rFonts w:asciiTheme="majorHAnsi" w:hAnsiTheme="majorHAnsi" w:cstheme="majorHAnsi"/>
-          <w:szCs w:val="28"/>
-          <w:lang w:val="en-US"/>
-        </w:rPr>
-        <w:t>(</w:t>
-      </w:r>
-      <w:proofErr w:type="spellStart"/>
-      <w:r>
-        <w:rPr>
-          <w:rFonts w:asciiTheme="majorHAnsi" w:hAnsiTheme="majorHAnsi" w:cstheme="majorHAnsi"/>
-          <w:szCs w:val="28"/>
-          <w:lang w:val="en-US"/>
-        </w:rPr>
-        <w:t>utente</w:t>
-      </w:r>
-      <w:proofErr w:type="spellEnd"/>
-      <w:r>
-        <w:rPr>
-          <w:rFonts w:asciiTheme="majorHAnsi" w:hAnsiTheme="majorHAnsi" w:cstheme="majorHAnsi"/>
-          <w:szCs w:val="28"/>
-          <w:lang w:val="en-US"/>
-        </w:rPr>
-        <w:t>)</w:t>
-      </w:r>
+        </w:rPr>
+      </w:pPr>
     </w:p>
     <w:p>
       <w:pPr>
@@ -8893,55 +8842,55 @@
         </w:rPr>
       </w:pPr>
       <w:proofErr w:type="spellStart"/>
+      <w:r>
+        <w:rPr>
+          <w:rFonts w:asciiTheme="majorHAnsi" w:hAnsiTheme="majorHAnsi" w:cstheme="majorHAnsi"/>
+          <w:szCs w:val="28"/>
+        </w:rPr>
+        <w:t>Context</w:t>
+      </w:r>
+      <w:proofErr w:type="spellEnd"/>
+      <w:r>
+        <w:rPr>
+          <w:rFonts w:asciiTheme="majorHAnsi" w:hAnsiTheme="majorHAnsi" w:cstheme="majorHAnsi"/>
+          <w:szCs w:val="28"/>
+        </w:rPr>
+        <w:t xml:space="preserve"> </w:t>
+      </w:r>
+      <w:proofErr w:type="spellStart"/>
+      <w:r>
+        <w:rPr>
+          <w:rFonts w:asciiTheme="majorHAnsi" w:hAnsiTheme="majorHAnsi" w:cstheme="majorHAnsi"/>
+          <w:szCs w:val="28"/>
+        </w:rPr>
+        <w:t>SearchEventControl</w:t>
+      </w:r>
+      <w:proofErr w:type="spellEnd"/>
+      <w:r>
+        <w:rPr>
+          <w:rFonts w:asciiTheme="majorHAnsi" w:hAnsiTheme="majorHAnsi" w:cstheme="majorHAnsi"/>
+          <w:szCs w:val="28"/>
+        </w:rPr>
+        <w:t>(</w:t>
+      </w:r>
+      <w:proofErr w:type="spellStart"/>
       <w:proofErr w:type="gramStart"/>
       <w:r>
         <w:rPr>
           <w:rFonts w:asciiTheme="majorHAnsi" w:hAnsiTheme="majorHAnsi" w:cstheme="majorHAnsi"/>
           <w:szCs w:val="28"/>
         </w:rPr>
-        <w:t>Pre</w:t>
-      </w:r>
-      <w:proofErr w:type="spellEnd"/>
-      <w:r>
-        <w:rPr>
-          <w:rFonts w:asciiTheme="majorHAnsi" w:hAnsiTheme="majorHAnsi" w:cstheme="majorHAnsi"/>
-          <w:szCs w:val="28"/>
-        </w:rPr>
-        <w:t>::</w:t>
-      </w:r>
+        <w:t>nome,posizione</w:t>
+      </w:r>
+      <w:proofErr w:type="spellEnd"/>
       <w:proofErr w:type="gramEnd"/>
       <w:r>
         <w:rPr>
           <w:rFonts w:asciiTheme="majorHAnsi" w:hAnsiTheme="majorHAnsi" w:cstheme="majorHAnsi"/>
           <w:szCs w:val="28"/>
         </w:rPr>
-        <w:t xml:space="preserve"> utente </w:t>
-      </w:r>
-      <w:proofErr w:type="spellStart"/>
-      <w:r>
-        <w:rPr>
-          <w:rFonts w:asciiTheme="majorHAnsi" w:hAnsiTheme="majorHAnsi" w:cstheme="majorHAnsi"/>
-          <w:szCs w:val="28"/>
-        </w:rPr>
-        <w:t>is</w:t>
-      </w:r>
-      <w:proofErr w:type="spellEnd"/>
-      <w:r>
-        <w:rPr>
-          <w:rFonts w:asciiTheme="majorHAnsi" w:hAnsiTheme="majorHAnsi" w:cstheme="majorHAnsi"/>
-          <w:szCs w:val="28"/>
-        </w:rPr>
-        <w:t xml:space="preserve"> in </w:t>
-      </w:r>
-      <w:proofErr w:type="spellStart"/>
-      <w:r>
-        <w:rPr>
-          <w:rFonts w:asciiTheme="majorHAnsi" w:hAnsiTheme="majorHAnsi" w:cstheme="majorHAnsi"/>
-          <w:szCs w:val="28"/>
-        </w:rPr>
-        <w:t>evento.parteipanti</w:t>
-      </w:r>
-      <w:proofErr w:type="spellEnd"/>
+        <w:t>)</w:t>
+      </w:r>
     </w:p>
     <w:p>
       <w:pPr>
@@ -8952,13 +8901,22 @@
           <w:szCs w:val="28"/>
         </w:rPr>
       </w:pPr>
+      <w:proofErr w:type="spellStart"/>
       <w:proofErr w:type="gramStart"/>
       <w:r>
         <w:rPr>
           <w:rFonts w:asciiTheme="majorHAnsi" w:hAnsiTheme="majorHAnsi" w:cstheme="majorHAnsi"/>
           <w:szCs w:val="28"/>
         </w:rPr>
-        <w:t>Post::</w:t>
+        <w:t>Pre</w:t>
+      </w:r>
+      <w:proofErr w:type="spellEnd"/>
+      <w:r>
+        <w:rPr>
+          <w:rFonts w:asciiTheme="majorHAnsi" w:hAnsiTheme="majorHAnsi" w:cstheme="majorHAnsi"/>
+          <w:szCs w:val="28"/>
+        </w:rPr>
+        <w:t>::</w:t>
       </w:r>
       <w:proofErr w:type="gramEnd"/>
       <w:r>
@@ -8966,24 +8924,33 @@
           <w:rFonts w:asciiTheme="majorHAnsi" w:hAnsiTheme="majorHAnsi" w:cstheme="majorHAnsi"/>
           <w:szCs w:val="28"/>
         </w:rPr>
-        <w:t xml:space="preserve"> </w:t>
-      </w:r>
-      <w:proofErr w:type="spellStart"/>
-      <w:r>
-        <w:rPr>
-          <w:rFonts w:asciiTheme="majorHAnsi" w:hAnsiTheme="majorHAnsi" w:cstheme="majorHAnsi"/>
-          <w:szCs w:val="28"/>
-        </w:rPr>
-        <w:t>nverificati</w:t>
-      </w:r>
-      <w:proofErr w:type="spellEnd"/>
-      <w:r>
-        <w:rPr>
-          <w:rFonts w:asciiTheme="majorHAnsi" w:hAnsiTheme="majorHAnsi" w:cstheme="majorHAnsi"/>
-          <w:szCs w:val="28"/>
-        </w:rPr>
-        <w:t>++</w:t>
-      </w:r>
+        <w:t xml:space="preserve"> nome != </w:t>
+      </w:r>
+      <w:proofErr w:type="spellStart"/>
+      <w:r>
+        <w:rPr>
+          <w:rFonts w:asciiTheme="majorHAnsi" w:hAnsiTheme="majorHAnsi" w:cstheme="majorHAnsi"/>
+          <w:szCs w:val="28"/>
+        </w:rPr>
+        <w:t>null</w:t>
+      </w:r>
+      <w:proofErr w:type="spellEnd"/>
+      <w:r>
+        <w:rPr>
+          <w:rFonts w:asciiTheme="majorHAnsi" w:hAnsiTheme="majorHAnsi" w:cstheme="majorHAnsi"/>
+          <w:szCs w:val="28"/>
+        </w:rPr>
+        <w:t xml:space="preserve"> || posizione != </w:t>
+      </w:r>
+      <w:proofErr w:type="spellStart"/>
+      <w:r>
+        <w:rPr>
+          <w:rFonts w:asciiTheme="majorHAnsi" w:hAnsiTheme="majorHAnsi" w:cstheme="majorHAnsi"/>
+          <w:szCs w:val="28"/>
+        </w:rPr>
+        <w:t>null</w:t>
+      </w:r>
+      <w:proofErr w:type="spellEnd"/>
     </w:p>
     <w:p>
       <w:pPr>
@@ -9026,33 +8993,15 @@
           <w:rFonts w:asciiTheme="majorHAnsi" w:hAnsiTheme="majorHAnsi" w:cstheme="majorHAnsi"/>
           <w:szCs w:val="28"/>
         </w:rPr>
-        <w:t>SearchEventControl</w:t>
-      </w:r>
-      <w:proofErr w:type="spellEnd"/>
-      <w:r>
-        <w:rPr>
-          <w:rFonts w:asciiTheme="majorHAnsi" w:hAnsiTheme="majorHAnsi" w:cstheme="majorHAnsi"/>
-          <w:szCs w:val="28"/>
-        </w:rPr>
-        <w:t>(</w:t>
-      </w:r>
-      <w:proofErr w:type="spellStart"/>
-      <w:proofErr w:type="gramStart"/>
-      <w:r>
-        <w:rPr>
-          <w:rFonts w:asciiTheme="majorHAnsi" w:hAnsiTheme="majorHAnsi" w:cstheme="majorHAnsi"/>
-          <w:szCs w:val="28"/>
-        </w:rPr>
-        <w:t>nome,posizione</w:t>
-      </w:r>
-      <w:proofErr w:type="spellEnd"/>
-      <w:proofErr w:type="gramEnd"/>
-      <w:r>
-        <w:rPr>
-          <w:rFonts w:asciiTheme="majorHAnsi" w:hAnsiTheme="majorHAnsi" w:cstheme="majorHAnsi"/>
-          <w:szCs w:val="28"/>
-        </w:rPr>
-        <w:t>)</w:t>
+        <w:t>PartecipationControl</w:t>
+      </w:r>
+      <w:proofErr w:type="spellEnd"/>
+      <w:r>
+        <w:rPr>
+          <w:rFonts w:asciiTheme="majorHAnsi" w:hAnsiTheme="majorHAnsi" w:cstheme="majorHAnsi"/>
+          <w:szCs w:val="28"/>
+        </w:rPr>
+        <w:t>(utente)</w:t>
       </w:r>
     </w:p>
     <w:p>
@@ -9064,22 +9013,13 @@
           <w:szCs w:val="28"/>
         </w:rPr>
       </w:pPr>
-      <w:proofErr w:type="spellStart"/>
       <w:proofErr w:type="gramStart"/>
       <w:r>
         <w:rPr>
           <w:rFonts w:asciiTheme="majorHAnsi" w:hAnsiTheme="majorHAnsi" w:cstheme="majorHAnsi"/>
           <w:szCs w:val="28"/>
         </w:rPr>
-        <w:t>Pre</w:t>
-      </w:r>
-      <w:proofErr w:type="spellEnd"/>
-      <w:r>
-        <w:rPr>
-          <w:rFonts w:asciiTheme="majorHAnsi" w:hAnsiTheme="majorHAnsi" w:cstheme="majorHAnsi"/>
-          <w:szCs w:val="28"/>
-        </w:rPr>
-        <w:t>::</w:t>
+        <w:t>Post::</w:t>
       </w:r>
       <w:proofErr w:type="gramEnd"/>
       <w:r>
@@ -9087,33 +9027,24 @@
           <w:rFonts w:asciiTheme="majorHAnsi" w:hAnsiTheme="majorHAnsi" w:cstheme="majorHAnsi"/>
           <w:szCs w:val="28"/>
         </w:rPr>
-        <w:t xml:space="preserve"> nome != </w:t>
-      </w:r>
-      <w:proofErr w:type="spellStart"/>
-      <w:r>
-        <w:rPr>
-          <w:rFonts w:asciiTheme="majorHAnsi" w:hAnsiTheme="majorHAnsi" w:cstheme="majorHAnsi"/>
-          <w:szCs w:val="28"/>
-        </w:rPr>
-        <w:t>null</w:t>
-      </w:r>
-      <w:proofErr w:type="spellEnd"/>
-      <w:r>
-        <w:rPr>
-          <w:rFonts w:asciiTheme="majorHAnsi" w:hAnsiTheme="majorHAnsi" w:cstheme="majorHAnsi"/>
-          <w:szCs w:val="28"/>
-        </w:rPr>
-        <w:t xml:space="preserve"> || posizione != </w:t>
-      </w:r>
-      <w:proofErr w:type="spellStart"/>
-      <w:r>
-        <w:rPr>
-          <w:rFonts w:asciiTheme="majorHAnsi" w:hAnsiTheme="majorHAnsi" w:cstheme="majorHAnsi"/>
-          <w:szCs w:val="28"/>
-        </w:rPr>
-        <w:t>null</w:t>
-      </w:r>
-      <w:proofErr w:type="spellEnd"/>
+        <w:t xml:space="preserve"> </w:t>
+      </w:r>
+      <w:proofErr w:type="spellStart"/>
+      <w:r>
+        <w:rPr>
+          <w:rFonts w:asciiTheme="majorHAnsi" w:hAnsiTheme="majorHAnsi" w:cstheme="majorHAnsi"/>
+          <w:szCs w:val="28"/>
+        </w:rPr>
+        <w:t>npartecipanti</w:t>
+      </w:r>
+      <w:proofErr w:type="spellEnd"/>
+      <w:r>
+        <w:rPr>
+          <w:rFonts w:asciiTheme="majorHAnsi" w:hAnsiTheme="majorHAnsi" w:cstheme="majorHAnsi"/>
+          <w:szCs w:val="28"/>
+        </w:rPr>
+        <w:t>++</w:t>
+      </w:r>
     </w:p>
     <w:p>
       <w:pPr>
@@ -9156,15 +9087,31 @@
           <w:rFonts w:asciiTheme="majorHAnsi" w:hAnsiTheme="majorHAnsi" w:cstheme="majorHAnsi"/>
           <w:szCs w:val="28"/>
         </w:rPr>
-        <w:t>PartecipationControl</w:t>
-      </w:r>
-      <w:proofErr w:type="spellEnd"/>
-      <w:r>
-        <w:rPr>
-          <w:rFonts w:asciiTheme="majorHAnsi" w:hAnsiTheme="majorHAnsi" w:cstheme="majorHAnsi"/>
-          <w:szCs w:val="28"/>
-        </w:rPr>
-        <w:t>(utente)</w:t>
+        <w:t>doRetiveByKey</w:t>
+      </w:r>
+      <w:proofErr w:type="spellEnd"/>
+      <w:r>
+        <w:rPr>
+          <w:rFonts w:asciiTheme="majorHAnsi" w:hAnsiTheme="majorHAnsi" w:cstheme="majorHAnsi"/>
+          <w:szCs w:val="28"/>
+        </w:rPr>
+        <w:t>(</w:t>
+      </w:r>
+      <w:proofErr w:type="spellStart"/>
+      <w:r>
+        <w:rPr>
+          <w:rFonts w:asciiTheme="majorHAnsi" w:hAnsiTheme="majorHAnsi" w:cstheme="majorHAnsi"/>
+          <w:szCs w:val="28"/>
+        </w:rPr>
+        <w:t>idEvento</w:t>
+      </w:r>
+      <w:proofErr w:type="spellEnd"/>
+      <w:r>
+        <w:rPr>
+          <w:rFonts w:asciiTheme="majorHAnsi" w:hAnsiTheme="majorHAnsi" w:cstheme="majorHAnsi"/>
+          <w:szCs w:val="28"/>
+        </w:rPr>
+        <w:t>)</w:t>
       </w:r>
     </w:p>
     <w:p>
@@ -9176,13 +9123,22 @@
           <w:szCs w:val="28"/>
         </w:rPr>
       </w:pPr>
+      <w:proofErr w:type="spellStart"/>
       <w:proofErr w:type="gramStart"/>
       <w:r>
         <w:rPr>
           <w:rFonts w:asciiTheme="majorHAnsi" w:hAnsiTheme="majorHAnsi" w:cstheme="majorHAnsi"/>
           <w:szCs w:val="28"/>
         </w:rPr>
-        <w:t>Post::</w:t>
+        <w:t>Pre</w:t>
+      </w:r>
+      <w:proofErr w:type="spellEnd"/>
+      <w:r>
+        <w:rPr>
+          <w:rFonts w:asciiTheme="majorHAnsi" w:hAnsiTheme="majorHAnsi" w:cstheme="majorHAnsi"/>
+          <w:szCs w:val="28"/>
+        </w:rPr>
+        <w:t>::</w:t>
       </w:r>
       <w:proofErr w:type="gramEnd"/>
       <w:r>
@@ -9198,16 +9154,18 @@
           <w:rFonts w:asciiTheme="majorHAnsi" w:hAnsiTheme="majorHAnsi" w:cstheme="majorHAnsi"/>
           <w:szCs w:val="28"/>
         </w:rPr>
-        <w:t>npartecipanti</w:t>
-      </w:r>
-      <w:proofErr w:type="spellEnd"/>
-      <w:r>
-        <w:rPr>
-          <w:rFonts w:asciiTheme="majorHAnsi" w:hAnsiTheme="majorHAnsi" w:cstheme="majorHAnsi"/>
-          <w:szCs w:val="28"/>
-        </w:rPr>
-        <w:t>++</w:t>
-      </w:r>
+        <w:t>idEvento</w:t>
+      </w:r>
+      <w:proofErr w:type="spellEnd"/>
+      <w:r>
+        <w:rPr>
+          <w:rFonts w:asciiTheme="majorHAnsi" w:hAnsiTheme="majorHAnsi" w:cstheme="majorHAnsi"/>
+          <w:szCs w:val="28"/>
+        </w:rPr>
+        <w:t>!= null</w:t>
+      </w:r>
+      <w:bookmarkStart w:id="0" w:name="_GoBack"/>
+      <w:bookmarkEnd w:id="0"/>
     </w:p>
     <w:p>
       <w:pPr>
@@ -9251,23 +9209,29 @@
         <w:rPr>
           <w:rFonts w:asciiTheme="majorHAnsi" w:hAnsiTheme="majorHAnsi" w:cstheme="majorHAnsi"/>
           <w:szCs w:val="24"/>
-          <w:lang w:val="en-US"/>
-        </w:rPr>
-      </w:pPr>
+        </w:rPr>
+      </w:pPr>
+      <w:proofErr w:type="spellStart"/>
       <w:r>
         <w:rPr>
           <w:rFonts w:asciiTheme="majorHAnsi" w:hAnsiTheme="majorHAnsi" w:cstheme="majorHAnsi"/>
           <w:szCs w:val="24"/>
-          <w:lang w:val="en-US"/>
-        </w:rPr>
-        <w:t xml:space="preserve">Context </w:t>
-      </w:r>
-      <w:proofErr w:type="spellStart"/>
+        </w:rPr>
+        <w:t>Context</w:t>
+      </w:r>
+      <w:proofErr w:type="spellEnd"/>
       <w:r>
         <w:rPr>
           <w:rFonts w:asciiTheme="majorHAnsi" w:hAnsiTheme="majorHAnsi" w:cstheme="majorHAnsi"/>
           <w:szCs w:val="24"/>
-          <w:lang w:val="en-US"/>
+        </w:rPr>
+        <w:t xml:space="preserve"> </w:t>
+      </w:r>
+      <w:proofErr w:type="spellStart"/>
+      <w:r>
+        <w:rPr>
+          <w:rFonts w:asciiTheme="majorHAnsi" w:hAnsiTheme="majorHAnsi" w:cstheme="majorHAnsi"/>
+          <w:szCs w:val="24"/>
         </w:rPr>
         <w:t>SaveCommentControl</w:t>
       </w:r>
@@ -9276,9 +9240,24 @@
         <w:rPr>
           <w:rFonts w:asciiTheme="majorHAnsi" w:hAnsiTheme="majorHAnsi" w:cstheme="majorHAnsi"/>
           <w:szCs w:val="24"/>
-          <w:lang w:val="en-US"/>
-        </w:rPr>
-        <w:t>(comment)</w:t>
+        </w:rPr>
+        <w:t>(</w:t>
+      </w:r>
+      <w:proofErr w:type="spellStart"/>
+      <w:r>
+        <w:rPr>
+          <w:rFonts w:asciiTheme="majorHAnsi" w:hAnsiTheme="majorHAnsi" w:cstheme="majorHAnsi"/>
+          <w:szCs w:val="24"/>
+        </w:rPr>
+        <w:t>comment</w:t>
+      </w:r>
+      <w:proofErr w:type="spellEnd"/>
+      <w:r>
+        <w:rPr>
+          <w:rFonts w:asciiTheme="majorHAnsi" w:hAnsiTheme="majorHAnsi" w:cstheme="majorHAnsi"/>
+          <w:szCs w:val="24"/>
+        </w:rPr>
+        <w:t>)</w:t>
       </w:r>
     </w:p>
     <w:p>
@@ -9288,35 +9267,58 @@
         <w:rPr>
           <w:rFonts w:asciiTheme="majorHAnsi" w:hAnsiTheme="majorHAnsi" w:cstheme="majorHAnsi"/>
           <w:szCs w:val="24"/>
-          <w:lang w:val="en-US"/>
-        </w:rPr>
-      </w:pPr>
+        </w:rPr>
+      </w:pPr>
+      <w:proofErr w:type="spellStart"/>
       <w:proofErr w:type="gramStart"/>
       <w:r>
         <w:rPr>
           <w:rFonts w:asciiTheme="majorHAnsi" w:hAnsiTheme="majorHAnsi" w:cstheme="majorHAnsi"/>
           <w:szCs w:val="24"/>
-          <w:lang w:val="en-US"/>
-        </w:rPr>
-        <w:t>Pre::</w:t>
+        </w:rPr>
+        <w:t>Pre</w:t>
+      </w:r>
+      <w:proofErr w:type="spellEnd"/>
+      <w:r>
+        <w:rPr>
+          <w:rFonts w:asciiTheme="majorHAnsi" w:hAnsiTheme="majorHAnsi" w:cstheme="majorHAnsi"/>
+          <w:szCs w:val="24"/>
+        </w:rPr>
+        <w:t>::</w:t>
       </w:r>
       <w:proofErr w:type="gramEnd"/>
       <w:r>
         <w:rPr>
           <w:rFonts w:asciiTheme="majorHAnsi" w:hAnsiTheme="majorHAnsi" w:cstheme="majorHAnsi"/>
           <w:szCs w:val="24"/>
-          <w:lang w:val="en-US"/>
-        </w:rPr>
-        <w:t xml:space="preserve"> c</w:t>
-      </w:r>
+        </w:rPr>
+        <w:t xml:space="preserve"> </w:t>
+      </w:r>
+      <w:proofErr w:type="spellStart"/>
       <w:r>
         <w:rPr>
           <w:rFonts w:asciiTheme="majorHAnsi" w:hAnsiTheme="majorHAnsi" w:cstheme="majorHAnsi"/>
           <w:szCs w:val="24"/>
-          <w:lang w:val="en-US"/>
-        </w:rPr>
-        <w:t>omment != null</w:t>
-      </w:r>
+        </w:rPr>
+        <w:t>comment</w:t>
+      </w:r>
+      <w:proofErr w:type="spellEnd"/>
+      <w:r>
+        <w:rPr>
+          <w:rFonts w:asciiTheme="majorHAnsi" w:hAnsiTheme="majorHAnsi" w:cstheme="majorHAnsi"/>
+          <w:szCs w:val="24"/>
+        </w:rPr>
+        <w:t xml:space="preserve"> != </w:t>
+      </w:r>
+      <w:proofErr w:type="spellStart"/>
+      <w:r>
+        <w:rPr>
+          <w:rFonts w:asciiTheme="majorHAnsi" w:hAnsiTheme="majorHAnsi" w:cstheme="majorHAnsi"/>
+          <w:szCs w:val="24"/>
+        </w:rPr>
+        <w:t>null</w:t>
+      </w:r>
+      <w:proofErr w:type="spellEnd"/>
     </w:p>
     <w:p>
       <w:pPr>
@@ -9325,7 +9327,6 @@
         <w:rPr>
           <w:rFonts w:asciiTheme="majorHAnsi" w:hAnsiTheme="majorHAnsi" w:cstheme="majorHAnsi"/>
           <w:szCs w:val="24"/>
-          <w:lang w:val="en-US"/>
         </w:rPr>
       </w:pPr>
     </w:p>
@@ -9338,7 +9339,6 @@
           <w:b/>
           <w:sz w:val="24"/>
           <w:szCs w:val="24"/>
-          <w:lang w:val="en-US"/>
         </w:rPr>
       </w:pPr>
       <w:r>
@@ -9347,22 +9347,149 @@
           <w:b/>
           <w:sz w:val="24"/>
           <w:szCs w:val="24"/>
-          <w:lang w:val="en-US"/>
-        </w:rPr>
-        <w:t xml:space="preserve">Package: </w:t>
-      </w:r>
-      <w:proofErr w:type="spellStart"/>
-      <w:r>
-        <w:rPr>
-          <w:rFonts w:asciiTheme="majorHAnsi" w:hAnsiTheme="majorHAnsi" w:cstheme="majorHAnsi"/>
-          <w:b/>
-          <w:sz w:val="24"/>
+        </w:rPr>
+        <w:t>Package: Segnalazione</w:t>
+      </w:r>
+    </w:p>
+    <w:p>
+      <w:pPr>
+        <w:pStyle w:val="Paragrafoelenco"/>
+        <w:ind w:left="0"/>
+        <w:rPr>
+          <w:rFonts w:asciiTheme="majorHAnsi" w:hAnsiTheme="majorHAnsi" w:cstheme="majorHAnsi"/>
+          <w:szCs w:val="24"/>
+        </w:rPr>
+      </w:pPr>
+      <w:proofErr w:type="spellStart"/>
+      <w:r>
+        <w:rPr>
+          <w:rFonts w:asciiTheme="majorHAnsi" w:hAnsiTheme="majorHAnsi" w:cstheme="majorHAnsi"/>
+          <w:szCs w:val="24"/>
+        </w:rPr>
+        <w:t>Context</w:t>
+      </w:r>
+      <w:proofErr w:type="spellEnd"/>
+      <w:r>
+        <w:rPr>
+          <w:rFonts w:asciiTheme="majorHAnsi" w:hAnsiTheme="majorHAnsi" w:cstheme="majorHAnsi"/>
+          <w:szCs w:val="24"/>
+        </w:rPr>
+        <w:t xml:space="preserve"> </w:t>
+      </w:r>
+      <w:proofErr w:type="spellStart"/>
+      <w:r>
+        <w:rPr>
+          <w:rFonts w:asciiTheme="majorHAnsi" w:hAnsiTheme="majorHAnsi" w:cstheme="majorHAnsi"/>
+          <w:szCs w:val="24"/>
+        </w:rPr>
+        <w:t>CreateSignalControl</w:t>
+      </w:r>
+      <w:proofErr w:type="spellEnd"/>
+      <w:r>
+        <w:rPr>
+          <w:rFonts w:asciiTheme="majorHAnsi" w:hAnsiTheme="majorHAnsi" w:cstheme="majorHAnsi"/>
+          <w:szCs w:val="24"/>
+        </w:rPr>
+        <w:t>(utente)</w:t>
+      </w:r>
+    </w:p>
+    <w:p>
+      <w:pPr>
+        <w:pStyle w:val="Paragrafoelenco"/>
+        <w:ind w:left="0"/>
+        <w:rPr>
+          <w:rFonts w:asciiTheme="majorHAnsi" w:hAnsiTheme="majorHAnsi" w:cstheme="majorHAnsi"/>
+          <w:szCs w:val="24"/>
+        </w:rPr>
+      </w:pPr>
+      <w:proofErr w:type="spellStart"/>
+      <w:proofErr w:type="gramStart"/>
+      <w:r>
+        <w:rPr>
+          <w:rFonts w:asciiTheme="majorHAnsi" w:hAnsiTheme="majorHAnsi" w:cstheme="majorHAnsi"/>
+          <w:szCs w:val="24"/>
+        </w:rPr>
+        <w:t>Pre</w:t>
+      </w:r>
+      <w:proofErr w:type="spellEnd"/>
+      <w:r>
+        <w:rPr>
+          <w:rFonts w:asciiTheme="majorHAnsi" w:hAnsiTheme="majorHAnsi" w:cstheme="majorHAnsi"/>
+          <w:szCs w:val="24"/>
+        </w:rPr>
+        <w:t>::</w:t>
+      </w:r>
+      <w:proofErr w:type="gramEnd"/>
+      <w:r>
+        <w:rPr>
+          <w:rFonts w:asciiTheme="majorHAnsi" w:hAnsiTheme="majorHAnsi" w:cstheme="majorHAnsi"/>
+          <w:szCs w:val="24"/>
+        </w:rPr>
+        <w:t xml:space="preserve"> utente != </w:t>
+      </w:r>
+      <w:proofErr w:type="spellStart"/>
+      <w:r>
+        <w:rPr>
+          <w:rFonts w:asciiTheme="majorHAnsi" w:hAnsiTheme="majorHAnsi" w:cstheme="majorHAnsi"/>
+          <w:szCs w:val="24"/>
+        </w:rPr>
+        <w:t>nul</w:t>
+      </w:r>
+      <w:r>
+        <w:rPr>
+          <w:rFonts w:asciiTheme="majorHAnsi" w:hAnsiTheme="majorHAnsi" w:cstheme="majorHAnsi"/>
+          <w:szCs w:val="24"/>
+        </w:rPr>
+        <w:t>l</w:t>
+      </w:r>
+      <w:proofErr w:type="spellEnd"/>
+    </w:p>
+    <w:p>
+      <w:pPr>
+        <w:pStyle w:val="Paragrafoelenco"/>
+        <w:ind w:left="0"/>
+        <w:rPr>
+          <w:rFonts w:asciiTheme="majorHAnsi" w:hAnsiTheme="majorHAnsi" w:cstheme="majorHAnsi"/>
+          <w:szCs w:val="24"/>
+        </w:rPr>
+      </w:pPr>
+    </w:p>
+    <w:p>
+      <w:pPr>
+        <w:pStyle w:val="Paragrafoelenco"/>
+        <w:ind w:left="0"/>
+        <w:rPr>
+          <w:rFonts w:asciiTheme="majorHAnsi" w:hAnsiTheme="majorHAnsi" w:cstheme="majorHAnsi"/>
           <w:szCs w:val="24"/>
           <w:lang w:val="en-US"/>
         </w:rPr>
-        <w:t>Segnalazione</w:t>
-      </w:r>
-      <w:proofErr w:type="spellEnd"/>
+      </w:pPr>
+      <w:r>
+        <w:rPr>
+          <w:rFonts w:asciiTheme="majorHAnsi" w:hAnsiTheme="majorHAnsi" w:cstheme="majorHAnsi"/>
+          <w:szCs w:val="24"/>
+          <w:lang w:val="en-US"/>
+        </w:rPr>
+        <w:t xml:space="preserve">Context </w:t>
+      </w:r>
+      <w:proofErr w:type="spellStart"/>
+      <w:r>
+        <w:rPr>
+          <w:rFonts w:asciiTheme="majorHAnsi" w:hAnsiTheme="majorHAnsi" w:cstheme="majorHAnsi"/>
+          <w:szCs w:val="24"/>
+          <w:lang w:val="en-US"/>
+        </w:rPr>
+        <w:t>CancelSignalControl</w:t>
+      </w:r>
+      <w:proofErr w:type="spellEnd"/>
+      <w:r>
+        <w:rPr>
+          <w:rFonts w:asciiTheme="majorHAnsi" w:hAnsiTheme="majorHAnsi" w:cstheme="majorHAnsi"/>
+          <w:szCs w:val="24"/>
+          <w:lang w:val="en-US"/>
+        </w:rPr>
+        <w:t>(comment)</w:t>
+      </w:r>
     </w:p>
     <w:p>
       <w:pPr>
@@ -9371,39 +9498,34 @@
         <w:rPr>
           <w:rFonts w:asciiTheme="majorHAnsi" w:hAnsiTheme="majorHAnsi" w:cstheme="majorHAnsi"/>
           <w:szCs w:val="24"/>
-        </w:rPr>
-      </w:pPr>
-      <w:proofErr w:type="spellStart"/>
+          <w:lang w:val="en-US"/>
+        </w:rPr>
+      </w:pPr>
+      <w:proofErr w:type="gramStart"/>
       <w:r>
         <w:rPr>
           <w:rFonts w:asciiTheme="majorHAnsi" w:hAnsiTheme="majorHAnsi" w:cstheme="majorHAnsi"/>
           <w:szCs w:val="24"/>
-        </w:rPr>
-        <w:t>Context</w:t>
-      </w:r>
-      <w:proofErr w:type="spellEnd"/>
+          <w:lang w:val="en-US"/>
+        </w:rPr>
+        <w:t>Pre::</w:t>
+      </w:r>
+      <w:proofErr w:type="gramEnd"/>
       <w:r>
         <w:rPr>
           <w:rFonts w:asciiTheme="majorHAnsi" w:hAnsiTheme="majorHAnsi" w:cstheme="majorHAnsi"/>
           <w:szCs w:val="24"/>
-        </w:rPr>
-        <w:t xml:space="preserve"> </w:t>
-      </w:r>
-      <w:proofErr w:type="spellStart"/>
+          <w:lang w:val="en-US"/>
+        </w:rPr>
+        <w:t xml:space="preserve"> co</w:t>
+      </w:r>
       <w:r>
         <w:rPr>
           <w:rFonts w:asciiTheme="majorHAnsi" w:hAnsiTheme="majorHAnsi" w:cstheme="majorHAnsi"/>
           <w:szCs w:val="24"/>
-        </w:rPr>
-        <w:t>CreateSignalControl</w:t>
-      </w:r>
-      <w:proofErr w:type="spellEnd"/>
-      <w:r>
-        <w:rPr>
-          <w:rFonts w:asciiTheme="majorHAnsi" w:hAnsiTheme="majorHAnsi" w:cstheme="majorHAnsi"/>
-          <w:szCs w:val="24"/>
-        </w:rPr>
-        <w:t>(utente)</w:t>
+          <w:lang w:val="en-US"/>
+        </w:rPr>
+        <w:t>mment != null</w:t>
       </w:r>
     </w:p>
     <w:p>
@@ -9413,49 +9535,9 @@
         <w:rPr>
           <w:rFonts w:asciiTheme="majorHAnsi" w:hAnsiTheme="majorHAnsi" w:cstheme="majorHAnsi"/>
           <w:szCs w:val="24"/>
-        </w:rPr>
-      </w:pPr>
-      <w:proofErr w:type="spellStart"/>
-      <w:proofErr w:type="gramStart"/>
-      <w:r>
-        <w:rPr>
-          <w:rFonts w:asciiTheme="majorHAnsi" w:hAnsiTheme="majorHAnsi" w:cstheme="majorHAnsi"/>
-          <w:szCs w:val="24"/>
-        </w:rPr>
-        <w:t>Pre</w:t>
-      </w:r>
-      <w:proofErr w:type="spellEnd"/>
-      <w:r>
-        <w:rPr>
-          <w:rFonts w:asciiTheme="majorHAnsi" w:hAnsiTheme="majorHAnsi" w:cstheme="majorHAnsi"/>
-          <w:szCs w:val="24"/>
-        </w:rPr>
-        <w:t>::</w:t>
-      </w:r>
-      <w:proofErr w:type="gramEnd"/>
-      <w:r>
-        <w:rPr>
-          <w:rFonts w:asciiTheme="majorHAnsi" w:hAnsiTheme="majorHAnsi" w:cstheme="majorHAnsi"/>
-          <w:szCs w:val="24"/>
-        </w:rPr>
-        <w:t xml:space="preserve"> utente != </w:t>
-      </w:r>
-      <w:proofErr w:type="spellStart"/>
-      <w:r>
-        <w:rPr>
-          <w:rFonts w:asciiTheme="majorHAnsi" w:hAnsiTheme="majorHAnsi" w:cstheme="majorHAnsi"/>
-          <w:szCs w:val="24"/>
-        </w:rPr>
-        <w:t>nul</w:t>
-      </w:r>
-      <w:r>
-        <w:rPr>
-          <w:rFonts w:asciiTheme="majorHAnsi" w:hAnsiTheme="majorHAnsi" w:cstheme="majorHAnsi"/>
-          <w:szCs w:val="24"/>
-        </w:rPr>
-        <w:t>l</w:t>
-      </w:r>
-      <w:proofErr w:type="spellEnd"/>
+          <w:lang w:val="en-US"/>
+        </w:rPr>
+      </w:pPr>
     </w:p>
     <w:p>
       <w:pPr>
@@ -9466,6 +9548,54 @@
           <w:szCs w:val="24"/>
         </w:rPr>
       </w:pPr>
+      <w:proofErr w:type="spellStart"/>
+      <w:r>
+        <w:rPr>
+          <w:rFonts w:asciiTheme="majorHAnsi" w:hAnsiTheme="majorHAnsi" w:cstheme="majorHAnsi"/>
+          <w:szCs w:val="24"/>
+        </w:rPr>
+        <w:t>Context</w:t>
+      </w:r>
+      <w:proofErr w:type="spellEnd"/>
+      <w:r>
+        <w:rPr>
+          <w:rFonts w:asciiTheme="majorHAnsi" w:hAnsiTheme="majorHAnsi" w:cstheme="majorHAnsi"/>
+          <w:szCs w:val="24"/>
+        </w:rPr>
+        <w:t xml:space="preserve"> </w:t>
+      </w:r>
+      <w:proofErr w:type="spellStart"/>
+      <w:r>
+        <w:rPr>
+          <w:rFonts w:asciiTheme="majorHAnsi" w:hAnsiTheme="majorHAnsi" w:cstheme="majorHAnsi"/>
+          <w:szCs w:val="24"/>
+        </w:rPr>
+        <w:t>SuspendeSignalControl</w:t>
+      </w:r>
+      <w:proofErr w:type="spellEnd"/>
+      <w:r>
+        <w:rPr>
+          <w:rFonts w:asciiTheme="majorHAnsi" w:hAnsiTheme="majorHAnsi" w:cstheme="majorHAnsi"/>
+          <w:szCs w:val="24"/>
+        </w:rPr>
+        <w:t>(</w:t>
+      </w:r>
+      <w:proofErr w:type="spellStart"/>
+      <w:r>
+        <w:rPr>
+          <w:rFonts w:asciiTheme="majorHAnsi" w:hAnsiTheme="majorHAnsi" w:cstheme="majorHAnsi"/>
+          <w:szCs w:val="24"/>
+        </w:rPr>
+        <w:t>signal</w:t>
+      </w:r>
+      <w:proofErr w:type="spellEnd"/>
+      <w:r>
+        <w:rPr>
+          <w:rFonts w:asciiTheme="majorHAnsi" w:hAnsiTheme="majorHAnsi" w:cstheme="majorHAnsi"/>
+          <w:szCs w:val="24"/>
+        </w:rPr>
+        <w:t>)</w:t>
+      </w:r>
     </w:p>
     <w:p>
       <w:pPr>
@@ -9477,31 +9607,70 @@
           <w:lang w:val="en-US"/>
         </w:rPr>
       </w:pPr>
+      <w:proofErr w:type="gramStart"/>
       <w:r>
         <w:rPr>
           <w:rFonts w:asciiTheme="majorHAnsi" w:hAnsiTheme="majorHAnsi" w:cstheme="majorHAnsi"/>
           <w:szCs w:val="24"/>
           <w:lang w:val="en-US"/>
         </w:rPr>
-        <w:t xml:space="preserve">Context </w:t>
-      </w:r>
-      <w:proofErr w:type="spellStart"/>
+        <w:t>Pre::</w:t>
+      </w:r>
+      <w:proofErr w:type="gramEnd"/>
       <w:r>
         <w:rPr>
           <w:rFonts w:asciiTheme="majorHAnsi" w:hAnsiTheme="majorHAnsi" w:cstheme="majorHAnsi"/>
           <w:szCs w:val="24"/>
           <w:lang w:val="en-US"/>
         </w:rPr>
-        <w:t>CancelSignalControl</w:t>
-      </w:r>
-      <w:proofErr w:type="spellEnd"/>
-      <w:r>
+        <w:t xml:space="preserve"> signal != null</w:t>
+      </w:r>
+    </w:p>
+    <w:p>
+      <w:pPr>
+        <w:pStyle w:val="Paragrafoelenco"/>
+        <w:ind w:left="0"/>
         <w:rPr>
           <w:rFonts w:asciiTheme="majorHAnsi" w:hAnsiTheme="majorHAnsi" w:cstheme="majorHAnsi"/>
           <w:szCs w:val="24"/>
           <w:lang w:val="en-US"/>
         </w:rPr>
-        <w:t>(comment)</w:t>
+      </w:pPr>
+      <w:proofErr w:type="gramStart"/>
+      <w:r>
+        <w:rPr>
+          <w:rFonts w:asciiTheme="majorHAnsi" w:hAnsiTheme="majorHAnsi" w:cstheme="majorHAnsi"/>
+          <w:szCs w:val="24"/>
+          <w:lang w:val="en-US"/>
+        </w:rPr>
+        <w:t>Post::</w:t>
+      </w:r>
+      <w:proofErr w:type="gramEnd"/>
+      <w:r>
+        <w:rPr>
+          <w:rFonts w:asciiTheme="majorHAnsi" w:hAnsiTheme="majorHAnsi" w:cstheme="majorHAnsi"/>
+          <w:szCs w:val="24"/>
+          <w:lang w:val="en-US"/>
+        </w:rPr>
+        <w:t xml:space="preserve"> </w:t>
+      </w:r>
+      <w:proofErr w:type="spellStart"/>
+      <w:r>
+        <w:rPr>
+          <w:rFonts w:asciiTheme="majorHAnsi" w:hAnsiTheme="majorHAnsi" w:cstheme="majorHAnsi"/>
+          <w:szCs w:val="24"/>
+          <w:lang w:val="en-US"/>
+        </w:rPr>
+        <w:t>signal.creatore.reactivationDate</w:t>
+      </w:r>
+      <w:proofErr w:type="spellEnd"/>
+      <w:r>
+        <w:rPr>
+          <w:rFonts w:asciiTheme="majorHAnsi" w:hAnsiTheme="majorHAnsi" w:cstheme="majorHAnsi"/>
+          <w:szCs w:val="24"/>
+          <w:lang w:val="en-US"/>
+        </w:rPr>
+        <w:t>= date</w:t>
       </w:r>
     </w:p>
     <w:p>
@@ -9514,31 +9683,42 @@
           <w:lang w:val="en-US"/>
         </w:rPr>
       </w:pPr>
-      <w:proofErr w:type="gramStart"/>
-      <w:r>
+    </w:p>
+    <w:p>
+      <w:pPr>
+        <w:pStyle w:val="Paragrafoelenco"/>
+        <w:ind w:left="0"/>
         <w:rPr>
           <w:rFonts w:asciiTheme="majorHAnsi" w:hAnsiTheme="majorHAnsi" w:cstheme="majorHAnsi"/>
           <w:szCs w:val="24"/>
           <w:lang w:val="en-US"/>
         </w:rPr>
-        <w:t>Pre::</w:t>
-      </w:r>
-      <w:proofErr w:type="gramEnd"/>
+      </w:pPr>
       <w:r>
         <w:rPr>
           <w:rFonts w:asciiTheme="majorHAnsi" w:hAnsiTheme="majorHAnsi" w:cstheme="majorHAnsi"/>
           <w:szCs w:val="24"/>
           <w:lang w:val="en-US"/>
         </w:rPr>
-        <w:t xml:space="preserve"> co</w:t>
-      </w:r>
+        <w:t xml:space="preserve">Context </w:t>
+      </w:r>
+      <w:proofErr w:type="spellStart"/>
       <w:r>
         <w:rPr>
           <w:rFonts w:asciiTheme="majorHAnsi" w:hAnsiTheme="majorHAnsi" w:cstheme="majorHAnsi"/>
           <w:szCs w:val="24"/>
           <w:lang w:val="en-US"/>
         </w:rPr>
-        <w:t>mment != null</w:t>
+        <w:t>CancelCommentSignaled</w:t>
+      </w:r>
+      <w:proofErr w:type="spellEnd"/>
+      <w:r>
+        <w:rPr>
+          <w:rFonts w:asciiTheme="majorHAnsi" w:hAnsiTheme="majorHAnsi" w:cstheme="majorHAnsi"/>
+          <w:szCs w:val="24"/>
+          <w:lang w:val="en-US"/>
+        </w:rPr>
+        <w:t>(signal)</w:t>
       </w:r>
     </w:p>
     <w:p>
@@ -9548,9 +9728,58 @@
         <w:rPr>
           <w:rFonts w:asciiTheme="majorHAnsi" w:hAnsiTheme="majorHAnsi" w:cstheme="majorHAnsi"/>
           <w:szCs w:val="24"/>
-          <w:lang w:val="en-US"/>
-        </w:rPr>
-      </w:pPr>
+        </w:rPr>
+      </w:pPr>
+      <w:proofErr w:type="spellStart"/>
+      <w:proofErr w:type="gramStart"/>
+      <w:r>
+        <w:rPr>
+          <w:rFonts w:asciiTheme="majorHAnsi" w:hAnsiTheme="majorHAnsi" w:cstheme="majorHAnsi"/>
+          <w:szCs w:val="24"/>
+        </w:rPr>
+        <w:t>Pre</w:t>
+      </w:r>
+      <w:proofErr w:type="spellEnd"/>
+      <w:r>
+        <w:rPr>
+          <w:rFonts w:asciiTheme="majorHAnsi" w:hAnsiTheme="majorHAnsi" w:cstheme="majorHAnsi"/>
+          <w:szCs w:val="24"/>
+        </w:rPr>
+        <w:t>::</w:t>
+      </w:r>
+      <w:proofErr w:type="gramEnd"/>
+      <w:r>
+        <w:rPr>
+          <w:rFonts w:asciiTheme="majorHAnsi" w:hAnsiTheme="majorHAnsi" w:cstheme="majorHAnsi"/>
+          <w:szCs w:val="24"/>
+        </w:rPr>
+        <w:t xml:space="preserve"> </w:t>
+      </w:r>
+      <w:proofErr w:type="spellStart"/>
+      <w:r>
+        <w:rPr>
+          <w:rFonts w:asciiTheme="majorHAnsi" w:hAnsiTheme="majorHAnsi" w:cstheme="majorHAnsi"/>
+          <w:szCs w:val="24"/>
+        </w:rPr>
+        <w:t>signal.commentoSegnalato</w:t>
+      </w:r>
+      <w:proofErr w:type="spellEnd"/>
+      <w:r>
+        <w:rPr>
+          <w:rFonts w:asciiTheme="majorHAnsi" w:hAnsiTheme="majorHAnsi" w:cstheme="majorHAnsi"/>
+          <w:szCs w:val="24"/>
+        </w:rPr>
+        <w:t xml:space="preserve"> != </w:t>
+      </w:r>
+      <w:proofErr w:type="spellStart"/>
+      <w:r>
+        <w:rPr>
+          <w:rFonts w:asciiTheme="majorHAnsi" w:hAnsiTheme="majorHAnsi" w:cstheme="majorHAnsi"/>
+          <w:szCs w:val="24"/>
+        </w:rPr>
+        <w:t>null</w:t>
+      </w:r>
+      <w:proofErr w:type="spellEnd"/>
     </w:p>
     <w:p>
       <w:pPr>
@@ -9561,15 +9790,15 @@
           <w:szCs w:val="24"/>
         </w:rPr>
       </w:pPr>
-      <w:proofErr w:type="spellStart"/>
+      <w:proofErr w:type="gramStart"/>
       <w:r>
         <w:rPr>
           <w:rFonts w:asciiTheme="majorHAnsi" w:hAnsiTheme="majorHAnsi" w:cstheme="majorHAnsi"/>
           <w:szCs w:val="24"/>
         </w:rPr>
-        <w:t>Context</w:t>
-      </w:r>
-      <w:proofErr w:type="spellEnd"/>
+        <w:t>Post::</w:t>
+      </w:r>
+      <w:proofErr w:type="gramEnd"/>
       <w:r>
         <w:rPr>
           <w:rFonts w:asciiTheme="majorHAnsi" w:hAnsiTheme="majorHAnsi" w:cstheme="majorHAnsi"/>
@@ -9583,7 +9812,7 @@
           <w:rFonts w:asciiTheme="majorHAnsi" w:hAnsiTheme="majorHAnsi" w:cstheme="majorHAnsi"/>
           <w:szCs w:val="24"/>
         </w:rPr>
-        <w:t>SuspendeSignalControl</w:t>
+        <w:t>signal</w:t>
       </w:r>
       <w:proofErr w:type="spellEnd"/>
       <w:r>
@@ -9591,7 +9820,7 @@
           <w:rFonts w:asciiTheme="majorHAnsi" w:hAnsiTheme="majorHAnsi" w:cstheme="majorHAnsi"/>
           <w:szCs w:val="24"/>
         </w:rPr>
-        <w:t>(</w:t>
+        <w:t xml:space="preserve"> = </w:t>
       </w:r>
       <w:proofErr w:type="spellStart"/>
       <w:r>
@@ -9599,16 +9828,9 @@
           <w:rFonts w:asciiTheme="majorHAnsi" w:hAnsiTheme="majorHAnsi" w:cstheme="majorHAnsi"/>
           <w:szCs w:val="24"/>
         </w:rPr>
-        <w:t>signal</w:t>
-      </w:r>
-      <w:proofErr w:type="spellEnd"/>
-      <w:r>
-        <w:rPr>
-          <w:rFonts w:asciiTheme="majorHAnsi" w:hAnsiTheme="majorHAnsi" w:cstheme="majorHAnsi"/>
-          <w:szCs w:val="24"/>
-        </w:rPr>
-        <w:t>)</w:t>
-      </w:r>
+        <w:t>null</w:t>
+      </w:r>
+      <w:proofErr w:type="spellEnd"/>
     </w:p>
     <w:p>
       <w:pPr>
@@ -9617,26 +9839,44 @@
         <w:rPr>
           <w:rFonts w:asciiTheme="majorHAnsi" w:hAnsiTheme="majorHAnsi" w:cstheme="majorHAnsi"/>
           <w:szCs w:val="24"/>
-          <w:lang w:val="en-US"/>
-        </w:rPr>
-      </w:pPr>
-      <w:proofErr w:type="gramStart"/>
-      <w:r>
+        </w:rPr>
+      </w:pPr>
+    </w:p>
+    <w:p>
+      <w:pPr>
+        <w:pStyle w:val="Paragrafoelenco"/>
+        <w:ind w:left="0"/>
         <w:rPr>
           <w:rFonts w:asciiTheme="majorHAnsi" w:hAnsiTheme="majorHAnsi" w:cstheme="majorHAnsi"/>
           <w:szCs w:val="24"/>
           <w:lang w:val="en-US"/>
         </w:rPr>
-        <w:t>Pre::</w:t>
-      </w:r>
-      <w:proofErr w:type="gramEnd"/>
+      </w:pPr>
       <w:r>
         <w:rPr>
           <w:rFonts w:asciiTheme="majorHAnsi" w:hAnsiTheme="majorHAnsi" w:cstheme="majorHAnsi"/>
           <w:szCs w:val="24"/>
           <w:lang w:val="en-US"/>
         </w:rPr>
-        <w:t xml:space="preserve"> signal != null</w:t>
+        <w:t xml:space="preserve">Context </w:t>
+      </w:r>
+      <w:proofErr w:type="spellStart"/>
+      <w:r>
+        <w:rPr>
+          <w:rFonts w:asciiTheme="majorHAnsi" w:hAnsiTheme="majorHAnsi" w:cstheme="majorHAnsi"/>
+          <w:szCs w:val="24"/>
+          <w:lang w:val="en-US"/>
+        </w:rPr>
+        <w:t>CancelEventSignaled</w:t>
+      </w:r>
+      <w:proofErr w:type="spellEnd"/>
+      <w:r>
+        <w:rPr>
+          <w:rFonts w:asciiTheme="majorHAnsi" w:hAnsiTheme="majorHAnsi" w:cstheme="majorHAnsi"/>
+          <w:szCs w:val="24"/>
+          <w:lang w:val="en-US"/>
+        </w:rPr>
+        <w:t>(signal)</w:t>
       </w:r>
     </w:p>
     <w:p>
@@ -9656,7 +9896,7 @@
           <w:szCs w:val="24"/>
           <w:lang w:val="en-US"/>
         </w:rPr>
-        <w:t>Post::</w:t>
+        <w:t>Pre::</w:t>
       </w:r>
       <w:proofErr w:type="gramEnd"/>
       <w:r>
@@ -9674,7 +9914,7 @@
           <w:szCs w:val="24"/>
           <w:lang w:val="en-US"/>
         </w:rPr>
-        <w:t>signal.creatore.reactivationDate</w:t>
+        <w:t>signal.eventoSegnalato</w:t>
       </w:r>
       <w:proofErr w:type="spellEnd"/>
       <w:r>
@@ -9683,7 +9923,7 @@
           <w:szCs w:val="24"/>
           <w:lang w:val="en-US"/>
         </w:rPr>
-        <w:t>= date</w:t>
+        <w:t xml:space="preserve"> != null</w:t>
       </w:r>
     </w:p>
     <w:p>
@@ -9696,235 +9936,14 @@
           <w:lang w:val="en-US"/>
         </w:rPr>
       </w:pPr>
-    </w:p>
-    <w:p>
-      <w:pPr>
-        <w:pStyle w:val="Paragrafoelenco"/>
-        <w:ind w:left="0"/>
+      <w:r>
         <w:rPr>
           <w:rFonts w:asciiTheme="majorHAnsi" w:hAnsiTheme="majorHAnsi" w:cstheme="majorHAnsi"/>
           <w:szCs w:val="24"/>
           <w:lang w:val="en-US"/>
         </w:rPr>
-      </w:pPr>
-      <w:r>
-        <w:rPr>
-          <w:rFonts w:asciiTheme="majorHAnsi" w:hAnsiTheme="majorHAnsi" w:cstheme="majorHAnsi"/>
-          <w:szCs w:val="24"/>
-          <w:lang w:val="en-US"/>
-        </w:rPr>
-        <w:t xml:space="preserve">Context </w:t>
-      </w:r>
-      <w:proofErr w:type="spellStart"/>
-      <w:r>
-        <w:rPr>
-          <w:rFonts w:asciiTheme="majorHAnsi" w:hAnsiTheme="majorHAnsi" w:cstheme="majorHAnsi"/>
-          <w:szCs w:val="24"/>
-          <w:lang w:val="en-US"/>
-        </w:rPr>
-        <w:t>CancelCommentSignaled</w:t>
-      </w:r>
-      <w:proofErr w:type="spellEnd"/>
-      <w:r>
-        <w:rPr>
-          <w:rFonts w:asciiTheme="majorHAnsi" w:hAnsiTheme="majorHAnsi" w:cstheme="majorHAnsi"/>
-          <w:szCs w:val="24"/>
-          <w:lang w:val="en-US"/>
-        </w:rPr>
-        <w:t>(signal)</w:t>
-      </w:r>
-    </w:p>
-    <w:p>
-      <w:pPr>
-        <w:pStyle w:val="Paragrafoelenco"/>
-        <w:ind w:left="0"/>
-        <w:rPr>
-          <w:rFonts w:asciiTheme="majorHAnsi" w:hAnsiTheme="majorHAnsi" w:cstheme="majorHAnsi"/>
-          <w:szCs w:val="24"/>
-          <w:lang w:val="en-US"/>
-        </w:rPr>
-      </w:pPr>
-      <w:proofErr w:type="gramStart"/>
-      <w:r>
-        <w:rPr>
-          <w:rFonts w:asciiTheme="majorHAnsi" w:hAnsiTheme="majorHAnsi" w:cstheme="majorHAnsi"/>
-          <w:szCs w:val="24"/>
-          <w:lang w:val="en-US"/>
-        </w:rPr>
-        <w:t>Pre::</w:t>
-      </w:r>
-      <w:proofErr w:type="gramEnd"/>
-      <w:r>
-        <w:rPr>
-          <w:rFonts w:asciiTheme="majorHAnsi" w:hAnsiTheme="majorHAnsi" w:cstheme="majorHAnsi"/>
-          <w:szCs w:val="24"/>
-          <w:lang w:val="en-US"/>
-        </w:rPr>
-        <w:t xml:space="preserve"> </w:t>
-      </w:r>
-      <w:proofErr w:type="spellStart"/>
-      <w:r>
-        <w:rPr>
-          <w:rFonts w:asciiTheme="majorHAnsi" w:hAnsiTheme="majorHAnsi" w:cstheme="majorHAnsi"/>
-          <w:szCs w:val="24"/>
-          <w:lang w:val="en-US"/>
-        </w:rPr>
-        <w:t>signal.commentoSegnalato</w:t>
-      </w:r>
-      <w:proofErr w:type="spellEnd"/>
-      <w:r>
-        <w:rPr>
-          <w:rFonts w:asciiTheme="majorHAnsi" w:hAnsiTheme="majorHAnsi" w:cstheme="majorHAnsi"/>
-          <w:szCs w:val="24"/>
-          <w:lang w:val="en-US"/>
-        </w:rPr>
-        <w:t xml:space="preserve"> != null</w:t>
-      </w:r>
-    </w:p>
-    <w:p>
-      <w:pPr>
-        <w:pStyle w:val="Paragrafoelenco"/>
-        <w:ind w:left="0"/>
-        <w:rPr>
-          <w:rFonts w:asciiTheme="majorHAnsi" w:hAnsiTheme="majorHAnsi" w:cstheme="majorHAnsi"/>
-          <w:szCs w:val="24"/>
-          <w:lang w:val="en-US"/>
-        </w:rPr>
-      </w:pPr>
-      <w:proofErr w:type="gramStart"/>
-      <w:r>
-        <w:rPr>
-          <w:rFonts w:asciiTheme="majorHAnsi" w:hAnsiTheme="majorHAnsi" w:cstheme="majorHAnsi"/>
-          <w:szCs w:val="24"/>
-          <w:lang w:val="en-US"/>
-        </w:rPr>
-        <w:t>Post::</w:t>
-      </w:r>
-      <w:proofErr w:type="gramEnd"/>
-      <w:r>
-        <w:rPr>
-          <w:rFonts w:asciiTheme="majorHAnsi" w:hAnsiTheme="majorHAnsi" w:cstheme="majorHAnsi"/>
-          <w:szCs w:val="24"/>
-          <w:lang w:val="en-US"/>
-        </w:rPr>
-        <w:t xml:space="preserve"> signal = null</w:t>
-      </w:r>
-    </w:p>
-    <w:p>
-      <w:pPr>
-        <w:pStyle w:val="Paragrafoelenco"/>
-        <w:ind w:left="0"/>
-        <w:rPr>
-          <w:rFonts w:asciiTheme="majorHAnsi" w:hAnsiTheme="majorHAnsi" w:cstheme="majorHAnsi"/>
-          <w:szCs w:val="24"/>
-          <w:lang w:val="en-US"/>
-        </w:rPr>
-      </w:pPr>
-    </w:p>
-    <w:p>
-      <w:pPr>
-        <w:pStyle w:val="Paragrafoelenco"/>
-        <w:ind w:left="0"/>
-        <w:rPr>
-          <w:rFonts w:asciiTheme="majorHAnsi" w:hAnsiTheme="majorHAnsi" w:cstheme="majorHAnsi"/>
-          <w:szCs w:val="24"/>
-          <w:lang w:val="en-US"/>
-        </w:rPr>
-      </w:pPr>
-      <w:r>
-        <w:rPr>
-          <w:rFonts w:asciiTheme="majorHAnsi" w:hAnsiTheme="majorHAnsi" w:cstheme="majorHAnsi"/>
-          <w:szCs w:val="24"/>
-          <w:lang w:val="en-US"/>
-        </w:rPr>
-        <w:t xml:space="preserve">Context </w:t>
-      </w:r>
-      <w:proofErr w:type="spellStart"/>
-      <w:r>
-        <w:rPr>
-          <w:rFonts w:asciiTheme="majorHAnsi" w:hAnsiTheme="majorHAnsi" w:cstheme="majorHAnsi"/>
-          <w:szCs w:val="24"/>
-          <w:lang w:val="en-US"/>
-        </w:rPr>
-        <w:t>CancelEventSignaled</w:t>
-      </w:r>
-      <w:proofErr w:type="spellEnd"/>
-      <w:r>
-        <w:rPr>
-          <w:rFonts w:asciiTheme="majorHAnsi" w:hAnsiTheme="majorHAnsi" w:cstheme="majorHAnsi"/>
-          <w:szCs w:val="24"/>
-          <w:lang w:val="en-US"/>
-        </w:rPr>
-        <w:t>(signal)</w:t>
-      </w:r>
-    </w:p>
-    <w:p>
-      <w:pPr>
-        <w:pStyle w:val="Paragrafoelenco"/>
-        <w:ind w:left="0"/>
-        <w:rPr>
-          <w:rFonts w:asciiTheme="majorHAnsi" w:hAnsiTheme="majorHAnsi" w:cstheme="majorHAnsi"/>
-          <w:szCs w:val="24"/>
-          <w:lang w:val="en-US"/>
-        </w:rPr>
-      </w:pPr>
-      <w:proofErr w:type="gramStart"/>
-      <w:r>
-        <w:rPr>
-          <w:rFonts w:asciiTheme="majorHAnsi" w:hAnsiTheme="majorHAnsi" w:cstheme="majorHAnsi"/>
-          <w:szCs w:val="24"/>
-          <w:lang w:val="en-US"/>
-        </w:rPr>
-        <w:t>Pre::</w:t>
-      </w:r>
-      <w:proofErr w:type="gramEnd"/>
-      <w:r>
-        <w:rPr>
-          <w:rFonts w:asciiTheme="majorHAnsi" w:hAnsiTheme="majorHAnsi" w:cstheme="majorHAnsi"/>
-          <w:szCs w:val="24"/>
-          <w:lang w:val="en-US"/>
-        </w:rPr>
-        <w:t xml:space="preserve"> </w:t>
-      </w:r>
-      <w:proofErr w:type="spellStart"/>
-      <w:r>
-        <w:rPr>
-          <w:rFonts w:asciiTheme="majorHAnsi" w:hAnsiTheme="majorHAnsi" w:cstheme="majorHAnsi"/>
-          <w:szCs w:val="24"/>
-          <w:lang w:val="en-US"/>
-        </w:rPr>
-        <w:t>signal.eventoSegnalato</w:t>
-      </w:r>
-      <w:proofErr w:type="spellEnd"/>
-      <w:r>
-        <w:rPr>
-          <w:rFonts w:asciiTheme="majorHAnsi" w:hAnsiTheme="majorHAnsi" w:cstheme="majorHAnsi"/>
-          <w:szCs w:val="24"/>
-          <w:lang w:val="en-US"/>
-        </w:rPr>
-        <w:t xml:space="preserve"> != null</w:t>
-      </w:r>
-    </w:p>
-    <w:p>
-      <w:pPr>
-        <w:pStyle w:val="Paragrafoelenco"/>
-        <w:ind w:left="0"/>
-        <w:rPr>
-          <w:rFonts w:asciiTheme="majorHAnsi" w:hAnsiTheme="majorHAnsi" w:cstheme="majorHAnsi"/>
-          <w:szCs w:val="24"/>
-          <w:lang w:val="en-US"/>
-        </w:rPr>
-      </w:pPr>
-      <w:r>
-        <w:rPr>
-          <w:rFonts w:asciiTheme="majorHAnsi" w:hAnsiTheme="majorHAnsi" w:cstheme="majorHAnsi"/>
-          <w:szCs w:val="24"/>
-          <w:lang w:val="en-US"/>
-        </w:rPr>
         <w:t>Post:: signal = null</w:t>
       </w:r>
-      <w:bookmarkStart w:id="0" w:name="_GoBack"/>
-      <w:bookmarkEnd w:id="0"/>
     </w:p>
     <w:p>
       <w:pPr>

</xml_diff>

<commit_message>
Eliminazione alcune immagini superflue nellODD
</commit_message>
<xml_diff>
--- a/Internal work product/ODD.docx
+++ b/Internal work product/ODD.docx
@@ -271,23 +271,7 @@
           <w:rStyle w:val="fontstyle01"/>
           <w:rFonts w:asciiTheme="majorHAnsi" w:hAnsiTheme="majorHAnsi"/>
         </w:rPr>
-        <w:t xml:space="preserve"> ha un budget mensile di </w:t>
-      </w:r>
-      <w:proofErr w:type="gramStart"/>
-      <w:r>
-        <w:rPr>
-          <w:rStyle w:val="fontstyle01"/>
-          <w:rFonts w:asciiTheme="majorHAnsi" w:hAnsiTheme="majorHAnsi"/>
-        </w:rPr>
-        <w:t>4</w:t>
-      </w:r>
-      <w:proofErr w:type="gramEnd"/>
-      <w:r>
-        <w:rPr>
-          <w:rStyle w:val="fontstyle01"/>
-          <w:rFonts w:asciiTheme="majorHAnsi" w:hAnsiTheme="majorHAnsi"/>
-        </w:rPr>
-        <w:t xml:space="preserve"> euro in totale</w:t>
+        <w:t xml:space="preserve"> ha un budget mensile di 4 euro in totale</w:t>
       </w:r>
       <w:r>
         <w:rPr>
@@ -330,23 +314,7 @@
           <w:rStyle w:val="fontstyle01"/>
           <w:rFonts w:asciiTheme="majorHAnsi" w:hAnsiTheme="majorHAnsi"/>
         </w:rPr>
-        <w:t xml:space="preserve">Il budget mensile per il progetto è di ben </w:t>
-      </w:r>
-      <w:proofErr w:type="gramStart"/>
-      <w:r>
-        <w:rPr>
-          <w:rStyle w:val="fontstyle01"/>
-          <w:rFonts w:asciiTheme="majorHAnsi" w:hAnsiTheme="majorHAnsi"/>
-        </w:rPr>
-        <w:t>5</w:t>
-      </w:r>
-      <w:proofErr w:type="gramEnd"/>
-      <w:r>
-        <w:rPr>
-          <w:rStyle w:val="fontstyle01"/>
-          <w:rFonts w:asciiTheme="majorHAnsi" w:hAnsiTheme="majorHAnsi"/>
-        </w:rPr>
-        <w:t xml:space="preserve"> euro mensili in totale. Per questo bisognerà limitare l’utilizzo di memoria RAM che di storage, per le restrizioni imposte da un sistema </w:t>
+        <w:t xml:space="preserve">Il budget mensile per il progetto è di ben 5 euro mensili in totale. Per questo bisognerà limitare l’utilizzo di memoria RAM che di storage, per le restrizioni imposte da un sistema </w:t>
       </w:r>
       <w:r>
         <w:rPr>
@@ -4688,6 +4656,39 @@
           <w:szCs w:val="28"/>
         </w:rPr>
         <w:t>Model</w:t>
+      </w:r>
+    </w:p>
+    <w:p>
+      <w:pPr>
+        <w:pStyle w:val="Paragrafoelenco"/>
+        <w:ind w:left="0"/>
+        <w:rPr>
+          <w:rFonts w:asciiTheme="majorHAnsi" w:hAnsiTheme="majorHAnsi" w:cstheme="majorHAnsi"/>
+          <w:szCs w:val="28"/>
+        </w:rPr>
+      </w:pPr>
+      <w:r>
+        <w:rPr>
+          <w:rFonts w:asciiTheme="majorHAnsi" w:hAnsiTheme="majorHAnsi" w:cstheme="majorHAnsi"/>
+          <w:szCs w:val="28"/>
+        </w:rPr>
+        <w:t>Di seguito verrà fornita una suddivisione dei diversi Manager/</w:t>
+      </w:r>
+      <w:proofErr w:type="spellStart"/>
+      <w:r>
+        <w:rPr>
+          <w:rFonts w:asciiTheme="majorHAnsi" w:hAnsiTheme="majorHAnsi" w:cstheme="majorHAnsi"/>
+          <w:szCs w:val="28"/>
+        </w:rPr>
+        <w:t>Dao</w:t>
+      </w:r>
+      <w:proofErr w:type="spellEnd"/>
+      <w:r>
+        <w:rPr>
+          <w:rFonts w:asciiTheme="majorHAnsi" w:hAnsiTheme="majorHAnsi" w:cstheme="majorHAnsi"/>
+          <w:szCs w:val="28"/>
+        </w:rPr>
+        <w:t xml:space="preserve"> che verranno utilizzati all’interno del sistema e che risiederanno del package Model:</w:t>
       </w:r>
     </w:p>
     <w:p>
@@ -5260,7 +5261,6 @@
           <w:sz w:val="28"/>
           <w:szCs w:val="28"/>
         </w:rPr>
-        <w:lastRenderedPageBreak/>
         <w:t>3.</w:t>
       </w:r>
       <w:r>
@@ -5290,54 +5290,7 @@
         <w:t>Il package view include tutte le pagine JSP, ossia quelle pagine che gestiscono la visualizzazione dei contenuti da parte di un utente del sistema. Di seguito, ecco riportato il package che raggruppa tutte le pagine del sistema che hanno tale caratteristica:</w:t>
       </w:r>
     </w:p>
-    <w:p>
-      <w:r>
-        <w:rPr>
-          <w:noProof/>
-        </w:rPr>
-        <w:drawing>
-          <wp:inline distT="0" distB="0" distL="0" distR="0" wp14:anchorId="3B032DB0" wp14:editId="6EFE6762">
-            <wp:extent cx="6120130" cy="2647315"/>
-            <wp:effectExtent l="0" t="0" r="0" b="635"/>
-            <wp:docPr id="9" name="Immagine 9"/>
-            <wp:cNvGraphicFramePr>
-              <a:graphicFrameLocks xmlns:a="http://schemas.openxmlformats.org/drawingml/2006/main" noChangeAspect="1"/>
-            </wp:cNvGraphicFramePr>
-            <a:graphic xmlns:a="http://schemas.openxmlformats.org/drawingml/2006/main">
-              <a:graphicData uri="http://schemas.openxmlformats.org/drawingml/2006/picture">
-                <pic:pic xmlns:pic="http://schemas.openxmlformats.org/drawingml/2006/picture">
-                  <pic:nvPicPr>
-                    <pic:cNvPr id="9" name="packpages.jpg"/>
-                    <pic:cNvPicPr/>
-                  </pic:nvPicPr>
-                  <pic:blipFill>
-                    <a:blip r:embed="rId8">
-                      <a:extLst>
-                        <a:ext uri="{28A0092B-C50C-407E-A947-70E740481C1C}">
-                          <a14:useLocalDpi xmlns:a14="http://schemas.microsoft.com/office/drawing/2010/main" val="0"/>
-                        </a:ext>
-                      </a:extLst>
-                    </a:blip>
-                    <a:stretch>
-                      <a:fillRect/>
-                    </a:stretch>
-                  </pic:blipFill>
-                  <pic:spPr>
-                    <a:xfrm>
-                      <a:off x="0" y="0"/>
-                      <a:ext cx="6120130" cy="2647315"/>
-                    </a:xfrm>
-                    <a:prstGeom prst="rect">
-                      <a:avLst/>
-                    </a:prstGeom>
-                  </pic:spPr>
-                </pic:pic>
-              </a:graphicData>
-            </a:graphic>
-          </wp:inline>
-        </w:drawing>
-      </w:r>
-    </w:p>
+    <w:p/>
     <w:tbl>
       <w:tblPr>
         <w:tblStyle w:val="Grigliatabella"/>
@@ -5704,18 +5657,6 @@
           <w:szCs w:val="28"/>
         </w:rPr>
       </w:pPr>
-    </w:p>
-    <w:p>
-      <w:pPr>
-        <w:pStyle w:val="Paragrafoelenco"/>
-        <w:ind w:left="0"/>
-        <w:rPr>
-          <w:rFonts w:asciiTheme="majorHAnsi" w:hAnsiTheme="majorHAnsi" w:cstheme="majorHAnsi"/>
-          <w:b/>
-          <w:sz w:val="28"/>
-          <w:szCs w:val="28"/>
-        </w:rPr>
-      </w:pPr>
       <w:r>
         <w:rPr>
           <w:rFonts w:asciiTheme="majorHAnsi" w:hAnsiTheme="majorHAnsi" w:cstheme="majorHAnsi"/>
@@ -5740,7 +5681,7 @@
                     <pic:cNvPicPr/>
                   </pic:nvPicPr>
                   <pic:blipFill>
-                    <a:blip r:embed="rId9">
+                    <a:blip r:embed="rId8">
                       <a:extLst>
                         <a:ext uri="{28A0092B-C50C-407E-A947-70E740481C1C}">
                           <a14:useLocalDpi xmlns:a14="http://schemas.microsoft.com/office/drawing/2010/main" val="0"/>
@@ -5785,17 +5726,151 @@
         <w:rPr>
           <w:rFonts w:asciiTheme="majorHAnsi" w:hAnsiTheme="majorHAnsi" w:cstheme="majorHAnsi"/>
           <w:b/>
-          <w:sz w:val="28"/>
-          <w:szCs w:val="28"/>
-        </w:rPr>
-      </w:pPr>
-      <w:r>
+          <w:szCs w:val="28"/>
+        </w:rPr>
+      </w:pPr>
+    </w:p>
+    <w:p>
+      <w:pPr>
+        <w:pStyle w:val="Paragrafoelenco"/>
+        <w:ind w:left="0"/>
+        <w:rPr>
+          <w:rFonts w:asciiTheme="majorHAnsi" w:hAnsiTheme="majorHAnsi" w:cstheme="majorHAnsi"/>
+          <w:b/>
+          <w:szCs w:val="28"/>
+        </w:rPr>
+      </w:pPr>
+    </w:p>
+    <w:p>
+      <w:pPr>
+        <w:pStyle w:val="Paragrafoelenco"/>
+        <w:ind w:left="0"/>
+        <w:rPr>
+          <w:rFonts w:asciiTheme="majorHAnsi" w:hAnsiTheme="majorHAnsi" w:cstheme="majorHAnsi"/>
+          <w:b/>
+          <w:szCs w:val="28"/>
+        </w:rPr>
+      </w:pPr>
+    </w:p>
+    <w:p>
+      <w:pPr>
+        <w:pStyle w:val="Paragrafoelenco"/>
+        <w:ind w:left="0"/>
+        <w:rPr>
+          <w:rFonts w:asciiTheme="majorHAnsi" w:hAnsiTheme="majorHAnsi" w:cstheme="majorHAnsi"/>
+          <w:b/>
+          <w:szCs w:val="28"/>
+        </w:rPr>
+      </w:pPr>
+    </w:p>
+    <w:p>
+      <w:pPr>
+        <w:pStyle w:val="Paragrafoelenco"/>
+        <w:ind w:left="0"/>
+        <w:rPr>
+          <w:rFonts w:asciiTheme="majorHAnsi" w:hAnsiTheme="majorHAnsi" w:cstheme="majorHAnsi"/>
+          <w:b/>
+          <w:szCs w:val="28"/>
+        </w:rPr>
+      </w:pPr>
+    </w:p>
+    <w:p>
+      <w:pPr>
+        <w:pStyle w:val="Paragrafoelenco"/>
+        <w:ind w:left="0"/>
+        <w:rPr>
+          <w:rFonts w:asciiTheme="majorHAnsi" w:hAnsiTheme="majorHAnsi" w:cstheme="majorHAnsi"/>
+          <w:b/>
+          <w:szCs w:val="28"/>
+        </w:rPr>
+      </w:pPr>
+    </w:p>
+    <w:p>
+      <w:pPr>
+        <w:pStyle w:val="Paragrafoelenco"/>
+        <w:ind w:left="0"/>
+        <w:rPr>
+          <w:rFonts w:asciiTheme="majorHAnsi" w:hAnsiTheme="majorHAnsi" w:cstheme="majorHAnsi"/>
+          <w:b/>
+          <w:szCs w:val="28"/>
+        </w:rPr>
+      </w:pPr>
+    </w:p>
+    <w:p>
+      <w:pPr>
+        <w:pStyle w:val="Paragrafoelenco"/>
+        <w:ind w:left="0"/>
+        <w:rPr>
+          <w:rFonts w:asciiTheme="majorHAnsi" w:hAnsiTheme="majorHAnsi" w:cstheme="majorHAnsi"/>
+          <w:b/>
+          <w:szCs w:val="28"/>
+        </w:rPr>
+      </w:pPr>
+    </w:p>
+    <w:p>
+      <w:pPr>
+        <w:pStyle w:val="Paragrafoelenco"/>
+        <w:ind w:left="0"/>
+        <w:rPr>
+          <w:rFonts w:asciiTheme="majorHAnsi" w:hAnsiTheme="majorHAnsi" w:cstheme="majorHAnsi"/>
+          <w:b/>
+          <w:szCs w:val="28"/>
+        </w:rPr>
+      </w:pPr>
+    </w:p>
+    <w:p>
+      <w:pPr>
+        <w:pStyle w:val="Paragrafoelenco"/>
+        <w:ind w:left="0"/>
+        <w:rPr>
+          <w:rFonts w:asciiTheme="majorHAnsi" w:hAnsiTheme="majorHAnsi" w:cstheme="majorHAnsi"/>
+          <w:b/>
+          <w:szCs w:val="28"/>
+        </w:rPr>
+      </w:pPr>
+    </w:p>
+    <w:p>
+      <w:pPr>
+        <w:pStyle w:val="Paragrafoelenco"/>
+        <w:ind w:left="0"/>
+        <w:rPr>
+          <w:rFonts w:asciiTheme="majorHAnsi" w:hAnsiTheme="majorHAnsi" w:cstheme="majorHAnsi"/>
+          <w:b/>
+          <w:szCs w:val="28"/>
+        </w:rPr>
+      </w:pPr>
+    </w:p>
+    <w:p>
+      <w:pPr>
+        <w:pStyle w:val="Paragrafoelenco"/>
+        <w:ind w:left="0"/>
+        <w:rPr>
+          <w:rFonts w:asciiTheme="majorHAnsi" w:hAnsiTheme="majorHAnsi" w:cstheme="majorHAnsi"/>
+          <w:b/>
+          <w:szCs w:val="28"/>
+        </w:rPr>
+      </w:pPr>
+      <w:bookmarkStart w:id="0" w:name="_GoBack"/>
+      <w:bookmarkEnd w:id="0"/>
+    </w:p>
+    <w:p>
+      <w:pPr>
+        <w:pStyle w:val="Paragrafoelenco"/>
+        <w:ind w:left="0"/>
         <w:rPr>
           <w:rFonts w:asciiTheme="majorHAnsi" w:hAnsiTheme="majorHAnsi" w:cstheme="majorHAnsi"/>
           <w:b/>
           <w:sz w:val="28"/>
           <w:szCs w:val="28"/>
         </w:rPr>
+      </w:pPr>
+      <w:r>
+        <w:rPr>
+          <w:rFonts w:asciiTheme="majorHAnsi" w:hAnsiTheme="majorHAnsi" w:cstheme="majorHAnsi"/>
+          <w:b/>
+          <w:sz w:val="28"/>
+          <w:szCs w:val="28"/>
+        </w:rPr>
         <w:lastRenderedPageBreak/>
         <w:t>3.</w:t>
       </w:r>
@@ -5817,8 +5892,6 @@
         </w:rPr>
         <w:t xml:space="preserve"> Package Utente</w:t>
       </w:r>
-      <w:bookmarkStart w:id="0" w:name="_GoBack"/>
-      <w:bookmarkEnd w:id="0"/>
     </w:p>
     <w:p>
       <w:r>
@@ -5868,7 +5941,7 @@
                     <pic:cNvPicPr/>
                   </pic:nvPicPr>
                   <pic:blipFill>
-                    <a:blip r:embed="rId10">
+                    <a:blip r:embed="rId9">
                       <a:extLst>
                         <a:ext uri="{28A0092B-C50C-407E-A947-70E740481C1C}">
                           <a14:useLocalDpi xmlns:a14="http://schemas.microsoft.com/office/drawing/2010/main" val="0"/>
@@ -6346,7 +6419,7 @@
                     <pic:cNvPicPr/>
                   </pic:nvPicPr>
                   <pic:blipFill>
-                    <a:blip r:embed="rId11">
+                    <a:blip r:embed="rId10">
                       <a:extLst>
                         <a:ext uri="{28A0092B-C50C-407E-A947-70E740481C1C}">
                           <a14:useLocalDpi xmlns:a14="http://schemas.microsoft.com/office/drawing/2010/main" val="0"/>
@@ -6893,7 +6966,7 @@
                     <pic:cNvPicPr/>
                   </pic:nvPicPr>
                   <pic:blipFill>
-                    <a:blip r:embed="rId12">
+                    <a:blip r:embed="rId11">
                       <a:extLst>
                         <a:ext uri="{28A0092B-C50C-407E-A947-70E740481C1C}">
                           <a14:useLocalDpi xmlns:a14="http://schemas.microsoft.com/office/drawing/2010/main" val="0"/>
@@ -7141,7 +7214,7 @@
                     <pic:cNvPicPr/>
                   </pic:nvPicPr>
                   <pic:blipFill>
-                    <a:blip r:embed="rId13">
+                    <a:blip r:embed="rId12">
                       <a:extLst>
                         <a:ext uri="{28A0092B-C50C-407E-A947-70E740481C1C}">
                           <a14:useLocalDpi xmlns:a14="http://schemas.microsoft.com/office/drawing/2010/main" val="0"/>

</xml_diff>

<commit_message>
Aggiunti i control specificati all'interno dell'odd
</commit_message>
<xml_diff>
--- a/Internal work product/ODD.docx
+++ b/Internal work product/ODD.docx
@@ -9,12 +9,28 @@
           <w:rFonts w:asciiTheme="majorHAnsi" w:hAnsiTheme="majorHAnsi" w:cstheme="majorHAnsi"/>
         </w:rPr>
       </w:pPr>
-      <w:r>
-        <w:rPr>
-          <w:rStyle w:val="fontstyle01"/>
-          <w:rFonts w:asciiTheme="majorHAnsi" w:hAnsiTheme="majorHAnsi" w:cstheme="majorHAnsi"/>
-        </w:rPr>
-        <w:t>Dopo aver stilato il documento di Requirements Analysis</w:t>
+      <w:proofErr w:type="spellStart"/>
+      <w:r>
+        <w:rPr>
+          <w:rStyle w:val="fontstyle01"/>
+          <w:rFonts w:asciiTheme="majorHAnsi" w:hAnsiTheme="majorHAnsi" w:cstheme="majorHAnsi"/>
+        </w:rPr>
+        <w:t>o</w:t>
+      </w:r>
+      <w:r>
+        <w:rPr>
+          <w:rStyle w:val="fontstyle01"/>
+          <w:rFonts w:asciiTheme="majorHAnsi" w:hAnsiTheme="majorHAnsi" w:cstheme="majorHAnsi"/>
+        </w:rPr>
+        <w:t>Dopo</w:t>
+      </w:r>
+      <w:proofErr w:type="spellEnd"/>
+      <w:r>
+        <w:rPr>
+          <w:rStyle w:val="fontstyle01"/>
+          <w:rFonts w:asciiTheme="majorHAnsi" w:hAnsiTheme="majorHAnsi" w:cstheme="majorHAnsi"/>
+        </w:rPr>
+        <w:t xml:space="preserve"> aver stilato il documento di Requirements Analysis</w:t>
       </w:r>
       <w:r>
         <w:rPr>
@@ -6909,7 +6925,21 @@
                 <w:rFonts w:asciiTheme="majorHAnsi" w:hAnsiTheme="majorHAnsi" w:cstheme="majorHAnsi"/>
                 <w:szCs w:val="28"/>
               </w:rPr>
-              <w:t>EventControl</w:t>
+              <w:t>Event</w:t>
+            </w:r>
+            <w:r>
+              <w:rPr>
+                <w:rFonts w:asciiTheme="majorHAnsi" w:hAnsiTheme="majorHAnsi" w:cstheme="majorHAnsi"/>
+                <w:szCs w:val="28"/>
+              </w:rPr>
+              <w:t>o</w:t>
+            </w:r>
+            <w:r>
+              <w:rPr>
+                <w:rFonts w:asciiTheme="majorHAnsi" w:hAnsiTheme="majorHAnsi" w:cstheme="majorHAnsi"/>
+                <w:szCs w:val="28"/>
+              </w:rPr>
+              <w:t>Control</w:t>
             </w:r>
             <w:proofErr w:type="spellEnd"/>
           </w:p>
@@ -6964,7 +6994,21 @@
                 <w:rFonts w:asciiTheme="majorHAnsi" w:hAnsiTheme="majorHAnsi" w:cstheme="majorHAnsi"/>
                 <w:szCs w:val="28"/>
               </w:rPr>
-              <w:t>EventInfoControl</w:t>
+              <w:t>Event</w:t>
+            </w:r>
+            <w:r>
+              <w:rPr>
+                <w:rFonts w:asciiTheme="majorHAnsi" w:hAnsiTheme="majorHAnsi" w:cstheme="majorHAnsi"/>
+                <w:szCs w:val="28"/>
+              </w:rPr>
+              <w:t>o</w:t>
+            </w:r>
+            <w:r>
+              <w:rPr>
+                <w:rFonts w:asciiTheme="majorHAnsi" w:hAnsiTheme="majorHAnsi" w:cstheme="majorHAnsi"/>
+                <w:szCs w:val="28"/>
+              </w:rPr>
+              <w:t>InfoControl</w:t>
             </w:r>
             <w:proofErr w:type="spellEnd"/>
           </w:p>
@@ -7163,7 +7207,21 @@
                 <w:rFonts w:asciiTheme="majorHAnsi" w:hAnsiTheme="majorHAnsi" w:cstheme="majorHAnsi"/>
                 <w:szCs w:val="28"/>
               </w:rPr>
-              <w:t>PartecipationControl</w:t>
+              <w:t>Partecipa</w:t>
+            </w:r>
+            <w:r>
+              <w:rPr>
+                <w:rFonts w:asciiTheme="majorHAnsi" w:hAnsiTheme="majorHAnsi" w:cstheme="majorHAnsi"/>
+                <w:szCs w:val="28"/>
+              </w:rPr>
+              <w:t>zione</w:t>
+            </w:r>
+            <w:r>
+              <w:rPr>
+                <w:rFonts w:asciiTheme="majorHAnsi" w:hAnsiTheme="majorHAnsi" w:cstheme="majorHAnsi"/>
+                <w:szCs w:val="28"/>
+              </w:rPr>
+              <w:t>Control</w:t>
             </w:r>
             <w:proofErr w:type="spellEnd"/>
           </w:p>
@@ -7211,7 +7269,23 @@
                 <w:rFonts w:asciiTheme="majorHAnsi" w:hAnsiTheme="majorHAnsi" w:cstheme="majorHAnsi"/>
                 <w:szCs w:val="28"/>
               </w:rPr>
-              <w:t>CommentControl</w:t>
+              <w:t>Comment</w:t>
+            </w:r>
+            <w:r>
+              <w:rPr>
+                <w:rFonts w:asciiTheme="majorHAnsi" w:hAnsiTheme="majorHAnsi" w:cstheme="majorHAnsi"/>
+                <w:szCs w:val="28"/>
+              </w:rPr>
+              <w:t>o</w:t>
+            </w:r>
+            <w:bookmarkStart w:id="0" w:name="_GoBack"/>
+            <w:bookmarkEnd w:id="0"/>
+            <w:r>
+              <w:rPr>
+                <w:rFonts w:asciiTheme="majorHAnsi" w:hAnsiTheme="majorHAnsi" w:cstheme="majorHAnsi"/>
+                <w:szCs w:val="28"/>
+              </w:rPr>
+              <w:t>Control</w:t>
             </w:r>
             <w:proofErr w:type="spellEnd"/>
           </w:p>
@@ -9051,16 +9125,14 @@
           <w:rFonts w:asciiTheme="majorHAnsi" w:hAnsiTheme="majorHAnsi" w:cstheme="majorHAnsi"/>
           <w:b/>
           <w:szCs w:val="28"/>
-          <w:lang w:val="en-US"/>
-        </w:rPr>
-      </w:pPr>
-      <w:proofErr w:type="spellStart"/>
-      <w:r>
-        <w:rPr>
-          <w:rFonts w:asciiTheme="majorHAnsi" w:hAnsiTheme="majorHAnsi" w:cstheme="majorHAnsi"/>
-          <w:b/>
-          <w:szCs w:val="28"/>
-          <w:lang w:val="en-US"/>
+        </w:rPr>
+      </w:pPr>
+      <w:proofErr w:type="spellStart"/>
+      <w:r>
+        <w:rPr>
+          <w:rFonts w:asciiTheme="majorHAnsi" w:hAnsiTheme="majorHAnsi" w:cstheme="majorHAnsi"/>
+          <w:b/>
+          <w:szCs w:val="28"/>
         </w:rPr>
         <w:t>Cotext</w:t>
       </w:r>
@@ -9070,7 +9142,6 @@
           <w:rFonts w:asciiTheme="majorHAnsi" w:hAnsiTheme="majorHAnsi" w:cstheme="majorHAnsi"/>
           <w:b/>
           <w:szCs w:val="28"/>
-          <w:lang w:val="en-US"/>
         </w:rPr>
         <w:t xml:space="preserve"> </w:t>
       </w:r>
@@ -9081,7 +9152,6 @@
           <w:rFonts w:asciiTheme="majorHAnsi" w:hAnsiTheme="majorHAnsi" w:cstheme="majorHAnsi"/>
           <w:b/>
           <w:szCs w:val="28"/>
-          <w:lang w:val="en-US"/>
         </w:rPr>
         <w:t>GestioneAccount</w:t>
       </w:r>
@@ -9091,7 +9161,6 @@
           <w:rFonts w:asciiTheme="majorHAnsi" w:hAnsiTheme="majorHAnsi" w:cstheme="majorHAnsi"/>
           <w:b/>
           <w:szCs w:val="28"/>
-          <w:lang w:val="en-US"/>
         </w:rPr>
         <w:t>::</w:t>
       </w:r>
@@ -9101,7 +9170,6 @@
           <w:rFonts w:asciiTheme="majorHAnsi" w:hAnsiTheme="majorHAnsi" w:cstheme="majorHAnsi"/>
           <w:b/>
           <w:szCs w:val="28"/>
-          <w:lang w:val="en-US"/>
         </w:rPr>
         <w:t xml:space="preserve"> </w:t>
       </w:r>
@@ -9111,7 +9179,6 @@
           <w:rFonts w:asciiTheme="majorHAnsi" w:hAnsiTheme="majorHAnsi" w:cstheme="majorHAnsi"/>
           <w:b/>
           <w:szCs w:val="28"/>
-          <w:lang w:val="en-US"/>
         </w:rPr>
         <w:t>R</w:t>
       </w:r>
@@ -9120,7 +9187,6 @@
           <w:rFonts w:asciiTheme="majorHAnsi" w:hAnsiTheme="majorHAnsi" w:cstheme="majorHAnsi"/>
           <w:b/>
           <w:szCs w:val="28"/>
-          <w:lang w:val="en-US"/>
         </w:rPr>
         <w:t>egistrazioneModeratore</w:t>
       </w:r>
@@ -9129,7 +9195,6 @@
           <w:rFonts w:asciiTheme="majorHAnsi" w:hAnsiTheme="majorHAnsi" w:cstheme="majorHAnsi"/>
           <w:b/>
           <w:szCs w:val="28"/>
-          <w:lang w:val="en-US"/>
         </w:rPr>
         <w:t>Control</w:t>
       </w:r>
@@ -9139,7 +9204,6 @@
           <w:rFonts w:asciiTheme="majorHAnsi" w:hAnsiTheme="majorHAnsi" w:cstheme="majorHAnsi"/>
           <w:b/>
           <w:szCs w:val="28"/>
-          <w:lang w:val="en-US"/>
         </w:rPr>
         <w:t>(</w:t>
       </w:r>
@@ -9149,7 +9213,6 @@
           <w:rFonts w:asciiTheme="majorHAnsi" w:hAnsiTheme="majorHAnsi" w:cstheme="majorHAnsi"/>
           <w:b/>
           <w:szCs w:val="28"/>
-          <w:lang w:val="en-US"/>
         </w:rPr>
         <w:t>username</w:t>
       </w:r>
@@ -9158,26 +9221,15 @@
           <w:rFonts w:asciiTheme="majorHAnsi" w:hAnsiTheme="majorHAnsi" w:cstheme="majorHAnsi"/>
           <w:b/>
           <w:szCs w:val="28"/>
-          <w:lang w:val="en-US"/>
-        </w:rPr>
-        <w:t>:s</w:t>
-      </w:r>
-      <w:r>
-        <w:rPr>
-          <w:rFonts w:asciiTheme="majorHAnsi" w:hAnsiTheme="majorHAnsi" w:cstheme="majorHAnsi"/>
-          <w:b/>
-          <w:szCs w:val="28"/>
-          <w:lang w:val="en-US"/>
-        </w:rPr>
-        <w:t>tring</w:t>
-      </w:r>
-      <w:proofErr w:type="spellEnd"/>
-      <w:r>
-        <w:rPr>
-          <w:rFonts w:asciiTheme="majorHAnsi" w:hAnsiTheme="majorHAnsi" w:cstheme="majorHAnsi"/>
-          <w:b/>
-          <w:szCs w:val="28"/>
-          <w:lang w:val="en-US"/>
+        </w:rPr>
+        <w:t>:string</w:t>
+      </w:r>
+      <w:proofErr w:type="spellEnd"/>
+      <w:r>
+        <w:rPr>
+          <w:rFonts w:asciiTheme="majorHAnsi" w:hAnsiTheme="majorHAnsi" w:cstheme="majorHAnsi"/>
+          <w:b/>
+          <w:szCs w:val="28"/>
         </w:rPr>
         <w:t>)</w:t>
       </w:r>
@@ -9186,7 +9238,6 @@
           <w:rFonts w:asciiTheme="majorHAnsi" w:hAnsiTheme="majorHAnsi" w:cstheme="majorHAnsi"/>
           <w:b/>
           <w:szCs w:val="28"/>
-          <w:lang w:val="en-US"/>
         </w:rPr>
         <w:t>:</w:t>
       </w:r>
@@ -9527,60 +9578,56 @@
           <w:rFonts w:asciiTheme="majorHAnsi" w:hAnsiTheme="majorHAnsi" w:cstheme="majorHAnsi"/>
           <w:b/>
           <w:szCs w:val="28"/>
-        </w:rPr>
-      </w:pPr>
-      <w:proofErr w:type="spellStart"/>
-      <w:r>
-        <w:rPr>
-          <w:rFonts w:asciiTheme="majorHAnsi" w:hAnsiTheme="majorHAnsi" w:cstheme="majorHAnsi"/>
-          <w:b/>
-          <w:szCs w:val="28"/>
-        </w:rPr>
-        <w:t>Context</w:t>
-      </w:r>
-      <w:proofErr w:type="spellEnd"/>
-      <w:r>
-        <w:rPr>
-          <w:rFonts w:asciiTheme="majorHAnsi" w:hAnsiTheme="majorHAnsi" w:cstheme="majorHAnsi"/>
-          <w:b/>
-          <w:szCs w:val="28"/>
+          <w:lang w:val="en-US"/>
+        </w:rPr>
+      </w:pPr>
+      <w:r>
+        <w:rPr>
+          <w:rFonts w:asciiTheme="majorHAnsi" w:hAnsiTheme="majorHAnsi" w:cstheme="majorHAnsi"/>
+          <w:b/>
+          <w:szCs w:val="28"/>
+          <w:lang w:val="en-US"/>
+        </w:rPr>
+        <w:t xml:space="preserve">Context </w:t>
+      </w:r>
+      <w:proofErr w:type="spellStart"/>
+      <w:proofErr w:type="gramStart"/>
+      <w:r>
+        <w:rPr>
+          <w:rFonts w:asciiTheme="majorHAnsi" w:hAnsiTheme="majorHAnsi" w:cstheme="majorHAnsi"/>
+          <w:b/>
+          <w:szCs w:val="28"/>
+          <w:lang w:val="en-US"/>
+        </w:rPr>
+        <w:t>GestioneAccount</w:t>
+      </w:r>
+      <w:proofErr w:type="spellEnd"/>
+      <w:r>
+        <w:rPr>
+          <w:rFonts w:asciiTheme="majorHAnsi" w:hAnsiTheme="majorHAnsi" w:cstheme="majorHAnsi"/>
+          <w:b/>
+          <w:szCs w:val="28"/>
+          <w:lang w:val="en-US"/>
+        </w:rPr>
+        <w:t>::</w:t>
+      </w:r>
+      <w:proofErr w:type="gramEnd"/>
+      <w:r>
+        <w:rPr>
+          <w:rFonts w:asciiTheme="majorHAnsi" w:hAnsiTheme="majorHAnsi" w:cstheme="majorHAnsi"/>
+          <w:b/>
+          <w:szCs w:val="28"/>
+          <w:lang w:val="en-US"/>
         </w:rPr>
         <w:t xml:space="preserve"> </w:t>
       </w:r>
       <w:proofErr w:type="spellStart"/>
-      <w:proofErr w:type="gramStart"/>
-      <w:r>
-        <w:rPr>
-          <w:rFonts w:asciiTheme="majorHAnsi" w:hAnsiTheme="majorHAnsi" w:cstheme="majorHAnsi"/>
-          <w:b/>
-          <w:szCs w:val="28"/>
-        </w:rPr>
-        <w:t>GestioneAccount</w:t>
-      </w:r>
-      <w:proofErr w:type="spellEnd"/>
-      <w:r>
-        <w:rPr>
-          <w:rFonts w:asciiTheme="majorHAnsi" w:hAnsiTheme="majorHAnsi" w:cstheme="majorHAnsi"/>
-          <w:b/>
-          <w:szCs w:val="28"/>
-        </w:rPr>
-        <w:t>::</w:t>
-      </w:r>
-      <w:proofErr w:type="gramEnd"/>
-      <w:r>
-        <w:rPr>
-          <w:rFonts w:asciiTheme="majorHAnsi" w:hAnsiTheme="majorHAnsi" w:cstheme="majorHAnsi"/>
-          <w:b/>
-          <w:szCs w:val="28"/>
-        </w:rPr>
-        <w:t xml:space="preserve"> </w:t>
-      </w:r>
-      <w:proofErr w:type="spellStart"/>
-      <w:r>
-        <w:rPr>
-          <w:rFonts w:asciiTheme="majorHAnsi" w:hAnsiTheme="majorHAnsi" w:cstheme="majorHAnsi"/>
-          <w:b/>
-          <w:szCs w:val="28"/>
+      <w:r>
+        <w:rPr>
+          <w:rFonts w:asciiTheme="majorHAnsi" w:hAnsiTheme="majorHAnsi" w:cstheme="majorHAnsi"/>
+          <w:b/>
+          <w:szCs w:val="28"/>
+          <w:lang w:val="en-US"/>
         </w:rPr>
         <w:t>P</w:t>
       </w:r>
@@ -9589,6 +9636,7 @@
           <w:rFonts w:asciiTheme="majorHAnsi" w:hAnsiTheme="majorHAnsi" w:cstheme="majorHAnsi"/>
           <w:b/>
           <w:szCs w:val="28"/>
+          <w:lang w:val="en-US"/>
         </w:rPr>
         <w:t>rofiloEsternoControl</w:t>
       </w:r>
@@ -9598,6 +9646,7 @@
           <w:rFonts w:asciiTheme="majorHAnsi" w:hAnsiTheme="majorHAnsi" w:cstheme="majorHAnsi"/>
           <w:b/>
           <w:szCs w:val="28"/>
+          <w:lang w:val="en-US"/>
         </w:rPr>
         <w:t>(</w:t>
       </w:r>
@@ -9607,6 +9656,7 @@
           <w:rFonts w:asciiTheme="majorHAnsi" w:hAnsiTheme="majorHAnsi" w:cstheme="majorHAnsi"/>
           <w:b/>
           <w:szCs w:val="28"/>
+          <w:lang w:val="en-US"/>
         </w:rPr>
         <w:t>idUtente</w:t>
       </w:r>
@@ -9615,6 +9665,7 @@
           <w:rFonts w:asciiTheme="majorHAnsi" w:hAnsiTheme="majorHAnsi" w:cstheme="majorHAnsi"/>
           <w:b/>
           <w:szCs w:val="28"/>
+          <w:lang w:val="en-US"/>
         </w:rPr>
         <w:t>:int</w:t>
       </w:r>
@@ -9624,6 +9675,7 @@
           <w:rFonts w:asciiTheme="majorHAnsi" w:hAnsiTheme="majorHAnsi" w:cstheme="majorHAnsi"/>
           <w:b/>
           <w:szCs w:val="28"/>
+          <w:lang w:val="en-US"/>
         </w:rPr>
         <w:t>):</w:t>
       </w:r>
@@ -10542,17 +10594,25 @@
           <w:rFonts w:asciiTheme="majorHAnsi" w:hAnsiTheme="majorHAnsi" w:cstheme="majorHAnsi"/>
           <w:b/>
           <w:szCs w:val="28"/>
-          <w:lang w:val="en-US"/>
-        </w:rPr>
-      </w:pPr>
-      <w:r>
-        <w:rPr>
-          <w:rFonts w:asciiTheme="majorHAnsi" w:hAnsiTheme="majorHAnsi" w:cstheme="majorHAnsi"/>
-          <w:b/>
-          <w:szCs w:val="28"/>
-          <w:lang w:val="en-US"/>
-        </w:rPr>
-        <w:t xml:space="preserve">Context </w:t>
+        </w:rPr>
+      </w:pPr>
+      <w:proofErr w:type="spellStart"/>
+      <w:r>
+        <w:rPr>
+          <w:rFonts w:asciiTheme="majorHAnsi" w:hAnsiTheme="majorHAnsi" w:cstheme="majorHAnsi"/>
+          <w:b/>
+          <w:szCs w:val="28"/>
+        </w:rPr>
+        <w:t>Context</w:t>
+      </w:r>
+      <w:proofErr w:type="spellEnd"/>
+      <w:r>
+        <w:rPr>
+          <w:rFonts w:asciiTheme="majorHAnsi" w:hAnsiTheme="majorHAnsi" w:cstheme="majorHAnsi"/>
+          <w:b/>
+          <w:szCs w:val="28"/>
+        </w:rPr>
+        <w:t xml:space="preserve"> </w:t>
       </w:r>
       <w:proofErr w:type="spellStart"/>
       <w:proofErr w:type="gramStart"/>
@@ -10561,7 +10621,6 @@
           <w:rFonts w:asciiTheme="majorHAnsi" w:hAnsiTheme="majorHAnsi" w:cstheme="majorHAnsi"/>
           <w:b/>
           <w:szCs w:val="28"/>
-          <w:lang w:val="en-US"/>
         </w:rPr>
         <w:t>GestioneEvento</w:t>
       </w:r>
@@ -10571,7 +10630,6 @@
           <w:rFonts w:asciiTheme="majorHAnsi" w:hAnsiTheme="majorHAnsi" w:cstheme="majorHAnsi"/>
           <w:b/>
           <w:szCs w:val="28"/>
-          <w:lang w:val="en-US"/>
         </w:rPr>
         <w:t>::</w:t>
       </w:r>
@@ -10581,7 +10639,6 @@
           <w:rFonts w:asciiTheme="majorHAnsi" w:hAnsiTheme="majorHAnsi" w:cstheme="majorHAnsi"/>
           <w:b/>
           <w:szCs w:val="28"/>
-          <w:lang w:val="en-US"/>
         </w:rPr>
         <w:t xml:space="preserve"> </w:t>
       </w:r>
@@ -10591,7 +10648,6 @@
           <w:rFonts w:asciiTheme="majorHAnsi" w:hAnsiTheme="majorHAnsi" w:cstheme="majorHAnsi"/>
           <w:b/>
           <w:szCs w:val="28"/>
-          <w:lang w:val="en-US"/>
         </w:rPr>
         <w:t>RatingControl</w:t>
       </w:r>
@@ -10601,7 +10657,6 @@
           <w:rFonts w:asciiTheme="majorHAnsi" w:hAnsiTheme="majorHAnsi" w:cstheme="majorHAnsi"/>
           <w:b/>
           <w:szCs w:val="28"/>
-          <w:lang w:val="en-US"/>
         </w:rPr>
         <w:t>(</w:t>
       </w:r>
@@ -10611,7 +10666,6 @@
           <w:rFonts w:asciiTheme="majorHAnsi" w:hAnsiTheme="majorHAnsi" w:cstheme="majorHAnsi"/>
           <w:b/>
           <w:szCs w:val="28"/>
-          <w:lang w:val="en-US"/>
         </w:rPr>
         <w:t>idEvento</w:t>
       </w:r>
@@ -10620,7 +10674,6 @@
           <w:rFonts w:asciiTheme="majorHAnsi" w:hAnsiTheme="majorHAnsi" w:cstheme="majorHAnsi"/>
           <w:b/>
           <w:szCs w:val="28"/>
-          <w:lang w:val="en-US"/>
         </w:rPr>
         <w:t>:int</w:t>
       </w:r>
@@ -10629,7 +10682,6 @@
           <w:rFonts w:asciiTheme="majorHAnsi" w:hAnsiTheme="majorHAnsi" w:cstheme="majorHAnsi"/>
           <w:b/>
           <w:szCs w:val="28"/>
-          <w:lang w:val="en-US"/>
         </w:rPr>
         <w:t>,voto</w:t>
       </w:r>
@@ -10638,7 +10690,6 @@
           <w:rFonts w:asciiTheme="majorHAnsi" w:hAnsiTheme="majorHAnsi" w:cstheme="majorHAnsi"/>
           <w:b/>
           <w:szCs w:val="28"/>
-          <w:lang w:val="en-US"/>
         </w:rPr>
         <w:t>:boolean</w:t>
       </w:r>
@@ -10648,7 +10699,6 @@
           <w:rFonts w:asciiTheme="majorHAnsi" w:hAnsiTheme="majorHAnsi" w:cstheme="majorHAnsi"/>
           <w:b/>
           <w:szCs w:val="28"/>
-          <w:lang w:val="en-US"/>
         </w:rPr>
         <w:t>)</w:t>
       </w:r>
@@ -10657,7 +10707,6 @@
           <w:rFonts w:asciiTheme="majorHAnsi" w:hAnsiTheme="majorHAnsi" w:cstheme="majorHAnsi"/>
           <w:b/>
           <w:szCs w:val="28"/>
-          <w:lang w:val="en-US"/>
         </w:rPr>
         <w:t>:</w:t>
       </w:r>
@@ -12522,17 +12571,7 @@
           <w:b/>
           <w:szCs w:val="24"/>
         </w:rPr>
-        <w:t>, azione</w:t>
-      </w:r>
-      <w:bookmarkStart w:id="0" w:name="_GoBack"/>
-      <w:bookmarkEnd w:id="0"/>
-      <w:r>
-        <w:rPr>
-          <w:rFonts w:asciiTheme="majorHAnsi" w:hAnsiTheme="majorHAnsi" w:cstheme="majorHAnsi"/>
-          <w:b/>
-          <w:szCs w:val="24"/>
-        </w:rPr>
-        <w:t>):</w:t>
+        <w:t>, azione):</w:t>
       </w:r>
     </w:p>
     <w:p>

</xml_diff>

<commit_message>
Temaplte dei documeti SDD ODD E SDD dati èerisstenti
</commit_message>
<xml_diff>
--- a/Internal work product/ODD.docx
+++ b/Internal work product/ODD.docx
@@ -5,32 +5,2672 @@
     <w:p>
       <w:pPr>
         <w:rPr>
-          <w:rStyle w:val="fontstyle01"/>
-          <w:rFonts w:asciiTheme="majorHAnsi" w:hAnsiTheme="majorHAnsi" w:cstheme="majorHAnsi"/>
-        </w:rPr>
-      </w:pPr>
-      <w:proofErr w:type="spellStart"/>
-      <w:r>
-        <w:rPr>
-          <w:rStyle w:val="fontstyle01"/>
-          <w:rFonts w:asciiTheme="majorHAnsi" w:hAnsiTheme="majorHAnsi" w:cstheme="majorHAnsi"/>
-        </w:rPr>
-        <w:t>o</w:t>
-      </w:r>
-      <w:r>
-        <w:rPr>
-          <w:rStyle w:val="fontstyle01"/>
-          <w:rFonts w:asciiTheme="majorHAnsi" w:hAnsiTheme="majorHAnsi" w:cstheme="majorHAnsi"/>
-        </w:rPr>
-        <w:t>Dopo</w:t>
-      </w:r>
-      <w:proofErr w:type="spellEnd"/>
-      <w:r>
-        <w:rPr>
-          <w:rStyle w:val="fontstyle01"/>
-          <w:rFonts w:asciiTheme="majorHAnsi" w:hAnsiTheme="majorHAnsi" w:cstheme="majorHAnsi"/>
-        </w:rPr>
-        <w:t xml:space="preserve"> aver stilato il documento di Requirements Analysis</w:t>
+          <w:rFonts w:ascii="Arial" w:hAnsi="Arial"/>
+          <w:b/>
+          <w:sz w:val="40"/>
+        </w:rPr>
+      </w:pPr>
+    </w:p>
+    <w:p/>
+    <w:tbl>
+      <w:tblPr>
+        <w:tblW w:w="0" w:type="auto"/>
+        <w:tblInd w:w="55" w:type="dxa"/>
+        <w:tblLayout w:type="fixed"/>
+        <w:tblCellMar>
+          <w:top w:w="55" w:type="dxa"/>
+          <w:left w:w="55" w:type="dxa"/>
+          <w:bottom w:w="55" w:type="dxa"/>
+          <w:right w:w="55" w:type="dxa"/>
+        </w:tblCellMar>
+        <w:tblLook w:val="04A0" w:firstRow="1" w:lastRow="0" w:firstColumn="1" w:lastColumn="0" w:noHBand="0" w:noVBand="1"/>
+      </w:tblPr>
+      <w:tblGrid>
+        <w:gridCol w:w="9637"/>
+      </w:tblGrid>
+      <w:tr>
+        <w:trPr>
+          <w:trHeight w:val="480"/>
+        </w:trPr>
+        <w:tc>
+          <w:tcPr>
+            <w:tcW w:w="9637" w:type="dxa"/>
+            <w:tcBorders>
+              <w:top w:val="single" w:sz="2" w:space="0" w:color="000000"/>
+              <w:left w:val="single" w:sz="2" w:space="0" w:color="000000"/>
+              <w:bottom w:val="single" w:sz="2" w:space="0" w:color="000000"/>
+              <w:right w:val="single" w:sz="2" w:space="0" w:color="000000"/>
+            </w:tcBorders>
+          </w:tcPr>
+          <w:p>
+            <w:pPr>
+              <w:rPr>
+                <w:rFonts w:ascii="Arial" w:hAnsi="Arial"/>
+                <w:b/>
+                <w:sz w:val="40"/>
+              </w:rPr>
+            </w:pPr>
+          </w:p>
+          <w:p>
+            <w:pPr>
+              <w:jc w:val="right"/>
+              <w:rPr>
+                <w:rFonts w:ascii="Arial" w:hAnsi="Arial"/>
+                <w:b/>
+              </w:rPr>
+            </w:pPr>
+            <w:r>
+              <w:rPr>
+                <w:rFonts w:ascii="Arial" w:hAnsi="Arial"/>
+                <w:b/>
+                <w:sz w:val="40"/>
+              </w:rPr>
+              <w:t>Università degli Studi di Salerno</w:t>
+            </w:r>
+            <w:r>
+              <w:rPr>
+                <w:rFonts w:ascii="Arial" w:hAnsi="Arial"/>
+                <w:b/>
+                <w:sz w:val="40"/>
+              </w:rPr>
+              <w:br/>
+            </w:r>
+            <w:r>
+              <w:rPr>
+                <w:rFonts w:ascii="Arial" w:hAnsi="Arial"/>
+                <w:b/>
+              </w:rPr>
+              <w:t>Corso di Ingegneria del Software</w:t>
+            </w:r>
+          </w:p>
+          <w:p>
+            <w:pPr>
+              <w:jc w:val="right"/>
+              <w:rPr>
+                <w:rFonts w:ascii="Arial" w:hAnsi="Arial"/>
+                <w:b/>
+                <w:sz w:val="40"/>
+              </w:rPr>
+            </w:pPr>
+          </w:p>
+        </w:tc>
+      </w:tr>
+    </w:tbl>
+    <w:p/>
+    <w:p/>
+    <w:p/>
+    <w:p/>
+    <w:p>
+      <w:pPr>
+        <w:tabs>
+          <w:tab w:val="left" w:pos="3015"/>
+          <w:tab w:val="left" w:pos="3195"/>
+          <w:tab w:val="center" w:pos="4998"/>
+          <w:tab w:val="center" w:pos="5359"/>
+        </w:tabs>
+        <w:jc w:val="right"/>
+        <w:rPr>
+          <w:rFonts w:ascii="Arial" w:hAnsi="Arial"/>
+          <w:b/>
+          <w:sz w:val="36"/>
+          <w:lang w:val="en-US"/>
+        </w:rPr>
+      </w:pPr>
+      <w:proofErr w:type="spellStart"/>
+      <w:r>
+        <w:rPr>
+          <w:rFonts w:ascii="Arial" w:hAnsi="Arial"/>
+          <w:b/>
+          <w:sz w:val="36"/>
+          <w:lang w:val="en-US"/>
+        </w:rPr>
+        <w:t>LetsMeet</w:t>
+      </w:r>
+      <w:proofErr w:type="spellEnd"/>
+      <w:r>
+        <w:rPr>
+          <w:rFonts w:ascii="Arial" w:hAnsi="Arial"/>
+          <w:b/>
+          <w:sz w:val="36"/>
+          <w:lang w:val="en-US"/>
+        </w:rPr>
+        <w:br/>
+      </w:r>
+      <w:r>
+        <w:rPr>
+          <w:rFonts w:ascii="Arial" w:hAnsi="Arial"/>
+          <w:b/>
+          <w:sz w:val="36"/>
+          <w:lang w:val="en-US"/>
+        </w:rPr>
+        <w:t>ODD – Object Design Document</w:t>
+      </w:r>
+      <w:r>
+        <w:rPr>
+          <w:rFonts w:ascii="Arial" w:hAnsi="Arial"/>
+          <w:b/>
+          <w:sz w:val="36"/>
+          <w:lang w:val="en-US"/>
+        </w:rPr>
+        <w:br/>
+      </w:r>
+      <w:proofErr w:type="spellStart"/>
+      <w:r>
+        <w:rPr>
+          <w:rFonts w:ascii="Arial" w:hAnsi="Arial"/>
+          <w:b/>
+          <w:sz w:val="36"/>
+          <w:lang w:val="en-US"/>
+        </w:rPr>
+        <w:t>Versione</w:t>
+      </w:r>
+      <w:proofErr w:type="spellEnd"/>
+      <w:r>
+        <w:rPr>
+          <w:rFonts w:ascii="Arial" w:hAnsi="Arial"/>
+          <w:b/>
+          <w:sz w:val="36"/>
+          <w:lang w:val="en-US"/>
+        </w:rPr>
+        <w:t xml:space="preserve"> 1.1</w:t>
+      </w:r>
+    </w:p>
+    <w:p>
+      <w:pPr>
+        <w:tabs>
+          <w:tab w:val="left" w:pos="3015"/>
+          <w:tab w:val="left" w:pos="3195"/>
+          <w:tab w:val="center" w:pos="4998"/>
+          <w:tab w:val="center" w:pos="5359"/>
+        </w:tabs>
+        <w:jc w:val="center"/>
+        <w:rPr>
+          <w:rFonts w:ascii="Arial" w:hAnsi="Arial"/>
+          <w:b/>
+          <w:sz w:val="36"/>
+        </w:rPr>
+      </w:pPr>
+      <w:r>
+        <w:rPr>
+          <w:rFonts w:ascii="Arial" w:hAnsi="Arial"/>
+          <w:b/>
+          <w:noProof/>
+          <w:sz w:val="36"/>
+          <w:lang w:val="en-US"/>
+        </w:rPr>
+        <w:drawing>
+          <wp:inline distT="0" distB="0" distL="0" distR="0" wp14:anchorId="74F62B19" wp14:editId="6061F2CA">
+            <wp:extent cx="2562225" cy="1993265"/>
+            <wp:effectExtent l="0" t="0" r="0" b="0"/>
+            <wp:docPr id="1" name="Immagine 1"/>
+            <wp:cNvGraphicFramePr>
+              <a:graphicFrameLocks xmlns:a="http://schemas.openxmlformats.org/drawingml/2006/main" noChangeAspect="1"/>
+            </wp:cNvGraphicFramePr>
+            <a:graphic xmlns:a="http://schemas.openxmlformats.org/drawingml/2006/main">
+              <a:graphicData uri="http://schemas.openxmlformats.org/drawingml/2006/picture">
+                <pic:pic xmlns:pic="http://schemas.openxmlformats.org/drawingml/2006/picture">
+                  <pic:nvPicPr>
+                    <pic:cNvPr id="0" name="Immagine 6"/>
+                    <pic:cNvPicPr>
+                      <a:picLocks noChangeAspect="1" noChangeArrowheads="1"/>
+                    </pic:cNvPicPr>
+                  </pic:nvPicPr>
+                  <pic:blipFill>
+                    <a:blip r:embed="rId6" cstate="print">
+                      <a:extLst>
+                        <a:ext uri="{28A0092B-C50C-407E-A947-70E740481C1C}">
+                          <a14:useLocalDpi xmlns:a14="http://schemas.microsoft.com/office/drawing/2010/main" val="0"/>
+                        </a:ext>
+                      </a:extLst>
+                    </a:blip>
+                    <a:srcRect/>
+                    <a:stretch>
+                      <a:fillRect/>
+                    </a:stretch>
+                  </pic:blipFill>
+                  <pic:spPr bwMode="auto">
+                    <a:xfrm>
+                      <a:off x="0" y="0"/>
+                      <a:ext cx="2562225" cy="1993265"/>
+                    </a:xfrm>
+                    <a:prstGeom prst="rect">
+                      <a:avLst/>
+                    </a:prstGeom>
+                    <a:noFill/>
+                    <a:ln>
+                      <a:noFill/>
+                    </a:ln>
+                  </pic:spPr>
+                </pic:pic>
+              </a:graphicData>
+            </a:graphic>
+          </wp:inline>
+        </w:drawing>
+      </w:r>
+    </w:p>
+    <w:p>
+      <w:pPr>
+        <w:tabs>
+          <w:tab w:val="left" w:pos="3015"/>
+          <w:tab w:val="left" w:pos="3195"/>
+          <w:tab w:val="center" w:pos="4998"/>
+          <w:tab w:val="center" w:pos="5359"/>
+        </w:tabs>
+        <w:jc w:val="right"/>
+        <w:rPr>
+          <w:rFonts w:ascii="Arial" w:hAnsi="Arial"/>
+          <w:b/>
+          <w:sz w:val="36"/>
+        </w:rPr>
+      </w:pPr>
+    </w:p>
+    <w:p>
+      <w:pPr>
+        <w:tabs>
+          <w:tab w:val="left" w:pos="3015"/>
+          <w:tab w:val="left" w:pos="3195"/>
+          <w:tab w:val="center" w:pos="4998"/>
+          <w:tab w:val="center" w:pos="5359"/>
+        </w:tabs>
+        <w:rPr>
+          <w:rFonts w:ascii="Arial" w:hAnsi="Arial"/>
+          <w:b/>
+          <w:sz w:val="36"/>
+        </w:rPr>
+      </w:pPr>
+      <w:r>
+        <w:rPr>
+          <w:rFonts w:ascii="Arial" w:hAnsi="Arial"/>
+          <w:b/>
+          <w:sz w:val="36"/>
+        </w:rPr>
+        <w:t>Docente:</w:t>
+      </w:r>
+    </w:p>
+    <w:p>
+      <w:pPr>
+        <w:tabs>
+          <w:tab w:val="left" w:pos="3015"/>
+          <w:tab w:val="left" w:pos="3195"/>
+          <w:tab w:val="center" w:pos="4998"/>
+          <w:tab w:val="center" w:pos="5359"/>
+        </w:tabs>
+        <w:rPr>
+          <w:rFonts w:ascii="Arial" w:hAnsi="Arial"/>
+          <w:sz w:val="36"/>
+        </w:rPr>
+      </w:pPr>
+      <w:r>
+        <w:rPr>
+          <w:rFonts w:ascii="Arial" w:hAnsi="Arial"/>
+          <w:sz w:val="36"/>
+        </w:rPr>
+        <w:t>Andrea De Lucia</w:t>
+      </w:r>
+    </w:p>
+    <w:p>
+      <w:pPr>
+        <w:tabs>
+          <w:tab w:val="left" w:pos="3015"/>
+          <w:tab w:val="left" w:pos="3195"/>
+          <w:tab w:val="center" w:pos="4998"/>
+          <w:tab w:val="center" w:pos="5359"/>
+        </w:tabs>
+        <w:rPr>
+          <w:rFonts w:ascii="Arial" w:hAnsi="Arial"/>
+          <w:sz w:val="36"/>
+        </w:rPr>
+      </w:pPr>
+    </w:p>
+    <w:p>
+      <w:pPr>
+        <w:tabs>
+          <w:tab w:val="left" w:pos="3015"/>
+          <w:tab w:val="left" w:pos="3195"/>
+          <w:tab w:val="center" w:pos="4998"/>
+          <w:tab w:val="center" w:pos="5359"/>
+        </w:tabs>
+        <w:rPr>
+          <w:rFonts w:ascii="Arial" w:hAnsi="Arial"/>
+          <w:b/>
+          <w:sz w:val="36"/>
+        </w:rPr>
+      </w:pPr>
+      <w:r>
+        <w:rPr>
+          <w:rFonts w:ascii="Arial" w:hAnsi="Arial"/>
+          <w:b/>
+          <w:sz w:val="36"/>
+        </w:rPr>
+        <w:t>Studenti:</w:t>
+      </w:r>
+    </w:p>
+    <w:p>
+      <w:pPr>
+        <w:tabs>
+          <w:tab w:val="left" w:pos="3015"/>
+          <w:tab w:val="left" w:pos="3195"/>
+          <w:tab w:val="center" w:pos="4998"/>
+          <w:tab w:val="center" w:pos="5359"/>
+        </w:tabs>
+        <w:rPr>
+          <w:rFonts w:ascii="Arial" w:hAnsi="Arial"/>
+          <w:sz w:val="36"/>
+        </w:rPr>
+      </w:pPr>
+      <w:r>
+        <w:rPr>
+          <w:rFonts w:ascii="Arial" w:hAnsi="Arial"/>
+          <w:sz w:val="36"/>
+        </w:rPr>
+        <w:t>Vittorio Aiello</w:t>
+      </w:r>
+    </w:p>
+    <w:p>
+      <w:pPr>
+        <w:tabs>
+          <w:tab w:val="left" w:pos="3015"/>
+          <w:tab w:val="left" w:pos="3195"/>
+          <w:tab w:val="center" w:pos="4998"/>
+          <w:tab w:val="center" w:pos="5359"/>
+        </w:tabs>
+        <w:rPr>
+          <w:rFonts w:ascii="Arial" w:hAnsi="Arial"/>
+          <w:sz w:val="36"/>
+        </w:rPr>
+      </w:pPr>
+      <w:r>
+        <w:rPr>
+          <w:rFonts w:ascii="Arial" w:hAnsi="Arial"/>
+          <w:sz w:val="36"/>
+        </w:rPr>
+        <w:t>Gerardo Benevento</w:t>
+      </w:r>
+    </w:p>
+    <w:p>
+      <w:pPr>
+        <w:tabs>
+          <w:tab w:val="left" w:pos="3015"/>
+          <w:tab w:val="left" w:pos="3195"/>
+          <w:tab w:val="center" w:pos="4998"/>
+          <w:tab w:val="center" w:pos="5359"/>
+        </w:tabs>
+        <w:rPr>
+          <w:rFonts w:ascii="Arial" w:hAnsi="Arial"/>
+          <w:b/>
+          <w:sz w:val="36"/>
+        </w:rPr>
+      </w:pPr>
+      <w:r>
+        <w:rPr>
+          <w:rFonts w:ascii="Arial" w:hAnsi="Arial"/>
+          <w:sz w:val="36"/>
+        </w:rPr>
+        <w:t>Raffaele Sansone</w:t>
+      </w:r>
+    </w:p>
+    <w:p/>
+    <w:p/>
+    <w:p>
+      <w:pPr>
+        <w:jc w:val="center"/>
+        <w:rPr>
+          <w:sz w:val="32"/>
+        </w:rPr>
+      </w:pPr>
+      <w:r>
+        <w:rPr>
+          <w:sz w:val="32"/>
+        </w:rPr>
+        <w:t>Data: 15/12/2018</w:t>
+      </w:r>
+    </w:p>
+    <w:p>
+      <w:pPr>
+        <w:rPr>
+          <w:rStyle w:val="fontstyle01"/>
+          <w:rFonts w:asciiTheme="minorHAnsi" w:hAnsiTheme="minorHAnsi" w:cstheme="minorHAnsi"/>
+          <w:sz w:val="32"/>
+          <w:szCs w:val="32"/>
+        </w:rPr>
+      </w:pPr>
+    </w:p>
+    <w:p>
+      <w:pPr>
+        <w:rPr>
+          <w:rStyle w:val="fontstyle01"/>
+          <w:rFonts w:cstheme="minorHAnsi"/>
+          <w:sz w:val="32"/>
+          <w:szCs w:val="32"/>
+        </w:rPr>
+      </w:pPr>
+    </w:p>
+    <w:p>
+      <w:pPr>
+        <w:rPr>
+          <w:rStyle w:val="fontstyle01"/>
+          <w:rFonts w:cstheme="minorHAnsi"/>
+          <w:sz w:val="32"/>
+          <w:szCs w:val="32"/>
+        </w:rPr>
+      </w:pPr>
+    </w:p>
+    <w:p>
+      <w:pPr>
+        <w:rPr>
+          <w:rStyle w:val="fontstyle01"/>
+          <w:rFonts w:cstheme="minorHAnsi"/>
+          <w:sz w:val="32"/>
+          <w:szCs w:val="32"/>
+        </w:rPr>
+      </w:pPr>
+    </w:p>
+    <w:p>
+      <w:pPr>
+        <w:rPr>
+          <w:lang w:val="en-US"/>
+        </w:rPr>
+      </w:pPr>
+      <w:bookmarkStart w:id="0" w:name="_Hlk4344822"/>
+    </w:p>
+    <w:tbl>
+      <w:tblPr>
+        <w:tblW w:w="0" w:type="auto"/>
+        <w:tblInd w:w="55" w:type="dxa"/>
+        <w:tblLayout w:type="fixed"/>
+        <w:tblCellMar>
+          <w:top w:w="55" w:type="dxa"/>
+          <w:left w:w="55" w:type="dxa"/>
+          <w:bottom w:w="55" w:type="dxa"/>
+          <w:right w:w="55" w:type="dxa"/>
+        </w:tblCellMar>
+        <w:tblLook w:val="04A0" w:firstRow="1" w:lastRow="0" w:firstColumn="1" w:lastColumn="0" w:noHBand="0" w:noVBand="1"/>
+      </w:tblPr>
+      <w:tblGrid>
+        <w:gridCol w:w="6745"/>
+        <w:gridCol w:w="2892"/>
+      </w:tblGrid>
+      <w:tr>
+        <w:trPr>
+          <w:trHeight w:val="230"/>
+        </w:trPr>
+        <w:tc>
+          <w:tcPr>
+            <w:tcW w:w="6745" w:type="dxa"/>
+            <w:tcBorders>
+              <w:top w:val="single" w:sz="2" w:space="0" w:color="000000"/>
+              <w:left w:val="single" w:sz="2" w:space="0" w:color="000000"/>
+              <w:bottom w:val="nil"/>
+              <w:right w:val="nil"/>
+            </w:tcBorders>
+            <w:hideMark/>
+          </w:tcPr>
+          <w:p>
+            <w:pPr>
+              <w:pStyle w:val="Intestazionetabella"/>
+              <w:spacing w:line="256" w:lineRule="auto"/>
+              <w:jc w:val="left"/>
+              <w:rPr>
+                <w:b w:val="0"/>
+                <w:sz w:val="20"/>
+                <w:lang w:eastAsia="en-US"/>
+              </w:rPr>
+            </w:pPr>
+            <w:r>
+              <w:rPr>
+                <w:b w:val="0"/>
+                <w:sz w:val="20"/>
+                <w:lang w:eastAsia="en-US"/>
+              </w:rPr>
+              <w:t xml:space="preserve">Progetto: </w:t>
+            </w:r>
+            <w:proofErr w:type="spellStart"/>
+            <w:r>
+              <w:rPr>
+                <w:b w:val="0"/>
+                <w:sz w:val="20"/>
+                <w:lang w:eastAsia="en-US"/>
+              </w:rPr>
+              <w:t>LetsMeet</w:t>
+            </w:r>
+            <w:proofErr w:type="spellEnd"/>
+          </w:p>
+        </w:tc>
+        <w:tc>
+          <w:tcPr>
+            <w:tcW w:w="2892" w:type="dxa"/>
+            <w:tcBorders>
+              <w:top w:val="single" w:sz="2" w:space="0" w:color="000000"/>
+              <w:left w:val="single" w:sz="2" w:space="0" w:color="000000"/>
+              <w:bottom w:val="nil"/>
+              <w:right w:val="single" w:sz="2" w:space="0" w:color="000000"/>
+            </w:tcBorders>
+            <w:hideMark/>
+          </w:tcPr>
+          <w:p>
+            <w:pPr>
+              <w:pStyle w:val="Intestazionetabella"/>
+              <w:spacing w:line="256" w:lineRule="auto"/>
+              <w:jc w:val="left"/>
+              <w:rPr>
+                <w:b w:val="0"/>
+                <w:sz w:val="20"/>
+                <w:lang w:eastAsia="en-US"/>
+              </w:rPr>
+            </w:pPr>
+            <w:r>
+              <w:rPr>
+                <w:b w:val="0"/>
+                <w:sz w:val="20"/>
+                <w:lang w:eastAsia="en-US"/>
+              </w:rPr>
+              <w:t>Versione: 1.0</w:t>
+            </w:r>
+          </w:p>
+        </w:tc>
+      </w:tr>
+      <w:tr>
+        <w:trPr>
+          <w:trHeight w:val="230"/>
+        </w:trPr>
+        <w:tc>
+          <w:tcPr>
+            <w:tcW w:w="6745" w:type="dxa"/>
+            <w:tcBorders>
+              <w:top w:val="nil"/>
+              <w:left w:val="single" w:sz="2" w:space="0" w:color="000000"/>
+              <w:bottom w:val="single" w:sz="2" w:space="0" w:color="000000"/>
+              <w:right w:val="nil"/>
+            </w:tcBorders>
+            <w:hideMark/>
+          </w:tcPr>
+          <w:p>
+            <w:pPr>
+              <w:pStyle w:val="Contenutotabella"/>
+              <w:spacing w:line="256" w:lineRule="auto"/>
+              <w:rPr>
+                <w:sz w:val="20"/>
+                <w:lang w:eastAsia="en-US"/>
+              </w:rPr>
+            </w:pPr>
+            <w:r>
+              <w:rPr>
+                <w:sz w:val="20"/>
+                <w:lang w:eastAsia="en-US"/>
+              </w:rPr>
+              <w:t xml:space="preserve">Documento: </w:t>
+            </w:r>
+            <w:r>
+              <w:rPr>
+                <w:sz w:val="20"/>
+                <w:lang w:eastAsia="en-US"/>
+              </w:rPr>
+              <w:t>ODD</w:t>
+            </w:r>
+          </w:p>
+        </w:tc>
+        <w:tc>
+          <w:tcPr>
+            <w:tcW w:w="2892" w:type="dxa"/>
+            <w:tcBorders>
+              <w:top w:val="nil"/>
+              <w:left w:val="single" w:sz="2" w:space="0" w:color="000000"/>
+              <w:bottom w:val="single" w:sz="2" w:space="0" w:color="000000"/>
+              <w:right w:val="single" w:sz="2" w:space="0" w:color="000000"/>
+            </w:tcBorders>
+            <w:hideMark/>
+          </w:tcPr>
+          <w:p>
+            <w:pPr>
+              <w:pStyle w:val="Contenutotabella"/>
+              <w:spacing w:line="256" w:lineRule="auto"/>
+              <w:rPr>
+                <w:sz w:val="20"/>
+                <w:lang w:eastAsia="en-US"/>
+              </w:rPr>
+            </w:pPr>
+            <w:r>
+              <w:rPr>
+                <w:sz w:val="20"/>
+                <w:lang w:eastAsia="en-US"/>
+              </w:rPr>
+              <w:t>Data: 15/12/2018</w:t>
+            </w:r>
+          </w:p>
+        </w:tc>
+      </w:tr>
+    </w:tbl>
+    <w:p>
+      <w:pPr>
+        <w:pStyle w:val="Intestazione"/>
+      </w:pPr>
+    </w:p>
+    <w:p>
+      <w:pPr>
+        <w:rPr>
+          <w:lang w:val="en-US"/>
+        </w:rPr>
+      </w:pPr>
+    </w:p>
+    <w:p>
+      <w:pPr>
+        <w:rPr>
+          <w:b/>
+        </w:rPr>
+      </w:pPr>
+      <w:r>
+        <w:rPr>
+          <w:b/>
+        </w:rPr>
+        <w:t>Coordinatore del progetto:</w:t>
+      </w:r>
+    </w:p>
+    <w:tbl>
+      <w:tblPr>
+        <w:tblW w:w="9630" w:type="dxa"/>
+        <w:tblInd w:w="55" w:type="dxa"/>
+        <w:tblLayout w:type="fixed"/>
+        <w:tblCellMar>
+          <w:top w:w="55" w:type="dxa"/>
+          <w:left w:w="55" w:type="dxa"/>
+          <w:bottom w:w="55" w:type="dxa"/>
+          <w:right w:w="55" w:type="dxa"/>
+        </w:tblCellMar>
+        <w:tblLook w:val="04A0" w:firstRow="1" w:lastRow="0" w:firstColumn="1" w:lastColumn="0" w:noHBand="0" w:noVBand="1"/>
+      </w:tblPr>
+      <w:tblGrid>
+        <w:gridCol w:w="6740"/>
+        <w:gridCol w:w="2890"/>
+      </w:tblGrid>
+      <w:tr>
+        <w:trPr>
+          <w:trHeight w:val="230"/>
+        </w:trPr>
+        <w:tc>
+          <w:tcPr>
+            <w:tcW w:w="6745" w:type="dxa"/>
+            <w:tcBorders>
+              <w:top w:val="single" w:sz="2" w:space="0" w:color="000000"/>
+              <w:left w:val="single" w:sz="2" w:space="0" w:color="000000"/>
+              <w:bottom w:val="nil"/>
+              <w:right w:val="nil"/>
+            </w:tcBorders>
+            <w:hideMark/>
+          </w:tcPr>
+          <w:p>
+            <w:pPr>
+              <w:pStyle w:val="Intestazionetabella"/>
+              <w:spacing w:line="256" w:lineRule="auto"/>
+              <w:jc w:val="left"/>
+              <w:rPr>
+                <w:sz w:val="20"/>
+                <w:lang w:eastAsia="en-US"/>
+              </w:rPr>
+            </w:pPr>
+            <w:r>
+              <w:rPr>
+                <w:sz w:val="20"/>
+                <w:lang w:eastAsia="en-US"/>
+              </w:rPr>
+              <w:t xml:space="preserve"> Nome</w:t>
+            </w:r>
+          </w:p>
+        </w:tc>
+        <w:tc>
+          <w:tcPr>
+            <w:tcW w:w="2892" w:type="dxa"/>
+            <w:tcBorders>
+              <w:top w:val="single" w:sz="2" w:space="0" w:color="000000"/>
+              <w:left w:val="single" w:sz="2" w:space="0" w:color="000000"/>
+              <w:bottom w:val="nil"/>
+              <w:right w:val="single" w:sz="2" w:space="0" w:color="000000"/>
+            </w:tcBorders>
+            <w:hideMark/>
+          </w:tcPr>
+          <w:p>
+            <w:pPr>
+              <w:pStyle w:val="Intestazionetabella"/>
+              <w:spacing w:line="256" w:lineRule="auto"/>
+              <w:jc w:val="left"/>
+              <w:rPr>
+                <w:sz w:val="20"/>
+                <w:lang w:eastAsia="en-US"/>
+              </w:rPr>
+            </w:pPr>
+            <w:r>
+              <w:rPr>
+                <w:sz w:val="20"/>
+                <w:lang w:eastAsia="en-US"/>
+              </w:rPr>
+              <w:t xml:space="preserve"> Matricola</w:t>
+            </w:r>
+          </w:p>
+        </w:tc>
+      </w:tr>
+      <w:tr>
+        <w:trPr>
+          <w:trHeight w:val="230"/>
+        </w:trPr>
+        <w:tc>
+          <w:tcPr>
+            <w:tcW w:w="6745" w:type="dxa"/>
+            <w:tcBorders>
+              <w:top w:val="nil"/>
+              <w:left w:val="single" w:sz="2" w:space="0" w:color="000000"/>
+              <w:bottom w:val="single" w:sz="2" w:space="0" w:color="000000"/>
+              <w:right w:val="nil"/>
+            </w:tcBorders>
+          </w:tcPr>
+          <w:p>
+            <w:pPr>
+              <w:pStyle w:val="Contenutotabella"/>
+              <w:spacing w:line="256" w:lineRule="auto"/>
+              <w:rPr>
+                <w:sz w:val="20"/>
+                <w:lang w:eastAsia="en-US"/>
+              </w:rPr>
+            </w:pPr>
+          </w:p>
+        </w:tc>
+        <w:tc>
+          <w:tcPr>
+            <w:tcW w:w="2892" w:type="dxa"/>
+            <w:tcBorders>
+              <w:top w:val="nil"/>
+              <w:left w:val="single" w:sz="2" w:space="0" w:color="000000"/>
+              <w:bottom w:val="single" w:sz="2" w:space="0" w:color="000000"/>
+              <w:right w:val="single" w:sz="2" w:space="0" w:color="000000"/>
+            </w:tcBorders>
+          </w:tcPr>
+          <w:p>
+            <w:pPr>
+              <w:pStyle w:val="Contenutotabella"/>
+              <w:spacing w:line="256" w:lineRule="auto"/>
+              <w:rPr>
+                <w:sz w:val="20"/>
+                <w:lang w:eastAsia="en-US"/>
+              </w:rPr>
+            </w:pPr>
+          </w:p>
+        </w:tc>
+      </w:tr>
+      <w:tr>
+        <w:trPr>
+          <w:trHeight w:val="230"/>
+        </w:trPr>
+        <w:tc>
+          <w:tcPr>
+            <w:tcW w:w="6745" w:type="dxa"/>
+            <w:tcBorders>
+              <w:top w:val="nil"/>
+              <w:left w:val="single" w:sz="2" w:space="0" w:color="000000"/>
+              <w:bottom w:val="single" w:sz="2" w:space="0" w:color="000000"/>
+              <w:right w:val="nil"/>
+            </w:tcBorders>
+            <w:hideMark/>
+          </w:tcPr>
+          <w:p>
+            <w:pPr>
+              <w:pStyle w:val="Contenutotabella"/>
+              <w:spacing w:line="256" w:lineRule="auto"/>
+              <w:rPr>
+                <w:sz w:val="20"/>
+                <w:lang w:eastAsia="en-US"/>
+              </w:rPr>
+            </w:pPr>
+            <w:r>
+              <w:rPr>
+                <w:sz w:val="20"/>
+                <w:lang w:eastAsia="en-US"/>
+              </w:rPr>
+              <w:t>Vittorio Aiello</w:t>
+            </w:r>
+          </w:p>
+        </w:tc>
+        <w:tc>
+          <w:tcPr>
+            <w:tcW w:w="2892" w:type="dxa"/>
+            <w:tcBorders>
+              <w:top w:val="nil"/>
+              <w:left w:val="single" w:sz="2" w:space="0" w:color="000000"/>
+              <w:bottom w:val="single" w:sz="2" w:space="0" w:color="000000"/>
+              <w:right w:val="single" w:sz="2" w:space="0" w:color="000000"/>
+            </w:tcBorders>
+            <w:hideMark/>
+          </w:tcPr>
+          <w:p>
+            <w:pPr>
+              <w:pStyle w:val="Contenutotabella"/>
+              <w:spacing w:line="256" w:lineRule="auto"/>
+              <w:rPr>
+                <w:sz w:val="20"/>
+                <w:lang w:eastAsia="en-US"/>
+              </w:rPr>
+            </w:pPr>
+            <w:r>
+              <w:rPr>
+                <w:sz w:val="20"/>
+                <w:lang w:eastAsia="en-US"/>
+              </w:rPr>
+              <w:t>05121045</w:t>
+            </w:r>
+            <w:r>
+              <w:rPr>
+                <w:sz w:val="20"/>
+                <w:lang w:eastAsia="en-US"/>
+              </w:rPr>
+              <w:t>2</w:t>
+            </w:r>
+            <w:r>
+              <w:rPr>
+                <w:sz w:val="20"/>
+                <w:lang w:eastAsia="en-US"/>
+              </w:rPr>
+              <w:t>4</w:t>
+            </w:r>
+          </w:p>
+        </w:tc>
+      </w:tr>
+    </w:tbl>
+    <w:p>
+      <w:pPr>
+        <w:rPr>
+          <w:b/>
+        </w:rPr>
+      </w:pPr>
+    </w:p>
+    <w:p>
+      <w:pPr>
+        <w:rPr>
+          <w:b/>
+          <w:sz w:val="20"/>
+        </w:rPr>
+      </w:pPr>
+      <w:r>
+        <w:rPr>
+          <w:b/>
+          <w:sz w:val="20"/>
+        </w:rPr>
+        <w:t>Partecipanti:</w:t>
+      </w:r>
+    </w:p>
+    <w:tbl>
+      <w:tblPr>
+        <w:tblW w:w="9630" w:type="dxa"/>
+        <w:tblInd w:w="55" w:type="dxa"/>
+        <w:tblLayout w:type="fixed"/>
+        <w:tblCellMar>
+          <w:top w:w="55" w:type="dxa"/>
+          <w:left w:w="55" w:type="dxa"/>
+          <w:bottom w:w="55" w:type="dxa"/>
+          <w:right w:w="55" w:type="dxa"/>
+        </w:tblCellMar>
+        <w:tblLook w:val="04A0" w:firstRow="1" w:lastRow="0" w:firstColumn="1" w:lastColumn="0" w:noHBand="0" w:noVBand="1"/>
+      </w:tblPr>
+      <w:tblGrid>
+        <w:gridCol w:w="6740"/>
+        <w:gridCol w:w="2890"/>
+      </w:tblGrid>
+      <w:tr>
+        <w:trPr>
+          <w:trHeight w:val="230"/>
+        </w:trPr>
+        <w:tc>
+          <w:tcPr>
+            <w:tcW w:w="6745" w:type="dxa"/>
+            <w:tcBorders>
+              <w:top w:val="single" w:sz="2" w:space="0" w:color="000000"/>
+              <w:left w:val="single" w:sz="2" w:space="0" w:color="000000"/>
+              <w:bottom w:val="nil"/>
+              <w:right w:val="nil"/>
+            </w:tcBorders>
+            <w:hideMark/>
+          </w:tcPr>
+          <w:p>
+            <w:pPr>
+              <w:pStyle w:val="Intestazionetabella"/>
+              <w:spacing w:line="256" w:lineRule="auto"/>
+              <w:jc w:val="left"/>
+              <w:rPr>
+                <w:sz w:val="20"/>
+                <w:lang w:eastAsia="en-US"/>
+              </w:rPr>
+            </w:pPr>
+            <w:r>
+              <w:rPr>
+                <w:sz w:val="20"/>
+                <w:lang w:eastAsia="en-US"/>
+              </w:rPr>
+              <w:t xml:space="preserve"> Nome</w:t>
+            </w:r>
+          </w:p>
+        </w:tc>
+        <w:tc>
+          <w:tcPr>
+            <w:tcW w:w="2892" w:type="dxa"/>
+            <w:tcBorders>
+              <w:top w:val="single" w:sz="2" w:space="0" w:color="000000"/>
+              <w:left w:val="single" w:sz="2" w:space="0" w:color="000000"/>
+              <w:bottom w:val="nil"/>
+              <w:right w:val="single" w:sz="2" w:space="0" w:color="000000"/>
+            </w:tcBorders>
+            <w:hideMark/>
+          </w:tcPr>
+          <w:p>
+            <w:pPr>
+              <w:pStyle w:val="Intestazionetabella"/>
+              <w:spacing w:line="256" w:lineRule="auto"/>
+              <w:jc w:val="left"/>
+              <w:rPr>
+                <w:sz w:val="20"/>
+                <w:lang w:eastAsia="en-US"/>
+              </w:rPr>
+            </w:pPr>
+            <w:r>
+              <w:rPr>
+                <w:sz w:val="20"/>
+                <w:lang w:eastAsia="en-US"/>
+              </w:rPr>
+              <w:t xml:space="preserve"> Matricola</w:t>
+            </w:r>
+          </w:p>
+        </w:tc>
+      </w:tr>
+      <w:tr>
+        <w:trPr>
+          <w:trHeight w:val="230"/>
+        </w:trPr>
+        <w:tc>
+          <w:tcPr>
+            <w:tcW w:w="6745" w:type="dxa"/>
+            <w:tcBorders>
+              <w:top w:val="nil"/>
+              <w:left w:val="single" w:sz="2" w:space="0" w:color="000000"/>
+              <w:bottom w:val="single" w:sz="2" w:space="0" w:color="000000"/>
+              <w:right w:val="nil"/>
+            </w:tcBorders>
+          </w:tcPr>
+          <w:p>
+            <w:pPr>
+              <w:pStyle w:val="Contenutotabella"/>
+              <w:spacing w:line="256" w:lineRule="auto"/>
+              <w:rPr>
+                <w:sz w:val="20"/>
+                <w:lang w:eastAsia="en-US"/>
+              </w:rPr>
+            </w:pPr>
+          </w:p>
+        </w:tc>
+        <w:tc>
+          <w:tcPr>
+            <w:tcW w:w="2892" w:type="dxa"/>
+            <w:tcBorders>
+              <w:top w:val="nil"/>
+              <w:left w:val="single" w:sz="2" w:space="0" w:color="000000"/>
+              <w:bottom w:val="single" w:sz="2" w:space="0" w:color="000000"/>
+              <w:right w:val="single" w:sz="2" w:space="0" w:color="000000"/>
+            </w:tcBorders>
+          </w:tcPr>
+          <w:p>
+            <w:pPr>
+              <w:pStyle w:val="Contenutotabella"/>
+              <w:spacing w:line="256" w:lineRule="auto"/>
+              <w:rPr>
+                <w:sz w:val="20"/>
+                <w:lang w:eastAsia="en-US"/>
+              </w:rPr>
+            </w:pPr>
+          </w:p>
+        </w:tc>
+      </w:tr>
+      <w:tr>
+        <w:trPr>
+          <w:trHeight w:val="230"/>
+        </w:trPr>
+        <w:tc>
+          <w:tcPr>
+            <w:tcW w:w="6745" w:type="dxa"/>
+            <w:tcBorders>
+              <w:top w:val="nil"/>
+              <w:left w:val="single" w:sz="2" w:space="0" w:color="000000"/>
+              <w:bottom w:val="single" w:sz="2" w:space="0" w:color="000000"/>
+              <w:right w:val="nil"/>
+            </w:tcBorders>
+            <w:hideMark/>
+          </w:tcPr>
+          <w:p>
+            <w:pPr>
+              <w:pStyle w:val="Contenutotabella"/>
+              <w:spacing w:line="256" w:lineRule="auto"/>
+              <w:rPr>
+                <w:sz w:val="20"/>
+                <w:lang w:eastAsia="en-US"/>
+              </w:rPr>
+            </w:pPr>
+            <w:r>
+              <w:rPr>
+                <w:sz w:val="20"/>
+                <w:lang w:eastAsia="en-US"/>
+              </w:rPr>
+              <w:t>Vittorio Aiello</w:t>
+            </w:r>
+          </w:p>
+        </w:tc>
+        <w:tc>
+          <w:tcPr>
+            <w:tcW w:w="2892" w:type="dxa"/>
+            <w:tcBorders>
+              <w:top w:val="nil"/>
+              <w:left w:val="single" w:sz="2" w:space="0" w:color="000000"/>
+              <w:bottom w:val="single" w:sz="2" w:space="0" w:color="000000"/>
+              <w:right w:val="single" w:sz="2" w:space="0" w:color="000000"/>
+            </w:tcBorders>
+            <w:hideMark/>
+          </w:tcPr>
+          <w:p>
+            <w:pPr>
+              <w:pStyle w:val="Contenutotabella"/>
+              <w:spacing w:line="256" w:lineRule="auto"/>
+              <w:rPr>
+                <w:sz w:val="20"/>
+                <w:lang w:eastAsia="en-US"/>
+              </w:rPr>
+            </w:pPr>
+            <w:r>
+              <w:rPr>
+                <w:sz w:val="20"/>
+                <w:lang w:eastAsia="en-US"/>
+              </w:rPr>
+              <w:t>0512104524</w:t>
+            </w:r>
+          </w:p>
+        </w:tc>
+      </w:tr>
+      <w:tr>
+        <w:trPr>
+          <w:trHeight w:val="230"/>
+        </w:trPr>
+        <w:tc>
+          <w:tcPr>
+            <w:tcW w:w="6745" w:type="dxa"/>
+            <w:tcBorders>
+              <w:top w:val="nil"/>
+              <w:left w:val="single" w:sz="2" w:space="0" w:color="000000"/>
+              <w:bottom w:val="single" w:sz="2" w:space="0" w:color="000000"/>
+              <w:right w:val="nil"/>
+            </w:tcBorders>
+            <w:hideMark/>
+          </w:tcPr>
+          <w:p>
+            <w:pPr>
+              <w:pStyle w:val="Contenutotabella"/>
+              <w:spacing w:line="256" w:lineRule="auto"/>
+              <w:rPr>
+                <w:sz w:val="20"/>
+                <w:lang w:eastAsia="en-US"/>
+              </w:rPr>
+            </w:pPr>
+            <w:r>
+              <w:rPr>
+                <w:sz w:val="20"/>
+                <w:lang w:eastAsia="en-US"/>
+              </w:rPr>
+              <w:t>Gerardo Benevento</w:t>
+            </w:r>
+          </w:p>
+        </w:tc>
+        <w:tc>
+          <w:tcPr>
+            <w:tcW w:w="2892" w:type="dxa"/>
+            <w:tcBorders>
+              <w:top w:val="nil"/>
+              <w:left w:val="single" w:sz="2" w:space="0" w:color="000000"/>
+              <w:bottom w:val="single" w:sz="2" w:space="0" w:color="000000"/>
+              <w:right w:val="single" w:sz="2" w:space="0" w:color="000000"/>
+            </w:tcBorders>
+            <w:hideMark/>
+          </w:tcPr>
+          <w:p>
+            <w:pPr>
+              <w:pStyle w:val="Contenutotabella"/>
+              <w:spacing w:line="256" w:lineRule="auto"/>
+              <w:rPr>
+                <w:sz w:val="20"/>
+                <w:lang w:eastAsia="en-US"/>
+              </w:rPr>
+            </w:pPr>
+            <w:r>
+              <w:rPr>
+                <w:sz w:val="20"/>
+                <w:lang w:eastAsia="en-US"/>
+              </w:rPr>
+              <w:t>0512104584</w:t>
+            </w:r>
+          </w:p>
+        </w:tc>
+      </w:tr>
+      <w:tr>
+        <w:trPr>
+          <w:trHeight w:val="230"/>
+        </w:trPr>
+        <w:tc>
+          <w:tcPr>
+            <w:tcW w:w="6745" w:type="dxa"/>
+            <w:tcBorders>
+              <w:top w:val="nil"/>
+              <w:left w:val="single" w:sz="2" w:space="0" w:color="000000"/>
+              <w:bottom w:val="single" w:sz="2" w:space="0" w:color="000000"/>
+              <w:right w:val="nil"/>
+            </w:tcBorders>
+            <w:hideMark/>
+          </w:tcPr>
+          <w:p>
+            <w:pPr>
+              <w:pStyle w:val="Contenutotabella"/>
+              <w:spacing w:line="256" w:lineRule="auto"/>
+              <w:rPr>
+                <w:sz w:val="20"/>
+                <w:lang w:eastAsia="en-US"/>
+              </w:rPr>
+            </w:pPr>
+            <w:r>
+              <w:rPr>
+                <w:sz w:val="20"/>
+                <w:lang w:eastAsia="en-US"/>
+              </w:rPr>
+              <w:t>Raffaele Sansone</w:t>
+            </w:r>
+          </w:p>
+        </w:tc>
+        <w:tc>
+          <w:tcPr>
+            <w:tcW w:w="2892" w:type="dxa"/>
+            <w:tcBorders>
+              <w:top w:val="nil"/>
+              <w:left w:val="single" w:sz="2" w:space="0" w:color="000000"/>
+              <w:bottom w:val="single" w:sz="2" w:space="0" w:color="000000"/>
+              <w:right w:val="single" w:sz="2" w:space="0" w:color="000000"/>
+            </w:tcBorders>
+            <w:hideMark/>
+          </w:tcPr>
+          <w:p>
+            <w:pPr>
+              <w:pStyle w:val="Contenutotabella"/>
+              <w:spacing w:line="256" w:lineRule="auto"/>
+              <w:rPr>
+                <w:sz w:val="20"/>
+                <w:lang w:eastAsia="en-US"/>
+              </w:rPr>
+            </w:pPr>
+            <w:r>
+              <w:rPr>
+                <w:sz w:val="20"/>
+                <w:lang w:eastAsia="en-US"/>
+              </w:rPr>
+              <w:t>0512104974</w:t>
+            </w:r>
+          </w:p>
+        </w:tc>
+      </w:tr>
+    </w:tbl>
+    <w:p>
+      <w:pPr>
+        <w:rPr>
+          <w:b/>
+          <w:sz w:val="20"/>
+        </w:rPr>
+      </w:pPr>
+    </w:p>
+    <w:p>
+      <w:pPr>
+        <w:rPr>
+          <w:b/>
+          <w:sz w:val="20"/>
+        </w:rPr>
+      </w:pPr>
+    </w:p>
+    <w:tbl>
+      <w:tblPr>
+        <w:tblW w:w="0" w:type="auto"/>
+        <w:tblInd w:w="55" w:type="dxa"/>
+        <w:tblLayout w:type="fixed"/>
+        <w:tblCellMar>
+          <w:top w:w="55" w:type="dxa"/>
+          <w:left w:w="55" w:type="dxa"/>
+          <w:bottom w:w="55" w:type="dxa"/>
+          <w:right w:w="55" w:type="dxa"/>
+        </w:tblCellMar>
+        <w:tblLook w:val="04A0" w:firstRow="1" w:lastRow="0" w:firstColumn="1" w:lastColumn="0" w:noHBand="0" w:noVBand="1"/>
+      </w:tblPr>
+      <w:tblGrid>
+        <w:gridCol w:w="2891"/>
+        <w:gridCol w:w="6746"/>
+      </w:tblGrid>
+      <w:tr>
+        <w:trPr>
+          <w:trHeight w:val="230"/>
+        </w:trPr>
+        <w:tc>
+          <w:tcPr>
+            <w:tcW w:w="2891" w:type="dxa"/>
+            <w:tcBorders>
+              <w:top w:val="single" w:sz="2" w:space="0" w:color="000000"/>
+              <w:left w:val="single" w:sz="2" w:space="0" w:color="000000"/>
+              <w:bottom w:val="single" w:sz="2" w:space="0" w:color="000000"/>
+              <w:right w:val="nil"/>
+            </w:tcBorders>
+            <w:hideMark/>
+          </w:tcPr>
+          <w:p>
+            <w:pPr>
+              <w:pStyle w:val="Contenutotabella"/>
+              <w:spacing w:line="256" w:lineRule="auto"/>
+              <w:rPr>
+                <w:b/>
+                <w:sz w:val="20"/>
+                <w:lang w:eastAsia="en-US"/>
+              </w:rPr>
+            </w:pPr>
+            <w:r>
+              <w:rPr>
+                <w:b/>
+                <w:sz w:val="20"/>
+                <w:lang w:eastAsia="en-US"/>
+              </w:rPr>
+              <w:t xml:space="preserve"> Scritto da:</w:t>
+            </w:r>
+          </w:p>
+        </w:tc>
+        <w:tc>
+          <w:tcPr>
+            <w:tcW w:w="6746" w:type="dxa"/>
+            <w:tcBorders>
+              <w:top w:val="single" w:sz="2" w:space="0" w:color="000000"/>
+              <w:left w:val="single" w:sz="2" w:space="0" w:color="000000"/>
+              <w:bottom w:val="single" w:sz="2" w:space="0" w:color="000000"/>
+              <w:right w:val="single" w:sz="2" w:space="0" w:color="000000"/>
+            </w:tcBorders>
+            <w:hideMark/>
+          </w:tcPr>
+          <w:p>
+            <w:pPr>
+              <w:pStyle w:val="Contenutotabella"/>
+              <w:spacing w:line="256" w:lineRule="auto"/>
+              <w:rPr>
+                <w:sz w:val="20"/>
+                <w:lang w:eastAsia="en-US"/>
+              </w:rPr>
+            </w:pPr>
+            <w:r>
+              <w:rPr>
+                <w:sz w:val="20"/>
+                <w:lang w:eastAsia="en-US"/>
+              </w:rPr>
+              <w:t>Gerardo Benevento, Raffaele Sansone, Vittorio Aiello</w:t>
+            </w:r>
+          </w:p>
+        </w:tc>
+      </w:tr>
+    </w:tbl>
+    <w:p>
+      <w:pPr>
+        <w:rPr>
+          <w:b/>
+          <w:sz w:val="20"/>
+        </w:rPr>
+      </w:pPr>
+    </w:p>
+    <w:p>
+      <w:pPr>
+        <w:rPr>
+          <w:b/>
+          <w:sz w:val="20"/>
+        </w:rPr>
+      </w:pPr>
+    </w:p>
+    <w:p>
+      <w:pPr>
+        <w:rPr>
+          <w:b/>
+          <w:sz w:val="20"/>
+        </w:rPr>
+      </w:pPr>
+    </w:p>
+    <w:p>
+      <w:pPr>
+        <w:rPr>
+          <w:b/>
+          <w:sz w:val="20"/>
+        </w:rPr>
+      </w:pPr>
+    </w:p>
+    <w:p>
+      <w:pPr>
+        <w:jc w:val="center"/>
+        <w:rPr>
+          <w:rFonts w:ascii="Arial" w:hAnsi="Arial"/>
+          <w:b/>
+          <w:sz w:val="32"/>
+        </w:rPr>
+      </w:pPr>
+      <w:proofErr w:type="spellStart"/>
+      <w:r>
+        <w:rPr>
+          <w:rFonts w:ascii="Arial" w:hAnsi="Arial"/>
+          <w:b/>
+          <w:sz w:val="32"/>
+        </w:rPr>
+        <w:t>Revision</w:t>
+      </w:r>
+      <w:proofErr w:type="spellEnd"/>
+      <w:r>
+        <w:rPr>
+          <w:rFonts w:ascii="Arial" w:hAnsi="Arial"/>
+          <w:b/>
+          <w:sz w:val="32"/>
+        </w:rPr>
+        <w:t xml:space="preserve"> History</w:t>
+      </w:r>
+    </w:p>
+    <w:tbl>
+      <w:tblPr>
+        <w:tblW w:w="9630" w:type="dxa"/>
+        <w:tblInd w:w="55" w:type="dxa"/>
+        <w:tblLayout w:type="fixed"/>
+        <w:tblCellMar>
+          <w:top w:w="55" w:type="dxa"/>
+          <w:left w:w="55" w:type="dxa"/>
+          <w:bottom w:w="55" w:type="dxa"/>
+          <w:right w:w="55" w:type="dxa"/>
+        </w:tblCellMar>
+        <w:tblLook w:val="04A0" w:firstRow="1" w:lastRow="0" w:firstColumn="1" w:lastColumn="0" w:noHBand="0" w:noVBand="1"/>
+      </w:tblPr>
+      <w:tblGrid>
+        <w:gridCol w:w="1926"/>
+        <w:gridCol w:w="963"/>
+        <w:gridCol w:w="4333"/>
+        <w:gridCol w:w="2408"/>
+      </w:tblGrid>
+      <w:tr>
+        <w:trPr>
+          <w:trHeight w:val="230"/>
+        </w:trPr>
+        <w:tc>
+          <w:tcPr>
+            <w:tcW w:w="1927" w:type="dxa"/>
+            <w:tcBorders>
+              <w:top w:val="single" w:sz="2" w:space="0" w:color="000000"/>
+              <w:left w:val="single" w:sz="2" w:space="0" w:color="000000"/>
+              <w:bottom w:val="nil"/>
+              <w:right w:val="nil"/>
+            </w:tcBorders>
+            <w:hideMark/>
+          </w:tcPr>
+          <w:p>
+            <w:pPr>
+              <w:pStyle w:val="Intestazionetabella"/>
+              <w:spacing w:line="256" w:lineRule="auto"/>
+              <w:rPr>
+                <w:sz w:val="20"/>
+                <w:lang w:eastAsia="en-US"/>
+              </w:rPr>
+            </w:pPr>
+            <w:r>
+              <w:rPr>
+                <w:sz w:val="20"/>
+                <w:lang w:eastAsia="en-US"/>
+              </w:rPr>
+              <w:t>Data</w:t>
+            </w:r>
+          </w:p>
+        </w:tc>
+        <w:tc>
+          <w:tcPr>
+            <w:tcW w:w="964" w:type="dxa"/>
+            <w:tcBorders>
+              <w:top w:val="single" w:sz="2" w:space="0" w:color="000000"/>
+              <w:left w:val="single" w:sz="2" w:space="0" w:color="000000"/>
+              <w:bottom w:val="nil"/>
+              <w:right w:val="nil"/>
+            </w:tcBorders>
+            <w:hideMark/>
+          </w:tcPr>
+          <w:p>
+            <w:pPr>
+              <w:pStyle w:val="Intestazionetabella"/>
+              <w:spacing w:line="256" w:lineRule="auto"/>
+              <w:rPr>
+                <w:sz w:val="20"/>
+                <w:lang w:eastAsia="en-US"/>
+              </w:rPr>
+            </w:pPr>
+            <w:r>
+              <w:rPr>
+                <w:sz w:val="20"/>
+                <w:lang w:eastAsia="en-US"/>
+              </w:rPr>
+              <w:t>Versione</w:t>
+            </w:r>
+          </w:p>
+        </w:tc>
+        <w:tc>
+          <w:tcPr>
+            <w:tcW w:w="4336" w:type="dxa"/>
+            <w:tcBorders>
+              <w:top w:val="single" w:sz="2" w:space="0" w:color="000000"/>
+              <w:left w:val="single" w:sz="2" w:space="0" w:color="000000"/>
+              <w:bottom w:val="nil"/>
+              <w:right w:val="nil"/>
+            </w:tcBorders>
+            <w:hideMark/>
+          </w:tcPr>
+          <w:p>
+            <w:pPr>
+              <w:pStyle w:val="Intestazionetabella"/>
+              <w:spacing w:line="256" w:lineRule="auto"/>
+              <w:rPr>
+                <w:sz w:val="20"/>
+                <w:lang w:eastAsia="en-US"/>
+              </w:rPr>
+            </w:pPr>
+            <w:r>
+              <w:rPr>
+                <w:sz w:val="20"/>
+                <w:lang w:eastAsia="en-US"/>
+              </w:rPr>
+              <w:t>Descrizione</w:t>
+            </w:r>
+          </w:p>
+        </w:tc>
+        <w:tc>
+          <w:tcPr>
+            <w:tcW w:w="2410" w:type="dxa"/>
+            <w:tcBorders>
+              <w:top w:val="single" w:sz="2" w:space="0" w:color="000000"/>
+              <w:left w:val="single" w:sz="2" w:space="0" w:color="000000"/>
+              <w:bottom w:val="nil"/>
+              <w:right w:val="single" w:sz="2" w:space="0" w:color="000000"/>
+            </w:tcBorders>
+            <w:hideMark/>
+          </w:tcPr>
+          <w:p>
+            <w:pPr>
+              <w:pStyle w:val="Intestazionetabella"/>
+              <w:spacing w:line="256" w:lineRule="auto"/>
+              <w:rPr>
+                <w:sz w:val="20"/>
+                <w:lang w:eastAsia="en-US"/>
+              </w:rPr>
+            </w:pPr>
+            <w:r>
+              <w:rPr>
+                <w:sz w:val="20"/>
+                <w:lang w:eastAsia="en-US"/>
+              </w:rPr>
+              <w:t>Autore</w:t>
+            </w:r>
+          </w:p>
+        </w:tc>
+      </w:tr>
+      <w:tr>
+        <w:trPr>
+          <w:trHeight w:val="230"/>
+        </w:trPr>
+        <w:tc>
+          <w:tcPr>
+            <w:tcW w:w="1927" w:type="dxa"/>
+            <w:tcBorders>
+              <w:top w:val="single" w:sz="2" w:space="0" w:color="000000"/>
+              <w:left w:val="single" w:sz="2" w:space="0" w:color="000000"/>
+              <w:bottom w:val="nil"/>
+              <w:right w:val="nil"/>
+            </w:tcBorders>
+            <w:hideMark/>
+          </w:tcPr>
+          <w:p>
+            <w:pPr>
+              <w:pStyle w:val="Intestazionetabella"/>
+              <w:spacing w:line="256" w:lineRule="auto"/>
+              <w:rPr>
+                <w:sz w:val="20"/>
+                <w:lang w:eastAsia="en-US"/>
+              </w:rPr>
+            </w:pPr>
+            <w:r>
+              <w:rPr>
+                <w:sz w:val="20"/>
+                <w:lang w:eastAsia="en-US"/>
+              </w:rPr>
+              <w:t>21</w:t>
+            </w:r>
+            <w:r>
+              <w:rPr>
+                <w:sz w:val="20"/>
+                <w:lang w:eastAsia="en-US"/>
+              </w:rPr>
+              <w:t>/12/2018</w:t>
+            </w:r>
+          </w:p>
+        </w:tc>
+        <w:tc>
+          <w:tcPr>
+            <w:tcW w:w="964" w:type="dxa"/>
+            <w:tcBorders>
+              <w:top w:val="single" w:sz="2" w:space="0" w:color="000000"/>
+              <w:left w:val="single" w:sz="2" w:space="0" w:color="000000"/>
+              <w:bottom w:val="nil"/>
+              <w:right w:val="nil"/>
+            </w:tcBorders>
+            <w:hideMark/>
+          </w:tcPr>
+          <w:p>
+            <w:pPr>
+              <w:pStyle w:val="Intestazionetabella"/>
+              <w:spacing w:line="256" w:lineRule="auto"/>
+              <w:rPr>
+                <w:sz w:val="20"/>
+                <w:lang w:eastAsia="en-US"/>
+              </w:rPr>
+            </w:pPr>
+            <w:r>
+              <w:rPr>
+                <w:sz w:val="20"/>
+                <w:lang w:eastAsia="en-US"/>
+              </w:rPr>
+              <w:t>1.0</w:t>
+            </w:r>
+          </w:p>
+        </w:tc>
+        <w:tc>
+          <w:tcPr>
+            <w:tcW w:w="4336" w:type="dxa"/>
+            <w:tcBorders>
+              <w:top w:val="single" w:sz="2" w:space="0" w:color="000000"/>
+              <w:left w:val="single" w:sz="2" w:space="0" w:color="000000"/>
+              <w:bottom w:val="nil"/>
+              <w:right w:val="nil"/>
+            </w:tcBorders>
+            <w:hideMark/>
+          </w:tcPr>
+          <w:p>
+            <w:pPr>
+              <w:pStyle w:val="Intestazionetabella"/>
+              <w:spacing w:line="256" w:lineRule="auto"/>
+              <w:rPr>
+                <w:sz w:val="20"/>
+                <w:lang w:eastAsia="en-US"/>
+              </w:rPr>
+            </w:pPr>
+            <w:r>
+              <w:rPr>
+                <w:sz w:val="20"/>
+                <w:lang w:eastAsia="en-US"/>
+              </w:rPr>
+              <w:t xml:space="preserve">Prima stesura del </w:t>
+            </w:r>
+            <w:r>
+              <w:rPr>
+                <w:sz w:val="20"/>
+                <w:lang w:eastAsia="en-US"/>
+              </w:rPr>
+              <w:t>ODD</w:t>
+            </w:r>
+          </w:p>
+        </w:tc>
+        <w:tc>
+          <w:tcPr>
+            <w:tcW w:w="2410" w:type="dxa"/>
+            <w:tcBorders>
+              <w:top w:val="single" w:sz="2" w:space="0" w:color="000000"/>
+              <w:left w:val="single" w:sz="2" w:space="0" w:color="000000"/>
+              <w:bottom w:val="nil"/>
+              <w:right w:val="single" w:sz="2" w:space="0" w:color="000000"/>
+            </w:tcBorders>
+            <w:hideMark/>
+          </w:tcPr>
+          <w:p>
+            <w:pPr>
+              <w:pStyle w:val="Intestazionetabella"/>
+              <w:spacing w:line="256" w:lineRule="auto"/>
+              <w:rPr>
+                <w:sz w:val="20"/>
+                <w:lang w:eastAsia="en-US"/>
+              </w:rPr>
+            </w:pPr>
+            <w:r>
+              <w:rPr>
+                <w:sz w:val="20"/>
+                <w:lang w:eastAsia="en-US"/>
+              </w:rPr>
+              <w:t>GB; VA; RS</w:t>
+            </w:r>
+          </w:p>
+        </w:tc>
+      </w:tr>
+      <w:tr>
+        <w:trPr>
+          <w:trHeight w:val="230"/>
+        </w:trPr>
+        <w:tc>
+          <w:tcPr>
+            <w:tcW w:w="1927" w:type="dxa"/>
+            <w:tcBorders>
+              <w:top w:val="single" w:sz="2" w:space="0" w:color="000000"/>
+              <w:left w:val="single" w:sz="2" w:space="0" w:color="000000"/>
+              <w:bottom w:val="nil"/>
+              <w:right w:val="nil"/>
+            </w:tcBorders>
+            <w:hideMark/>
+          </w:tcPr>
+          <w:p>
+            <w:pPr>
+              <w:pStyle w:val="Intestazionetabella"/>
+              <w:spacing w:line="256" w:lineRule="auto"/>
+              <w:rPr>
+                <w:sz w:val="20"/>
+                <w:lang w:eastAsia="en-US"/>
+              </w:rPr>
+            </w:pPr>
+            <w:r>
+              <w:rPr>
+                <w:sz w:val="20"/>
+                <w:lang w:eastAsia="en-US"/>
+              </w:rPr>
+              <w:t>3</w:t>
+            </w:r>
+            <w:r>
+              <w:rPr>
+                <w:sz w:val="20"/>
+                <w:lang w:eastAsia="en-US"/>
+              </w:rPr>
+              <w:t>/0</w:t>
+            </w:r>
+            <w:r>
+              <w:rPr>
+                <w:sz w:val="20"/>
+                <w:lang w:eastAsia="en-US"/>
+              </w:rPr>
+              <w:t>2</w:t>
+            </w:r>
+            <w:r>
+              <w:rPr>
+                <w:sz w:val="20"/>
+                <w:lang w:eastAsia="en-US"/>
+              </w:rPr>
+              <w:t>/2019</w:t>
+            </w:r>
+          </w:p>
+        </w:tc>
+        <w:tc>
+          <w:tcPr>
+            <w:tcW w:w="964" w:type="dxa"/>
+            <w:tcBorders>
+              <w:top w:val="single" w:sz="2" w:space="0" w:color="000000"/>
+              <w:left w:val="single" w:sz="2" w:space="0" w:color="000000"/>
+              <w:bottom w:val="nil"/>
+              <w:right w:val="nil"/>
+            </w:tcBorders>
+            <w:hideMark/>
+          </w:tcPr>
+          <w:p>
+            <w:pPr>
+              <w:pStyle w:val="Intestazionetabella"/>
+              <w:spacing w:line="256" w:lineRule="auto"/>
+              <w:rPr>
+                <w:sz w:val="20"/>
+                <w:lang w:eastAsia="en-US"/>
+              </w:rPr>
+            </w:pPr>
+            <w:r>
+              <w:rPr>
+                <w:sz w:val="20"/>
+                <w:lang w:eastAsia="en-US"/>
+              </w:rPr>
+              <w:t>1.1</w:t>
+            </w:r>
+          </w:p>
+        </w:tc>
+        <w:tc>
+          <w:tcPr>
+            <w:tcW w:w="4336" w:type="dxa"/>
+            <w:tcBorders>
+              <w:top w:val="single" w:sz="2" w:space="0" w:color="000000"/>
+              <w:left w:val="single" w:sz="2" w:space="0" w:color="000000"/>
+              <w:bottom w:val="nil"/>
+              <w:right w:val="nil"/>
+            </w:tcBorders>
+            <w:hideMark/>
+          </w:tcPr>
+          <w:p>
+            <w:pPr>
+              <w:pStyle w:val="Intestazionetabella"/>
+              <w:spacing w:line="256" w:lineRule="auto"/>
+              <w:rPr>
+                <w:sz w:val="20"/>
+                <w:lang w:eastAsia="en-US"/>
+              </w:rPr>
+            </w:pPr>
+            <w:r>
+              <w:rPr>
+                <w:sz w:val="20"/>
+                <w:lang w:eastAsia="en-US"/>
+              </w:rPr>
+              <w:t xml:space="preserve">Revisione del </w:t>
+            </w:r>
+            <w:r>
+              <w:rPr>
+                <w:sz w:val="20"/>
+                <w:lang w:eastAsia="en-US"/>
+              </w:rPr>
+              <w:t>ODD</w:t>
+            </w:r>
+          </w:p>
+        </w:tc>
+        <w:tc>
+          <w:tcPr>
+            <w:tcW w:w="2410" w:type="dxa"/>
+            <w:tcBorders>
+              <w:top w:val="single" w:sz="2" w:space="0" w:color="000000"/>
+              <w:left w:val="single" w:sz="2" w:space="0" w:color="000000"/>
+              <w:bottom w:val="nil"/>
+              <w:right w:val="single" w:sz="2" w:space="0" w:color="000000"/>
+            </w:tcBorders>
+            <w:hideMark/>
+          </w:tcPr>
+          <w:p>
+            <w:pPr>
+              <w:pStyle w:val="Intestazionetabella"/>
+              <w:spacing w:line="256" w:lineRule="auto"/>
+              <w:rPr>
+                <w:sz w:val="20"/>
+                <w:lang w:eastAsia="en-US"/>
+              </w:rPr>
+            </w:pPr>
+            <w:r>
+              <w:rPr>
+                <w:sz w:val="20"/>
+                <w:lang w:eastAsia="en-US"/>
+              </w:rPr>
+              <w:t>GB; VA; RS</w:t>
+            </w:r>
+          </w:p>
+        </w:tc>
+      </w:tr>
+      <w:tr>
+        <w:trPr>
+          <w:trHeight w:val="230"/>
+        </w:trPr>
+        <w:tc>
+          <w:tcPr>
+            <w:tcW w:w="1927" w:type="dxa"/>
+            <w:tcBorders>
+              <w:top w:val="single" w:sz="2" w:space="0" w:color="000000"/>
+              <w:left w:val="single" w:sz="2" w:space="0" w:color="000000"/>
+              <w:bottom w:val="nil"/>
+              <w:right w:val="nil"/>
+            </w:tcBorders>
+            <w:hideMark/>
+          </w:tcPr>
+          <w:p>
+            <w:pPr>
+              <w:pStyle w:val="Intestazionetabella"/>
+              <w:spacing w:line="256" w:lineRule="auto"/>
+              <w:rPr>
+                <w:sz w:val="20"/>
+                <w:lang w:eastAsia="en-US"/>
+              </w:rPr>
+            </w:pPr>
+            <w:r>
+              <w:rPr>
+                <w:sz w:val="20"/>
+                <w:lang w:eastAsia="en-US"/>
+              </w:rPr>
+              <w:t>24/03/2019</w:t>
+            </w:r>
+          </w:p>
+        </w:tc>
+        <w:tc>
+          <w:tcPr>
+            <w:tcW w:w="964" w:type="dxa"/>
+            <w:tcBorders>
+              <w:top w:val="single" w:sz="2" w:space="0" w:color="000000"/>
+              <w:left w:val="single" w:sz="2" w:space="0" w:color="000000"/>
+              <w:bottom w:val="nil"/>
+              <w:right w:val="nil"/>
+            </w:tcBorders>
+            <w:hideMark/>
+          </w:tcPr>
+          <w:p>
+            <w:pPr>
+              <w:pStyle w:val="Intestazionetabella"/>
+              <w:spacing w:line="256" w:lineRule="auto"/>
+              <w:rPr>
+                <w:sz w:val="20"/>
+                <w:lang w:eastAsia="en-US"/>
+              </w:rPr>
+            </w:pPr>
+            <w:r>
+              <w:rPr>
+                <w:sz w:val="20"/>
+                <w:lang w:eastAsia="en-US"/>
+              </w:rPr>
+              <w:t>1.1</w:t>
+            </w:r>
+          </w:p>
+        </w:tc>
+        <w:tc>
+          <w:tcPr>
+            <w:tcW w:w="4336" w:type="dxa"/>
+            <w:tcBorders>
+              <w:top w:val="single" w:sz="2" w:space="0" w:color="000000"/>
+              <w:left w:val="single" w:sz="2" w:space="0" w:color="000000"/>
+              <w:bottom w:val="nil"/>
+              <w:right w:val="nil"/>
+            </w:tcBorders>
+            <w:hideMark/>
+          </w:tcPr>
+          <w:p>
+            <w:pPr>
+              <w:pStyle w:val="Intestazionetabella"/>
+              <w:spacing w:line="256" w:lineRule="auto"/>
+              <w:rPr>
+                <w:sz w:val="20"/>
+                <w:lang w:eastAsia="en-US"/>
+              </w:rPr>
+            </w:pPr>
+            <w:r>
+              <w:rPr>
+                <w:sz w:val="20"/>
+                <w:lang w:eastAsia="en-US"/>
+              </w:rPr>
+              <w:t xml:space="preserve">Revisione </w:t>
+            </w:r>
+            <w:r>
+              <w:rPr>
+                <w:sz w:val="20"/>
+                <w:lang w:eastAsia="en-US"/>
+              </w:rPr>
+              <w:t>ODD</w:t>
+            </w:r>
+          </w:p>
+        </w:tc>
+        <w:tc>
+          <w:tcPr>
+            <w:tcW w:w="2410" w:type="dxa"/>
+            <w:tcBorders>
+              <w:top w:val="single" w:sz="2" w:space="0" w:color="000000"/>
+              <w:left w:val="single" w:sz="2" w:space="0" w:color="000000"/>
+              <w:bottom w:val="nil"/>
+              <w:right w:val="single" w:sz="2" w:space="0" w:color="000000"/>
+            </w:tcBorders>
+            <w:hideMark/>
+          </w:tcPr>
+          <w:p>
+            <w:pPr>
+              <w:pStyle w:val="Intestazionetabella"/>
+              <w:spacing w:line="256" w:lineRule="auto"/>
+              <w:rPr>
+                <w:sz w:val="20"/>
+                <w:lang w:eastAsia="en-US"/>
+              </w:rPr>
+            </w:pPr>
+            <w:r>
+              <w:rPr>
+                <w:sz w:val="20"/>
+                <w:lang w:eastAsia="en-US"/>
+              </w:rPr>
+              <w:t>GB; VA; RS</w:t>
+            </w:r>
+          </w:p>
+        </w:tc>
+        <w:bookmarkEnd w:id="0"/>
+      </w:tr>
+    </w:tbl>
+    <w:p>
+      <w:pPr>
+        <w:rPr>
+          <w:rFonts w:ascii="Arial" w:hAnsi="Arial"/>
+          <w:b/>
+          <w:sz w:val="32"/>
+        </w:rPr>
+        <w:sectPr>
+          <w:footnotePr>
+            <w:pos w:val="beneathText"/>
+          </w:footnotePr>
+          <w:pgSz w:w="11905" w:h="16837"/>
+          <w:pgMar w:top="2095" w:right="1134" w:bottom="1798" w:left="1134" w:header="1134" w:footer="1134" w:gutter="0"/>
+          <w:cols w:space="720"/>
+          <w:formProt w:val="0"/>
+        </w:sectPr>
+      </w:pPr>
+    </w:p>
+    <w:sdt>
+      <w:sdtPr>
+        <w:id w:val="236218737"/>
+        <w:docPartObj>
+          <w:docPartGallery w:val="Table of Contents"/>
+          <w:docPartUnique/>
+        </w:docPartObj>
+      </w:sdtPr>
+      <w:sdtEndPr>
+        <w:rPr>
+          <w:rFonts w:asciiTheme="minorHAnsi" w:eastAsiaTheme="minorHAnsi" w:hAnsiTheme="minorHAnsi" w:cstheme="minorBidi"/>
+          <w:color w:val="auto"/>
+          <w:sz w:val="22"/>
+          <w:szCs w:val="22"/>
+          <w:lang w:eastAsia="en-US"/>
+        </w:rPr>
+      </w:sdtEndPr>
+      <w:sdtContent>
+        <w:p>
+          <w:pPr>
+            <w:pStyle w:val="Titolosommario"/>
+          </w:pPr>
+          <w:r>
+            <w:t>Sommario</w:t>
+          </w:r>
+        </w:p>
+        <w:p>
+          <w:pPr>
+            <w:pStyle w:val="Sommario1"/>
+          </w:pPr>
+          <w:r>
+            <w:rPr>
+              <w:b/>
+              <w:bCs/>
+            </w:rPr>
+            <w:t>1.0 Introduzione</w:t>
+          </w:r>
+          <w:r>
+            <w:ptab w:relativeTo="margin" w:alignment="right" w:leader="dot"/>
+          </w:r>
+        </w:p>
+        <w:p>
+          <w:pPr>
+            <w:pStyle w:val="Sommario2"/>
+            <w:ind w:left="216"/>
+          </w:pPr>
+          <w:r>
+            <w:t>1.1 Linee Guida per la documentazione delle interfacce</w:t>
+          </w:r>
+          <w:r>
+            <w:ptab w:relativeTo="margin" w:alignment="right" w:leader="dot"/>
+          </w:r>
+        </w:p>
+        <w:p>
+          <w:pPr>
+            <w:pStyle w:val="Sommario1"/>
+          </w:pPr>
+          <w:r>
+            <w:rPr>
+              <w:b/>
+              <w:bCs/>
+            </w:rPr>
+            <w:t>2.0 Design Pattern Globali</w:t>
+          </w:r>
+          <w:r>
+            <w:ptab w:relativeTo="margin" w:alignment="right" w:leader="dot"/>
+          </w:r>
+        </w:p>
+        <w:p>
+          <w:pPr>
+            <w:pStyle w:val="Sommario1"/>
+          </w:pPr>
+          <w:r>
+            <w:rPr>
+              <w:b/>
+              <w:bCs/>
+            </w:rPr>
+            <w:t>3</w:t>
+          </w:r>
+          <w:r>
+            <w:rPr>
+              <w:b/>
+              <w:bCs/>
+            </w:rPr>
+            <w:t xml:space="preserve">.0 </w:t>
+          </w:r>
+          <w:r>
+            <w:rPr>
+              <w:b/>
+              <w:bCs/>
+            </w:rPr>
+            <w:t>Package Compone</w:t>
+          </w:r>
+          <w:r>
+            <w:rPr>
+              <w:b/>
+              <w:bCs/>
+            </w:rPr>
+            <w:t>n</w:t>
+          </w:r>
+          <w:r>
+            <w:rPr>
+              <w:b/>
+              <w:bCs/>
+            </w:rPr>
+            <w:t>t</w:t>
+          </w:r>
+          <w:r>
+            <w:ptab w:relativeTo="margin" w:alignment="right" w:leader="dot"/>
+          </w:r>
+        </w:p>
+        <w:p>
+          <w:pPr>
+            <w:pStyle w:val="Sommario3"/>
+            <w:ind w:left="446"/>
+            <w:rPr>
+              <w:b/>
+              <w:bCs/>
+            </w:rPr>
+          </w:pPr>
+          <w:r>
+            <w:t>3.1 Package Model</w:t>
+          </w:r>
+          <w:r>
+            <w:ptab w:relativeTo="margin" w:alignment="right" w:leader="dot"/>
+          </w:r>
+        </w:p>
+        <w:p>
+          <w:pPr>
+            <w:rPr>
+              <w:b/>
+              <w:bCs/>
+            </w:rPr>
+          </w:pPr>
+          <w:r>
+            <w:rPr>
+              <w:lang w:eastAsia="it-IT"/>
+            </w:rPr>
+            <w:tab/>
+            <w:t>3.2 Package Pages</w:t>
+          </w:r>
+          <w:r>
+            <w:ptab w:relativeTo="margin" w:alignment="right" w:leader="dot"/>
+          </w:r>
+        </w:p>
+        <w:p>
+          <w:pPr>
+            <w:rPr>
+              <w:b/>
+              <w:bCs/>
+            </w:rPr>
+          </w:pPr>
+          <w:r>
+            <w:rPr>
+              <w:b/>
+              <w:bCs/>
+            </w:rPr>
+            <w:tab/>
+          </w:r>
+          <w:r>
+            <w:rPr>
+              <w:b/>
+              <w:bCs/>
+            </w:rPr>
+            <w:tab/>
+          </w:r>
+          <w:r>
+            <w:rPr>
+              <w:bCs/>
+            </w:rPr>
+            <w:t>3.3 Package Control</w:t>
+          </w:r>
+          <w:r>
+            <w:ptab w:relativeTo="margin" w:alignment="right" w:leader="dot"/>
+          </w:r>
+        </w:p>
+        <w:p>
+          <w:r>
+            <w:rPr>
+              <w:b/>
+              <w:bCs/>
+            </w:rPr>
+            <w:tab/>
+          </w:r>
+          <w:r>
+            <w:rPr>
+              <w:b/>
+              <w:bCs/>
+            </w:rPr>
+            <w:tab/>
+          </w:r>
+          <w:r>
+            <w:rPr>
+              <w:b/>
+              <w:bCs/>
+            </w:rPr>
+            <w:tab/>
+          </w:r>
+          <w:r>
+            <w:rPr>
+              <w:bCs/>
+            </w:rPr>
+            <w:t>3.3.1 Package Gestione Account</w:t>
+          </w:r>
+          <w:r>
+            <w:ptab w:relativeTo="margin" w:alignment="right" w:leader="dot"/>
+          </w:r>
+        </w:p>
+        <w:p>
+          <w:r>
+            <w:tab/>
+          </w:r>
+          <w:r>
+            <w:tab/>
+          </w:r>
+          <w:r>
+            <w:tab/>
+          </w:r>
+          <w:r>
+            <w:tab/>
+            <w:t>3.3.2 Package Gestione Evento</w:t>
+          </w:r>
+          <w:r>
+            <w:ptab w:relativeTo="margin" w:alignment="right" w:leader="dot"/>
+          </w:r>
+        </w:p>
+        <w:p>
+          <w:r>
+            <w:tab/>
+          </w:r>
+          <w:r>
+            <w:tab/>
+          </w:r>
+          <w:r>
+            <w:tab/>
+          </w:r>
+          <w:r>
+            <w:tab/>
+          </w:r>
+          <w:r>
+            <w:tab/>
+            <w:t>3.3.3 Gestione Segnalazione</w:t>
+          </w:r>
+          <w:r>
+            <w:ptab w:relativeTo="margin" w:alignment="right" w:leader="dot"/>
+          </w:r>
+        </w:p>
+        <w:p>
+          <w:r>
+            <w:tab/>
+          </w:r>
+          <w:r>
+            <w:tab/>
+          </w:r>
+          <w:r>
+            <w:tab/>
+          </w:r>
+          <w:r>
+            <w:tab/>
+          </w:r>
+          <w:r>
+            <w:tab/>
+          </w:r>
+          <w:r>
+            <w:tab/>
+          </w:r>
+          <w:r>
+            <w:rPr>
+              <w:lang w:val="en-US"/>
+            </w:rPr>
+            <w:t xml:space="preserve">3.3.4 </w:t>
+          </w:r>
+          <w:proofErr w:type="spellStart"/>
+          <w:r>
+            <w:rPr>
+              <w:lang w:val="en-US"/>
+            </w:rPr>
+            <w:t>Gestione</w:t>
+          </w:r>
+          <w:proofErr w:type="spellEnd"/>
+          <w:r>
+            <w:rPr>
+              <w:lang w:val="en-US"/>
+            </w:rPr>
+            <w:t xml:space="preserve"> Search</w:t>
+          </w:r>
+          <w:r>
+            <w:ptab w:relativeTo="margin" w:alignment="right" w:leader="dot"/>
+          </w:r>
+          <w:r>
+            <w:rPr>
+              <w:lang w:val="en-US"/>
+            </w:rPr>
+            <w:tab/>
+          </w:r>
+          <w:r>
+            <w:rPr>
+              <w:lang w:val="en-US"/>
+            </w:rPr>
+            <w:tab/>
+          </w:r>
+          <w:r>
+            <w:rPr>
+              <w:lang w:val="en-US"/>
+            </w:rPr>
+            <w:tab/>
+          </w:r>
+          <w:r>
+            <w:rPr>
+              <w:lang w:val="en-US"/>
+            </w:rPr>
+            <w:tab/>
+          </w:r>
+          <w:r>
+            <w:rPr>
+              <w:lang w:val="en-US"/>
+            </w:rPr>
+            <w:tab/>
+          </w:r>
+          <w:r>
+            <w:rPr>
+              <w:lang w:val="en-US"/>
+            </w:rPr>
+            <w:tab/>
+          </w:r>
+          <w:r>
+            <w:rPr>
+              <w:lang w:val="en-US"/>
+            </w:rPr>
+            <w:tab/>
+            <w:t xml:space="preserve">3.3.5 </w:t>
+          </w:r>
+          <w:proofErr w:type="spellStart"/>
+          <w:r>
+            <w:rPr>
+              <w:lang w:val="en-US"/>
+            </w:rPr>
+            <w:t>Gestione</w:t>
+          </w:r>
+          <w:proofErr w:type="spellEnd"/>
+          <w:r>
+            <w:rPr>
+              <w:lang w:val="en-US"/>
+            </w:rPr>
+            <w:t xml:space="preserve"> Package Int</w:t>
+          </w:r>
+          <w:r>
+            <w:rPr>
+              <w:lang w:val="en-US"/>
+            </w:rPr>
+            <w:t>erface</w:t>
+          </w:r>
+          <w:r>
+            <w:ptab w:relativeTo="margin" w:alignment="right" w:leader="dot"/>
+          </w:r>
+        </w:p>
+        <w:p>
+          <w:r>
+            <w:tab/>
+          </w:r>
+          <w:r>
+            <w:tab/>
+          </w:r>
+          <w:r>
+            <w:tab/>
+          </w:r>
+          <w:r>
+            <w:tab/>
+          </w:r>
+          <w:r>
+            <w:tab/>
+          </w:r>
+          <w:r>
+            <w:tab/>
+          </w:r>
+          <w:r>
+            <w:tab/>
+          </w:r>
+          <w:r>
+            <w:tab/>
+            <w:t>3.4 Gestione Model Connection</w:t>
+          </w:r>
+          <w:r>
+            <w:ptab w:relativeTo="margin" w:alignment="right" w:leader="dot"/>
+          </w:r>
+        </w:p>
+        <w:p>
+          <w:pPr>
+            <w:pStyle w:val="Sommario1"/>
+          </w:pPr>
+          <w:r>
+            <w:rPr>
+              <w:b/>
+              <w:bCs/>
+            </w:rPr>
+            <w:t>4</w:t>
+          </w:r>
+          <w:r>
+            <w:rPr>
+              <w:b/>
+              <w:bCs/>
+            </w:rPr>
+            <w:t xml:space="preserve">.0 </w:t>
+          </w:r>
+          <w:r>
+            <w:rPr>
+              <w:b/>
+              <w:bCs/>
+            </w:rPr>
+            <w:t>Class Interface</w:t>
+          </w:r>
+          <w:r>
+            <w:ptab w:relativeTo="margin" w:alignment="right" w:leader="dot"/>
+          </w:r>
+        </w:p>
+        <w:p>
+          <w:pPr>
+            <w:rPr>
+              <w:lang w:val="en-US" w:eastAsia="it-IT"/>
+            </w:rPr>
+          </w:pPr>
+        </w:p>
+      </w:sdtContent>
+    </w:sdt>
+    <w:p>
+      <w:pPr>
+        <w:rPr>
+          <w:rStyle w:val="fontstyle01"/>
+          <w:rFonts w:asciiTheme="majorHAnsi" w:hAnsiTheme="majorHAnsi" w:cstheme="majorHAnsi"/>
+          <w:lang w:val="en-US"/>
+        </w:rPr>
+      </w:pPr>
+    </w:p>
+    <w:p>
+      <w:pPr>
+        <w:rPr>
+          <w:rStyle w:val="fontstyle01"/>
+          <w:rFonts w:asciiTheme="majorHAnsi" w:hAnsiTheme="majorHAnsi" w:cstheme="majorHAnsi"/>
+          <w:lang w:val="en-US"/>
+        </w:rPr>
+      </w:pPr>
+    </w:p>
+    <w:p>
+      <w:pPr>
+        <w:rPr>
+          <w:rStyle w:val="fontstyle01"/>
+          <w:rFonts w:asciiTheme="majorHAnsi" w:hAnsiTheme="majorHAnsi" w:cstheme="majorHAnsi"/>
+          <w:lang w:val="en-US"/>
+        </w:rPr>
+      </w:pPr>
+    </w:p>
+    <w:p>
+      <w:pPr>
+        <w:rPr>
+          <w:rStyle w:val="fontstyle01"/>
+          <w:rFonts w:asciiTheme="majorHAnsi" w:hAnsiTheme="majorHAnsi" w:cstheme="majorHAnsi"/>
+          <w:lang w:val="en-US"/>
+        </w:rPr>
+      </w:pPr>
+    </w:p>
+    <w:p>
+      <w:pPr>
+        <w:rPr>
+          <w:rStyle w:val="fontstyle01"/>
+          <w:rFonts w:asciiTheme="majorHAnsi" w:hAnsiTheme="majorHAnsi" w:cstheme="majorHAnsi"/>
+          <w:lang w:val="en-US"/>
+        </w:rPr>
+      </w:pPr>
+    </w:p>
+    <w:p>
+      <w:pPr>
+        <w:rPr>
+          <w:rStyle w:val="fontstyle01"/>
+          <w:rFonts w:asciiTheme="majorHAnsi" w:hAnsiTheme="majorHAnsi" w:cstheme="majorHAnsi"/>
+          <w:lang w:val="en-US"/>
+        </w:rPr>
+      </w:pPr>
+    </w:p>
+    <w:p>
+      <w:pPr>
+        <w:rPr>
+          <w:rStyle w:val="fontstyle01"/>
+          <w:rFonts w:asciiTheme="majorHAnsi" w:hAnsiTheme="majorHAnsi" w:cstheme="majorHAnsi"/>
+          <w:lang w:val="en-US"/>
+        </w:rPr>
+      </w:pPr>
+    </w:p>
+    <w:p>
+      <w:pPr>
+        <w:rPr>
+          <w:rStyle w:val="fontstyle01"/>
+          <w:rFonts w:asciiTheme="majorHAnsi" w:hAnsiTheme="majorHAnsi" w:cstheme="majorHAnsi"/>
+          <w:lang w:val="en-US"/>
+        </w:rPr>
+      </w:pPr>
+    </w:p>
+    <w:p>
+      <w:pPr>
+        <w:rPr>
+          <w:rStyle w:val="fontstyle01"/>
+          <w:rFonts w:asciiTheme="majorHAnsi" w:hAnsiTheme="majorHAnsi" w:cstheme="majorHAnsi"/>
+          <w:lang w:val="en-US"/>
+        </w:rPr>
+      </w:pPr>
+    </w:p>
+    <w:p>
+      <w:pPr>
+        <w:rPr>
+          <w:rStyle w:val="fontstyle01"/>
+          <w:rFonts w:asciiTheme="majorHAnsi" w:hAnsiTheme="majorHAnsi" w:cstheme="majorHAnsi"/>
+          <w:lang w:val="en-US"/>
+        </w:rPr>
+      </w:pPr>
+    </w:p>
+    <w:p>
+      <w:pPr>
+        <w:rPr>
+          <w:rStyle w:val="fontstyle01"/>
+          <w:rFonts w:asciiTheme="majorHAnsi" w:hAnsiTheme="majorHAnsi" w:cstheme="majorHAnsi"/>
+          <w:lang w:val="en-US"/>
+        </w:rPr>
+      </w:pPr>
+    </w:p>
+    <w:p>
+      <w:pPr>
+        <w:rPr>
+          <w:rStyle w:val="fontstyle01"/>
+          <w:rFonts w:asciiTheme="majorHAnsi" w:hAnsiTheme="majorHAnsi" w:cstheme="majorHAnsi"/>
+          <w:lang w:val="en-US"/>
+        </w:rPr>
+      </w:pPr>
+    </w:p>
+    <w:p>
+      <w:pPr>
+        <w:rPr>
+          <w:rStyle w:val="fontstyle01"/>
+          <w:rFonts w:asciiTheme="majorHAnsi" w:hAnsiTheme="majorHAnsi" w:cstheme="majorHAnsi"/>
+          <w:lang w:val="en-US"/>
+        </w:rPr>
+      </w:pPr>
+    </w:p>
+    <w:p>
+      <w:pPr>
+        <w:rPr>
+          <w:rStyle w:val="fontstyle01"/>
+          <w:rFonts w:asciiTheme="majorHAnsi" w:hAnsiTheme="majorHAnsi" w:cstheme="majorHAnsi"/>
+          <w:lang w:val="en-US"/>
+        </w:rPr>
+      </w:pPr>
+    </w:p>
+    <w:p>
+      <w:pPr>
+        <w:rPr>
+          <w:rStyle w:val="fontstyle01"/>
+          <w:rFonts w:asciiTheme="majorHAnsi" w:hAnsiTheme="majorHAnsi" w:cstheme="majorHAnsi"/>
+          <w:lang w:val="en-US"/>
+        </w:rPr>
+      </w:pPr>
+    </w:p>
+    <w:p>
+      <w:pPr>
+        <w:rPr>
+          <w:rStyle w:val="fontstyle01"/>
+          <w:rFonts w:asciiTheme="majorHAnsi" w:hAnsiTheme="majorHAnsi" w:cstheme="majorHAnsi"/>
+          <w:lang w:val="en-US"/>
+        </w:rPr>
+      </w:pPr>
+    </w:p>
+    <w:p>
+      <w:pPr>
+        <w:rPr>
+          <w:rStyle w:val="fontstyle01"/>
+          <w:rFonts w:asciiTheme="majorHAnsi" w:hAnsiTheme="majorHAnsi" w:cstheme="majorHAnsi"/>
+          <w:lang w:val="en-US"/>
+        </w:rPr>
+      </w:pPr>
+    </w:p>
+    <w:p>
+      <w:pPr>
+        <w:rPr>
+          <w:rStyle w:val="fontstyle01"/>
+          <w:rFonts w:asciiTheme="majorHAnsi" w:hAnsiTheme="majorHAnsi" w:cstheme="majorHAnsi"/>
+          <w:lang w:val="en-US"/>
+        </w:rPr>
+      </w:pPr>
+    </w:p>
+    <w:p>
+      <w:pPr>
+        <w:rPr>
+          <w:rStyle w:val="fontstyle01"/>
+          <w:rFonts w:asciiTheme="majorHAnsi" w:hAnsiTheme="majorHAnsi" w:cstheme="majorHAnsi"/>
+          <w:lang w:val="en-US"/>
+        </w:rPr>
+      </w:pPr>
+    </w:p>
+    <w:p>
+      <w:pPr>
+        <w:rPr>
+          <w:rStyle w:val="fontstyle01"/>
+          <w:rFonts w:asciiTheme="majorHAnsi" w:hAnsiTheme="majorHAnsi" w:cstheme="majorHAnsi"/>
+          <w:lang w:val="en-US"/>
+        </w:rPr>
+      </w:pPr>
+    </w:p>
+    <w:p>
+      <w:pPr>
+        <w:rPr>
+          <w:rStyle w:val="fontstyle01"/>
+          <w:rFonts w:asciiTheme="majorHAnsi" w:hAnsiTheme="majorHAnsi" w:cstheme="majorHAnsi"/>
+          <w:lang w:val="en-US"/>
+        </w:rPr>
+      </w:pPr>
+    </w:p>
+    <w:p>
+      <w:pPr>
+        <w:rPr>
+          <w:rStyle w:val="fontstyle01"/>
+          <w:rFonts w:asciiTheme="majorHAnsi" w:hAnsiTheme="majorHAnsi" w:cstheme="majorHAnsi"/>
+          <w:lang w:val="en-US"/>
+        </w:rPr>
+      </w:pPr>
+    </w:p>
+    <w:p>
+      <w:pPr>
+        <w:rPr>
+          <w:rStyle w:val="fontstyle01"/>
+          <w:rFonts w:asciiTheme="majorHAnsi" w:hAnsiTheme="majorHAnsi" w:cstheme="majorHAnsi"/>
+          <w:lang w:val="en-US"/>
+        </w:rPr>
+      </w:pPr>
+    </w:p>
+    <w:p>
+      <w:pPr>
+        <w:rPr>
+          <w:rStyle w:val="fontstyle01"/>
+          <w:rFonts w:asciiTheme="majorHAnsi" w:hAnsiTheme="majorHAnsi" w:cstheme="majorHAnsi"/>
+          <w:lang w:val="en-US"/>
+        </w:rPr>
+      </w:pPr>
+    </w:p>
+    <w:p>
+      <w:pPr>
+        <w:rPr>
+          <w:rStyle w:val="fontstyle01"/>
+          <w:rFonts w:asciiTheme="majorHAnsi" w:hAnsiTheme="majorHAnsi" w:cstheme="majorHAnsi"/>
+          <w:lang w:val="en-US"/>
+        </w:rPr>
+      </w:pPr>
+    </w:p>
+    <w:p>
+      <w:pPr>
+        <w:rPr>
+          <w:rStyle w:val="fontstyle01"/>
+          <w:rFonts w:asciiTheme="majorHAnsi" w:hAnsiTheme="majorHAnsi" w:cstheme="majorHAnsi"/>
+          <w:lang w:val="en-US"/>
+        </w:rPr>
+      </w:pPr>
+    </w:p>
+    <w:p>
+      <w:pPr>
+        <w:rPr>
+          <w:rStyle w:val="fontstyle01"/>
+          <w:rFonts w:asciiTheme="majorHAnsi" w:hAnsiTheme="majorHAnsi" w:cstheme="majorHAnsi"/>
+          <w:lang w:val="en-US"/>
+        </w:rPr>
+      </w:pPr>
+    </w:p>
+    <w:p>
+      <w:pPr>
+        <w:rPr>
+          <w:rStyle w:val="fontstyle01"/>
+          <w:rFonts w:asciiTheme="majorHAnsi" w:hAnsiTheme="majorHAnsi" w:cstheme="majorHAnsi"/>
+          <w:lang w:val="en-US"/>
+        </w:rPr>
+      </w:pPr>
+    </w:p>
+    <w:p>
+      <w:pPr>
+        <w:rPr>
+          <w:rStyle w:val="fontstyle01"/>
+          <w:rFonts w:asciiTheme="majorHAnsi" w:hAnsiTheme="majorHAnsi" w:cstheme="majorHAnsi"/>
+          <w:lang w:val="en-US"/>
+        </w:rPr>
+      </w:pPr>
+      <w:bookmarkStart w:id="1" w:name="_GoBack"/>
+      <w:bookmarkEnd w:id="1"/>
+    </w:p>
+    <w:p>
+      <w:pPr>
+        <w:pStyle w:val="Paragrafoelenco"/>
+        <w:numPr>
+          <w:ilvl w:val="0"/>
+          <w:numId w:val="9"/>
+        </w:numPr>
+        <w:rPr>
+          <w:rStyle w:val="fontstyle21"/>
+          <w:rFonts w:asciiTheme="minorHAnsi" w:hAnsiTheme="minorHAnsi"/>
+          <w:b w:val="0"/>
+          <w:sz w:val="36"/>
+          <w:szCs w:val="36"/>
+        </w:rPr>
+      </w:pPr>
+      <w:r>
+        <w:rPr>
+          <w:rStyle w:val="fontstyle21"/>
+          <w:rFonts w:asciiTheme="minorHAnsi" w:hAnsiTheme="minorHAnsi"/>
+          <w:b w:val="0"/>
+          <w:sz w:val="36"/>
+          <w:szCs w:val="36"/>
+        </w:rPr>
+        <w:lastRenderedPageBreak/>
+        <w:t xml:space="preserve">Introduzione </w:t>
+      </w:r>
+    </w:p>
+    <w:p>
+      <w:pPr>
+        <w:rPr>
+          <w:rStyle w:val="fontstyle01"/>
+          <w:rFonts w:asciiTheme="majorHAnsi" w:hAnsiTheme="majorHAnsi" w:cstheme="majorHAnsi"/>
+        </w:rPr>
+      </w:pPr>
+      <w:r>
+        <w:rPr>
+          <w:rStyle w:val="fontstyle01"/>
+          <w:rFonts w:asciiTheme="majorHAnsi" w:hAnsiTheme="majorHAnsi" w:cstheme="majorHAnsi"/>
+        </w:rPr>
+        <w:t>Dopo aver stilato il documento di Requirements Analysis</w:t>
       </w:r>
       <w:r>
         <w:rPr>
@@ -526,7 +3166,25 @@
           <w:sz w:val="36"/>
           <w:szCs w:val="36"/>
         </w:rPr>
-        <w:t>1.2 Linee Guida per la Documentazione delle</w:t>
+        <w:t>1.</w:t>
+      </w:r>
+      <w:r>
+        <w:rPr>
+          <w:rStyle w:val="fontstyle21"/>
+          <w:rFonts w:asciiTheme="minorHAnsi" w:hAnsiTheme="minorHAnsi"/>
+          <w:sz w:val="36"/>
+          <w:szCs w:val="36"/>
+        </w:rPr>
+        <w:t>1</w:t>
+      </w:r>
+      <w:r>
+        <w:rPr>
+          <w:rStyle w:val="fontstyle21"/>
+          <w:rFonts w:asciiTheme="minorHAnsi" w:hAnsiTheme="minorHAnsi"/>
+          <w:sz w:val="36"/>
+          <w:szCs w:val="36"/>
+        </w:rPr>
+        <w:t xml:space="preserve"> Linee Guida per la Documentazione delle</w:t>
       </w:r>
       <w:r>
         <w:rPr>
@@ -860,6 +3518,7 @@
           <w:rStyle w:val="fontstyle01"/>
           <w:rFonts w:asciiTheme="majorHAnsi" w:hAnsiTheme="majorHAnsi"/>
         </w:rPr>
+        <w:lastRenderedPageBreak/>
         <w:t>Esempio: AGGIUNGI_PRODOTTO</w:t>
       </w:r>
       <w:r>
@@ -882,7 +3541,6 @@
           <w:rStyle w:val="fontstyle21"/>
           <w:rFonts w:asciiTheme="majorHAnsi" w:hAnsiTheme="majorHAnsi"/>
         </w:rPr>
-        <w:lastRenderedPageBreak/>
         <w:t>Metodi:</w:t>
       </w:r>
       <w:r>
@@ -1784,6 +4442,7 @@
           <w:rFonts w:asciiTheme="majorHAnsi" w:hAnsiTheme="majorHAnsi"/>
           <w:color w:val="3C78D8"/>
         </w:rPr>
+        <w:lastRenderedPageBreak/>
         <w:t>* @</w:t>
       </w:r>
       <w:proofErr w:type="spellStart"/>
@@ -1850,7 +4509,6 @@
           <w:rFonts w:asciiTheme="majorHAnsi" w:hAnsiTheme="majorHAnsi"/>
           <w:color w:val="3C78D8"/>
         </w:rPr>
-        <w:lastRenderedPageBreak/>
         <w:t>private nome;</w:t>
       </w:r>
       <w:r>
@@ -3252,7 +5910,7 @@
                     <pic:cNvPicPr preferRelativeResize="0"/>
                   </pic:nvPicPr>
                   <pic:blipFill>
-                    <a:blip r:embed="rId5"/>
+                    <a:blip r:embed="rId7"/>
                     <a:srcRect/>
                     <a:stretch>
                       <a:fillRect/>
@@ -3630,17 +6288,33 @@
         <w:rPr>
           <w:rFonts w:cstheme="minorHAnsi"/>
           <w:b/>
-          <w:sz w:val="28"/>
+          <w:sz w:val="32"/>
         </w:rPr>
       </w:pPr>
       <w:r>
         <w:rPr>
           <w:rFonts w:cstheme="minorHAnsi"/>
           <w:b/>
-          <w:sz w:val="28"/>
+          <w:sz w:val="32"/>
         </w:rPr>
         <w:lastRenderedPageBreak/>
-        <w:t>2.1 Design pattern globali</w:t>
+        <w:t>2</w:t>
+      </w:r>
+      <w:r>
+        <w:rPr>
+          <w:rFonts w:cstheme="minorHAnsi"/>
+          <w:b/>
+          <w:sz w:val="32"/>
+        </w:rPr>
+        <w:t>.0</w:t>
+      </w:r>
+      <w:r>
+        <w:rPr>
+          <w:rFonts w:cstheme="minorHAnsi"/>
+          <w:b/>
+          <w:sz w:val="32"/>
+        </w:rPr>
+        <w:t xml:space="preserve"> Design pattern globali</w:t>
       </w:r>
     </w:p>
     <w:p>
@@ -3920,7 +6594,7 @@
         <w:rPr>
           <w:rFonts w:cstheme="minorHAnsi"/>
           <w:b/>
-          <w:sz w:val="28"/>
+          <w:sz w:val="32"/>
           <w:szCs w:val="28"/>
         </w:rPr>
       </w:pPr>
@@ -3928,7 +6602,7 @@
         <w:rPr>
           <w:rFonts w:cstheme="minorHAnsi"/>
           <w:b/>
-          <w:sz w:val="28"/>
+          <w:sz w:val="32"/>
           <w:szCs w:val="28"/>
         </w:rPr>
         <w:t>3.0 Package Component</w:t>
@@ -4514,6 +7188,7 @@
           <w:b/>
           <w:szCs w:val="28"/>
         </w:rPr>
+        <w:lastRenderedPageBreak/>
         <w:t>Model Co</w:t>
       </w:r>
       <w:r>
@@ -4555,7 +7230,6 @@
           <w:noProof/>
           <w:szCs w:val="28"/>
         </w:rPr>
-        <w:lastRenderedPageBreak/>
         <w:drawing>
           <wp:inline distT="0" distB="0" distL="0" distR="0" wp14:anchorId="069689AD" wp14:editId="52077DEC">
             <wp:extent cx="4133850" cy="2428875"/>
@@ -4572,7 +7246,7 @@
                     <pic:cNvPicPr/>
                   </pic:nvPicPr>
                   <pic:blipFill>
-                    <a:blip r:embed="rId6">
+                    <a:blip r:embed="rId8">
                       <a:extLst>
                         <a:ext uri="{28A0092B-C50C-407E-A947-70E740481C1C}">
                           <a14:useLocalDpi xmlns:a14="http://schemas.microsoft.com/office/drawing/2010/main" val="0"/>
@@ -5828,7 +8502,6 @@
               <w:rPr>
                 <w:b/>
               </w:rPr>
-              <w:lastRenderedPageBreak/>
               <w:t>Classe</w:t>
             </w:r>
           </w:p>
@@ -6875,7 +9548,6 @@
                 <w:b/>
                 <w:szCs w:val="28"/>
               </w:rPr>
-              <w:lastRenderedPageBreak/>
               <w:t>Classe</w:t>
             </w:r>
           </w:p>
@@ -7746,8 +10418,6 @@
               </w:rPr>
               <w:t>Permette di poter trovare utenti della piattaforma</w:t>
             </w:r>
-            <w:bookmarkStart w:id="0" w:name="_GoBack"/>
-            <w:bookmarkEnd w:id="0"/>
           </w:p>
         </w:tc>
       </w:tr>
@@ -8086,7 +10756,7 @@
           <w:szCs w:val="28"/>
           <w:lang w:val="en-US"/>
         </w:rPr>
-        <w:t>5</w:t>
+        <w:t>4</w:t>
       </w:r>
       <w:r>
         <w:rPr>
@@ -8176,6 +10846,7 @@
           <w:rFonts w:asciiTheme="majorHAnsi" w:hAnsiTheme="majorHAnsi" w:cstheme="majorHAnsi"/>
           <w:szCs w:val="28"/>
         </w:rPr>
+        <w:lastRenderedPageBreak/>
         <w:t xml:space="preserve">Nel package </w:t>
       </w:r>
       <w:r>
@@ -8250,7 +10921,6 @@
           <w:szCs w:val="28"/>
           <w:lang w:val="en-US"/>
         </w:rPr>
-        <w:lastRenderedPageBreak/>
         <w:t xml:space="preserve">Package: </w:t>
       </w:r>
       <w:proofErr w:type="spellStart"/>
@@ -10740,6 +13410,7 @@
           <w:b/>
           <w:szCs w:val="28"/>
         </w:rPr>
+        <w:lastRenderedPageBreak/>
         <w:t>Pre</w:t>
       </w:r>
       <w:proofErr w:type="spellEnd"/>
@@ -10851,7 +13522,6 @@
           <w:b/>
           <w:szCs w:val="28"/>
         </w:rPr>
-        <w:lastRenderedPageBreak/>
         <w:t>Post:</w:t>
       </w:r>
       <w:r>
@@ -12884,7 +15554,7 @@
         </w:rPr>
         <w:t xml:space="preserve"> </w:t>
       </w:r>
-      <w:bookmarkStart w:id="1" w:name="_Hlk536201643"/>
+      <w:bookmarkStart w:id="2" w:name="_Hlk536201643"/>
       <w:r>
         <w:rPr>
           <w:rFonts w:asciiTheme="majorHAnsi" w:hAnsiTheme="majorHAnsi" w:cstheme="majorHAnsi"/>
@@ -12892,7 +15562,7 @@
         </w:rPr>
         <w:t>filtro e comparatore esistenti e parametri validi per quel filtro</w:t>
       </w:r>
-      <w:bookmarkEnd w:id="1"/>
+      <w:bookmarkEnd w:id="2"/>
     </w:p>
     <w:p>
       <w:pPr>
@@ -13081,6 +15751,7 @@
           <w:b/>
           <w:szCs w:val="24"/>
         </w:rPr>
+        <w:lastRenderedPageBreak/>
         <w:t>Pre</w:t>
       </w:r>
       <w:proofErr w:type="spellEnd"/>
@@ -13125,7 +15796,6 @@
           <w:szCs w:val="24"/>
           <w:lang w:val="en-US"/>
         </w:rPr>
-        <w:lastRenderedPageBreak/>
         <w:t>Post:</w:t>
       </w:r>
       <w:r>
@@ -14089,6 +16759,92 @@
     </w:lvl>
   </w:abstractNum>
   <w:abstractNum w:abstractNumId="6" w15:restartNumberingAfterBreak="0">
+    <w:nsid w:val="676E26FB"/>
+    <w:multiLevelType w:val="hybridMultilevel"/>
+    <w:tmpl w:val="37B2F65E"/>
+    <w:lvl w:ilvl="0" w:tplc="0410000F">
+      <w:start w:val="1"/>
+      <w:numFmt w:val="decimal"/>
+      <w:lvlText w:val="%1."/>
+      <w:lvlJc w:val="left"/>
+      <w:pPr>
+        <w:ind w:left="360" w:hanging="360"/>
+      </w:pPr>
+    </w:lvl>
+    <w:lvl w:ilvl="1" w:tplc="04100019" w:tentative="1">
+      <w:start w:val="1"/>
+      <w:numFmt w:val="lowerLetter"/>
+      <w:lvlText w:val="%2."/>
+      <w:lvlJc w:val="left"/>
+      <w:pPr>
+        <w:ind w:left="1080" w:hanging="360"/>
+      </w:pPr>
+    </w:lvl>
+    <w:lvl w:ilvl="2" w:tplc="0410001B" w:tentative="1">
+      <w:start w:val="1"/>
+      <w:numFmt w:val="lowerRoman"/>
+      <w:lvlText w:val="%3."/>
+      <w:lvlJc w:val="right"/>
+      <w:pPr>
+        <w:ind w:left="1800" w:hanging="180"/>
+      </w:pPr>
+    </w:lvl>
+    <w:lvl w:ilvl="3" w:tplc="0410000F" w:tentative="1">
+      <w:start w:val="1"/>
+      <w:numFmt w:val="decimal"/>
+      <w:lvlText w:val="%4."/>
+      <w:lvlJc w:val="left"/>
+      <w:pPr>
+        <w:ind w:left="2520" w:hanging="360"/>
+      </w:pPr>
+    </w:lvl>
+    <w:lvl w:ilvl="4" w:tplc="04100019" w:tentative="1">
+      <w:start w:val="1"/>
+      <w:numFmt w:val="lowerLetter"/>
+      <w:lvlText w:val="%5."/>
+      <w:lvlJc w:val="left"/>
+      <w:pPr>
+        <w:ind w:left="3240" w:hanging="360"/>
+      </w:pPr>
+    </w:lvl>
+    <w:lvl w:ilvl="5" w:tplc="0410001B" w:tentative="1">
+      <w:start w:val="1"/>
+      <w:numFmt w:val="lowerRoman"/>
+      <w:lvlText w:val="%6."/>
+      <w:lvlJc w:val="right"/>
+      <w:pPr>
+        <w:ind w:left="3960" w:hanging="180"/>
+      </w:pPr>
+    </w:lvl>
+    <w:lvl w:ilvl="6" w:tplc="0410000F" w:tentative="1">
+      <w:start w:val="1"/>
+      <w:numFmt w:val="decimal"/>
+      <w:lvlText w:val="%7."/>
+      <w:lvlJc w:val="left"/>
+      <w:pPr>
+        <w:ind w:left="4680" w:hanging="360"/>
+      </w:pPr>
+    </w:lvl>
+    <w:lvl w:ilvl="7" w:tplc="04100019" w:tentative="1">
+      <w:start w:val="1"/>
+      <w:numFmt w:val="lowerLetter"/>
+      <w:lvlText w:val="%8."/>
+      <w:lvlJc w:val="left"/>
+      <w:pPr>
+        <w:ind w:left="5400" w:hanging="360"/>
+      </w:pPr>
+    </w:lvl>
+    <w:lvl w:ilvl="8" w:tplc="0410001B" w:tentative="1">
+      <w:start w:val="1"/>
+      <w:numFmt w:val="lowerRoman"/>
+      <w:lvlText w:val="%9."/>
+      <w:lvlJc w:val="right"/>
+      <w:pPr>
+        <w:ind w:left="6120" w:hanging="180"/>
+      </w:pPr>
+    </w:lvl>
+  </w:abstractNum>
+  <w:abstractNum w:abstractNumId="7" w15:restartNumberingAfterBreak="0">
     <w:nsid w:val="7CAE6413"/>
     <w:multiLevelType w:val="hybridMultilevel"/>
     <w:tmpl w:val="F0B86C88"/>
@@ -14201,7 +16957,7 @@
       </w:rPr>
     </w:lvl>
   </w:abstractNum>
-  <w:abstractNum w:abstractNumId="7" w15:restartNumberingAfterBreak="0">
+  <w:abstractNum w:abstractNumId="8" w15:restartNumberingAfterBreak="0">
     <w:nsid w:val="7E392A1F"/>
     <w:multiLevelType w:val="hybridMultilevel"/>
     <w:tmpl w:val="692EA64A"/>
@@ -14318,7 +17074,7 @@
     <w:abstractNumId w:val="4"/>
   </w:num>
   <w:num w:numId="2">
-    <w:abstractNumId w:val="7"/>
+    <w:abstractNumId w:val="8"/>
   </w:num>
   <w:num w:numId="3">
     <w:abstractNumId w:val="3"/>
@@ -14333,10 +17089,13 @@
     <w:abstractNumId w:val="1"/>
   </w:num>
   <w:num w:numId="7">
-    <w:abstractNumId w:val="6"/>
+    <w:abstractNumId w:val="7"/>
   </w:num>
   <w:num w:numId="8">
     <w:abstractNumId w:val="2"/>
+  </w:num>
+  <w:num w:numId="9">
+    <w:abstractNumId w:val="6"/>
   </w:num>
 </w:numbering>
 </file>
@@ -14739,6 +17498,27 @@
     <w:name w:val="Normal"/>
     <w:qFormat/>
   </w:style>
+  <w:style w:type="paragraph" w:styleId="Titolo1">
+    <w:name w:val="heading 1"/>
+    <w:basedOn w:val="Normale"/>
+    <w:next w:val="Normale"/>
+    <w:link w:val="Titolo1Carattere"/>
+    <w:uiPriority w:val="9"/>
+    <w:qFormat/>
+    <w:rsid w:val="00A251F5"/>
+    <w:pPr>
+      <w:keepNext/>
+      <w:keepLines/>
+      <w:spacing w:before="240"/>
+      <w:outlineLvl w:val="0"/>
+    </w:pPr>
+    <w:rPr>
+      <w:rFonts w:asciiTheme="majorHAnsi" w:eastAsiaTheme="majorEastAsia" w:hAnsiTheme="majorHAnsi" w:cstheme="majorBidi"/>
+      <w:color w:val="2F5496" w:themeColor="accent1" w:themeShade="BF"/>
+      <w:sz w:val="32"/>
+      <w:szCs w:val="32"/>
+    </w:rPr>
+  </w:style>
   <w:style w:type="character" w:default="1" w:styleId="Carpredefinitoparagrafo">
     <w:name w:val="Default Paragraph Font"/>
     <w:uiPriority w:val="1"/>
@@ -14855,6 +17635,168 @@
         <w:insideV w:val="single" w:sz="4" w:space="0" w:color="auto"/>
       </w:tblBorders>
     </w:tblPr>
+  </w:style>
+  <w:style w:type="paragraph" w:styleId="Testofumetto">
+    <w:name w:val="Balloon Text"/>
+    <w:basedOn w:val="Normale"/>
+    <w:link w:val="TestofumettoCarattere"/>
+    <w:uiPriority w:val="99"/>
+    <w:semiHidden/>
+    <w:unhideWhenUsed/>
+    <w:rsid w:val="001B3A52"/>
+    <w:pPr>
+      <w:spacing w:line="240" w:lineRule="auto"/>
+    </w:pPr>
+    <w:rPr>
+      <w:rFonts w:ascii="Segoe UI" w:hAnsi="Segoe UI" w:cs="Segoe UI"/>
+      <w:sz w:val="18"/>
+      <w:szCs w:val="18"/>
+    </w:rPr>
+  </w:style>
+  <w:style w:type="character" w:customStyle="1" w:styleId="TestofumettoCarattere">
+    <w:name w:val="Testo fumetto Carattere"/>
+    <w:basedOn w:val="Carpredefinitoparagrafo"/>
+    <w:link w:val="Testofumetto"/>
+    <w:uiPriority w:val="99"/>
+    <w:semiHidden/>
+    <w:rsid w:val="001B3A52"/>
+    <w:rPr>
+      <w:rFonts w:ascii="Segoe UI" w:hAnsi="Segoe UI" w:cs="Segoe UI"/>
+      <w:sz w:val="18"/>
+      <w:szCs w:val="18"/>
+    </w:rPr>
+  </w:style>
+  <w:style w:type="paragraph" w:styleId="Intestazione">
+    <w:name w:val="header"/>
+    <w:basedOn w:val="Normale"/>
+    <w:link w:val="IntestazioneCarattere"/>
+    <w:uiPriority w:val="99"/>
+    <w:semiHidden/>
+    <w:unhideWhenUsed/>
+    <w:rsid w:val="001B3A52"/>
+    <w:pPr>
+      <w:tabs>
+        <w:tab w:val="center" w:pos="4819"/>
+        <w:tab w:val="right" w:pos="9638"/>
+      </w:tabs>
+      <w:spacing w:line="240" w:lineRule="auto"/>
+    </w:pPr>
+  </w:style>
+  <w:style w:type="character" w:customStyle="1" w:styleId="IntestazioneCarattere">
+    <w:name w:val="Intestazione Carattere"/>
+    <w:basedOn w:val="Carpredefinitoparagrafo"/>
+    <w:link w:val="Intestazione"/>
+    <w:uiPriority w:val="99"/>
+    <w:semiHidden/>
+    <w:rsid w:val="001B3A52"/>
+  </w:style>
+  <w:style w:type="paragraph" w:customStyle="1" w:styleId="Contenutotabella">
+    <w:name w:val="Contenuto tabella"/>
+    <w:basedOn w:val="Normale"/>
+    <w:rsid w:val="001B3A52"/>
+    <w:pPr>
+      <w:widowControl w:val="0"/>
+      <w:suppressLineNumbers/>
+      <w:suppressAutoHyphens/>
+      <w:spacing w:line="240" w:lineRule="auto"/>
+    </w:pPr>
+    <w:rPr>
+      <w:rFonts w:ascii="Times New Roman" w:eastAsia="Lucida Sans Unicode" w:hAnsi="Times New Roman" w:cs="Times New Roman"/>
+      <w:kern w:val="2"/>
+      <w:sz w:val="24"/>
+      <w:szCs w:val="24"/>
+      <w:lang w:eastAsia="it-IT"/>
+    </w:rPr>
+  </w:style>
+  <w:style w:type="paragraph" w:customStyle="1" w:styleId="Intestazionetabella">
+    <w:name w:val="Intestazione tabella"/>
+    <w:basedOn w:val="Contenutotabella"/>
+    <w:rsid w:val="001B3A52"/>
+    <w:pPr>
+      <w:jc w:val="center"/>
+    </w:pPr>
+    <w:rPr>
+      <w:b/>
+      <w:bCs/>
+    </w:rPr>
+  </w:style>
+  <w:style w:type="character" w:customStyle="1" w:styleId="Titolo1Carattere">
+    <w:name w:val="Titolo 1 Carattere"/>
+    <w:basedOn w:val="Carpredefinitoparagrafo"/>
+    <w:link w:val="Titolo1"/>
+    <w:uiPriority w:val="9"/>
+    <w:rsid w:val="00A251F5"/>
+    <w:rPr>
+      <w:rFonts w:asciiTheme="majorHAnsi" w:eastAsiaTheme="majorEastAsia" w:hAnsiTheme="majorHAnsi" w:cstheme="majorBidi"/>
+      <w:color w:val="2F5496" w:themeColor="accent1" w:themeShade="BF"/>
+      <w:sz w:val="32"/>
+      <w:szCs w:val="32"/>
+    </w:rPr>
+  </w:style>
+  <w:style w:type="paragraph" w:styleId="Titolosommario">
+    <w:name w:val="TOC Heading"/>
+    <w:basedOn w:val="Titolo1"/>
+    <w:next w:val="Normale"/>
+    <w:uiPriority w:val="39"/>
+    <w:unhideWhenUsed/>
+    <w:qFormat/>
+    <w:rsid w:val="00A251F5"/>
+    <w:pPr>
+      <w:outlineLvl w:val="9"/>
+    </w:pPr>
+    <w:rPr>
+      <w:lang w:eastAsia="it-IT"/>
+    </w:rPr>
+  </w:style>
+  <w:style w:type="paragraph" w:styleId="Sommario2">
+    <w:name w:val="toc 2"/>
+    <w:basedOn w:val="Normale"/>
+    <w:next w:val="Normale"/>
+    <w:autoRedefine/>
+    <w:uiPriority w:val="39"/>
+    <w:unhideWhenUsed/>
+    <w:rsid w:val="00A251F5"/>
+    <w:pPr>
+      <w:spacing w:after="100"/>
+      <w:ind w:left="220"/>
+    </w:pPr>
+    <w:rPr>
+      <w:rFonts w:eastAsiaTheme="minorEastAsia" w:cs="Times New Roman"/>
+      <w:lang w:eastAsia="it-IT"/>
+    </w:rPr>
+  </w:style>
+  <w:style w:type="paragraph" w:styleId="Sommario1">
+    <w:name w:val="toc 1"/>
+    <w:basedOn w:val="Normale"/>
+    <w:next w:val="Normale"/>
+    <w:autoRedefine/>
+    <w:uiPriority w:val="39"/>
+    <w:unhideWhenUsed/>
+    <w:rsid w:val="00A251F5"/>
+    <w:pPr>
+      <w:spacing w:after="100"/>
+    </w:pPr>
+    <w:rPr>
+      <w:rFonts w:eastAsiaTheme="minorEastAsia" w:cs="Times New Roman"/>
+      <w:lang w:eastAsia="it-IT"/>
+    </w:rPr>
+  </w:style>
+  <w:style w:type="paragraph" w:styleId="Sommario3">
+    <w:name w:val="toc 3"/>
+    <w:basedOn w:val="Normale"/>
+    <w:next w:val="Normale"/>
+    <w:autoRedefine/>
+    <w:uiPriority w:val="39"/>
+    <w:unhideWhenUsed/>
+    <w:rsid w:val="00A251F5"/>
+    <w:pPr>
+      <w:spacing w:after="100"/>
+      <w:ind w:left="440"/>
+    </w:pPr>
+    <w:rPr>
+      <w:rFonts w:eastAsiaTheme="minorEastAsia" w:cs="Times New Roman"/>
+      <w:lang w:eastAsia="it-IT"/>
+    </w:rPr>
   </w:style>
 </w:styles>
 </file>
@@ -15152,4 +18094,16 @@
     </a:ext>
   </a:extLst>
 </a:theme>
+</file>
+
+<file path=customXml/item1.xml><?xml version="1.0" encoding="utf-8"?>
+<b:Sources xmlns:b="http://schemas.openxmlformats.org/officeDocument/2006/bibliography" xmlns="http://schemas.openxmlformats.org/officeDocument/2006/bibliography" SelectedStyle="\APASixthEditionOfficeOnline.xsl" StyleName="APA" Version="6"/>
+</file>
+
+<file path=customXml/itemProps1.xml><?xml version="1.0" encoding="utf-8"?>
+<ds:datastoreItem xmlns:ds="http://schemas.openxmlformats.org/officeDocument/2006/customXml" ds:itemID="{543D4675-A3D1-4557-8CC8-93B602925512}">
+  <ds:schemaRefs>
+    <ds:schemaRef ds:uri="http://schemas.openxmlformats.org/officeDocument/2006/bibliography"/>
+  </ds:schemaRefs>
+</ds:datastoreItem>
 </file>
</xml_diff>

<commit_message>
Ultima revisione generale Aggiunta dei file PDF nella cartella deliverables
</commit_message>
<xml_diff>
--- a/Internal work product/ODD.docx
+++ b/Internal work product/ODD.docx
@@ -164,8 +164,19 @@
           <w:sz w:val="36"/>
           <w:lang w:val="en-US"/>
         </w:rPr>
-        <w:t xml:space="preserve"> 1.1</w:t>
-      </w:r>
+        <w:t xml:space="preserve"> 1.</w:t>
+      </w:r>
+      <w:r>
+        <w:rPr>
+          <w:rFonts w:ascii="Arial" w:hAnsi="Arial"/>
+          <w:b/>
+          <w:sz w:val="36"/>
+          <w:lang w:val="en-US"/>
+        </w:rPr>
+        <w:t>2</w:t>
+      </w:r>
+      <w:bookmarkStart w:id="0" w:name="_GoBack"/>
+      <w:bookmarkEnd w:id="0"/>
     </w:p>
     <w:p>
       <w:pPr>
@@ -469,7 +480,7 @@
           <w:lang w:val="en-US"/>
         </w:rPr>
       </w:pPr>
-      <w:bookmarkStart w:id="0" w:name="_Hlk4344822"/>
+      <w:bookmarkStart w:id="1" w:name="_Hlk4344822"/>
     </w:p>
     <w:tbl>
       <w:tblPr>
@@ -1894,7 +1905,7 @@
             </w:r>
           </w:p>
         </w:tc>
-        <w:bookmarkEnd w:id="0"/>
+        <w:bookmarkEnd w:id="1"/>
       </w:tr>
     </w:tbl>
     <w:p>
@@ -1930,6 +1941,7 @@
           <w:docPartUnique/>
         </w:docPartObj>
       </w:sdtPr>
+      <w:sdtEndPr/>
       <w:sdtContent>
         <w:p>
           <w:pPr>
@@ -6483,7 +6495,6 @@
           <w:b/>
           <w:sz w:val="32"/>
           <w:szCs w:val="28"/>
-          <w:lang w:val="en-GB"/>
         </w:rPr>
       </w:pPr>
       <w:r>
@@ -6492,7 +6503,6 @@
           <w:b/>
           <w:sz w:val="32"/>
           <w:szCs w:val="28"/>
-          <w:lang w:val="en-GB"/>
         </w:rPr>
         <w:t>3.0 Package Component</w:t>
       </w:r>
@@ -6504,7 +6514,6 @@
           <w:b/>
           <w:sz w:val="32"/>
           <w:szCs w:val="28"/>
-          <w:lang w:val="en-GB"/>
         </w:rPr>
       </w:pPr>
     </w:p>
@@ -7280,6 +7289,9 @@
         </w:rPr>
       </w:pPr>
       <w:r>
+        <w:rPr>
+          <w:noProof/>
+        </w:rPr>
         <w:drawing>
           <wp:inline distT="0" distB="0" distL="0" distR="0" wp14:anchorId="2B69B620" wp14:editId="117CBA2D">
             <wp:extent cx="5372100" cy="1447800"/>
@@ -7391,16 +7403,7 @@
           <w:rFonts w:asciiTheme="majorHAnsi" w:hAnsiTheme="majorHAnsi" w:cstheme="majorHAnsi"/>
           <w:szCs w:val="28"/>
         </w:rPr>
-        <w:t>Di seguito verrà fornita</w:t>
-      </w:r>
-      <w:bookmarkStart w:id="1" w:name="_GoBack"/>
-      <w:bookmarkEnd w:id="1"/>
-      <w:r>
-        <w:rPr>
-          <w:rFonts w:asciiTheme="majorHAnsi" w:hAnsiTheme="majorHAnsi" w:cstheme="majorHAnsi"/>
-          <w:szCs w:val="28"/>
-        </w:rPr>
-        <w:t xml:space="preserve"> una suddivisione dei diversi Manager/</w:t>
+        <w:t>Di seguito verrà fornita una suddivisione dei diversi Manager/</w:t>
       </w:r>
       <w:proofErr w:type="spellStart"/>
       <w:r>
@@ -10592,9 +10595,6 @@
       <w:pPr>
         <w:pStyle w:val="Paragrafoelenco"/>
         <w:ind w:left="0"/>
-        <w:rPr>
-          <w:lang w:val="en-US"/>
-        </w:rPr>
       </w:pPr>
     </w:p>
     <w:p>
@@ -10907,14 +10907,7 @@
                 <w:rFonts w:asciiTheme="majorHAnsi" w:hAnsiTheme="majorHAnsi" w:cstheme="majorHAnsi"/>
                 <w:szCs w:val="28"/>
               </w:rPr>
-              <w:t>Dao</w:t>
-            </w:r>
-            <w:r>
-              <w:rPr>
-                <w:rFonts w:asciiTheme="majorHAnsi" w:hAnsiTheme="majorHAnsi" w:cstheme="majorHAnsi"/>
-                <w:szCs w:val="28"/>
-              </w:rPr>
-              <w:t>DoubleKey</w:t>
+              <w:t>DaoDoubleKey</w:t>
             </w:r>
             <w:proofErr w:type="spellEnd"/>
             <w:r>
@@ -11333,25 +11326,7 @@
           <w:szCs w:val="24"/>
           <w:lang w:val="en-GB"/>
         </w:rPr>
-        <w:t xml:space="preserve">id </w:t>
-      </w:r>
-      <w:r>
-        <w:rPr>
-          <w:rFonts w:asciiTheme="majorHAnsi" w:hAnsiTheme="majorHAnsi" w:cstheme="majorHAnsi"/>
-          <w:sz w:val="24"/>
-          <w:szCs w:val="24"/>
-          <w:lang w:val="en-GB"/>
-        </w:rPr>
-        <w:t xml:space="preserve"> </w:t>
-      </w:r>
-      <w:r>
-        <w:rPr>
-          <w:rFonts w:asciiTheme="majorHAnsi" w:hAnsiTheme="majorHAnsi" w:cstheme="majorHAnsi"/>
-          <w:sz w:val="24"/>
-          <w:szCs w:val="24"/>
-          <w:lang w:val="en-GB"/>
-        </w:rPr>
-        <w:t>&gt;</w:t>
+        <w:t>id  &gt;</w:t>
       </w:r>
       <w:proofErr w:type="gramEnd"/>
       <w:r>
@@ -12194,7 +12169,46 @@
           <w:szCs w:val="24"/>
           <w:lang w:val="en-GB"/>
         </w:rPr>
-        <w:t>Pre:</w:t>
+        <w:t xml:space="preserve">Pre: </w:t>
+      </w:r>
+      <w:r>
+        <w:rPr>
+          <w:rFonts w:asciiTheme="majorHAnsi" w:hAnsiTheme="majorHAnsi" w:cstheme="majorHAnsi"/>
+          <w:sz w:val="24"/>
+          <w:szCs w:val="24"/>
+          <w:lang w:val="en-GB"/>
+        </w:rPr>
+        <w:t>id &gt;= 0</w:t>
+      </w:r>
+    </w:p>
+    <w:p>
+      <w:pPr>
+        <w:ind w:left="2832"/>
+        <w:rPr>
+          <w:rFonts w:asciiTheme="majorHAnsi" w:hAnsiTheme="majorHAnsi" w:cstheme="majorHAnsi"/>
+          <w:sz w:val="24"/>
+          <w:szCs w:val="24"/>
+          <w:lang w:val="en-GB"/>
+        </w:rPr>
+      </w:pPr>
+      <w:r>
+        <w:rPr>
+          <w:rFonts w:asciiTheme="majorHAnsi" w:hAnsiTheme="majorHAnsi" w:cstheme="majorHAnsi"/>
+          <w:b/>
+          <w:sz w:val="24"/>
+          <w:szCs w:val="24"/>
+          <w:lang w:val="en-GB"/>
+        </w:rPr>
+        <w:t>Post:</w:t>
+      </w:r>
+      <w:r>
+        <w:rPr>
+          <w:rFonts w:asciiTheme="majorHAnsi" w:hAnsiTheme="majorHAnsi" w:cstheme="majorHAnsi"/>
+          <w:sz w:val="24"/>
+          <w:szCs w:val="24"/>
+          <w:lang w:val="en-GB"/>
+        </w:rPr>
+        <w:t>//</w:t>
       </w:r>
       <w:r>
         <w:rPr>
@@ -12206,6 +12220,145 @@
         </w:rPr>
         <w:t xml:space="preserve"> </w:t>
       </w:r>
+    </w:p>
+    <w:p>
+      <w:pPr>
+        <w:ind w:left="2832"/>
+        <w:rPr>
+          <w:rFonts w:asciiTheme="majorHAnsi" w:hAnsiTheme="majorHAnsi" w:cstheme="majorHAnsi"/>
+          <w:sz w:val="24"/>
+          <w:szCs w:val="24"/>
+          <w:lang w:val="en-GB"/>
+        </w:rPr>
+      </w:pPr>
+      <w:r>
+        <w:rPr>
+          <w:rFonts w:asciiTheme="majorHAnsi" w:hAnsiTheme="majorHAnsi" w:cstheme="majorHAnsi"/>
+          <w:b/>
+          <w:sz w:val="24"/>
+          <w:szCs w:val="24"/>
+          <w:lang w:val="en-GB"/>
+        </w:rPr>
+        <w:t>Invariante:</w:t>
+      </w:r>
+      <w:r>
+        <w:rPr>
+          <w:rFonts w:asciiTheme="majorHAnsi" w:hAnsiTheme="majorHAnsi" w:cstheme="majorHAnsi"/>
+          <w:sz w:val="24"/>
+          <w:szCs w:val="24"/>
+          <w:lang w:val="en-GB"/>
+        </w:rPr>
+        <w:t>//</w:t>
+      </w:r>
+    </w:p>
+    <w:p>
+      <w:pPr>
+        <w:ind w:left="1416" w:firstLine="708"/>
+        <w:rPr>
+          <w:rFonts w:asciiTheme="majorHAnsi" w:hAnsiTheme="majorHAnsi" w:cstheme="majorHAnsi"/>
+          <w:b/>
+          <w:sz w:val="24"/>
+          <w:szCs w:val="24"/>
+          <w:lang w:val="en-GB"/>
+        </w:rPr>
+      </w:pPr>
+    </w:p>
+    <w:p>
+      <w:pPr>
+        <w:ind w:left="1416" w:firstLine="708"/>
+        <w:rPr>
+          <w:rFonts w:asciiTheme="majorHAnsi" w:hAnsiTheme="majorHAnsi" w:cstheme="majorHAnsi"/>
+          <w:b/>
+          <w:sz w:val="24"/>
+          <w:szCs w:val="24"/>
+          <w:lang w:val="en-GB"/>
+        </w:rPr>
+      </w:pPr>
+      <w:proofErr w:type="spellStart"/>
+      <w:r>
+        <w:rPr>
+          <w:rFonts w:asciiTheme="majorHAnsi" w:hAnsiTheme="majorHAnsi" w:cstheme="majorHAnsi"/>
+          <w:b/>
+          <w:sz w:val="24"/>
+          <w:szCs w:val="24"/>
+          <w:lang w:val="en-GB"/>
+        </w:rPr>
+        <w:t>getAllFor</w:t>
+      </w:r>
+      <w:r>
+        <w:rPr>
+          <w:rFonts w:asciiTheme="majorHAnsi" w:hAnsiTheme="majorHAnsi" w:cstheme="majorHAnsi"/>
+          <w:b/>
+          <w:sz w:val="24"/>
+          <w:szCs w:val="24"/>
+          <w:lang w:val="en-GB"/>
+        </w:rPr>
+        <w:t>Second</w:t>
+      </w:r>
+      <w:r>
+        <w:rPr>
+          <w:rFonts w:asciiTheme="majorHAnsi" w:hAnsiTheme="majorHAnsi" w:cstheme="majorHAnsi"/>
+          <w:b/>
+          <w:sz w:val="24"/>
+          <w:szCs w:val="24"/>
+          <w:lang w:val="en-GB"/>
+        </w:rPr>
+        <w:t>Key</w:t>
+      </w:r>
+      <w:proofErr w:type="spellEnd"/>
+      <w:r>
+        <w:rPr>
+          <w:rFonts w:asciiTheme="majorHAnsi" w:hAnsiTheme="majorHAnsi" w:cstheme="majorHAnsi"/>
+          <w:b/>
+          <w:sz w:val="24"/>
+          <w:szCs w:val="24"/>
+          <w:lang w:val="en-GB"/>
+        </w:rPr>
+        <w:t>(</w:t>
+      </w:r>
+      <w:proofErr w:type="spellStart"/>
+      <w:r>
+        <w:rPr>
+          <w:rFonts w:asciiTheme="majorHAnsi" w:hAnsiTheme="majorHAnsi" w:cstheme="majorHAnsi"/>
+          <w:b/>
+          <w:sz w:val="24"/>
+          <w:szCs w:val="24"/>
+          <w:lang w:val="en-GB"/>
+        </w:rPr>
+        <w:t>id:int</w:t>
+      </w:r>
+      <w:proofErr w:type="spellEnd"/>
+      <w:r>
+        <w:rPr>
+          <w:rFonts w:asciiTheme="majorHAnsi" w:hAnsiTheme="majorHAnsi" w:cstheme="majorHAnsi"/>
+          <w:b/>
+          <w:sz w:val="24"/>
+          <w:szCs w:val="24"/>
+          <w:lang w:val="en-GB"/>
+        </w:rPr>
+        <w:t>):</w:t>
+      </w:r>
+    </w:p>
+    <w:p>
+      <w:pPr>
+        <w:ind w:left="2832"/>
+        <w:rPr>
+          <w:rFonts w:asciiTheme="majorHAnsi" w:hAnsiTheme="majorHAnsi" w:cstheme="majorHAnsi"/>
+          <w:sz w:val="24"/>
+          <w:szCs w:val="24"/>
+          <w:lang w:val="en-GB"/>
+        </w:rPr>
+      </w:pPr>
+      <w:r>
+        <w:rPr>
+          <w:rFonts w:asciiTheme="majorHAnsi" w:hAnsiTheme="majorHAnsi" w:cstheme="majorHAnsi"/>
+          <w:b/>
+          <w:sz w:val="24"/>
+          <w:szCs w:val="24"/>
+          <w:lang w:val="en-GB"/>
+        </w:rPr>
+        <w:t xml:space="preserve">Pre: </w:t>
+      </w:r>
       <w:r>
         <w:rPr>
           <w:rFonts w:asciiTheme="majorHAnsi" w:hAnsiTheme="majorHAnsi" w:cstheme="majorHAnsi"/>
@@ -12288,6 +12441,17 @@
     </w:p>
     <w:p>
       <w:pPr>
+        <w:ind w:left="2832"/>
+        <w:rPr>
+          <w:rFonts w:asciiTheme="majorHAnsi" w:hAnsiTheme="majorHAnsi" w:cstheme="majorHAnsi"/>
+          <w:sz w:val="24"/>
+          <w:szCs w:val="24"/>
+          <w:lang w:val="en-GB"/>
+        </w:rPr>
+      </w:pPr>
+    </w:p>
+    <w:p>
+      <w:pPr>
         <w:ind w:left="1416" w:firstLine="708"/>
         <w:rPr>
           <w:rFonts w:asciiTheme="majorHAnsi" w:hAnsiTheme="majorHAnsi" w:cstheme="majorHAnsi"/>
@@ -12297,38 +12461,27 @@
           <w:lang w:val="en-GB"/>
         </w:rPr>
       </w:pPr>
-    </w:p>
-    <w:p>
-      <w:pPr>
-        <w:ind w:left="1416" w:firstLine="708"/>
-        <w:rPr>
-          <w:rFonts w:asciiTheme="majorHAnsi" w:hAnsiTheme="majorHAnsi" w:cstheme="majorHAnsi"/>
-          <w:b/>
-          <w:sz w:val="24"/>
-          <w:szCs w:val="24"/>
-          <w:lang w:val="en-GB"/>
-        </w:rPr>
-      </w:pPr>
-      <w:proofErr w:type="spellStart"/>
-      <w:r>
-        <w:rPr>
-          <w:rFonts w:asciiTheme="majorHAnsi" w:hAnsiTheme="majorHAnsi" w:cstheme="majorHAnsi"/>
-          <w:b/>
-          <w:sz w:val="24"/>
-          <w:szCs w:val="24"/>
-          <w:lang w:val="en-GB"/>
-        </w:rPr>
-        <w:t>getAllFor</w:t>
-      </w:r>
-      <w:r>
-        <w:rPr>
-          <w:rFonts w:asciiTheme="majorHAnsi" w:hAnsiTheme="majorHAnsi" w:cstheme="majorHAnsi"/>
-          <w:b/>
-          <w:sz w:val="24"/>
-          <w:szCs w:val="24"/>
-          <w:lang w:val="en-GB"/>
-        </w:rPr>
-        <w:t>Second</w:t>
+      <w:proofErr w:type="spellStart"/>
+      <w:proofErr w:type="gramStart"/>
+      <w:r>
+        <w:rPr>
+          <w:rFonts w:asciiTheme="majorHAnsi" w:hAnsiTheme="majorHAnsi" w:cstheme="majorHAnsi"/>
+          <w:b/>
+          <w:sz w:val="24"/>
+          <w:szCs w:val="24"/>
+          <w:lang w:val="en-GB"/>
+        </w:rPr>
+        <w:t>getAll</w:t>
+      </w:r>
+      <w:r>
+        <w:rPr>
+          <w:rFonts w:asciiTheme="majorHAnsi" w:hAnsiTheme="majorHAnsi" w:cstheme="majorHAnsi"/>
+          <w:b/>
+          <w:sz w:val="24"/>
+          <w:szCs w:val="24"/>
+          <w:lang w:val="en-GB"/>
+        </w:rPr>
+        <w:t>Both</w:t>
       </w:r>
       <w:r>
         <w:rPr>
@@ -12351,18 +12504,47 @@
         </w:rPr>
         <w:t>(</w:t>
       </w:r>
-      <w:proofErr w:type="spellStart"/>
-      <w:r>
-        <w:rPr>
-          <w:rFonts w:asciiTheme="majorHAnsi" w:hAnsiTheme="majorHAnsi" w:cstheme="majorHAnsi"/>
-          <w:b/>
-          <w:sz w:val="24"/>
-          <w:szCs w:val="24"/>
-          <w:lang w:val="en-GB"/>
-        </w:rPr>
-        <w:t>id:int</w:t>
-      </w:r>
-      <w:proofErr w:type="spellEnd"/>
+      <w:proofErr w:type="gramEnd"/>
+      <w:r>
+        <w:rPr>
+          <w:rFonts w:asciiTheme="majorHAnsi" w:hAnsiTheme="majorHAnsi" w:cstheme="majorHAnsi"/>
+          <w:b/>
+          <w:sz w:val="24"/>
+          <w:szCs w:val="24"/>
+          <w:lang w:val="en-GB"/>
+        </w:rPr>
+        <w:t>id</w:t>
+      </w:r>
+      <w:r>
+        <w:rPr>
+          <w:rFonts w:asciiTheme="majorHAnsi" w:hAnsiTheme="majorHAnsi" w:cstheme="majorHAnsi"/>
+          <w:b/>
+          <w:sz w:val="24"/>
+          <w:szCs w:val="24"/>
+          <w:lang w:val="en-GB"/>
+        </w:rPr>
+        <w:t>1:in</w:t>
+      </w:r>
+      <w:r>
+        <w:rPr>
+          <w:rFonts w:asciiTheme="majorHAnsi" w:hAnsiTheme="majorHAnsi" w:cstheme="majorHAnsi"/>
+          <w:b/>
+          <w:sz w:val="24"/>
+          <w:szCs w:val="24"/>
+          <w:lang w:val="en-GB"/>
+        </w:rPr>
+        <w:t>t</w:t>
+      </w:r>
+      <w:r>
+        <w:rPr>
+          <w:rFonts w:asciiTheme="majorHAnsi" w:hAnsiTheme="majorHAnsi" w:cstheme="majorHAnsi"/>
+          <w:b/>
+          <w:sz w:val="24"/>
+          <w:szCs w:val="24"/>
+          <w:lang w:val="en-GB"/>
+        </w:rPr>
+        <w:t>, id2:int</w:t>
+      </w:r>
       <w:r>
         <w:rPr>
           <w:rFonts w:asciiTheme="majorHAnsi" w:hAnsiTheme="majorHAnsi" w:cstheme="majorHAnsi"/>
@@ -12401,251 +12583,7 @@
           <w:szCs w:val="24"/>
           <w:lang w:val="en-GB"/>
         </w:rPr>
-        <w:t>id &gt;= 0</w:t>
-      </w:r>
-    </w:p>
-    <w:p>
-      <w:pPr>
-        <w:ind w:left="2832"/>
-        <w:rPr>
-          <w:rFonts w:asciiTheme="majorHAnsi" w:hAnsiTheme="majorHAnsi" w:cstheme="majorHAnsi"/>
-          <w:sz w:val="24"/>
-          <w:szCs w:val="24"/>
-          <w:lang w:val="en-GB"/>
-        </w:rPr>
-      </w:pPr>
-      <w:r>
-        <w:rPr>
-          <w:rFonts w:asciiTheme="majorHAnsi" w:hAnsiTheme="majorHAnsi" w:cstheme="majorHAnsi"/>
-          <w:b/>
-          <w:sz w:val="24"/>
-          <w:szCs w:val="24"/>
-          <w:lang w:val="en-GB"/>
-        </w:rPr>
-        <w:t>Post:</w:t>
-      </w:r>
-      <w:r>
-        <w:rPr>
-          <w:rFonts w:asciiTheme="majorHAnsi" w:hAnsiTheme="majorHAnsi" w:cstheme="majorHAnsi"/>
-          <w:sz w:val="24"/>
-          <w:szCs w:val="24"/>
-          <w:lang w:val="en-GB"/>
-        </w:rPr>
-        <w:t>//</w:t>
-      </w:r>
-      <w:r>
-        <w:rPr>
-          <w:rFonts w:asciiTheme="majorHAnsi" w:hAnsiTheme="majorHAnsi" w:cstheme="majorHAnsi"/>
-          <w:b/>
-          <w:sz w:val="24"/>
-          <w:szCs w:val="24"/>
-          <w:lang w:val="en-GB"/>
-        </w:rPr>
-        <w:t xml:space="preserve"> </w:t>
-      </w:r>
-    </w:p>
-    <w:p>
-      <w:pPr>
-        <w:ind w:left="2832"/>
-        <w:rPr>
-          <w:rFonts w:asciiTheme="majorHAnsi" w:hAnsiTheme="majorHAnsi" w:cstheme="majorHAnsi"/>
-          <w:sz w:val="24"/>
-          <w:szCs w:val="24"/>
-          <w:lang w:val="en-GB"/>
-        </w:rPr>
-      </w:pPr>
-      <w:r>
-        <w:rPr>
-          <w:rFonts w:asciiTheme="majorHAnsi" w:hAnsiTheme="majorHAnsi" w:cstheme="majorHAnsi"/>
-          <w:b/>
-          <w:sz w:val="24"/>
-          <w:szCs w:val="24"/>
-          <w:lang w:val="en-GB"/>
-        </w:rPr>
-        <w:t>Invariante:</w:t>
-      </w:r>
-      <w:r>
-        <w:rPr>
-          <w:rFonts w:asciiTheme="majorHAnsi" w:hAnsiTheme="majorHAnsi" w:cstheme="majorHAnsi"/>
-          <w:sz w:val="24"/>
-          <w:szCs w:val="24"/>
-          <w:lang w:val="en-GB"/>
-        </w:rPr>
-        <w:t>//</w:t>
-      </w:r>
-    </w:p>
-    <w:p>
-      <w:pPr>
-        <w:ind w:left="2832"/>
-        <w:rPr>
-          <w:rFonts w:asciiTheme="majorHAnsi" w:hAnsiTheme="majorHAnsi" w:cstheme="majorHAnsi"/>
-          <w:sz w:val="24"/>
-          <w:szCs w:val="24"/>
-          <w:lang w:val="en-GB"/>
-        </w:rPr>
-      </w:pPr>
-    </w:p>
-    <w:p>
-      <w:pPr>
-        <w:ind w:left="1416" w:firstLine="708"/>
-        <w:rPr>
-          <w:rFonts w:asciiTheme="majorHAnsi" w:hAnsiTheme="majorHAnsi" w:cstheme="majorHAnsi"/>
-          <w:b/>
-          <w:sz w:val="24"/>
-          <w:szCs w:val="24"/>
-          <w:lang w:val="en-GB"/>
-        </w:rPr>
-      </w:pPr>
-      <w:proofErr w:type="spellStart"/>
-      <w:proofErr w:type="gramStart"/>
-      <w:r>
-        <w:rPr>
-          <w:rFonts w:asciiTheme="majorHAnsi" w:hAnsiTheme="majorHAnsi" w:cstheme="majorHAnsi"/>
-          <w:b/>
-          <w:sz w:val="24"/>
-          <w:szCs w:val="24"/>
-          <w:lang w:val="en-GB"/>
-        </w:rPr>
-        <w:t>getAll</w:t>
-      </w:r>
-      <w:r>
-        <w:rPr>
-          <w:rFonts w:asciiTheme="majorHAnsi" w:hAnsiTheme="majorHAnsi" w:cstheme="majorHAnsi"/>
-          <w:b/>
-          <w:sz w:val="24"/>
-          <w:szCs w:val="24"/>
-          <w:lang w:val="en-GB"/>
-        </w:rPr>
-        <w:t>Both</w:t>
-      </w:r>
-      <w:r>
-        <w:rPr>
-          <w:rFonts w:asciiTheme="majorHAnsi" w:hAnsiTheme="majorHAnsi" w:cstheme="majorHAnsi"/>
-          <w:b/>
-          <w:sz w:val="24"/>
-          <w:szCs w:val="24"/>
-          <w:lang w:val="en-GB"/>
-        </w:rPr>
-        <w:t>Key</w:t>
-      </w:r>
-      <w:proofErr w:type="spellEnd"/>
-      <w:r>
-        <w:rPr>
-          <w:rFonts w:asciiTheme="majorHAnsi" w:hAnsiTheme="majorHAnsi" w:cstheme="majorHAnsi"/>
-          <w:b/>
-          <w:sz w:val="24"/>
-          <w:szCs w:val="24"/>
-          <w:lang w:val="en-GB"/>
-        </w:rPr>
-        <w:t>(</w:t>
-      </w:r>
-      <w:proofErr w:type="gramEnd"/>
-      <w:r>
-        <w:rPr>
-          <w:rFonts w:asciiTheme="majorHAnsi" w:hAnsiTheme="majorHAnsi" w:cstheme="majorHAnsi"/>
-          <w:b/>
-          <w:sz w:val="24"/>
-          <w:szCs w:val="24"/>
-          <w:lang w:val="en-GB"/>
-        </w:rPr>
-        <w:t>id</w:t>
-      </w:r>
-      <w:r>
-        <w:rPr>
-          <w:rFonts w:asciiTheme="majorHAnsi" w:hAnsiTheme="majorHAnsi" w:cstheme="majorHAnsi"/>
-          <w:b/>
-          <w:sz w:val="24"/>
-          <w:szCs w:val="24"/>
-          <w:lang w:val="en-GB"/>
-        </w:rPr>
-        <w:t>1:in</w:t>
-      </w:r>
-      <w:r>
-        <w:rPr>
-          <w:rFonts w:asciiTheme="majorHAnsi" w:hAnsiTheme="majorHAnsi" w:cstheme="majorHAnsi"/>
-          <w:b/>
-          <w:sz w:val="24"/>
-          <w:szCs w:val="24"/>
-          <w:lang w:val="en-GB"/>
-        </w:rPr>
-        <w:t>t</w:t>
-      </w:r>
-      <w:r>
-        <w:rPr>
-          <w:rFonts w:asciiTheme="majorHAnsi" w:hAnsiTheme="majorHAnsi" w:cstheme="majorHAnsi"/>
-          <w:b/>
-          <w:sz w:val="24"/>
-          <w:szCs w:val="24"/>
-          <w:lang w:val="en-GB"/>
-        </w:rPr>
-        <w:t>, id2:int</w:t>
-      </w:r>
-      <w:r>
-        <w:rPr>
-          <w:rFonts w:asciiTheme="majorHAnsi" w:hAnsiTheme="majorHAnsi" w:cstheme="majorHAnsi"/>
-          <w:b/>
-          <w:sz w:val="24"/>
-          <w:szCs w:val="24"/>
-          <w:lang w:val="en-GB"/>
-        </w:rPr>
-        <w:t>):</w:t>
-      </w:r>
-    </w:p>
-    <w:p>
-      <w:pPr>
-        <w:ind w:left="2832"/>
-        <w:rPr>
-          <w:rFonts w:asciiTheme="majorHAnsi" w:hAnsiTheme="majorHAnsi" w:cstheme="majorHAnsi"/>
-          <w:sz w:val="24"/>
-          <w:szCs w:val="24"/>
-          <w:lang w:val="en-GB"/>
-        </w:rPr>
-      </w:pPr>
-      <w:r>
-        <w:rPr>
-          <w:rFonts w:asciiTheme="majorHAnsi" w:hAnsiTheme="majorHAnsi" w:cstheme="majorHAnsi"/>
-          <w:b/>
-          <w:sz w:val="24"/>
-          <w:szCs w:val="24"/>
-          <w:lang w:val="en-GB"/>
-        </w:rPr>
-        <w:t xml:space="preserve">Pre: </w:t>
-      </w:r>
-      <w:r>
-        <w:rPr>
-          <w:rFonts w:asciiTheme="majorHAnsi" w:hAnsiTheme="majorHAnsi" w:cstheme="majorHAnsi"/>
-          <w:sz w:val="24"/>
-          <w:szCs w:val="24"/>
-          <w:lang w:val="en-GB"/>
-        </w:rPr>
-        <w:t>id</w:t>
-      </w:r>
-      <w:r>
-        <w:rPr>
-          <w:rFonts w:asciiTheme="majorHAnsi" w:hAnsiTheme="majorHAnsi" w:cstheme="majorHAnsi"/>
-          <w:sz w:val="24"/>
-          <w:szCs w:val="24"/>
-          <w:lang w:val="en-GB"/>
-        </w:rPr>
-        <w:t>1</w:t>
-      </w:r>
-      <w:r>
-        <w:rPr>
-          <w:rFonts w:asciiTheme="majorHAnsi" w:hAnsiTheme="majorHAnsi" w:cstheme="majorHAnsi"/>
-          <w:sz w:val="24"/>
-          <w:szCs w:val="24"/>
-          <w:lang w:val="en-GB"/>
-        </w:rPr>
-        <w:t xml:space="preserve"> &gt;= 0</w:t>
-      </w:r>
-      <w:r>
-        <w:rPr>
-          <w:rFonts w:asciiTheme="majorHAnsi" w:hAnsiTheme="majorHAnsi" w:cstheme="majorHAnsi"/>
-          <w:sz w:val="24"/>
-          <w:szCs w:val="24"/>
-          <w:lang w:val="en-GB"/>
-        </w:rPr>
-        <w:t xml:space="preserve"> AND id2 &gt;= 0</w:t>
+        <w:t>id1 &gt;= 0 AND id2 &gt;= 0</w:t>
       </w:r>
     </w:p>
     <w:p>
@@ -13332,16 +13270,7 @@
           <w:szCs w:val="24"/>
           <w:lang w:val="en-GB"/>
         </w:rPr>
-        <w:t>&gt;= 0</w:t>
-      </w:r>
-      <w:r>
-        <w:rPr>
-          <w:rFonts w:asciiTheme="majorHAnsi" w:hAnsiTheme="majorHAnsi" w:cstheme="majorHAnsi"/>
-          <w:sz w:val="24"/>
-          <w:szCs w:val="24"/>
-          <w:lang w:val="en-GB"/>
-        </w:rPr>
-        <w:t xml:space="preserve"> </w:t>
+        <w:t xml:space="preserve">&gt;= 0 </w:t>
       </w:r>
     </w:p>
     <w:p>
@@ -15458,17 +15387,7 @@
           <w:szCs w:val="24"/>
           <w:lang w:val="en-GB"/>
         </w:rPr>
-        <w:t xml:space="preserve"> </w:t>
-      </w:r>
-      <w:r>
-        <w:rPr>
-          <w:rFonts w:asciiTheme="majorHAnsi" w:hAnsiTheme="majorHAnsi" w:cstheme="majorHAnsi"/>
-          <w:b/>
-          <w:sz w:val="24"/>
-          <w:szCs w:val="24"/>
-          <w:lang w:val="en-GB"/>
-        </w:rPr>
-        <w:t xml:space="preserve">Pre: </w:t>
+        <w:t xml:space="preserve"> Pre: </w:t>
       </w:r>
       <w:proofErr w:type="gramStart"/>
       <w:r>
@@ -15515,7 +15434,6 @@
           <w:rFonts w:asciiTheme="majorHAnsi" w:hAnsiTheme="majorHAnsi" w:cstheme="majorHAnsi"/>
           <w:sz w:val="24"/>
           <w:szCs w:val="24"/>
-          <w:lang w:val="en-GB"/>
         </w:rPr>
       </w:pPr>
       <w:r>
@@ -15551,26 +15469,14 @@
           <w:b/>
           <w:sz w:val="24"/>
           <w:szCs w:val="24"/>
-          <w:lang w:val="en-GB"/>
-        </w:rPr>
-        <w:t>Post</w:t>
-      </w:r>
-      <w:r>
-        <w:rPr>
-          <w:rFonts w:asciiTheme="majorHAnsi" w:hAnsiTheme="majorHAnsi" w:cstheme="majorHAnsi"/>
-          <w:b/>
-          <w:sz w:val="24"/>
-          <w:szCs w:val="24"/>
-          <w:lang w:val="en-GB"/>
-        </w:rPr>
-        <w:t xml:space="preserve">: </w:t>
-      </w:r>
-      <w:r>
-        <w:rPr>
-          <w:rFonts w:asciiTheme="majorHAnsi" w:hAnsiTheme="majorHAnsi" w:cstheme="majorHAnsi"/>
-          <w:sz w:val="24"/>
-          <w:szCs w:val="24"/>
-          <w:lang w:val="en-GB"/>
+        </w:rPr>
+        <w:t xml:space="preserve">Post: </w:t>
+      </w:r>
+      <w:r>
+        <w:rPr>
+          <w:rFonts w:asciiTheme="majorHAnsi" w:hAnsiTheme="majorHAnsi" w:cstheme="majorHAnsi"/>
+          <w:sz w:val="24"/>
+          <w:szCs w:val="24"/>
         </w:rPr>
         <w:t>//</w:t>
       </w:r>
@@ -15581,16 +15487,14 @@
           <w:rFonts w:asciiTheme="majorHAnsi" w:hAnsiTheme="majorHAnsi" w:cstheme="majorHAnsi"/>
           <w:sz w:val="24"/>
           <w:szCs w:val="24"/>
-          <w:lang w:val="en-GB"/>
-        </w:rPr>
-      </w:pPr>
-      <w:r>
-        <w:rPr>
-          <w:rFonts w:asciiTheme="majorHAnsi" w:hAnsiTheme="majorHAnsi" w:cstheme="majorHAnsi"/>
-          <w:b/>
-          <w:sz w:val="24"/>
-          <w:szCs w:val="24"/>
-          <w:lang w:val="en-GB"/>
+        </w:rPr>
+      </w:pPr>
+      <w:r>
+        <w:rPr>
+          <w:rFonts w:asciiTheme="majorHAnsi" w:hAnsiTheme="majorHAnsi" w:cstheme="majorHAnsi"/>
+          <w:b/>
+          <w:sz w:val="24"/>
+          <w:szCs w:val="24"/>
         </w:rPr>
         <w:tab/>
       </w:r>
@@ -15600,7 +15504,6 @@
           <w:b/>
           <w:sz w:val="24"/>
           <w:szCs w:val="24"/>
-          <w:lang w:val="en-GB"/>
         </w:rPr>
         <w:tab/>
       </w:r>
@@ -15610,48 +15513,15 @@
           <w:b/>
           <w:sz w:val="24"/>
           <w:szCs w:val="24"/>
-          <w:lang w:val="en-GB"/>
         </w:rPr>
         <w:tab/>
-      </w:r>
-      <w:proofErr w:type="spellStart"/>
-      <w:r>
-        <w:rPr>
-          <w:rFonts w:asciiTheme="majorHAnsi" w:hAnsiTheme="majorHAnsi" w:cstheme="majorHAnsi"/>
-          <w:b/>
-          <w:sz w:val="24"/>
-          <w:szCs w:val="24"/>
-          <w:lang w:val="en-GB"/>
-        </w:rPr>
-        <w:t>Invariante</w:t>
-      </w:r>
-      <w:proofErr w:type="spellEnd"/>
-      <w:r>
-        <w:rPr>
-          <w:rFonts w:asciiTheme="majorHAnsi" w:hAnsiTheme="majorHAnsi" w:cstheme="majorHAnsi"/>
-          <w:b/>
-          <w:sz w:val="24"/>
-          <w:szCs w:val="24"/>
-          <w:lang w:val="en-GB"/>
-        </w:rPr>
-        <w:t>:</w:t>
-      </w:r>
-      <w:r>
-        <w:rPr>
-          <w:rFonts w:asciiTheme="majorHAnsi" w:hAnsiTheme="majorHAnsi" w:cstheme="majorHAnsi"/>
-          <w:b/>
-          <w:sz w:val="24"/>
-          <w:szCs w:val="24"/>
-          <w:lang w:val="en-GB"/>
-        </w:rPr>
-        <w:t xml:space="preserve"> </w:t>
-      </w:r>
-      <w:r>
-        <w:rPr>
-          <w:rFonts w:asciiTheme="majorHAnsi" w:hAnsiTheme="majorHAnsi" w:cstheme="majorHAnsi"/>
-          <w:sz w:val="24"/>
-          <w:szCs w:val="24"/>
-          <w:lang w:val="en-GB"/>
+        <w:t xml:space="preserve">Invariante: </w:t>
+      </w:r>
+      <w:r>
+        <w:rPr>
+          <w:rFonts w:asciiTheme="majorHAnsi" w:hAnsiTheme="majorHAnsi" w:cstheme="majorHAnsi"/>
+          <w:sz w:val="24"/>
+          <w:szCs w:val="24"/>
         </w:rPr>
         <w:t>//</w:t>
       </w:r>
@@ -15663,7 +15533,6 @@
           <w:b/>
           <w:sz w:val="24"/>
           <w:szCs w:val="24"/>
-          <w:lang w:val="en-GB"/>
         </w:rPr>
       </w:pPr>
     </w:p>
@@ -15675,7 +15544,6 @@
           <w:b/>
           <w:sz w:val="24"/>
           <w:szCs w:val="24"/>
-          <w:lang w:val="en-GB"/>
         </w:rPr>
       </w:pPr>
     </w:p>
@@ -22216,6 +22084,7 @@
     <w:lsdException w:name="HTML Sample" w:semiHidden="1" w:unhideWhenUsed="1"/>
     <w:lsdException w:name="HTML Typewriter" w:semiHidden="1" w:unhideWhenUsed="1"/>
     <w:lsdException w:name="HTML Variable" w:semiHidden="1" w:unhideWhenUsed="1"/>
+    <w:lsdException w:name="Normal Table" w:semiHidden="1" w:unhideWhenUsed="1"/>
     <w:lsdException w:name="annotation subject" w:semiHidden="1" w:unhideWhenUsed="1"/>
     <w:lsdException w:name="No List" w:semiHidden="1" w:unhideWhenUsed="1"/>
     <w:lsdException w:name="Outline List 1" w:semiHidden="1" w:unhideWhenUsed="1"/>
@@ -22262,8 +22131,10 @@
     <w:lsdException w:name="Table Subtle 2" w:semiHidden="1" w:unhideWhenUsed="1"/>
     <w:lsdException w:name="Table Web 1" w:semiHidden="1" w:unhideWhenUsed="1"/>
     <w:lsdException w:name="Table Web 2" w:semiHidden="1" w:unhideWhenUsed="1"/>
+    <w:lsdException w:name="Table Web 3" w:semiHidden="1" w:unhideWhenUsed="1"/>
     <w:lsdException w:name="Balloon Text" w:semiHidden="1" w:unhideWhenUsed="1"/>
     <w:lsdException w:name="Table Grid" w:uiPriority="39"/>
+    <w:lsdException w:name="Table Theme" w:semiHidden="1" w:unhideWhenUsed="1"/>
     <w:lsdException w:name="Placeholder Text" w:semiHidden="1"/>
     <w:lsdException w:name="No Spacing" w:uiPriority="1" w:qFormat="1"/>
     <w:lsdException w:name="Light Shading" w:uiPriority="60"/>
@@ -22513,6 +22384,7 @@
   <w:style w:type="character" w:default="1" w:styleId="Carpredefinitoparagrafo">
     <w:name w:val="Default Paragraph Font"/>
     <w:uiPriority w:val="1"/>
+    <w:semiHidden/>
     <w:unhideWhenUsed/>
   </w:style>
   <w:style w:type="table" w:default="1" w:styleId="Tabellanormale">
@@ -23114,7 +22986,7 @@
 </file>
 
 <file path=customXml/itemProps1.xml><?xml version="1.0" encoding="utf-8"?>
-<ds:datastoreItem xmlns:ds="http://schemas.openxmlformats.org/officeDocument/2006/customXml" ds:itemID="{2C0CC088-3381-47A3-B82B-E45C1B2E419B}">
+<ds:datastoreItem xmlns:ds="http://schemas.openxmlformats.org/officeDocument/2006/customXml" ds:itemID="{851B53D4-525E-4DFF-866D-C790C442E7CA}">
   <ds:schemaRefs>
     <ds:schemaRef ds:uri="http://schemas.openxmlformats.org/officeDocument/2006/bibliography"/>
   </ds:schemaRefs>

</xml_diff>